<commit_message>
Added section on filters, made examples more consistent
</commit_message>
<xml_diff>
--- a/MVVMStarter/Documentation/MVVMStarter Guide.docx
+++ b/MVVMStarter/Documentation/MVVMStarter Guide.docx
@@ -9,8 +9,6 @@
           <w:lang w:val="en-US"/>
         </w:rPr>
       </w:pPr>
-      <w:bookmarkStart w:id="0" w:name="_GoBack"/>
-      <w:bookmarkEnd w:id="0"/>
       <w:r>
         <w:rPr>
           <w:lang w:val="en-US"/>
@@ -861,7 +859,7 @@
           <w:lang w:val="en-US"/>
         </w:rPr>
       </w:pPr>
-      <w:bookmarkStart w:id="1" w:name="_Toc480960786"/>
+      <w:bookmarkStart w:id="0" w:name="_Toc480960786"/>
       <w:r>
         <w:rPr>
           <w:lang w:val="en-US"/>
@@ -869,7 +867,7 @@
         <w:lastRenderedPageBreak/>
         <w:t>Introduction</w:t>
       </w:r>
-      <w:bookmarkEnd w:id="1"/>
+      <w:bookmarkEnd w:id="0"/>
     </w:p>
     <w:p>
       <w:pPr>
@@ -1026,14 +1024,14 @@
           <w:lang w:val="en-US"/>
         </w:rPr>
       </w:pPr>
-      <w:bookmarkStart w:id="2" w:name="_Toc480960787"/>
+      <w:bookmarkStart w:id="1" w:name="_Toc480960787"/>
       <w:r>
         <w:rPr>
           <w:lang w:val="en-US"/>
         </w:rPr>
         <w:t>Purpose</w:t>
       </w:r>
-      <w:bookmarkEnd w:id="2"/>
+      <w:bookmarkEnd w:id="1"/>
     </w:p>
     <w:p>
       <w:pPr>
@@ -1359,7 +1357,7 @@
         </w:rPr>
         <w:br w:type="page"/>
       </w:r>
-      <w:bookmarkStart w:id="3" w:name="_Toc480960788"/>
+      <w:bookmarkStart w:id="2" w:name="_Toc480960788"/>
       <w:r>
         <w:rPr>
           <w:lang w:val="en-US"/>
@@ -1371,7 +1369,7 @@
         <w:rPr>
           <w:lang w:val="en-US"/>
         </w:rPr>
-        <w:t xml:space="preserve"> 3.1, April 26</w:t>
+        <w:t xml:space="preserve"> 3.2, April 28</w:t>
       </w:r>
       <w:r>
         <w:rPr>
@@ -1379,7 +1377,7 @@
         </w:rPr>
         <w:t xml:space="preserve"> 2017)</w:t>
       </w:r>
-      <w:bookmarkEnd w:id="3"/>
+      <w:bookmarkEnd w:id="2"/>
     </w:p>
     <w:p>
       <w:pPr>
@@ -1625,48 +1623,21 @@
       <w:r>
         <w:rPr>
           <w:rFonts w:ascii="Calibri" w:hAnsi="Calibri" w:cs="Calibri"/>
-          <w:sz w:val="24"/>
-          <w:szCs w:val="24"/>
-          <w:lang w:val="en-US"/>
-        </w:rPr>
-        <w:t>Saving domain object</w:t>
-      </w:r>
-      <w:r>
-        <w:rPr>
-          <w:rFonts w:ascii="Calibri" w:hAnsi="Calibri" w:cs="Calibri"/>
-          <w:sz w:val="24"/>
-          <w:szCs w:val="24"/>
-          <w:lang w:val="en-US"/>
-        </w:rPr>
-        <w:t>s</w:t>
-      </w:r>
-      <w:r>
-        <w:rPr>
-          <w:rFonts w:ascii="Calibri" w:hAnsi="Calibri" w:cs="Calibri"/>
-          <w:sz w:val="24"/>
-          <w:szCs w:val="24"/>
-          <w:lang w:val="en-US"/>
-        </w:rPr>
-        <w:t xml:space="preserve"> to </w:t>
-      </w:r>
-      <w:r>
-        <w:rPr>
-          <w:rFonts w:ascii="Calibri" w:hAnsi="Calibri" w:cs="Calibri"/>
           <w:b/>
           <w:sz w:val="24"/>
           <w:szCs w:val="24"/>
           <w:lang w:val="en-US"/>
         </w:rPr>
-        <w:t>files in JSON format</w:t>
-      </w:r>
-      <w:r>
-        <w:rPr>
-          <w:rFonts w:ascii="Calibri" w:hAnsi="Calibri" w:cs="Calibri"/>
-          <w:sz w:val="24"/>
-          <w:szCs w:val="24"/>
-          <w:lang w:val="en-US"/>
-        </w:rPr>
-        <w:t>. This functionality comes out-of-the-box, without the need for explicit code.</w:t>
+        <w:t>Filtering</w:t>
+      </w:r>
+      <w:r>
+        <w:rPr>
+          <w:rFonts w:ascii="Calibri" w:hAnsi="Calibri" w:cs="Calibri"/>
+          <w:sz w:val="24"/>
+          <w:szCs w:val="24"/>
+          <w:lang w:val="en-US"/>
+        </w:rPr>
+        <w:t xml:space="preserve"> of domain objects on multiple criteria. You can add filters to a catalog, such that only those domain objects meeting the filter criteria are shown in the view.</w:t>
       </w:r>
     </w:p>
     <w:p>
@@ -1694,7 +1665,25 @@
           <w:szCs w:val="24"/>
           <w:lang w:val="en-US"/>
         </w:rPr>
-        <w:t xml:space="preserve">Performing </w:t>
+        <w:t>Saving domain object</w:t>
+      </w:r>
+      <w:r>
+        <w:rPr>
+          <w:rFonts w:ascii="Calibri" w:hAnsi="Calibri" w:cs="Calibri"/>
+          <w:sz w:val="24"/>
+          <w:szCs w:val="24"/>
+          <w:lang w:val="en-US"/>
+        </w:rPr>
+        <w:t>s</w:t>
+      </w:r>
+      <w:r>
+        <w:rPr>
+          <w:rFonts w:ascii="Calibri" w:hAnsi="Calibri" w:cs="Calibri"/>
+          <w:sz w:val="24"/>
+          <w:szCs w:val="24"/>
+          <w:lang w:val="en-US"/>
+        </w:rPr>
+        <w:t xml:space="preserve"> to </w:t>
       </w:r>
       <w:r>
         <w:rPr>
@@ -1704,25 +1693,16 @@
           <w:szCs w:val="24"/>
           <w:lang w:val="en-US"/>
         </w:rPr>
-        <w:t>simple single-property validation</w:t>
-      </w:r>
-      <w:r>
-        <w:rPr>
-          <w:rFonts w:ascii="Calibri" w:hAnsi="Calibri" w:cs="Calibri"/>
-          <w:sz w:val="24"/>
-          <w:szCs w:val="24"/>
-          <w:lang w:val="en-US"/>
-        </w:rPr>
-        <w:t>, like checking that numeric values are within a certain range</w:t>
-      </w:r>
-      <w:r>
-        <w:rPr>
-          <w:rFonts w:ascii="Calibri" w:hAnsi="Calibri" w:cs="Calibri"/>
-          <w:sz w:val="24"/>
-          <w:szCs w:val="24"/>
-          <w:lang w:val="en-US"/>
-        </w:rPr>
-        <w:t>, strings contain certain sub-strings, etc..</w:t>
+        <w:t>files in JSON format</w:t>
+      </w:r>
+      <w:r>
+        <w:rPr>
+          <w:rFonts w:ascii="Calibri" w:hAnsi="Calibri" w:cs="Calibri"/>
+          <w:sz w:val="24"/>
+          <w:szCs w:val="24"/>
+          <w:lang w:val="en-US"/>
+        </w:rPr>
+        <w:t>. This functionality comes out-of-the-box, without the need for explicit code.</w:t>
       </w:r>
     </w:p>
     <w:p>
@@ -1750,7 +1730,7 @@
           <w:szCs w:val="24"/>
           <w:lang w:val="en-US"/>
         </w:rPr>
-        <w:t xml:space="preserve">Management of </w:t>
+        <w:t xml:space="preserve">Performing </w:t>
       </w:r>
       <w:r>
         <w:rPr>
@@ -1760,16 +1740,25 @@
           <w:szCs w:val="24"/>
           <w:lang w:val="en-US"/>
         </w:rPr>
-        <w:t>cross-property update dependencies</w:t>
-      </w:r>
-      <w:r>
-        <w:rPr>
-          <w:rFonts w:ascii="Calibri" w:hAnsi="Calibri" w:cs="Calibri"/>
-          <w:sz w:val="24"/>
-          <w:szCs w:val="24"/>
-          <w:lang w:val="en-US"/>
-        </w:rPr>
-        <w:t>. An aggregated property shown in the GUI – without a direct underlying domain-property – may need to be refreshed when the properties on which the aggregated property relies are updated.</w:t>
+        <w:t>simple single-property validation</w:t>
+      </w:r>
+      <w:r>
+        <w:rPr>
+          <w:rFonts w:ascii="Calibri" w:hAnsi="Calibri" w:cs="Calibri"/>
+          <w:sz w:val="24"/>
+          <w:szCs w:val="24"/>
+          <w:lang w:val="en-US"/>
+        </w:rPr>
+        <w:t>, like checking that numeric values are within a certain range</w:t>
+      </w:r>
+      <w:r>
+        <w:rPr>
+          <w:rFonts w:ascii="Calibri" w:hAnsi="Calibri" w:cs="Calibri"/>
+          <w:sz w:val="24"/>
+          <w:szCs w:val="24"/>
+          <w:lang w:val="en-US"/>
+        </w:rPr>
+        <w:t>, strings contain certain sub-strings, etc..</w:t>
       </w:r>
     </w:p>
     <w:p>
@@ -1807,6 +1796,53 @@
           <w:szCs w:val="24"/>
           <w:lang w:val="en-US"/>
         </w:rPr>
+        <w:t>cross-property update dependencies</w:t>
+      </w:r>
+      <w:r>
+        <w:rPr>
+          <w:rFonts w:ascii="Calibri" w:hAnsi="Calibri" w:cs="Calibri"/>
+          <w:sz w:val="24"/>
+          <w:szCs w:val="24"/>
+          <w:lang w:val="en-US"/>
+        </w:rPr>
+        <w:t>. An aggregated property shown in the GUI – without a direct underlying domain-property – may need to be refreshed when the properties on which the aggregated property relies are updated.</w:t>
+      </w:r>
+    </w:p>
+    <w:p>
+      <w:pPr>
+        <w:widowControl w:val="0"/>
+        <w:numPr>
+          <w:ilvl w:val="0"/>
+          <w:numId w:val="13"/>
+        </w:numPr>
+        <w:autoSpaceDE w:val="0"/>
+        <w:autoSpaceDN w:val="0"/>
+        <w:adjustRightInd w:val="0"/>
+        <w:spacing w:after="0" w:line="276" w:lineRule="auto"/>
+        <w:rPr>
+          <w:rFonts w:ascii="Calibri" w:hAnsi="Calibri" w:cs="Calibri"/>
+          <w:sz w:val="24"/>
+          <w:szCs w:val="24"/>
+          <w:lang w:val="en-US"/>
+        </w:rPr>
+      </w:pPr>
+      <w:r>
+        <w:rPr>
+          <w:rFonts w:ascii="Calibri" w:hAnsi="Calibri" w:cs="Calibri"/>
+          <w:sz w:val="24"/>
+          <w:szCs w:val="24"/>
+          <w:lang w:val="en-US"/>
+        </w:rPr>
+        <w:t xml:space="preserve">Management of </w:t>
+      </w:r>
+      <w:r>
+        <w:rPr>
+          <w:rFonts w:ascii="Calibri" w:hAnsi="Calibri" w:cs="Calibri"/>
+          <w:b/>
+          <w:sz w:val="24"/>
+          <w:szCs w:val="24"/>
+          <w:lang w:val="en-US"/>
+        </w:rPr>
         <w:t>unique key assignment</w:t>
       </w:r>
       <w:r>
@@ -1977,7 +2013,7 @@
         </w:rPr>
         <w:br w:type="page"/>
       </w:r>
-      <w:bookmarkStart w:id="4" w:name="_Toc480960789"/>
+      <w:bookmarkStart w:id="3" w:name="_Toc480960789"/>
       <w:r>
         <w:rPr>
           <w:lang w:val="en-US"/>
@@ -1985,7 +2021,7 @@
         <w:lastRenderedPageBreak/>
         <w:t>GUI Functionality</w:t>
       </w:r>
-      <w:bookmarkEnd w:id="4"/>
+      <w:bookmarkEnd w:id="3"/>
     </w:p>
     <w:p>
       <w:pPr>
@@ -3518,7 +3554,7 @@
         </w:rPr>
         <w:br w:type="page"/>
       </w:r>
-      <w:bookmarkStart w:id="5" w:name="_Toc480960790"/>
+      <w:bookmarkStart w:id="4" w:name="_Toc480960790"/>
       <w:r>
         <w:rPr>
           <w:lang w:val="en-US"/>
@@ -3526,7 +3562,7 @@
         <w:lastRenderedPageBreak/>
         <w:t>Framework structure</w:t>
       </w:r>
-      <w:bookmarkEnd w:id="5"/>
+      <w:bookmarkEnd w:id="4"/>
     </w:p>
     <w:p>
       <w:pPr>
@@ -4712,7 +4748,7 @@
           <w:szCs w:val="24"/>
           <w:lang w:val="en-US"/>
         </w:rPr>
-        <w:t xml:space="preserve"> folder contains base classes for domain-specific model classes. For each domain class, the user must create a corresponding sub-folder in the </w:t>
+        <w:t xml:space="preserve"> folder contains base classes for domain-specific classes. For each domain class, the user must create a corresponding sub-folder in the </w:t>
       </w:r>
       <w:r>
         <w:rPr>
@@ -4741,7 +4777,7 @@
           <w:szCs w:val="24"/>
           <w:lang w:val="en-US"/>
         </w:rPr>
-        <w:t>DomainModel</w:t>
+        <w:t>Catalog</w:t>
       </w:r>
       <w:r>
         <w:rPr>
@@ -5226,12 +5262,2522 @@
     </w:p>
     <w:p>
       <w:pPr>
+        <w:rPr>
+          <w:rFonts w:ascii="Calibri" w:hAnsi="Calibri" w:cs="Calibri"/>
+          <w:sz w:val="24"/>
+          <w:szCs w:val="24"/>
+          <w:lang w:val="en-US"/>
+        </w:rPr>
+      </w:pPr>
+      <w:r>
+        <w:rPr>
+          <w:rFonts w:ascii="Calibri" w:hAnsi="Calibri" w:cs="Calibri"/>
+          <w:sz w:val="24"/>
+          <w:szCs w:val="24"/>
+          <w:lang w:val="en-US"/>
+        </w:rPr>
+        <w:br w:type="page"/>
+      </w:r>
+    </w:p>
+    <w:p>
+      <w:pPr>
         <w:pStyle w:val="Overskrift1"/>
         <w:rPr>
           <w:lang w:val="en-US"/>
         </w:rPr>
       </w:pPr>
-      <w:bookmarkStart w:id="6" w:name="_Toc480960791"/>
+      <w:r>
+        <w:rPr>
+          <w:lang w:val="en-US"/>
+        </w:rPr>
+        <w:lastRenderedPageBreak/>
+        <w:t>Adding filters to a Catalog class</w:t>
+      </w:r>
+    </w:p>
+    <w:p>
+      <w:pPr>
+        <w:widowControl w:val="0"/>
+        <w:autoSpaceDE w:val="0"/>
+        <w:autoSpaceDN w:val="0"/>
+        <w:adjustRightInd w:val="0"/>
+        <w:spacing w:after="0" w:line="276" w:lineRule="auto"/>
+        <w:rPr>
+          <w:rFonts w:ascii="Calibri" w:hAnsi="Calibri" w:cs="Calibri"/>
+          <w:sz w:val="24"/>
+          <w:szCs w:val="24"/>
+          <w:lang w:val="en-US"/>
+        </w:rPr>
+      </w:pPr>
+    </w:p>
+    <w:p>
+      <w:pPr>
+        <w:widowControl w:val="0"/>
+        <w:autoSpaceDE w:val="0"/>
+        <w:autoSpaceDN w:val="0"/>
+        <w:adjustRightInd w:val="0"/>
+        <w:spacing w:after="0" w:line="276" w:lineRule="auto"/>
+        <w:rPr>
+          <w:rFonts w:ascii="Calibri" w:hAnsi="Calibri" w:cs="Calibri"/>
+          <w:sz w:val="24"/>
+          <w:szCs w:val="24"/>
+          <w:lang w:val="en-US"/>
+        </w:rPr>
+      </w:pPr>
+      <w:r>
+        <w:rPr>
+          <w:rFonts w:ascii="Calibri" w:hAnsi="Calibri" w:cs="Calibri"/>
+          <w:sz w:val="24"/>
+          <w:szCs w:val="24"/>
+          <w:lang w:val="en-US"/>
+        </w:rPr>
+        <w:t xml:space="preserve">A </w:t>
+      </w:r>
+      <w:r>
+        <w:rPr>
+          <w:rFonts w:ascii="Calibri" w:hAnsi="Calibri" w:cs="Calibri"/>
+          <w:b/>
+          <w:sz w:val="24"/>
+          <w:szCs w:val="24"/>
+          <w:lang w:val="en-US"/>
+        </w:rPr>
+        <w:t>Catalog</w:t>
+      </w:r>
+      <w:r>
+        <w:rPr>
+          <w:rFonts w:ascii="Calibri" w:hAnsi="Calibri" w:cs="Calibri"/>
+          <w:sz w:val="24"/>
+          <w:szCs w:val="24"/>
+          <w:lang w:val="en-US"/>
+        </w:rPr>
+        <w:t xml:space="preserve"> is the class that holds an in-memory collection of domain objects. This collection can be retrieved from a </w:t>
+      </w:r>
+      <w:r>
+        <w:rPr>
+          <w:rFonts w:ascii="Calibri" w:hAnsi="Calibri" w:cs="Calibri"/>
+          <w:b/>
+          <w:sz w:val="24"/>
+          <w:szCs w:val="24"/>
+          <w:lang w:val="en-US"/>
+        </w:rPr>
+        <w:t>Catalog</w:t>
+      </w:r>
+      <w:r>
+        <w:rPr>
+          <w:rFonts w:ascii="Calibri" w:hAnsi="Calibri" w:cs="Calibri"/>
+          <w:sz w:val="24"/>
+          <w:szCs w:val="24"/>
+          <w:lang w:val="en-US"/>
+        </w:rPr>
+        <w:t xml:space="preserve"> object</w:t>
+      </w:r>
+      <w:r>
+        <w:rPr>
+          <w:rFonts w:ascii="Calibri" w:hAnsi="Calibri" w:cs="Calibri"/>
+          <w:sz w:val="24"/>
+          <w:szCs w:val="24"/>
+          <w:lang w:val="en-US"/>
+        </w:rPr>
+        <w:t xml:space="preserve"> in the form of a </w:t>
+      </w:r>
+      <w:r>
+        <w:rPr>
+          <w:rFonts w:ascii="Calibri" w:hAnsi="Calibri" w:cs="Calibri"/>
+          <w:b/>
+          <w:sz w:val="24"/>
+          <w:szCs w:val="24"/>
+          <w:lang w:val="en-US"/>
+        </w:rPr>
+        <w:t>List</w:t>
+      </w:r>
+      <w:r>
+        <w:rPr>
+          <w:rFonts w:ascii="Calibri" w:hAnsi="Calibri" w:cs="Calibri"/>
+          <w:sz w:val="24"/>
+          <w:szCs w:val="24"/>
+          <w:lang w:val="en-US"/>
+        </w:rPr>
+        <w:t xml:space="preserve"> of domain objects</w:t>
+      </w:r>
+      <w:r>
+        <w:rPr>
+          <w:rFonts w:ascii="Calibri" w:hAnsi="Calibri" w:cs="Calibri"/>
+          <w:sz w:val="24"/>
+          <w:szCs w:val="24"/>
+          <w:lang w:val="en-US"/>
+        </w:rPr>
+        <w:t xml:space="preserve">, through the property </w:t>
+      </w:r>
+      <w:r>
+        <w:rPr>
+          <w:rFonts w:ascii="Calibri" w:hAnsi="Calibri" w:cs="Calibri"/>
+          <w:b/>
+          <w:sz w:val="24"/>
+          <w:szCs w:val="24"/>
+          <w:lang w:val="en-US"/>
+        </w:rPr>
+        <w:t>All</w:t>
+      </w:r>
+      <w:r>
+        <w:rPr>
+          <w:rFonts w:ascii="Calibri" w:hAnsi="Calibri" w:cs="Calibri"/>
+          <w:sz w:val="24"/>
+          <w:szCs w:val="24"/>
+          <w:lang w:val="en-US"/>
+        </w:rPr>
+        <w:t xml:space="preserve">. </w:t>
+      </w:r>
+      <w:r>
+        <w:rPr>
+          <w:rFonts w:ascii="Calibri" w:hAnsi="Calibri" w:cs="Calibri"/>
+          <w:sz w:val="24"/>
+          <w:szCs w:val="24"/>
+          <w:lang w:val="en-US"/>
+        </w:rPr>
+        <w:t xml:space="preserve">The property </w:t>
+      </w:r>
+      <w:r>
+        <w:rPr>
+          <w:rFonts w:ascii="Calibri" w:hAnsi="Calibri" w:cs="Calibri"/>
+          <w:b/>
+          <w:sz w:val="24"/>
+          <w:szCs w:val="24"/>
+          <w:lang w:val="en-US"/>
+        </w:rPr>
+        <w:t>FilteredAll</w:t>
+      </w:r>
+      <w:r>
+        <w:rPr>
+          <w:rFonts w:ascii="Calibri" w:hAnsi="Calibri" w:cs="Calibri"/>
+          <w:sz w:val="24"/>
+          <w:szCs w:val="24"/>
+          <w:lang w:val="en-US"/>
+        </w:rPr>
+        <w:t xml:space="preserve"> also retrieves </w:t>
+      </w:r>
+      <w:r>
+        <w:rPr>
+          <w:rFonts w:ascii="Calibri" w:hAnsi="Calibri" w:cs="Calibri"/>
+          <w:sz w:val="24"/>
+          <w:szCs w:val="24"/>
+          <w:lang w:val="en-US"/>
+        </w:rPr>
+        <w:t xml:space="preserve">a </w:t>
+      </w:r>
+      <w:r>
+        <w:rPr>
+          <w:rFonts w:ascii="Calibri" w:hAnsi="Calibri" w:cs="Calibri"/>
+          <w:b/>
+          <w:sz w:val="24"/>
+          <w:szCs w:val="24"/>
+          <w:lang w:val="en-US"/>
+        </w:rPr>
+        <w:t>List</w:t>
+      </w:r>
+      <w:r>
+        <w:rPr>
+          <w:rFonts w:ascii="Calibri" w:hAnsi="Calibri" w:cs="Calibri"/>
+          <w:sz w:val="24"/>
+          <w:szCs w:val="24"/>
+          <w:lang w:val="en-US"/>
+        </w:rPr>
+        <w:t xml:space="preserve"> of domain objects</w:t>
+      </w:r>
+      <w:r>
+        <w:rPr>
+          <w:rFonts w:ascii="Calibri" w:hAnsi="Calibri" w:cs="Calibri"/>
+          <w:sz w:val="24"/>
+          <w:szCs w:val="24"/>
+          <w:lang w:val="en-US"/>
+        </w:rPr>
+        <w:t>, but now filtered through the set of cur</w:t>
+      </w:r>
+      <w:r>
+        <w:rPr>
+          <w:rFonts w:ascii="Calibri" w:hAnsi="Calibri" w:cs="Calibri"/>
+          <w:sz w:val="24"/>
+          <w:szCs w:val="24"/>
+          <w:lang w:val="en-US"/>
+        </w:rPr>
+        <w:softHyphen/>
+        <w:t>rently active filters.</w:t>
+      </w:r>
+    </w:p>
+    <w:p>
+      <w:pPr>
+        <w:widowControl w:val="0"/>
+        <w:autoSpaceDE w:val="0"/>
+        <w:autoSpaceDN w:val="0"/>
+        <w:adjustRightInd w:val="0"/>
+        <w:spacing w:after="0" w:line="276" w:lineRule="auto"/>
+        <w:rPr>
+          <w:rFonts w:ascii="Calibri" w:hAnsi="Calibri" w:cs="Calibri"/>
+          <w:sz w:val="24"/>
+          <w:szCs w:val="24"/>
+          <w:lang w:val="en-US"/>
+        </w:rPr>
+      </w:pPr>
+    </w:p>
+    <w:p>
+      <w:pPr>
+        <w:widowControl w:val="0"/>
+        <w:autoSpaceDE w:val="0"/>
+        <w:autoSpaceDN w:val="0"/>
+        <w:adjustRightInd w:val="0"/>
+        <w:spacing w:after="0" w:line="276" w:lineRule="auto"/>
+        <w:rPr>
+          <w:rFonts w:ascii="Calibri" w:hAnsi="Calibri" w:cs="Calibri"/>
+          <w:sz w:val="24"/>
+          <w:szCs w:val="24"/>
+          <w:lang w:val="en-US"/>
+        </w:rPr>
+      </w:pPr>
+      <w:r>
+        <w:rPr>
+          <w:rFonts w:ascii="Calibri" w:hAnsi="Calibri" w:cs="Calibri"/>
+          <w:sz w:val="24"/>
+          <w:szCs w:val="24"/>
+          <w:lang w:val="en-US"/>
+        </w:rPr>
+        <w:t xml:space="preserve">A </w:t>
+      </w:r>
+      <w:r>
+        <w:rPr>
+          <w:rFonts w:ascii="Calibri" w:hAnsi="Calibri" w:cs="Calibri"/>
+          <w:b/>
+          <w:sz w:val="24"/>
+          <w:szCs w:val="24"/>
+          <w:lang w:val="en-US"/>
+        </w:rPr>
+        <w:t>Filter</w:t>
+      </w:r>
+      <w:r>
+        <w:rPr>
+          <w:rFonts w:ascii="Calibri" w:hAnsi="Calibri" w:cs="Calibri"/>
+          <w:sz w:val="24"/>
+          <w:szCs w:val="24"/>
+          <w:lang w:val="en-US"/>
+        </w:rPr>
+        <w:t xml:space="preserve"> is essentially just a method, that takes a single domain object as a parameter, and returns a </w:t>
+      </w:r>
+      <w:r>
+        <w:rPr>
+          <w:rFonts w:ascii="Calibri" w:hAnsi="Calibri" w:cs="Calibri"/>
+          <w:b/>
+          <w:sz w:val="24"/>
+          <w:szCs w:val="24"/>
+          <w:lang w:val="en-US"/>
+        </w:rPr>
+        <w:t>bool</w:t>
+      </w:r>
+      <w:r>
+        <w:rPr>
+          <w:rFonts w:ascii="Calibri" w:hAnsi="Calibri" w:cs="Calibri"/>
+          <w:sz w:val="24"/>
+          <w:szCs w:val="24"/>
+          <w:lang w:val="en-US"/>
+        </w:rPr>
+        <w:t xml:space="preserve"> value. If the method returns </w:t>
+      </w:r>
+      <w:r>
+        <w:rPr>
+          <w:rFonts w:ascii="Calibri" w:hAnsi="Calibri" w:cs="Calibri"/>
+          <w:b/>
+          <w:sz w:val="24"/>
+          <w:szCs w:val="24"/>
+          <w:lang w:val="en-US"/>
+        </w:rPr>
+        <w:t>true</w:t>
+      </w:r>
+      <w:r>
+        <w:rPr>
+          <w:rFonts w:ascii="Calibri" w:hAnsi="Calibri" w:cs="Calibri"/>
+          <w:sz w:val="24"/>
+          <w:szCs w:val="24"/>
+          <w:lang w:val="en-US"/>
+        </w:rPr>
+        <w:t>, the object is said to have passed the filter.</w:t>
+      </w:r>
+    </w:p>
+    <w:p>
+      <w:pPr>
+        <w:widowControl w:val="0"/>
+        <w:autoSpaceDE w:val="0"/>
+        <w:autoSpaceDN w:val="0"/>
+        <w:adjustRightInd w:val="0"/>
+        <w:spacing w:after="0" w:line="276" w:lineRule="auto"/>
+        <w:rPr>
+          <w:rFonts w:ascii="Calibri" w:hAnsi="Calibri" w:cs="Calibri"/>
+          <w:sz w:val="24"/>
+          <w:szCs w:val="24"/>
+          <w:lang w:val="en-US"/>
+        </w:rPr>
+      </w:pPr>
+    </w:p>
+    <w:p>
+      <w:pPr>
+        <w:widowControl w:val="0"/>
+        <w:autoSpaceDE w:val="0"/>
+        <w:autoSpaceDN w:val="0"/>
+        <w:adjustRightInd w:val="0"/>
+        <w:spacing w:after="0" w:line="276" w:lineRule="auto"/>
+        <w:rPr>
+          <w:rFonts w:ascii="Calibri" w:hAnsi="Calibri" w:cs="Calibri"/>
+          <w:sz w:val="24"/>
+          <w:szCs w:val="24"/>
+          <w:lang w:val="en-US"/>
+        </w:rPr>
+      </w:pPr>
+    </w:p>
+    <w:p>
+      <w:pPr>
+        <w:widowControl w:val="0"/>
+        <w:autoSpaceDE w:val="0"/>
+        <w:autoSpaceDN w:val="0"/>
+        <w:adjustRightInd w:val="0"/>
+        <w:spacing w:after="0" w:line="276" w:lineRule="auto"/>
+        <w:rPr>
+          <w:rFonts w:ascii="Calibri" w:hAnsi="Calibri" w:cs="Calibri"/>
+          <w:sz w:val="24"/>
+          <w:szCs w:val="24"/>
+          <w:lang w:val="en-US"/>
+        </w:rPr>
+      </w:pPr>
+      <w:r>
+        <w:rPr>
+          <w:rFonts w:ascii="Calibri" w:hAnsi="Calibri" w:cs="Calibri"/>
+          <w:sz w:val="24"/>
+          <w:szCs w:val="24"/>
+          <w:lang w:val="en-US"/>
+        </w:rPr>
+        <w:t xml:space="preserve">A filter is declared in the domain-specific </w:t>
+      </w:r>
+      <w:r>
+        <w:rPr>
+          <w:rFonts w:ascii="Calibri" w:hAnsi="Calibri" w:cs="Calibri"/>
+          <w:b/>
+          <w:sz w:val="24"/>
+          <w:szCs w:val="24"/>
+          <w:lang w:val="en-US"/>
+        </w:rPr>
+        <w:t>Catalog</w:t>
+      </w:r>
+      <w:r>
+        <w:rPr>
+          <w:rFonts w:ascii="Calibri" w:hAnsi="Calibri" w:cs="Calibri"/>
+          <w:sz w:val="24"/>
+          <w:szCs w:val="24"/>
+          <w:lang w:val="en-US"/>
+        </w:rPr>
+        <w:t xml:space="preserve"> class, like this:</w:t>
+      </w:r>
+    </w:p>
+    <w:p>
+      <w:pPr>
+        <w:widowControl w:val="0"/>
+        <w:autoSpaceDE w:val="0"/>
+        <w:autoSpaceDN w:val="0"/>
+        <w:adjustRightInd w:val="0"/>
+        <w:spacing w:after="0" w:line="276" w:lineRule="auto"/>
+        <w:rPr>
+          <w:rFonts w:ascii="Calibri" w:hAnsi="Calibri" w:cs="Calibri"/>
+          <w:sz w:val="24"/>
+          <w:szCs w:val="24"/>
+          <w:lang w:val="en-US"/>
+        </w:rPr>
+      </w:pPr>
+    </w:p>
+    <w:p>
+      <w:pPr>
+        <w:autoSpaceDE w:val="0"/>
+        <w:autoSpaceDN w:val="0"/>
+        <w:adjustRightInd w:val="0"/>
+        <w:spacing w:after="0" w:line="240" w:lineRule="auto"/>
+        <w:rPr>
+          <w:rFonts w:ascii="Consolas" w:hAnsi="Consolas" w:cs="Consolas"/>
+          <w:color w:val="000000"/>
+          <w:lang w:val="en-US"/>
+        </w:rPr>
+      </w:pPr>
+      <w:r>
+        <w:rPr>
+          <w:rFonts w:ascii="Consolas" w:hAnsi="Consolas" w:cs="Consolas"/>
+          <w:color w:val="0000FF"/>
+          <w:lang w:val="en-US"/>
+        </w:rPr>
+        <w:t>public</w:t>
+      </w:r>
+      <w:r>
+        <w:rPr>
+          <w:rFonts w:ascii="Consolas" w:hAnsi="Consolas" w:cs="Consolas"/>
+          <w:color w:val="000000"/>
+          <w:lang w:val="en-US"/>
+        </w:rPr>
+        <w:t xml:space="preserve"> </w:t>
+      </w:r>
+      <w:r>
+        <w:rPr>
+          <w:rFonts w:ascii="Consolas" w:hAnsi="Consolas" w:cs="Consolas"/>
+          <w:color w:val="2B91AF"/>
+          <w:lang w:val="en-US"/>
+        </w:rPr>
+        <w:t>Filter</w:t>
+      </w:r>
+      <w:r>
+        <w:rPr>
+          <w:rFonts w:ascii="Consolas" w:hAnsi="Consolas" w:cs="Consolas"/>
+          <w:color w:val="000000"/>
+          <w:lang w:val="en-US"/>
+        </w:rPr>
+        <w:t>&lt;</w:t>
+      </w:r>
+      <w:r>
+        <w:rPr>
+          <w:rFonts w:ascii="Consolas" w:hAnsi="Consolas" w:cs="Consolas"/>
+          <w:color w:val="2B91AF"/>
+          <w:lang w:val="en-US"/>
+        </w:rPr>
+        <w:t>Car</w:t>
+      </w:r>
+      <w:r>
+        <w:rPr>
+          <w:rFonts w:ascii="Consolas" w:hAnsi="Consolas" w:cs="Consolas"/>
+          <w:color w:val="000000"/>
+          <w:lang w:val="en-US"/>
+        </w:rPr>
+        <w:t xml:space="preserve">&gt; </w:t>
+      </w:r>
+      <w:r>
+        <w:rPr>
+          <w:rFonts w:ascii="Consolas" w:hAnsi="Consolas" w:cs="Consolas"/>
+          <w:color w:val="000000"/>
+          <w:highlight w:val="yellow"/>
+          <w:lang w:val="en-US"/>
+        </w:rPr>
+        <w:t>Price</w:t>
+      </w:r>
+      <w:r>
+        <w:rPr>
+          <w:rFonts w:ascii="Consolas" w:hAnsi="Consolas" w:cs="Consolas"/>
+          <w:color w:val="000000"/>
+          <w:highlight w:val="yellow"/>
+          <w:lang w:val="en-US"/>
+        </w:rPr>
+        <w:t>Filter</w:t>
+      </w:r>
+      <w:r>
+        <w:rPr>
+          <w:rFonts w:ascii="Consolas" w:hAnsi="Consolas" w:cs="Consolas"/>
+          <w:color w:val="000000"/>
+          <w:lang w:val="en-US"/>
+        </w:rPr>
+        <w:t>;</w:t>
+      </w:r>
+    </w:p>
+    <w:p>
+      <w:pPr>
+        <w:autoSpaceDE w:val="0"/>
+        <w:autoSpaceDN w:val="0"/>
+        <w:adjustRightInd w:val="0"/>
+        <w:spacing w:after="0" w:line="240" w:lineRule="auto"/>
+        <w:rPr>
+          <w:rFonts w:ascii="Consolas" w:hAnsi="Consolas" w:cs="Consolas"/>
+          <w:color w:val="000000"/>
+          <w:lang w:val="en-US"/>
+        </w:rPr>
+      </w:pPr>
+      <w:r>
+        <w:rPr>
+          <w:rFonts w:ascii="Consolas" w:hAnsi="Consolas" w:cs="Consolas"/>
+          <w:color w:val="0000FF"/>
+          <w:lang w:val="en-US"/>
+        </w:rPr>
+        <w:t>private</w:t>
+      </w:r>
+      <w:r>
+        <w:rPr>
+          <w:rFonts w:ascii="Consolas" w:hAnsi="Consolas" w:cs="Consolas"/>
+          <w:color w:val="000000"/>
+          <w:lang w:val="en-US"/>
+        </w:rPr>
+        <w:t xml:space="preserve"> </w:t>
+      </w:r>
+      <w:r>
+        <w:rPr>
+          <w:rFonts w:ascii="Consolas" w:hAnsi="Consolas" w:cs="Consolas"/>
+          <w:color w:val="0000FF"/>
+          <w:lang w:val="en-US"/>
+        </w:rPr>
+        <w:t>bool</w:t>
+      </w:r>
+      <w:r>
+        <w:rPr>
+          <w:rFonts w:ascii="Consolas" w:hAnsi="Consolas" w:cs="Consolas"/>
+          <w:color w:val="000000"/>
+          <w:lang w:val="en-US"/>
+        </w:rPr>
+        <w:t xml:space="preserve"> </w:t>
+      </w:r>
+      <w:r>
+        <w:rPr>
+          <w:rFonts w:ascii="Consolas" w:hAnsi="Consolas" w:cs="Consolas"/>
+          <w:color w:val="000000"/>
+          <w:lang w:val="en-US"/>
+        </w:rPr>
+        <w:t>Price</w:t>
+      </w:r>
+      <w:r>
+        <w:rPr>
+          <w:rFonts w:ascii="Consolas" w:hAnsi="Consolas" w:cs="Consolas"/>
+          <w:color w:val="000000"/>
+          <w:lang w:val="en-US"/>
+        </w:rPr>
+        <w:t>FilterCondition(</w:t>
+      </w:r>
+      <w:r>
+        <w:rPr>
+          <w:rFonts w:ascii="Consolas" w:hAnsi="Consolas" w:cs="Consolas"/>
+          <w:color w:val="2B91AF"/>
+          <w:lang w:val="en-US"/>
+        </w:rPr>
+        <w:t>Car</w:t>
+      </w:r>
+      <w:r>
+        <w:rPr>
+          <w:rFonts w:ascii="Consolas" w:hAnsi="Consolas" w:cs="Consolas"/>
+          <w:color w:val="000000"/>
+          <w:lang w:val="en-US"/>
+        </w:rPr>
+        <w:t xml:space="preserve"> obj) { </w:t>
+      </w:r>
+      <w:r>
+        <w:rPr>
+          <w:rFonts w:ascii="Consolas" w:hAnsi="Consolas" w:cs="Consolas"/>
+          <w:color w:val="0000FF"/>
+          <w:lang w:val="en-US"/>
+        </w:rPr>
+        <w:t>return</w:t>
+      </w:r>
+      <w:r>
+        <w:rPr>
+          <w:rFonts w:ascii="Consolas" w:hAnsi="Consolas" w:cs="Consolas"/>
+          <w:color w:val="000000"/>
+          <w:lang w:val="en-US"/>
+        </w:rPr>
+        <w:t xml:space="preserve"> obj.</w:t>
+      </w:r>
+      <w:r>
+        <w:rPr>
+          <w:rFonts w:ascii="Consolas" w:hAnsi="Consolas" w:cs="Consolas"/>
+          <w:color w:val="000000"/>
+          <w:lang w:val="en-US"/>
+        </w:rPr>
+        <w:t>Price &lt;</w:t>
+      </w:r>
+      <w:r>
+        <w:rPr>
+          <w:rFonts w:ascii="Consolas" w:hAnsi="Consolas" w:cs="Consolas"/>
+          <w:color w:val="000000"/>
+          <w:lang w:val="en-US"/>
+        </w:rPr>
+        <w:t xml:space="preserve"> </w:t>
+      </w:r>
+      <w:r>
+        <w:rPr>
+          <w:rFonts w:ascii="Consolas" w:hAnsi="Consolas" w:cs="Consolas"/>
+          <w:color w:val="000000"/>
+          <w:lang w:val="en-US"/>
+        </w:rPr>
+        <w:t>100000</w:t>
+      </w:r>
+      <w:r>
+        <w:rPr>
+          <w:rFonts w:ascii="Consolas" w:hAnsi="Consolas" w:cs="Consolas"/>
+          <w:color w:val="000000"/>
+          <w:lang w:val="en-US"/>
+        </w:rPr>
+        <w:t>; }</w:t>
+      </w:r>
+    </w:p>
+    <w:p>
+      <w:pPr>
+        <w:widowControl w:val="0"/>
+        <w:autoSpaceDE w:val="0"/>
+        <w:autoSpaceDN w:val="0"/>
+        <w:adjustRightInd w:val="0"/>
+        <w:spacing w:after="0" w:line="276" w:lineRule="auto"/>
+        <w:rPr>
+          <w:rFonts w:ascii="Calibri" w:hAnsi="Calibri" w:cs="Calibri"/>
+          <w:sz w:val="24"/>
+          <w:szCs w:val="24"/>
+          <w:lang w:val="en-US"/>
+        </w:rPr>
+      </w:pPr>
+    </w:p>
+    <w:p>
+      <w:pPr>
+        <w:widowControl w:val="0"/>
+        <w:autoSpaceDE w:val="0"/>
+        <w:autoSpaceDN w:val="0"/>
+        <w:adjustRightInd w:val="0"/>
+        <w:spacing w:after="0" w:line="276" w:lineRule="auto"/>
+        <w:rPr>
+          <w:rFonts w:ascii="Calibri" w:hAnsi="Calibri" w:cs="Calibri"/>
+          <w:sz w:val="24"/>
+          <w:szCs w:val="24"/>
+          <w:lang w:val="en-US"/>
+        </w:rPr>
+      </w:pPr>
+      <w:r>
+        <w:rPr>
+          <w:rFonts w:ascii="Calibri" w:hAnsi="Calibri" w:cs="Calibri"/>
+          <w:sz w:val="24"/>
+          <w:szCs w:val="24"/>
+          <w:lang w:val="en-US"/>
+        </w:rPr>
+        <w:t>The filter is then created – specifying an ID and the filter condition</w:t>
+      </w:r>
+      <w:r>
+        <w:rPr>
+          <w:rFonts w:ascii="Calibri" w:hAnsi="Calibri" w:cs="Calibri"/>
+          <w:sz w:val="24"/>
+          <w:szCs w:val="24"/>
+          <w:lang w:val="en-US"/>
+        </w:rPr>
+        <w:t xml:space="preserve"> itself</w:t>
+      </w:r>
+      <w:r>
+        <w:rPr>
+          <w:rFonts w:ascii="Calibri" w:hAnsi="Calibri" w:cs="Calibri"/>
+          <w:sz w:val="24"/>
+          <w:szCs w:val="24"/>
+          <w:lang w:val="en-US"/>
+        </w:rPr>
+        <w:t xml:space="preserve"> – and added to the catalog in the </w:t>
+      </w:r>
+      <w:r>
+        <w:rPr>
+          <w:rFonts w:ascii="Calibri" w:hAnsi="Calibri" w:cs="Calibri"/>
+          <w:b/>
+          <w:sz w:val="24"/>
+          <w:szCs w:val="24"/>
+          <w:lang w:val="en-US"/>
+        </w:rPr>
+        <w:t>Catalog</w:t>
+      </w:r>
+      <w:r>
+        <w:rPr>
+          <w:rFonts w:ascii="Calibri" w:hAnsi="Calibri" w:cs="Calibri"/>
+          <w:sz w:val="24"/>
+          <w:szCs w:val="24"/>
+          <w:lang w:val="en-US"/>
+        </w:rPr>
+        <w:t xml:space="preserve"> constructor:</w:t>
+      </w:r>
+    </w:p>
+    <w:p>
+      <w:pPr>
+        <w:widowControl w:val="0"/>
+        <w:autoSpaceDE w:val="0"/>
+        <w:autoSpaceDN w:val="0"/>
+        <w:adjustRightInd w:val="0"/>
+        <w:spacing w:after="0" w:line="276" w:lineRule="auto"/>
+        <w:rPr>
+          <w:rFonts w:ascii="Calibri" w:hAnsi="Calibri" w:cs="Calibri"/>
+          <w:sz w:val="24"/>
+          <w:szCs w:val="24"/>
+          <w:lang w:val="en-US"/>
+        </w:rPr>
+      </w:pPr>
+    </w:p>
+    <w:p>
+      <w:pPr>
+        <w:autoSpaceDE w:val="0"/>
+        <w:autoSpaceDN w:val="0"/>
+        <w:adjustRightInd w:val="0"/>
+        <w:spacing w:after="0" w:line="240" w:lineRule="auto"/>
+        <w:rPr>
+          <w:rFonts w:ascii="Consolas" w:hAnsi="Consolas" w:cs="Consolas"/>
+          <w:color w:val="000000"/>
+          <w:lang w:val="en-US"/>
+        </w:rPr>
+      </w:pPr>
+      <w:r>
+        <w:rPr>
+          <w:rFonts w:ascii="Consolas" w:hAnsi="Consolas" w:cs="Consolas"/>
+          <w:color w:val="0000FF"/>
+          <w:lang w:val="en-US"/>
+        </w:rPr>
+        <w:t>private</w:t>
+      </w:r>
+      <w:r>
+        <w:rPr>
+          <w:rFonts w:ascii="Consolas" w:hAnsi="Consolas" w:cs="Consolas"/>
+          <w:color w:val="000000"/>
+          <w:lang w:val="en-US"/>
+        </w:rPr>
+        <w:t xml:space="preserve"> Catalog() : </w:t>
+      </w:r>
+      <w:r>
+        <w:rPr>
+          <w:rFonts w:ascii="Consolas" w:hAnsi="Consolas" w:cs="Consolas"/>
+          <w:color w:val="0000FF"/>
+          <w:lang w:val="en-US"/>
+        </w:rPr>
+        <w:t>base</w:t>
+      </w:r>
+      <w:r>
+        <w:rPr>
+          <w:rFonts w:ascii="Consolas" w:hAnsi="Consolas" w:cs="Consolas"/>
+          <w:color w:val="000000"/>
+          <w:lang w:val="en-US"/>
+        </w:rPr>
+        <w:t>(</w:t>
+      </w:r>
+      <w:r>
+        <w:rPr>
+          <w:rFonts w:ascii="Consolas" w:hAnsi="Consolas" w:cs="Consolas"/>
+          <w:color w:val="0000FF"/>
+          <w:lang w:val="en-US"/>
+        </w:rPr>
+        <w:t>...</w:t>
+      </w:r>
+      <w:r>
+        <w:rPr>
+          <w:rFonts w:ascii="Consolas" w:hAnsi="Consolas" w:cs="Consolas"/>
+          <w:color w:val="000000"/>
+          <w:lang w:val="en-US"/>
+        </w:rPr>
+        <w:t>)</w:t>
+      </w:r>
+    </w:p>
+    <w:p>
+      <w:pPr>
+        <w:autoSpaceDE w:val="0"/>
+        <w:autoSpaceDN w:val="0"/>
+        <w:adjustRightInd w:val="0"/>
+        <w:spacing w:after="0" w:line="240" w:lineRule="auto"/>
+        <w:rPr>
+          <w:rFonts w:ascii="Consolas" w:hAnsi="Consolas" w:cs="Consolas"/>
+          <w:color w:val="000000"/>
+          <w:lang w:val="en-US"/>
+        </w:rPr>
+      </w:pPr>
+      <w:r>
+        <w:rPr>
+          <w:rFonts w:ascii="Consolas" w:hAnsi="Consolas" w:cs="Consolas"/>
+          <w:color w:val="000000"/>
+          <w:lang w:val="en-US"/>
+        </w:rPr>
+        <w:t>{</w:t>
+      </w:r>
+    </w:p>
+    <w:p>
+      <w:pPr>
+        <w:autoSpaceDE w:val="0"/>
+        <w:autoSpaceDN w:val="0"/>
+        <w:adjustRightInd w:val="0"/>
+        <w:spacing w:after="0" w:line="240" w:lineRule="auto"/>
+        <w:ind w:firstLine="720"/>
+        <w:rPr>
+          <w:rFonts w:ascii="Consolas" w:hAnsi="Consolas" w:cs="Consolas"/>
+          <w:color w:val="000000"/>
+          <w:lang w:val="en-US"/>
+        </w:rPr>
+      </w:pPr>
+      <w:r>
+        <w:rPr>
+          <w:rFonts w:ascii="Consolas" w:hAnsi="Consolas" w:cs="Consolas"/>
+          <w:color w:val="000000"/>
+          <w:lang w:val="en-US"/>
+        </w:rPr>
+        <w:t>Price</w:t>
+      </w:r>
+      <w:r>
+        <w:rPr>
+          <w:rFonts w:ascii="Consolas" w:hAnsi="Consolas" w:cs="Consolas"/>
+          <w:color w:val="000000"/>
+          <w:lang w:val="en-US"/>
+        </w:rPr>
+        <w:t>Filter</w:t>
+      </w:r>
+      <w:r>
+        <w:rPr>
+          <w:rFonts w:ascii="Consolas" w:hAnsi="Consolas" w:cs="Consolas"/>
+          <w:color w:val="000000"/>
+          <w:lang w:val="en-US"/>
+        </w:rPr>
+        <w:t xml:space="preserve"> </w:t>
+      </w:r>
+      <w:r>
+        <w:rPr>
+          <w:rFonts w:ascii="Consolas" w:hAnsi="Consolas" w:cs="Consolas"/>
+          <w:color w:val="000000"/>
+          <w:lang w:val="en-US"/>
+        </w:rPr>
+        <w:t xml:space="preserve">= </w:t>
+      </w:r>
+      <w:r>
+        <w:rPr>
+          <w:rFonts w:ascii="Consolas" w:hAnsi="Consolas" w:cs="Consolas"/>
+          <w:color w:val="0000FF"/>
+          <w:lang w:val="en-US"/>
+        </w:rPr>
+        <w:t>new</w:t>
+      </w:r>
+      <w:r>
+        <w:rPr>
+          <w:rFonts w:ascii="Consolas" w:hAnsi="Consolas" w:cs="Consolas"/>
+          <w:color w:val="000000"/>
+          <w:lang w:val="en-US"/>
+        </w:rPr>
+        <w:t xml:space="preserve"> </w:t>
+      </w:r>
+      <w:r>
+        <w:rPr>
+          <w:rFonts w:ascii="Consolas" w:hAnsi="Consolas" w:cs="Consolas"/>
+          <w:color w:val="2B91AF"/>
+          <w:lang w:val="en-US"/>
+        </w:rPr>
+        <w:t>Filter</w:t>
+      </w:r>
+      <w:r>
+        <w:rPr>
+          <w:rFonts w:ascii="Consolas" w:hAnsi="Consolas" w:cs="Consolas"/>
+          <w:color w:val="000000"/>
+          <w:lang w:val="en-US"/>
+        </w:rPr>
+        <w:t>&lt;</w:t>
+      </w:r>
+      <w:r>
+        <w:rPr>
+          <w:rFonts w:ascii="Consolas" w:hAnsi="Consolas" w:cs="Consolas"/>
+          <w:color w:val="2B91AF"/>
+          <w:lang w:val="en-US"/>
+        </w:rPr>
+        <w:t>Car</w:t>
+      </w:r>
+      <w:r>
+        <w:rPr>
+          <w:rFonts w:ascii="Consolas" w:hAnsi="Consolas" w:cs="Consolas"/>
+          <w:color w:val="000000"/>
+          <w:lang w:val="en-US"/>
+        </w:rPr>
+        <w:t>&gt;(</w:t>
+      </w:r>
+      <w:r>
+        <w:rPr>
+          <w:rFonts w:ascii="Consolas" w:hAnsi="Consolas" w:cs="Consolas"/>
+          <w:color w:val="A31515"/>
+          <w:lang w:val="en-US"/>
+        </w:rPr>
+        <w:t>"Price</w:t>
+      </w:r>
+      <w:r>
+        <w:rPr>
+          <w:rFonts w:ascii="Consolas" w:hAnsi="Consolas" w:cs="Consolas"/>
+          <w:color w:val="A31515"/>
+          <w:lang w:val="en-US"/>
+        </w:rPr>
+        <w:t>Filter"</w:t>
+      </w:r>
+      <w:r>
+        <w:rPr>
+          <w:rFonts w:ascii="Consolas" w:hAnsi="Consolas" w:cs="Consolas"/>
+          <w:color w:val="000000"/>
+          <w:lang w:val="en-US"/>
+        </w:rPr>
+        <w:t xml:space="preserve">, </w:t>
+      </w:r>
+      <w:r>
+        <w:rPr>
+          <w:rFonts w:ascii="Consolas" w:hAnsi="Consolas" w:cs="Consolas"/>
+          <w:color w:val="000000"/>
+          <w:lang w:val="en-US"/>
+        </w:rPr>
+        <w:t>Price</w:t>
+      </w:r>
+      <w:r>
+        <w:rPr>
+          <w:rFonts w:ascii="Consolas" w:hAnsi="Consolas" w:cs="Consolas"/>
+          <w:color w:val="000000"/>
+          <w:lang w:val="en-US"/>
+        </w:rPr>
+        <w:t>FilterCondition</w:t>
+      </w:r>
+      <w:r>
+        <w:rPr>
+          <w:rFonts w:ascii="Consolas" w:hAnsi="Consolas" w:cs="Consolas"/>
+          <w:color w:val="000000"/>
+          <w:lang w:val="en-US"/>
+        </w:rPr>
+        <w:t>);</w:t>
+      </w:r>
+    </w:p>
+    <w:p>
+      <w:pPr>
+        <w:autoSpaceDE w:val="0"/>
+        <w:autoSpaceDN w:val="0"/>
+        <w:adjustRightInd w:val="0"/>
+        <w:spacing w:after="0" w:line="240" w:lineRule="auto"/>
+        <w:ind w:firstLine="720"/>
+        <w:rPr>
+          <w:rFonts w:ascii="Consolas" w:hAnsi="Consolas" w:cs="Consolas"/>
+          <w:color w:val="000000"/>
+          <w:lang w:val="en-US"/>
+        </w:rPr>
+      </w:pPr>
+      <w:r>
+        <w:rPr>
+          <w:rFonts w:ascii="Consolas" w:hAnsi="Consolas" w:cs="Consolas"/>
+          <w:color w:val="000000"/>
+          <w:lang w:val="en-US"/>
+        </w:rPr>
+        <w:t>AddFilter(</w:t>
+      </w:r>
+      <w:r>
+        <w:rPr>
+          <w:rFonts w:ascii="Consolas" w:hAnsi="Consolas" w:cs="Consolas"/>
+          <w:color w:val="000000"/>
+          <w:lang w:val="en-US"/>
+        </w:rPr>
+        <w:t>Price</w:t>
+      </w:r>
+      <w:r>
+        <w:rPr>
+          <w:rFonts w:ascii="Consolas" w:hAnsi="Consolas" w:cs="Consolas"/>
+          <w:color w:val="000000"/>
+          <w:lang w:val="en-US"/>
+        </w:rPr>
+        <w:t>Filter</w:t>
+      </w:r>
+      <w:r>
+        <w:rPr>
+          <w:rFonts w:ascii="Consolas" w:hAnsi="Consolas" w:cs="Consolas"/>
+          <w:color w:val="000000"/>
+          <w:lang w:val="en-US"/>
+        </w:rPr>
+        <w:t>);</w:t>
+      </w:r>
+    </w:p>
+    <w:p>
+      <w:pPr>
+        <w:widowControl w:val="0"/>
+        <w:autoSpaceDE w:val="0"/>
+        <w:autoSpaceDN w:val="0"/>
+        <w:adjustRightInd w:val="0"/>
+        <w:spacing w:after="0" w:line="276" w:lineRule="auto"/>
+        <w:rPr>
+          <w:rFonts w:ascii="Calibri" w:hAnsi="Calibri" w:cs="Calibri"/>
+          <w:lang w:val="en-US"/>
+        </w:rPr>
+      </w:pPr>
+      <w:r>
+        <w:rPr>
+          <w:rFonts w:ascii="Consolas" w:hAnsi="Consolas" w:cs="Consolas"/>
+          <w:color w:val="000000"/>
+          <w:lang w:val="en-US"/>
+        </w:rPr>
+        <w:t>}</w:t>
+      </w:r>
+    </w:p>
+    <w:p>
+      <w:pPr>
+        <w:widowControl w:val="0"/>
+        <w:autoSpaceDE w:val="0"/>
+        <w:autoSpaceDN w:val="0"/>
+        <w:adjustRightInd w:val="0"/>
+        <w:spacing w:after="0" w:line="276" w:lineRule="auto"/>
+        <w:rPr>
+          <w:rFonts w:ascii="Calibri" w:hAnsi="Calibri" w:cs="Calibri"/>
+          <w:sz w:val="24"/>
+          <w:szCs w:val="24"/>
+          <w:lang w:val="en-US"/>
+        </w:rPr>
+      </w:pPr>
+    </w:p>
+    <w:p>
+      <w:pPr>
+        <w:widowControl w:val="0"/>
+        <w:autoSpaceDE w:val="0"/>
+        <w:autoSpaceDN w:val="0"/>
+        <w:adjustRightInd w:val="0"/>
+        <w:spacing w:after="0" w:line="276" w:lineRule="auto"/>
+        <w:rPr>
+          <w:rFonts w:ascii="Calibri" w:hAnsi="Calibri" w:cs="Calibri"/>
+          <w:sz w:val="24"/>
+          <w:szCs w:val="24"/>
+          <w:lang w:val="en-US"/>
+        </w:rPr>
+      </w:pPr>
+    </w:p>
+    <w:p>
+      <w:pPr>
+        <w:widowControl w:val="0"/>
+        <w:autoSpaceDE w:val="0"/>
+        <w:autoSpaceDN w:val="0"/>
+        <w:adjustRightInd w:val="0"/>
+        <w:spacing w:after="0" w:line="276" w:lineRule="auto"/>
+        <w:rPr>
+          <w:rFonts w:ascii="Calibri" w:hAnsi="Calibri" w:cs="Calibri"/>
+          <w:sz w:val="24"/>
+          <w:szCs w:val="24"/>
+          <w:lang w:val="en-US"/>
+        </w:rPr>
+      </w:pPr>
+      <w:r>
+        <w:rPr>
+          <w:rFonts w:ascii="Calibri" w:hAnsi="Calibri" w:cs="Calibri"/>
+          <w:sz w:val="24"/>
+          <w:szCs w:val="24"/>
+          <w:lang w:val="en-US"/>
+        </w:rPr>
+        <w:t xml:space="preserve">In the domain-specific </w:t>
+      </w:r>
+      <w:r>
+        <w:rPr>
+          <w:rFonts w:ascii="Calibri" w:hAnsi="Calibri" w:cs="Calibri"/>
+          <w:b/>
+          <w:sz w:val="24"/>
+          <w:szCs w:val="24"/>
+          <w:lang w:val="en-US"/>
+        </w:rPr>
+        <w:t>MasterDetailsViewModel</w:t>
+      </w:r>
+      <w:r>
+        <w:rPr>
+          <w:rFonts w:ascii="Calibri" w:hAnsi="Calibri" w:cs="Calibri"/>
+          <w:sz w:val="24"/>
+          <w:szCs w:val="24"/>
+          <w:lang w:val="en-US"/>
+        </w:rPr>
+        <w:t xml:space="preserve"> class, you can now add a suitable property used for toggling the filter on and off</w:t>
+      </w:r>
+      <w:r>
+        <w:rPr>
+          <w:rFonts w:ascii="Calibri" w:hAnsi="Calibri" w:cs="Calibri"/>
+          <w:sz w:val="24"/>
+          <w:szCs w:val="24"/>
+          <w:lang w:val="en-US"/>
+        </w:rPr>
+        <w:t xml:space="preserve">, by referring to the </w:t>
+      </w:r>
+      <w:r>
+        <w:rPr>
+          <w:rFonts w:ascii="Calibri" w:hAnsi="Calibri" w:cs="Calibri"/>
+          <w:b/>
+          <w:sz w:val="24"/>
+          <w:szCs w:val="24"/>
+          <w:lang w:val="en-US"/>
+        </w:rPr>
+        <w:t>On</w:t>
+      </w:r>
+      <w:r>
+        <w:rPr>
+          <w:rFonts w:ascii="Calibri" w:hAnsi="Calibri" w:cs="Calibri"/>
+          <w:sz w:val="24"/>
+          <w:szCs w:val="24"/>
+          <w:lang w:val="en-US"/>
+        </w:rPr>
+        <w:t xml:space="preserve"> property on the </w:t>
+      </w:r>
+      <w:r>
+        <w:rPr>
+          <w:rFonts w:ascii="Calibri" w:hAnsi="Calibri" w:cs="Calibri"/>
+          <w:b/>
+          <w:sz w:val="24"/>
+          <w:szCs w:val="24"/>
+          <w:lang w:val="en-US"/>
+        </w:rPr>
+        <w:t>Filter</w:t>
+      </w:r>
+      <w:r>
+        <w:rPr>
+          <w:rFonts w:ascii="Calibri" w:hAnsi="Calibri" w:cs="Calibri"/>
+          <w:sz w:val="24"/>
+          <w:szCs w:val="24"/>
+          <w:lang w:val="en-US"/>
+        </w:rPr>
+        <w:t xml:space="preserve"> object.</w:t>
+      </w:r>
+      <w:r>
+        <w:rPr>
+          <w:rFonts w:ascii="Calibri" w:hAnsi="Calibri" w:cs="Calibri"/>
+          <w:sz w:val="24"/>
+          <w:szCs w:val="24"/>
+          <w:lang w:val="en-US"/>
+        </w:rPr>
+        <w:t>:</w:t>
+      </w:r>
+    </w:p>
+    <w:p>
+      <w:pPr>
+        <w:widowControl w:val="0"/>
+        <w:autoSpaceDE w:val="0"/>
+        <w:autoSpaceDN w:val="0"/>
+        <w:adjustRightInd w:val="0"/>
+        <w:spacing w:after="0" w:line="276" w:lineRule="auto"/>
+        <w:rPr>
+          <w:rFonts w:ascii="Calibri" w:hAnsi="Calibri" w:cs="Calibri"/>
+          <w:sz w:val="24"/>
+          <w:szCs w:val="24"/>
+          <w:lang w:val="en-US"/>
+        </w:rPr>
+      </w:pPr>
+    </w:p>
+    <w:p>
+      <w:pPr>
+        <w:autoSpaceDE w:val="0"/>
+        <w:autoSpaceDN w:val="0"/>
+        <w:adjustRightInd w:val="0"/>
+        <w:spacing w:after="0" w:line="240" w:lineRule="auto"/>
+        <w:rPr>
+          <w:rFonts w:ascii="Consolas" w:hAnsi="Consolas" w:cs="Consolas"/>
+          <w:color w:val="000000"/>
+          <w:lang w:val="en-US"/>
+        </w:rPr>
+      </w:pPr>
+      <w:r>
+        <w:rPr>
+          <w:rFonts w:ascii="Consolas" w:hAnsi="Consolas" w:cs="Consolas"/>
+          <w:color w:val="0000FF"/>
+          <w:lang w:val="en-US"/>
+        </w:rPr>
+        <w:t>public</w:t>
+      </w:r>
+      <w:r>
+        <w:rPr>
+          <w:rFonts w:ascii="Consolas" w:hAnsi="Consolas" w:cs="Consolas"/>
+          <w:color w:val="000000"/>
+          <w:lang w:val="en-US"/>
+        </w:rPr>
+        <w:t xml:space="preserve"> </w:t>
+      </w:r>
+      <w:r>
+        <w:rPr>
+          <w:rFonts w:ascii="Consolas" w:hAnsi="Consolas" w:cs="Consolas"/>
+          <w:color w:val="0000FF"/>
+          <w:lang w:val="en-US"/>
+        </w:rPr>
+        <w:t>bool</w:t>
+      </w:r>
+      <w:r>
+        <w:rPr>
+          <w:rFonts w:ascii="Consolas" w:hAnsi="Consolas" w:cs="Consolas"/>
+          <w:color w:val="000000"/>
+          <w:lang w:val="en-US"/>
+        </w:rPr>
+        <w:t xml:space="preserve"> </w:t>
+      </w:r>
+      <w:r>
+        <w:rPr>
+          <w:rFonts w:ascii="Consolas" w:hAnsi="Consolas" w:cs="Consolas"/>
+          <w:color w:val="000000"/>
+          <w:highlight w:val="yellow"/>
+          <w:lang w:val="en-US"/>
+        </w:rPr>
+        <w:t>Price</w:t>
+      </w:r>
+      <w:r>
+        <w:rPr>
+          <w:rFonts w:ascii="Consolas" w:hAnsi="Consolas" w:cs="Consolas"/>
+          <w:color w:val="000000"/>
+          <w:highlight w:val="yellow"/>
+          <w:lang w:val="en-US"/>
+        </w:rPr>
+        <w:t>FilterOn</w:t>
+      </w:r>
+    </w:p>
+    <w:p>
+      <w:pPr>
+        <w:autoSpaceDE w:val="0"/>
+        <w:autoSpaceDN w:val="0"/>
+        <w:adjustRightInd w:val="0"/>
+        <w:spacing w:after="0" w:line="240" w:lineRule="auto"/>
+        <w:rPr>
+          <w:rFonts w:ascii="Consolas" w:hAnsi="Consolas" w:cs="Consolas"/>
+          <w:color w:val="000000"/>
+          <w:lang w:val="en-US"/>
+        </w:rPr>
+      </w:pPr>
+      <w:r>
+        <w:rPr>
+          <w:rFonts w:ascii="Consolas" w:hAnsi="Consolas" w:cs="Consolas"/>
+          <w:color w:val="000000"/>
+          <w:lang w:val="en-US"/>
+        </w:rPr>
+        <w:t>{</w:t>
+      </w:r>
+    </w:p>
+    <w:p>
+      <w:pPr>
+        <w:autoSpaceDE w:val="0"/>
+        <w:autoSpaceDN w:val="0"/>
+        <w:adjustRightInd w:val="0"/>
+        <w:spacing w:after="0" w:line="240" w:lineRule="auto"/>
+        <w:ind w:firstLine="720"/>
+        <w:rPr>
+          <w:rFonts w:ascii="Consolas" w:hAnsi="Consolas" w:cs="Consolas"/>
+          <w:color w:val="000000"/>
+          <w:lang w:val="en-US"/>
+        </w:rPr>
+      </w:pPr>
+      <w:r>
+        <w:rPr>
+          <w:rFonts w:ascii="Consolas" w:hAnsi="Consolas" w:cs="Consolas"/>
+          <w:color w:val="0000FF"/>
+          <w:lang w:val="en-US"/>
+        </w:rPr>
+        <w:t>get</w:t>
+      </w:r>
+      <w:r>
+        <w:rPr>
+          <w:rFonts w:ascii="Consolas" w:hAnsi="Consolas" w:cs="Consolas"/>
+          <w:color w:val="000000"/>
+          <w:lang w:val="en-US"/>
+        </w:rPr>
+        <w:t xml:space="preserve"> { </w:t>
+      </w:r>
+      <w:r>
+        <w:rPr>
+          <w:rFonts w:ascii="Consolas" w:hAnsi="Consolas" w:cs="Consolas"/>
+          <w:color w:val="0000FF"/>
+          <w:lang w:val="en-US"/>
+        </w:rPr>
+        <w:t>return</w:t>
+      </w:r>
+      <w:r>
+        <w:rPr>
+          <w:rFonts w:ascii="Consolas" w:hAnsi="Consolas" w:cs="Consolas"/>
+          <w:color w:val="000000"/>
+          <w:lang w:val="en-US"/>
+        </w:rPr>
+        <w:t xml:space="preserve"> </w:t>
+      </w:r>
+      <w:r>
+        <w:rPr>
+          <w:rFonts w:ascii="Consolas" w:hAnsi="Consolas" w:cs="Consolas"/>
+          <w:color w:val="2B91AF"/>
+          <w:lang w:val="en-US"/>
+        </w:rPr>
+        <w:t>Car</w:t>
+      </w:r>
+      <w:r>
+        <w:rPr>
+          <w:rFonts w:ascii="Consolas" w:hAnsi="Consolas" w:cs="Consolas"/>
+          <w:color w:val="2B91AF"/>
+          <w:lang w:val="en-US"/>
+        </w:rPr>
+        <w:t>Catalog</w:t>
+      </w:r>
+      <w:r>
+        <w:rPr>
+          <w:rFonts w:ascii="Consolas" w:hAnsi="Consolas" w:cs="Consolas"/>
+          <w:color w:val="000000"/>
+          <w:lang w:val="en-US"/>
+        </w:rPr>
+        <w:t>.Instance.</w:t>
+      </w:r>
+      <w:r>
+        <w:rPr>
+          <w:rFonts w:ascii="Consolas" w:hAnsi="Consolas" w:cs="Consolas"/>
+          <w:color w:val="000000"/>
+          <w:highlight w:val="yellow"/>
+          <w:lang w:val="en-US"/>
+        </w:rPr>
+        <w:t>PriceFilter</w:t>
+      </w:r>
+      <w:r>
+        <w:rPr>
+          <w:rFonts w:ascii="Consolas" w:hAnsi="Consolas" w:cs="Consolas"/>
+          <w:color w:val="000000"/>
+          <w:lang w:val="en-US"/>
+        </w:rPr>
+        <w:t>.On; }</w:t>
+      </w:r>
+    </w:p>
+    <w:p>
+      <w:pPr>
+        <w:autoSpaceDE w:val="0"/>
+        <w:autoSpaceDN w:val="0"/>
+        <w:adjustRightInd w:val="0"/>
+        <w:spacing w:after="0" w:line="240" w:lineRule="auto"/>
+        <w:ind w:firstLine="720"/>
+        <w:rPr>
+          <w:rFonts w:ascii="Consolas" w:hAnsi="Consolas" w:cs="Consolas"/>
+          <w:color w:val="000000"/>
+          <w:lang w:val="en-US"/>
+        </w:rPr>
+      </w:pPr>
+      <w:r>
+        <w:rPr>
+          <w:rFonts w:ascii="Consolas" w:hAnsi="Consolas" w:cs="Consolas"/>
+          <w:color w:val="0000FF"/>
+          <w:lang w:val="en-US"/>
+        </w:rPr>
+        <w:t>set</w:t>
+      </w:r>
+    </w:p>
+    <w:p>
+      <w:pPr>
+        <w:autoSpaceDE w:val="0"/>
+        <w:autoSpaceDN w:val="0"/>
+        <w:adjustRightInd w:val="0"/>
+        <w:spacing w:after="0" w:line="240" w:lineRule="auto"/>
+        <w:ind w:firstLine="720"/>
+        <w:rPr>
+          <w:rFonts w:ascii="Consolas" w:hAnsi="Consolas" w:cs="Consolas"/>
+          <w:color w:val="000000"/>
+          <w:lang w:val="en-US"/>
+        </w:rPr>
+      </w:pPr>
+      <w:r>
+        <w:rPr>
+          <w:rFonts w:ascii="Consolas" w:hAnsi="Consolas" w:cs="Consolas"/>
+          <w:color w:val="000000"/>
+          <w:lang w:val="en-US"/>
+        </w:rPr>
+        <w:t>{</w:t>
+      </w:r>
+    </w:p>
+    <w:p>
+      <w:pPr>
+        <w:autoSpaceDE w:val="0"/>
+        <w:autoSpaceDN w:val="0"/>
+        <w:adjustRightInd w:val="0"/>
+        <w:spacing w:after="0" w:line="240" w:lineRule="auto"/>
+        <w:ind w:left="720" w:firstLine="720"/>
+        <w:rPr>
+          <w:rFonts w:ascii="Consolas" w:hAnsi="Consolas" w:cs="Consolas"/>
+          <w:color w:val="000000"/>
+          <w:lang w:val="en-US"/>
+        </w:rPr>
+      </w:pPr>
+      <w:r>
+        <w:rPr>
+          <w:rFonts w:ascii="Consolas" w:hAnsi="Consolas" w:cs="Consolas"/>
+          <w:color w:val="2B91AF"/>
+          <w:lang w:val="en-US"/>
+        </w:rPr>
+        <w:t>Car</w:t>
+      </w:r>
+      <w:r>
+        <w:rPr>
+          <w:rFonts w:ascii="Consolas" w:hAnsi="Consolas" w:cs="Consolas"/>
+          <w:color w:val="2B91AF"/>
+          <w:lang w:val="en-US"/>
+        </w:rPr>
+        <w:t>Catalog</w:t>
+      </w:r>
+      <w:r>
+        <w:rPr>
+          <w:rFonts w:ascii="Consolas" w:hAnsi="Consolas" w:cs="Consolas"/>
+          <w:color w:val="000000"/>
+          <w:lang w:val="en-US"/>
+        </w:rPr>
+        <w:t>.Instance.</w:t>
+      </w:r>
+      <w:r>
+        <w:rPr>
+          <w:rFonts w:ascii="Consolas" w:hAnsi="Consolas" w:cs="Consolas"/>
+          <w:color w:val="000000"/>
+          <w:highlight w:val="yellow"/>
+          <w:lang w:val="en-US"/>
+        </w:rPr>
+        <w:t>PriceFilter</w:t>
+      </w:r>
+      <w:r>
+        <w:rPr>
+          <w:rFonts w:ascii="Consolas" w:hAnsi="Consolas" w:cs="Consolas"/>
+          <w:color w:val="000000"/>
+          <w:lang w:val="en-US"/>
+        </w:rPr>
+        <w:t xml:space="preserve">.On = </w:t>
+      </w:r>
+      <w:r>
+        <w:rPr>
+          <w:rFonts w:ascii="Consolas" w:hAnsi="Consolas" w:cs="Consolas"/>
+          <w:color w:val="0000FF"/>
+          <w:lang w:val="en-US"/>
+        </w:rPr>
+        <w:t>value</w:t>
+      </w:r>
+      <w:r>
+        <w:rPr>
+          <w:rFonts w:ascii="Consolas" w:hAnsi="Consolas" w:cs="Consolas"/>
+          <w:color w:val="000000"/>
+          <w:lang w:val="en-US"/>
+        </w:rPr>
+        <w:t>;</w:t>
+      </w:r>
+    </w:p>
+    <w:p>
+      <w:pPr>
+        <w:autoSpaceDE w:val="0"/>
+        <w:autoSpaceDN w:val="0"/>
+        <w:adjustRightInd w:val="0"/>
+        <w:spacing w:after="0" w:line="240" w:lineRule="auto"/>
+        <w:ind w:left="720" w:firstLine="720"/>
+        <w:rPr>
+          <w:rFonts w:ascii="Consolas" w:hAnsi="Consolas" w:cs="Consolas"/>
+          <w:color w:val="000000"/>
+          <w:lang w:val="en-US"/>
+        </w:rPr>
+      </w:pPr>
+      <w:r>
+        <w:rPr>
+          <w:rFonts w:ascii="Consolas" w:hAnsi="Consolas" w:cs="Consolas"/>
+          <w:color w:val="000000"/>
+          <w:lang w:val="en-US"/>
+        </w:rPr>
+        <w:t>OnPropertyChanged(</w:t>
+      </w:r>
+      <w:r>
+        <w:rPr>
+          <w:rFonts w:ascii="Consolas" w:hAnsi="Consolas" w:cs="Consolas"/>
+          <w:color w:val="0000FF"/>
+          <w:lang w:val="en-US"/>
+        </w:rPr>
+        <w:t>nameof</w:t>
+      </w:r>
+      <w:r>
+        <w:rPr>
+          <w:rFonts w:ascii="Consolas" w:hAnsi="Consolas" w:cs="Consolas"/>
+          <w:color w:val="000000"/>
+          <w:lang w:val="en-US"/>
+        </w:rPr>
+        <w:t>(ItemViewModelCollection));</w:t>
+      </w:r>
+    </w:p>
+    <w:p>
+      <w:pPr>
+        <w:autoSpaceDE w:val="0"/>
+        <w:autoSpaceDN w:val="0"/>
+        <w:adjustRightInd w:val="0"/>
+        <w:spacing w:after="0" w:line="240" w:lineRule="auto"/>
+        <w:ind w:firstLine="720"/>
+        <w:rPr>
+          <w:rFonts w:ascii="Consolas" w:hAnsi="Consolas" w:cs="Consolas"/>
+          <w:color w:val="000000"/>
+          <w:lang w:val="en-US"/>
+        </w:rPr>
+      </w:pPr>
+      <w:r>
+        <w:rPr>
+          <w:rFonts w:ascii="Consolas" w:hAnsi="Consolas" w:cs="Consolas"/>
+          <w:color w:val="000000"/>
+          <w:lang w:val="en-US"/>
+        </w:rPr>
+        <w:t>}</w:t>
+      </w:r>
+    </w:p>
+    <w:p>
+      <w:pPr>
+        <w:widowControl w:val="0"/>
+        <w:autoSpaceDE w:val="0"/>
+        <w:autoSpaceDN w:val="0"/>
+        <w:adjustRightInd w:val="0"/>
+        <w:spacing w:after="0" w:line="276" w:lineRule="auto"/>
+        <w:rPr>
+          <w:rFonts w:ascii="Calibri" w:hAnsi="Calibri" w:cs="Calibri"/>
+          <w:lang w:val="en-US"/>
+        </w:rPr>
+      </w:pPr>
+      <w:r>
+        <w:rPr>
+          <w:rFonts w:ascii="Consolas" w:hAnsi="Consolas" w:cs="Consolas"/>
+          <w:color w:val="000000"/>
+          <w:lang w:val="en-US"/>
+        </w:rPr>
+        <w:t>}</w:t>
+      </w:r>
+    </w:p>
+    <w:p>
+      <w:pPr>
+        <w:widowControl w:val="0"/>
+        <w:autoSpaceDE w:val="0"/>
+        <w:autoSpaceDN w:val="0"/>
+        <w:adjustRightInd w:val="0"/>
+        <w:spacing w:after="0" w:line="276" w:lineRule="auto"/>
+        <w:rPr>
+          <w:rFonts w:ascii="Calibri" w:hAnsi="Calibri" w:cs="Calibri"/>
+          <w:sz w:val="24"/>
+          <w:szCs w:val="24"/>
+          <w:lang w:val="en-US"/>
+        </w:rPr>
+      </w:pPr>
+    </w:p>
+    <w:p>
+      <w:pPr>
+        <w:keepNext/>
+        <w:keepLines/>
+        <w:widowControl w:val="0"/>
+        <w:autoSpaceDE w:val="0"/>
+        <w:autoSpaceDN w:val="0"/>
+        <w:adjustRightInd w:val="0"/>
+        <w:spacing w:after="0" w:line="276" w:lineRule="auto"/>
+        <w:rPr>
+          <w:rFonts w:ascii="Calibri" w:hAnsi="Calibri" w:cs="Calibri"/>
+          <w:sz w:val="24"/>
+          <w:szCs w:val="24"/>
+          <w:lang w:val="en-US"/>
+        </w:rPr>
+      </w:pPr>
+      <w:r>
+        <w:rPr>
+          <w:rFonts w:ascii="Calibri" w:hAnsi="Calibri" w:cs="Calibri"/>
+          <w:sz w:val="24"/>
+          <w:szCs w:val="24"/>
+          <w:lang w:val="en-US"/>
+        </w:rPr>
+        <w:lastRenderedPageBreak/>
+        <w:t xml:space="preserve">The call of </w:t>
+      </w:r>
+      <w:r>
+        <w:rPr>
+          <w:rFonts w:ascii="Calibri" w:hAnsi="Calibri" w:cs="Calibri"/>
+          <w:b/>
+          <w:sz w:val="24"/>
+          <w:szCs w:val="24"/>
+          <w:lang w:val="en-US"/>
+        </w:rPr>
+        <w:t>OnPropertyChanged</w:t>
+      </w:r>
+      <w:r>
+        <w:rPr>
+          <w:rFonts w:ascii="Calibri" w:hAnsi="Calibri" w:cs="Calibri"/>
+          <w:sz w:val="24"/>
+          <w:szCs w:val="24"/>
+          <w:lang w:val="en-US"/>
+        </w:rPr>
+        <w:t xml:space="preserve"> ensures that the collection shown in the </w:t>
+      </w:r>
+      <w:r>
+        <w:rPr>
+          <w:rFonts w:ascii="Calibri" w:hAnsi="Calibri" w:cs="Calibri"/>
+          <w:b/>
+          <w:sz w:val="24"/>
+          <w:szCs w:val="24"/>
+          <w:lang w:val="en-US"/>
+        </w:rPr>
+        <w:t>Master</w:t>
+      </w:r>
+      <w:r>
+        <w:rPr>
+          <w:rFonts w:ascii="Calibri" w:hAnsi="Calibri" w:cs="Calibri"/>
+          <w:sz w:val="24"/>
+          <w:szCs w:val="24"/>
+          <w:lang w:val="en-US"/>
+        </w:rPr>
+        <w:t xml:space="preserve"> part of the view gets refreshed after changing the filter state. You must also set up the view state for the control which will bind to this property, in the </w:t>
+      </w:r>
+      <w:r>
+        <w:rPr>
+          <w:rFonts w:ascii="Calibri" w:hAnsi="Calibri" w:cs="Calibri"/>
+          <w:b/>
+          <w:sz w:val="24"/>
+          <w:szCs w:val="24"/>
+          <w:lang w:val="en-US"/>
+        </w:rPr>
+        <w:t>MasterDetailsViewModel</w:t>
+      </w:r>
+      <w:r>
+        <w:rPr>
+          <w:rFonts w:ascii="Calibri" w:hAnsi="Calibri" w:cs="Calibri"/>
+          <w:sz w:val="24"/>
+          <w:szCs w:val="24"/>
+          <w:lang w:val="en-US"/>
+        </w:rPr>
+        <w:t xml:space="preserve"> class</w:t>
+      </w:r>
+      <w:r>
+        <w:rPr>
+          <w:rFonts w:ascii="Calibri" w:hAnsi="Calibri" w:cs="Calibri"/>
+          <w:sz w:val="24"/>
+          <w:szCs w:val="24"/>
+          <w:lang w:val="en-US"/>
+        </w:rPr>
+        <w:t xml:space="preserve"> constructor:</w:t>
+      </w:r>
+    </w:p>
+    <w:p>
+      <w:pPr>
+        <w:keepNext/>
+        <w:keepLines/>
+        <w:widowControl w:val="0"/>
+        <w:autoSpaceDE w:val="0"/>
+        <w:autoSpaceDN w:val="0"/>
+        <w:adjustRightInd w:val="0"/>
+        <w:spacing w:after="0" w:line="276" w:lineRule="auto"/>
+        <w:rPr>
+          <w:rFonts w:ascii="Calibri" w:hAnsi="Calibri" w:cs="Calibri"/>
+          <w:sz w:val="24"/>
+          <w:szCs w:val="24"/>
+          <w:lang w:val="en-US"/>
+        </w:rPr>
+      </w:pPr>
+    </w:p>
+    <w:p>
+      <w:pPr>
+        <w:keepNext/>
+        <w:keepLines/>
+        <w:widowControl w:val="0"/>
+        <w:autoSpaceDE w:val="0"/>
+        <w:autoSpaceDN w:val="0"/>
+        <w:adjustRightInd w:val="0"/>
+        <w:spacing w:after="0" w:line="276" w:lineRule="auto"/>
+        <w:rPr>
+          <w:rFonts w:ascii="Calibri" w:hAnsi="Calibri" w:cs="Calibri"/>
+          <w:sz w:val="20"/>
+          <w:szCs w:val="20"/>
+          <w:lang w:val="en-US"/>
+        </w:rPr>
+      </w:pPr>
+      <w:r>
+        <w:rPr>
+          <w:rFonts w:ascii="Consolas" w:hAnsi="Consolas" w:cs="Consolas"/>
+          <w:color w:val="000000"/>
+          <w:sz w:val="20"/>
+          <w:szCs w:val="20"/>
+          <w:lang w:val="en-US"/>
+        </w:rPr>
+        <w:t>StateManager.AddViewControlState(</w:t>
+      </w:r>
+      <w:r>
+        <w:rPr>
+          <w:rFonts w:ascii="Consolas" w:hAnsi="Consolas" w:cs="Consolas"/>
+          <w:color w:val="0000FF"/>
+          <w:sz w:val="20"/>
+          <w:szCs w:val="20"/>
+          <w:lang w:val="en-US"/>
+        </w:rPr>
+        <w:t>new</w:t>
+      </w:r>
+      <w:r>
+        <w:rPr>
+          <w:rFonts w:ascii="Consolas" w:hAnsi="Consolas" w:cs="Consolas"/>
+          <w:color w:val="000000"/>
+          <w:sz w:val="20"/>
+          <w:szCs w:val="20"/>
+          <w:lang w:val="en-US"/>
+        </w:rPr>
+        <w:t xml:space="preserve"> </w:t>
+      </w:r>
+      <w:r>
+        <w:rPr>
+          <w:rFonts w:ascii="Consolas" w:hAnsi="Consolas" w:cs="Consolas"/>
+          <w:color w:val="2B91AF"/>
+          <w:sz w:val="20"/>
+          <w:szCs w:val="20"/>
+          <w:lang w:val="en-US"/>
+        </w:rPr>
+        <w:t>ViewControlState</w:t>
+      </w:r>
+      <w:r>
+        <w:rPr>
+          <w:rFonts w:ascii="Consolas" w:hAnsi="Consolas" w:cs="Consolas"/>
+          <w:color w:val="000000"/>
+          <w:sz w:val="20"/>
+          <w:szCs w:val="20"/>
+          <w:lang w:val="en-US"/>
+        </w:rPr>
+        <w:t>(</w:t>
+      </w:r>
+      <w:r>
+        <w:rPr>
+          <w:rFonts w:ascii="Consolas" w:hAnsi="Consolas" w:cs="Consolas"/>
+          <w:color w:val="A31515"/>
+          <w:sz w:val="20"/>
+          <w:szCs w:val="20"/>
+          <w:lang w:val="en-US"/>
+        </w:rPr>
+        <w:t>"</w:t>
+      </w:r>
+      <w:r>
+        <w:rPr>
+          <w:rFonts w:ascii="Consolas" w:hAnsi="Consolas" w:cs="Consolas"/>
+          <w:color w:val="A31515"/>
+          <w:sz w:val="20"/>
+          <w:szCs w:val="20"/>
+          <w:highlight w:val="yellow"/>
+          <w:lang w:val="en-US"/>
+        </w:rPr>
+        <w:t>Price</w:t>
+      </w:r>
+      <w:r>
+        <w:rPr>
+          <w:rFonts w:ascii="Consolas" w:hAnsi="Consolas" w:cs="Consolas"/>
+          <w:color w:val="A31515"/>
+          <w:sz w:val="20"/>
+          <w:szCs w:val="20"/>
+          <w:highlight w:val="yellow"/>
+          <w:lang w:val="en-US"/>
+        </w:rPr>
+        <w:t>Filter</w:t>
+      </w:r>
+      <w:r>
+        <w:rPr>
+          <w:rFonts w:ascii="Consolas" w:hAnsi="Consolas" w:cs="Consolas"/>
+          <w:color w:val="A31515"/>
+          <w:sz w:val="20"/>
+          <w:szCs w:val="20"/>
+          <w:lang w:val="en-US"/>
+        </w:rPr>
+        <w:t>"</w:t>
+      </w:r>
+      <w:r>
+        <w:rPr>
+          <w:rFonts w:ascii="Consolas" w:hAnsi="Consolas" w:cs="Consolas"/>
+          <w:color w:val="000000"/>
+          <w:sz w:val="20"/>
+          <w:szCs w:val="20"/>
+          <w:lang w:val="en-US"/>
+        </w:rPr>
+        <w:t xml:space="preserve">, </w:t>
+      </w:r>
+      <w:r>
+        <w:rPr>
+          <w:rFonts w:ascii="Consolas" w:hAnsi="Consolas" w:cs="Consolas"/>
+          <w:color w:val="A31515"/>
+          <w:sz w:val="20"/>
+          <w:szCs w:val="20"/>
+          <w:lang w:val="en-US"/>
+        </w:rPr>
+        <w:t>"Price below 100k</w:t>
+      </w:r>
+      <w:r>
+        <w:rPr>
+          <w:rFonts w:ascii="Consolas" w:hAnsi="Consolas" w:cs="Consolas"/>
+          <w:color w:val="A31515"/>
+          <w:sz w:val="20"/>
+          <w:szCs w:val="20"/>
+          <w:lang w:val="en-US"/>
+        </w:rPr>
+        <w:t>"</w:t>
+      </w:r>
+      <w:r>
+        <w:rPr>
+          <w:rFonts w:ascii="Consolas" w:hAnsi="Consolas" w:cs="Consolas"/>
+          <w:color w:val="000000"/>
+          <w:sz w:val="20"/>
+          <w:szCs w:val="20"/>
+          <w:lang w:val="en-US"/>
+        </w:rPr>
+        <w:t>));</w:t>
+      </w:r>
+    </w:p>
+    <w:p>
+      <w:pPr>
+        <w:widowControl w:val="0"/>
+        <w:autoSpaceDE w:val="0"/>
+        <w:autoSpaceDN w:val="0"/>
+        <w:adjustRightInd w:val="0"/>
+        <w:spacing w:after="0" w:line="276" w:lineRule="auto"/>
+        <w:rPr>
+          <w:rFonts w:ascii="Calibri" w:hAnsi="Calibri" w:cs="Calibri"/>
+          <w:sz w:val="24"/>
+          <w:szCs w:val="24"/>
+          <w:lang w:val="en-US"/>
+        </w:rPr>
+      </w:pPr>
+    </w:p>
+    <w:p>
+      <w:pPr>
+        <w:widowControl w:val="0"/>
+        <w:autoSpaceDE w:val="0"/>
+        <w:autoSpaceDN w:val="0"/>
+        <w:adjustRightInd w:val="0"/>
+        <w:spacing w:after="0" w:line="276" w:lineRule="auto"/>
+        <w:rPr>
+          <w:rFonts w:ascii="Calibri" w:hAnsi="Calibri" w:cs="Calibri"/>
+          <w:sz w:val="24"/>
+          <w:szCs w:val="24"/>
+          <w:lang w:val="en-US"/>
+        </w:rPr>
+      </w:pPr>
+      <w:r>
+        <w:rPr>
+          <w:rFonts w:ascii="Calibri" w:hAnsi="Calibri" w:cs="Calibri"/>
+          <w:sz w:val="24"/>
+          <w:szCs w:val="24"/>
+          <w:lang w:val="en-US"/>
+        </w:rPr>
+        <w:t>The first parameter is the identifier used for control appearance bindings in the view, and the second parameter is the lead text you can retrieve for use in the view.</w:t>
+      </w:r>
+    </w:p>
+    <w:p>
+      <w:pPr>
+        <w:widowControl w:val="0"/>
+        <w:autoSpaceDE w:val="0"/>
+        <w:autoSpaceDN w:val="0"/>
+        <w:adjustRightInd w:val="0"/>
+        <w:spacing w:after="0" w:line="276" w:lineRule="auto"/>
+        <w:rPr>
+          <w:rFonts w:ascii="Calibri" w:hAnsi="Calibri" w:cs="Calibri"/>
+          <w:sz w:val="24"/>
+          <w:szCs w:val="24"/>
+          <w:lang w:val="en-US"/>
+        </w:rPr>
+      </w:pPr>
+    </w:p>
+    <w:p>
+      <w:pPr>
+        <w:widowControl w:val="0"/>
+        <w:autoSpaceDE w:val="0"/>
+        <w:autoSpaceDN w:val="0"/>
+        <w:adjustRightInd w:val="0"/>
+        <w:spacing w:after="0" w:line="276" w:lineRule="auto"/>
+        <w:rPr>
+          <w:rFonts w:ascii="Calibri" w:hAnsi="Calibri" w:cs="Calibri"/>
+          <w:sz w:val="24"/>
+          <w:szCs w:val="24"/>
+          <w:lang w:val="en-US"/>
+        </w:rPr>
+      </w:pPr>
+    </w:p>
+    <w:p>
+      <w:pPr>
+        <w:widowControl w:val="0"/>
+        <w:autoSpaceDE w:val="0"/>
+        <w:autoSpaceDN w:val="0"/>
+        <w:adjustRightInd w:val="0"/>
+        <w:spacing w:after="0" w:line="276" w:lineRule="auto"/>
+        <w:rPr>
+          <w:rFonts w:ascii="Calibri" w:hAnsi="Calibri" w:cs="Calibri"/>
+          <w:sz w:val="24"/>
+          <w:szCs w:val="24"/>
+          <w:lang w:val="en-US"/>
+        </w:rPr>
+      </w:pPr>
+      <w:r>
+        <w:rPr>
+          <w:rFonts w:ascii="Calibri" w:hAnsi="Calibri" w:cs="Calibri"/>
+          <w:sz w:val="24"/>
+          <w:szCs w:val="24"/>
+          <w:lang w:val="en-US"/>
+        </w:rPr>
+        <w:t xml:space="preserve">You can now create a suitable GUI control in the </w:t>
+      </w:r>
+      <w:r>
+        <w:rPr>
+          <w:rFonts w:ascii="Calibri" w:hAnsi="Calibri" w:cs="Calibri"/>
+          <w:b/>
+          <w:sz w:val="24"/>
+          <w:szCs w:val="24"/>
+          <w:lang w:val="en-US"/>
+        </w:rPr>
+        <w:t>View.xaml</w:t>
+      </w:r>
+      <w:r>
+        <w:rPr>
+          <w:rFonts w:ascii="Calibri" w:hAnsi="Calibri" w:cs="Calibri"/>
+          <w:sz w:val="24"/>
+          <w:szCs w:val="24"/>
+          <w:lang w:val="en-US"/>
+        </w:rPr>
+        <w:t xml:space="preserve"> file – e.g. a </w:t>
+      </w:r>
+      <w:r>
+        <w:rPr>
+          <w:rFonts w:ascii="Calibri" w:hAnsi="Calibri" w:cs="Calibri"/>
+          <w:b/>
+          <w:sz w:val="24"/>
+          <w:szCs w:val="24"/>
+          <w:lang w:val="en-US"/>
+        </w:rPr>
+        <w:t>ToggleSwitch</w:t>
+      </w:r>
+      <w:r>
+        <w:rPr>
+          <w:rFonts w:ascii="Calibri" w:hAnsi="Calibri" w:cs="Calibri"/>
+          <w:sz w:val="24"/>
+          <w:szCs w:val="24"/>
+          <w:lang w:val="en-US"/>
+        </w:rPr>
+        <w:t xml:space="preserve"> – and bind to it.</w:t>
+      </w:r>
+    </w:p>
+    <w:p>
+      <w:pPr>
+        <w:widowControl w:val="0"/>
+        <w:autoSpaceDE w:val="0"/>
+        <w:autoSpaceDN w:val="0"/>
+        <w:adjustRightInd w:val="0"/>
+        <w:spacing w:after="0" w:line="276" w:lineRule="auto"/>
+        <w:rPr>
+          <w:rFonts w:ascii="Calibri" w:hAnsi="Calibri" w:cs="Calibri"/>
+          <w:sz w:val="24"/>
+          <w:szCs w:val="24"/>
+          <w:lang w:val="en-US"/>
+        </w:rPr>
+      </w:pPr>
+    </w:p>
+    <w:p>
+      <w:pPr>
+        <w:autoSpaceDE w:val="0"/>
+        <w:autoSpaceDN w:val="0"/>
+        <w:adjustRightInd w:val="0"/>
+        <w:spacing w:after="0" w:line="240" w:lineRule="auto"/>
+        <w:rPr>
+          <w:rFonts w:ascii="Consolas" w:hAnsi="Consolas" w:cs="Consolas"/>
+          <w:color w:val="000000"/>
+          <w:lang w:val="en-US"/>
+        </w:rPr>
+      </w:pPr>
+      <w:r>
+        <w:rPr>
+          <w:rFonts w:ascii="Consolas" w:hAnsi="Consolas" w:cs="Consolas"/>
+          <w:color w:val="0000FF"/>
+          <w:lang w:val="en-US"/>
+        </w:rPr>
+        <w:t>&lt;</w:t>
+      </w:r>
+      <w:r>
+        <w:rPr>
+          <w:rFonts w:ascii="Consolas" w:hAnsi="Consolas" w:cs="Consolas"/>
+          <w:color w:val="A31515"/>
+          <w:lang w:val="en-US"/>
+        </w:rPr>
+        <w:t>TextBlock</w:t>
+      </w:r>
+      <w:r>
+        <w:rPr>
+          <w:rFonts w:ascii="Consolas" w:hAnsi="Consolas" w:cs="Consolas"/>
+          <w:color w:val="FF0000"/>
+          <w:lang w:val="en-US"/>
+        </w:rPr>
+        <w:t xml:space="preserve"> Text</w:t>
+      </w:r>
+      <w:r>
+        <w:rPr>
+          <w:rFonts w:ascii="Consolas" w:hAnsi="Consolas" w:cs="Consolas"/>
+          <w:color w:val="0000FF"/>
+          <w:lang w:val="en-US"/>
+        </w:rPr>
+        <w:t>="{</w:t>
+      </w:r>
+      <w:r>
+        <w:rPr>
+          <w:rFonts w:ascii="Consolas" w:hAnsi="Consolas" w:cs="Consolas"/>
+          <w:color w:val="A31515"/>
+          <w:lang w:val="en-US"/>
+        </w:rPr>
+        <w:t>Binding</w:t>
+      </w:r>
+      <w:r>
+        <w:rPr>
+          <w:rFonts w:ascii="Consolas" w:hAnsi="Consolas" w:cs="Consolas"/>
+          <w:color w:val="FF0000"/>
+          <w:lang w:val="en-US"/>
+        </w:rPr>
+        <w:t xml:space="preserve"> ViewControlStates</w:t>
+      </w:r>
+      <w:r>
+        <w:rPr>
+          <w:rFonts w:ascii="Consolas" w:hAnsi="Consolas" w:cs="Consolas"/>
+          <w:color w:val="0000FF"/>
+          <w:lang w:val="en-US"/>
+        </w:rPr>
+        <w:t>[</w:t>
+      </w:r>
+      <w:r>
+        <w:rPr>
+          <w:rFonts w:ascii="Consolas" w:hAnsi="Consolas" w:cs="Consolas"/>
+          <w:color w:val="0000FF"/>
+          <w:highlight w:val="yellow"/>
+          <w:lang w:val="en-US"/>
+        </w:rPr>
+        <w:t>Price</w:t>
+      </w:r>
+      <w:r>
+        <w:rPr>
+          <w:rFonts w:ascii="Consolas" w:hAnsi="Consolas" w:cs="Consolas"/>
+          <w:color w:val="0000FF"/>
+          <w:highlight w:val="yellow"/>
+          <w:lang w:val="en-US"/>
+        </w:rPr>
+        <w:t>Filter</w:t>
+      </w:r>
+      <w:r>
+        <w:rPr>
+          <w:rFonts w:ascii="Consolas" w:hAnsi="Consolas" w:cs="Consolas"/>
+          <w:color w:val="0000FF"/>
+          <w:lang w:val="en-US"/>
+        </w:rPr>
+        <w:t>].Description}"/&gt;</w:t>
+      </w:r>
+    </w:p>
+    <w:p>
+      <w:pPr>
+        <w:autoSpaceDE w:val="0"/>
+        <w:autoSpaceDN w:val="0"/>
+        <w:adjustRightInd w:val="0"/>
+        <w:spacing w:after="0" w:line="240" w:lineRule="auto"/>
+        <w:rPr>
+          <w:rFonts w:ascii="Consolas" w:hAnsi="Consolas" w:cs="Consolas"/>
+          <w:color w:val="000000"/>
+          <w:lang w:val="en-US"/>
+        </w:rPr>
+      </w:pPr>
+      <w:r>
+        <w:rPr>
+          <w:rFonts w:ascii="Consolas" w:hAnsi="Consolas" w:cs="Consolas"/>
+          <w:color w:val="0000FF"/>
+          <w:lang w:val="en-US"/>
+        </w:rPr>
+        <w:t>&lt;</w:t>
+      </w:r>
+      <w:r>
+        <w:rPr>
+          <w:rFonts w:ascii="Consolas" w:hAnsi="Consolas" w:cs="Consolas"/>
+          <w:color w:val="A31515"/>
+          <w:lang w:val="en-US"/>
+        </w:rPr>
+        <w:t>ToggleSwitch</w:t>
+      </w:r>
+      <w:r>
+        <w:rPr>
+          <w:rFonts w:ascii="Consolas" w:hAnsi="Consolas" w:cs="Consolas"/>
+          <w:color w:val="FF0000"/>
+          <w:lang w:val="en-US"/>
+        </w:rPr>
+        <w:t xml:space="preserve"> IsOn</w:t>
+      </w:r>
+      <w:r>
+        <w:rPr>
+          <w:rFonts w:ascii="Consolas" w:hAnsi="Consolas" w:cs="Consolas"/>
+          <w:color w:val="0000FF"/>
+          <w:lang w:val="en-US"/>
+        </w:rPr>
+        <w:t>="{</w:t>
+      </w:r>
+      <w:r>
+        <w:rPr>
+          <w:rFonts w:ascii="Consolas" w:hAnsi="Consolas" w:cs="Consolas"/>
+          <w:color w:val="A31515"/>
+          <w:lang w:val="en-US"/>
+        </w:rPr>
+        <w:t>Binding</w:t>
+      </w:r>
+      <w:r>
+        <w:rPr>
+          <w:rFonts w:ascii="Consolas" w:hAnsi="Consolas" w:cs="Consolas"/>
+          <w:color w:val="FF0000"/>
+          <w:lang w:val="en-US"/>
+        </w:rPr>
+        <w:t xml:space="preserve"> </w:t>
+      </w:r>
+      <w:r>
+        <w:rPr>
+          <w:rFonts w:ascii="Consolas" w:hAnsi="Consolas" w:cs="Consolas"/>
+          <w:color w:val="FF0000"/>
+          <w:highlight w:val="yellow"/>
+          <w:lang w:val="en-US"/>
+        </w:rPr>
+        <w:t>Price</w:t>
+      </w:r>
+      <w:r>
+        <w:rPr>
+          <w:rFonts w:ascii="Consolas" w:hAnsi="Consolas" w:cs="Consolas"/>
+          <w:color w:val="FF0000"/>
+          <w:highlight w:val="yellow"/>
+          <w:lang w:val="en-US"/>
+        </w:rPr>
+        <w:t>FilterOn</w:t>
+      </w:r>
+      <w:r>
+        <w:rPr>
+          <w:rFonts w:ascii="Consolas" w:hAnsi="Consolas" w:cs="Consolas"/>
+          <w:color w:val="0000FF"/>
+          <w:lang w:val="en-US"/>
+        </w:rPr>
+        <w:t>,</w:t>
+      </w:r>
+      <w:r>
+        <w:rPr>
+          <w:rFonts w:ascii="Consolas" w:hAnsi="Consolas" w:cs="Consolas"/>
+          <w:color w:val="FF0000"/>
+          <w:lang w:val="en-US"/>
+        </w:rPr>
+        <w:t xml:space="preserve"> </w:t>
+      </w:r>
+      <w:r>
+        <w:rPr>
+          <w:rFonts w:ascii="Consolas" w:hAnsi="Consolas" w:cs="Consolas"/>
+          <w:color w:val="FF0000"/>
+          <w:highlight w:val="yellow"/>
+          <w:lang w:val="en-US"/>
+        </w:rPr>
+        <w:t>Mode</w:t>
+      </w:r>
+      <w:r>
+        <w:rPr>
+          <w:rFonts w:ascii="Consolas" w:hAnsi="Consolas" w:cs="Consolas"/>
+          <w:color w:val="0000FF"/>
+          <w:highlight w:val="yellow"/>
+          <w:lang w:val="en-US"/>
+        </w:rPr>
+        <w:t>=TwoWay</w:t>
+      </w:r>
+      <w:r>
+        <w:rPr>
+          <w:rFonts w:ascii="Consolas" w:hAnsi="Consolas" w:cs="Consolas"/>
+          <w:color w:val="0000FF"/>
+          <w:lang w:val="en-US"/>
+        </w:rPr>
+        <w:t>}"/&gt;</w:t>
+      </w:r>
+    </w:p>
+    <w:p>
+      <w:pPr>
+        <w:widowControl w:val="0"/>
+        <w:autoSpaceDE w:val="0"/>
+        <w:autoSpaceDN w:val="0"/>
+        <w:adjustRightInd w:val="0"/>
+        <w:spacing w:after="0" w:line="276" w:lineRule="auto"/>
+        <w:rPr>
+          <w:rFonts w:ascii="Calibri" w:hAnsi="Calibri" w:cs="Calibri"/>
+          <w:sz w:val="24"/>
+          <w:szCs w:val="24"/>
+          <w:lang w:val="en-US"/>
+        </w:rPr>
+      </w:pPr>
+    </w:p>
+    <w:p>
+      <w:pPr>
+        <w:rPr>
+          <w:rFonts w:ascii="Calibri" w:hAnsi="Calibri" w:cs="Calibri"/>
+          <w:sz w:val="24"/>
+          <w:szCs w:val="24"/>
+          <w:lang w:val="en-US"/>
+        </w:rPr>
+      </w:pPr>
+      <w:r>
+        <w:rPr>
+          <w:rFonts w:ascii="Calibri" w:hAnsi="Calibri" w:cs="Calibri"/>
+          <w:sz w:val="24"/>
+          <w:szCs w:val="24"/>
+          <w:lang w:val="en-US"/>
+        </w:rPr>
+        <w:t xml:space="preserve">You can place these controls anywhere in the view you </w:t>
+      </w:r>
+      <w:r>
+        <w:rPr>
+          <w:rFonts w:ascii="Calibri" w:hAnsi="Calibri" w:cs="Calibri"/>
+          <w:sz w:val="24"/>
+          <w:szCs w:val="24"/>
+          <w:lang w:val="en-US"/>
+        </w:rPr>
+        <w:t>find appropriate:</w:t>
+      </w:r>
+    </w:p>
+    <w:p>
+      <w:pPr>
+        <w:rPr>
+          <w:rFonts w:ascii="Calibri" w:hAnsi="Calibri" w:cs="Calibri"/>
+          <w:sz w:val="24"/>
+          <w:szCs w:val="24"/>
+          <w:lang w:val="en-US"/>
+        </w:rPr>
+      </w:pPr>
+    </w:p>
+    <w:p>
+      <w:pPr>
+        <w:jc w:val="center"/>
+        <w:rPr>
+          <w:rFonts w:ascii="Calibri" w:hAnsi="Calibri" w:cs="Calibri"/>
+          <w:sz w:val="24"/>
+          <w:szCs w:val="24"/>
+          <w:lang w:val="en-US"/>
+        </w:rPr>
+      </w:pPr>
+      <w:r>
+        <w:rPr>
+          <w:rFonts w:ascii="Calibri" w:hAnsi="Calibri" w:cs="Calibri"/>
+          <w:noProof/>
+          <w:sz w:val="24"/>
+          <w:szCs w:val="24"/>
+        </w:rPr>
+        <w:drawing>
+          <wp:inline distT="0" distB="0" distL="0" distR="0">
+            <wp:extent cx="2172335" cy="1002030"/>
+            <wp:effectExtent l="0" t="0" r="0" b="7620"/>
+            <wp:docPr id="5" name="Billede 5"/>
+            <wp:cNvGraphicFramePr>
+              <a:graphicFrameLocks xmlns:a="http://schemas.openxmlformats.org/drawingml/2006/main" noChangeAspect="1"/>
+            </wp:cNvGraphicFramePr>
+            <a:graphic xmlns:a="http://schemas.openxmlformats.org/drawingml/2006/main">
+              <a:graphicData uri="http://schemas.openxmlformats.org/drawingml/2006/picture">
+                <pic:pic xmlns:pic="http://schemas.openxmlformats.org/drawingml/2006/picture">
+                  <pic:nvPicPr>
+                    <pic:cNvPr id="0" name="Picture 1"/>
+                    <pic:cNvPicPr>
+                      <a:picLocks noChangeAspect="1" noChangeArrowheads="1"/>
+                    </pic:cNvPicPr>
+                  </pic:nvPicPr>
+                  <pic:blipFill>
+                    <a:blip r:embed="rId10">
+                      <a:extLst>
+                        <a:ext uri="{28A0092B-C50C-407E-A947-70E740481C1C}">
+                          <a14:useLocalDpi xmlns:a14="http://schemas.microsoft.com/office/drawing/2010/main" val="0"/>
+                        </a:ext>
+                      </a:extLst>
+                    </a:blip>
+                    <a:srcRect/>
+                    <a:stretch>
+                      <a:fillRect/>
+                    </a:stretch>
+                  </pic:blipFill>
+                  <pic:spPr bwMode="auto">
+                    <a:xfrm>
+                      <a:off x="0" y="0"/>
+                      <a:ext cx="2172335" cy="1002030"/>
+                    </a:xfrm>
+                    <a:prstGeom prst="rect">
+                      <a:avLst/>
+                    </a:prstGeom>
+                    <a:noFill/>
+                    <a:ln>
+                      <a:noFill/>
+                    </a:ln>
+                  </pic:spPr>
+                </pic:pic>
+              </a:graphicData>
+            </a:graphic>
+          </wp:inline>
+        </w:drawing>
+      </w:r>
+    </w:p>
+    <w:p>
+      <w:pPr>
+        <w:rPr>
+          <w:rFonts w:ascii="Calibri" w:hAnsi="Calibri" w:cs="Calibri"/>
+          <w:sz w:val="24"/>
+          <w:szCs w:val="24"/>
+          <w:lang w:val="en-US"/>
+        </w:rPr>
+      </w:pPr>
+    </w:p>
+    <w:p>
+      <w:pPr>
+        <w:rPr>
+          <w:rFonts w:ascii="Calibri" w:hAnsi="Calibri" w:cs="Calibri"/>
+          <w:sz w:val="24"/>
+          <w:szCs w:val="24"/>
+          <w:lang w:val="en-US"/>
+        </w:rPr>
+      </w:pPr>
+      <w:r>
+        <w:rPr>
+          <w:rFonts w:ascii="Calibri" w:hAnsi="Calibri" w:cs="Calibri"/>
+          <w:sz w:val="24"/>
+          <w:szCs w:val="24"/>
+          <w:lang w:val="en-US"/>
+        </w:rPr>
+        <w:t>In summary, the steps needed to create and use a filter are:</w:t>
+      </w:r>
+    </w:p>
+    <w:p>
+      <w:pPr>
+        <w:pStyle w:val="Listeafsnit"/>
+        <w:numPr>
+          <w:ilvl w:val="0"/>
+          <w:numId w:val="23"/>
+        </w:numPr>
+        <w:rPr>
+          <w:rFonts w:ascii="Calibri" w:hAnsi="Calibri" w:cs="Calibri"/>
+          <w:sz w:val="24"/>
+          <w:szCs w:val="24"/>
+          <w:lang w:val="en-US"/>
+        </w:rPr>
+      </w:pPr>
+      <w:r>
+        <w:rPr>
+          <w:rFonts w:ascii="Calibri" w:hAnsi="Calibri" w:cs="Calibri"/>
+          <w:sz w:val="24"/>
+          <w:szCs w:val="24"/>
+          <w:lang w:val="en-US"/>
+        </w:rPr>
+        <w:t xml:space="preserve">Define the filter itself in the domain-specific </w:t>
+      </w:r>
+      <w:r>
+        <w:rPr>
+          <w:rFonts w:ascii="Calibri" w:hAnsi="Calibri" w:cs="Calibri"/>
+          <w:b/>
+          <w:sz w:val="24"/>
+          <w:szCs w:val="24"/>
+          <w:lang w:val="en-US"/>
+        </w:rPr>
+        <w:t>Catalog</w:t>
+      </w:r>
+      <w:r>
+        <w:rPr>
+          <w:rFonts w:ascii="Calibri" w:hAnsi="Calibri" w:cs="Calibri"/>
+          <w:sz w:val="24"/>
+          <w:szCs w:val="24"/>
+          <w:lang w:val="en-US"/>
+        </w:rPr>
+        <w:t xml:space="preserve"> class, and add it to the catalog</w:t>
+      </w:r>
+    </w:p>
+    <w:p>
+      <w:pPr>
+        <w:pStyle w:val="Listeafsnit"/>
+        <w:numPr>
+          <w:ilvl w:val="0"/>
+          <w:numId w:val="23"/>
+        </w:numPr>
+        <w:rPr>
+          <w:rFonts w:ascii="Calibri" w:hAnsi="Calibri" w:cs="Calibri"/>
+          <w:sz w:val="24"/>
+          <w:szCs w:val="24"/>
+          <w:lang w:val="en-US"/>
+        </w:rPr>
+      </w:pPr>
+      <w:r>
+        <w:rPr>
+          <w:rFonts w:ascii="Calibri" w:hAnsi="Calibri" w:cs="Calibri"/>
+          <w:sz w:val="24"/>
+          <w:szCs w:val="24"/>
+          <w:lang w:val="en-US"/>
+        </w:rPr>
+        <w:t xml:space="preserve">Add a property of type </w:t>
+      </w:r>
+      <w:r>
+        <w:rPr>
+          <w:rFonts w:ascii="Calibri" w:hAnsi="Calibri" w:cs="Calibri"/>
+          <w:b/>
+          <w:sz w:val="24"/>
+          <w:szCs w:val="24"/>
+          <w:lang w:val="en-US"/>
+        </w:rPr>
+        <w:t>bool</w:t>
+      </w:r>
+      <w:r>
+        <w:rPr>
+          <w:rFonts w:ascii="Calibri" w:hAnsi="Calibri" w:cs="Calibri"/>
+          <w:sz w:val="24"/>
+          <w:szCs w:val="24"/>
+          <w:lang w:val="en-US"/>
+        </w:rPr>
+        <w:t xml:space="preserve"> in the </w:t>
+      </w:r>
+      <w:r>
+        <w:rPr>
+          <w:rFonts w:ascii="Calibri" w:hAnsi="Calibri" w:cs="Calibri"/>
+          <w:sz w:val="24"/>
+          <w:szCs w:val="24"/>
+          <w:lang w:val="en-US"/>
+        </w:rPr>
+        <w:t xml:space="preserve">domain-specific </w:t>
+      </w:r>
+      <w:r>
+        <w:rPr>
+          <w:rFonts w:ascii="Calibri" w:hAnsi="Calibri" w:cs="Calibri"/>
+          <w:b/>
+          <w:sz w:val="24"/>
+          <w:szCs w:val="24"/>
+          <w:lang w:val="en-US"/>
+        </w:rPr>
+        <w:t>MasterDetailsViewModel</w:t>
+      </w:r>
+      <w:r>
+        <w:rPr>
+          <w:rFonts w:ascii="Calibri" w:hAnsi="Calibri" w:cs="Calibri"/>
+          <w:sz w:val="24"/>
+          <w:szCs w:val="24"/>
+          <w:lang w:val="en-US"/>
+        </w:rPr>
+        <w:t xml:space="preserve"> class</w:t>
+      </w:r>
+      <w:r>
+        <w:rPr>
+          <w:rFonts w:ascii="Calibri" w:hAnsi="Calibri" w:cs="Calibri"/>
+          <w:sz w:val="24"/>
+          <w:szCs w:val="24"/>
+          <w:lang w:val="en-US"/>
+        </w:rPr>
+        <w:t>, and use it to toggle the filter on and off</w:t>
+      </w:r>
+    </w:p>
+    <w:p>
+      <w:pPr>
+        <w:pStyle w:val="Listeafsnit"/>
+        <w:numPr>
+          <w:ilvl w:val="0"/>
+          <w:numId w:val="23"/>
+        </w:numPr>
+        <w:rPr>
+          <w:rFonts w:ascii="Calibri" w:hAnsi="Calibri" w:cs="Calibri"/>
+          <w:sz w:val="24"/>
+          <w:szCs w:val="24"/>
+          <w:lang w:val="en-US"/>
+        </w:rPr>
+      </w:pPr>
+      <w:r>
+        <w:rPr>
+          <w:rFonts w:ascii="Calibri" w:hAnsi="Calibri" w:cs="Calibri"/>
+          <w:sz w:val="24"/>
+          <w:szCs w:val="24"/>
+          <w:lang w:val="en-US"/>
+        </w:rPr>
+        <w:t>Bind to the property from the view, e.g. using a ToggleSwitch control. The binding must be a two.way binding.</w:t>
+      </w:r>
+    </w:p>
+    <w:p>
+      <w:pPr>
+        <w:rPr>
+          <w:rFonts w:ascii="Calibri" w:hAnsi="Calibri" w:cs="Calibri"/>
+          <w:sz w:val="24"/>
+          <w:szCs w:val="24"/>
+          <w:lang w:val="en-US"/>
+        </w:rPr>
+      </w:pPr>
+    </w:p>
+    <w:p>
+      <w:pPr>
+        <w:rPr>
+          <w:rFonts w:ascii="Calibri" w:hAnsi="Calibri" w:cs="Calibri"/>
+          <w:sz w:val="24"/>
+          <w:szCs w:val="24"/>
+          <w:lang w:val="en-US"/>
+        </w:rPr>
+      </w:pPr>
+    </w:p>
+    <w:p>
+      <w:pPr>
+        <w:rPr>
+          <w:rFonts w:ascii="Calibri" w:hAnsi="Calibri" w:cs="Calibri"/>
+          <w:sz w:val="24"/>
+          <w:szCs w:val="24"/>
+          <w:lang w:val="en-US"/>
+        </w:rPr>
+      </w:pPr>
+    </w:p>
+    <w:p>
+      <w:pPr>
+        <w:rPr>
+          <w:rFonts w:asciiTheme="majorHAnsi" w:eastAsiaTheme="majorEastAsia" w:hAnsiTheme="majorHAnsi"/>
+          <w:color w:val="2E74B5" w:themeColor="accent1" w:themeShade="BF"/>
+          <w:sz w:val="32"/>
+          <w:szCs w:val="32"/>
+          <w:lang w:val="en-US"/>
+        </w:rPr>
+      </w:pPr>
+      <w:bookmarkStart w:id="5" w:name="_Toc480960791"/>
+      <w:r>
+        <w:rPr>
+          <w:lang w:val="en-US"/>
+        </w:rPr>
+        <w:br w:type="page"/>
+      </w:r>
+    </w:p>
+    <w:p>
+      <w:pPr>
+        <w:pStyle w:val="Overskrift1"/>
+        <w:rPr>
+          <w:lang w:val="en-US"/>
+        </w:rPr>
+      </w:pPr>
       <w:r>
         <w:rPr>
           <w:lang w:val="en-US"/>
@@ -5239,7 +7785,7 @@
         <w:lastRenderedPageBreak/>
         <w:t>Defining state-specific view appearances</w:t>
       </w:r>
-      <w:bookmarkEnd w:id="6"/>
+      <w:bookmarkEnd w:id="5"/>
     </w:p>
     <w:p>
       <w:pPr>
@@ -7294,7 +9840,24 @@
           <w:color w:val="000000"/>
           <w:lang w:val="en-US"/>
         </w:rPr>
-        <w:t xml:space="preserve">&gt; fixedProperties = </w:t>
+        <w:t xml:space="preserve">&gt; </w:t>
+      </w:r>
+      <w:r>
+        <w:rPr>
+          <w:rFonts w:ascii="Consolas" w:hAnsi="Consolas" w:cs="Consolas"/>
+          <w:color w:val="000000"/>
+          <w:highlight w:val="yellow"/>
+          <w:lang w:val="en-US"/>
+        </w:rPr>
+        <w:t>fixedProperties</w:t>
+      </w:r>
+      <w:r>
+        <w:rPr>
+          <w:rFonts w:ascii="Consolas" w:hAnsi="Consolas" w:cs="Consolas"/>
+          <w:color w:val="000000"/>
+          <w:lang w:val="en-US"/>
+        </w:rPr>
+        <w:t xml:space="preserve"> = </w:t>
       </w:r>
       <w:r>
         <w:rPr>
@@ -7362,9 +9925,18 @@
         <w:rPr>
           <w:rFonts w:ascii="Consolas" w:hAnsi="Consolas" w:cs="Consolas"/>
           <w:color w:val="000000"/>
-          <w:lang w:val="en-US"/>
-        </w:rPr>
-        <w:t>fixedProperties.Add(</w:t>
+          <w:highlight w:val="yellow"/>
+          <w:lang w:val="en-US"/>
+        </w:rPr>
+        <w:t>fixedProperties</w:t>
+      </w:r>
+      <w:r>
+        <w:rPr>
+          <w:rFonts w:ascii="Consolas" w:hAnsi="Consolas" w:cs="Consolas"/>
+          <w:color w:val="000000"/>
+          <w:lang w:val="en-US"/>
+        </w:rPr>
+        <w:t>.Add(</w:t>
       </w:r>
       <w:r>
         <w:rPr>
@@ -7388,29 +9960,40 @@
           <w:color w:val="2B91AF"/>
           <w:lang w:val="en-US"/>
         </w:rPr>
-        <w:t>PhotoClass</w:t>
-      </w:r>
-      <w:r>
-        <w:rPr>
-          <w:rFonts w:ascii="Consolas" w:hAnsi="Consolas" w:cs="Consolas"/>
-          <w:color w:val="000000"/>
-          <w:lang w:val="en-US"/>
-        </w:rPr>
-        <w:t>.Title));</w:t>
-      </w:r>
-    </w:p>
-    <w:p>
-      <w:pPr>
-        <w:autoSpaceDE w:val="0"/>
-        <w:autoSpaceDN w:val="0"/>
-        <w:adjustRightInd w:val="0"/>
-        <w:spacing w:after="0" w:line="240" w:lineRule="auto"/>
-        <w:rPr>
-          <w:rFonts w:ascii="Consolas" w:hAnsi="Consolas" w:cs="Consolas"/>
-          <w:color w:val="000000"/>
-          <w:lang w:val="en-US"/>
-        </w:rPr>
-      </w:pPr>
+        <w:t>Car</w:t>
+      </w:r>
+      <w:r>
+        <w:rPr>
+          <w:rFonts w:ascii="Consolas" w:hAnsi="Consolas" w:cs="Consolas"/>
+          <w:color w:val="2B91AF"/>
+          <w:lang w:val="en-US"/>
+        </w:rPr>
+        <w:t>Class</w:t>
+      </w:r>
+      <w:r>
+        <w:rPr>
+          <w:rFonts w:ascii="Consolas" w:hAnsi="Consolas" w:cs="Consolas"/>
+          <w:color w:val="000000"/>
+          <w:lang w:val="en-US"/>
+        </w:rPr>
+        <w:t>.</w:t>
+      </w:r>
+      <w:r>
+        <w:rPr>
+          <w:rFonts w:ascii="Consolas" w:hAnsi="Consolas" w:cs="Consolas"/>
+          <w:color w:val="000000"/>
+          <w:lang w:val="en-US"/>
+        </w:rPr>
+        <w:t>LicensePlate</w:t>
+      </w:r>
+      <w:r>
+        <w:rPr>
+          <w:rFonts w:ascii="Consolas" w:hAnsi="Consolas" w:cs="Consolas"/>
+          <w:color w:val="000000"/>
+          <w:lang w:val="en-US"/>
+        </w:rPr>
+        <w:t>));</w:t>
+      </w:r>
     </w:p>
     <w:p>
       <w:pPr>
@@ -7428,58 +10011,43 @@
       <w:r>
         <w:rPr>
           <w:rFonts w:ascii="Consolas" w:hAnsi="Consolas" w:cs="Consolas"/>
+          <w:color w:val="000000"/>
+          <w:highlight w:val="yellow"/>
+          <w:lang w:val="en-US"/>
+        </w:rPr>
+        <w:t>fixedProperties</w:t>
+      </w:r>
+      <w:r>
+        <w:rPr>
+          <w:rFonts w:ascii="Consolas" w:hAnsi="Consolas" w:cs="Consolas"/>
+          <w:color w:val="000000"/>
+          <w:lang w:val="en-US"/>
+        </w:rPr>
+        <w:t>.Add(</w:t>
+      </w:r>
+      <w:r>
+        <w:rPr>
+          <w:rFonts w:ascii="Consolas" w:hAnsi="Consolas" w:cs="Consolas"/>
+          <w:color w:val="0000FF"/>
+          <w:lang w:val="en-US"/>
+        </w:rPr>
+        <w:t>nameof</w:t>
+      </w:r>
+      <w:r>
+        <w:rPr>
+          <w:rFonts w:ascii="Consolas" w:hAnsi="Consolas" w:cs="Consolas"/>
+          <w:color w:val="000000"/>
+          <w:lang w:val="en-US"/>
+        </w:rPr>
+        <w:t>(</w:t>
+      </w:r>
+      <w:r>
+        <w:rPr>
+          <w:rFonts w:ascii="Consolas" w:hAnsi="Consolas" w:cs="Consolas"/>
           <w:color w:val="2B91AF"/>
           <w:lang w:val="en-US"/>
         </w:rPr>
-        <w:t>List</w:t>
-      </w:r>
-      <w:r>
-        <w:rPr>
-          <w:rFonts w:ascii="Consolas" w:hAnsi="Consolas" w:cs="Consolas"/>
-          <w:color w:val="000000"/>
-          <w:lang w:val="en-US"/>
-        </w:rPr>
-        <w:t>&lt;</w:t>
-      </w:r>
-      <w:r>
-        <w:rPr>
-          <w:rFonts w:ascii="Consolas" w:hAnsi="Consolas" w:cs="Consolas"/>
-          <w:color w:val="0000FF"/>
-          <w:lang w:val="en-US"/>
-        </w:rPr>
-        <w:t>string</w:t>
-      </w:r>
-      <w:r>
-        <w:rPr>
-          <w:rFonts w:ascii="Consolas" w:hAnsi="Consolas" w:cs="Consolas"/>
-          <w:color w:val="000000"/>
-          <w:lang w:val="en-US"/>
-        </w:rPr>
-        <w:t>&gt; nonFixed</w:t>
-      </w:r>
-      <w:r>
-        <w:rPr>
-          <w:rFonts w:ascii="Consolas" w:hAnsi="Consolas" w:cs="Consolas"/>
-          <w:color w:val="000000"/>
-          <w:lang w:val="en-US"/>
-        </w:rPr>
-        <w:t xml:space="preserve">Properties = </w:t>
-      </w:r>
-      <w:r>
-        <w:rPr>
-          <w:rFonts w:ascii="Consolas" w:hAnsi="Consolas" w:cs="Consolas"/>
-          <w:color w:val="0000FF"/>
-          <w:lang w:val="en-US"/>
-        </w:rPr>
-        <w:t>new</w:t>
-      </w:r>
-      <w:r>
-        <w:rPr>
-          <w:rFonts w:ascii="Consolas" w:hAnsi="Consolas" w:cs="Consolas"/>
-          <w:color w:val="000000"/>
-          <w:lang w:val="en-US"/>
-        </w:rPr>
-        <w:t xml:space="preserve"> </w:t>
+        <w:t>Car</w:t>
       </w:r>
       <w:r>
         <w:rPr>
@@ -7487,32 +10055,29 @@
           <w:color w:val="2B91AF"/>
           <w:lang w:val="en-US"/>
         </w:rPr>
-        <w:t>List</w:t>
-      </w:r>
-      <w:r>
-        <w:rPr>
-          <w:rFonts w:ascii="Consolas" w:hAnsi="Consolas" w:cs="Consolas"/>
-          <w:color w:val="000000"/>
-          <w:lang w:val="en-US"/>
-        </w:rPr>
-        <w:t>&lt;</w:t>
-      </w:r>
-      <w:r>
-        <w:rPr>
-          <w:rFonts w:ascii="Consolas" w:hAnsi="Consolas" w:cs="Consolas"/>
-          <w:color w:val="0000FF"/>
-          <w:lang w:val="en-US"/>
-        </w:rPr>
-        <w:t>string</w:t>
-      </w:r>
-      <w:r>
-        <w:rPr>
-          <w:rFonts w:ascii="Consolas" w:hAnsi="Consolas" w:cs="Consolas"/>
-          <w:color w:val="000000"/>
-          <w:lang w:val="en-US"/>
-        </w:rPr>
-        <w:t>&gt;();</w:t>
-      </w:r>
+        <w:t>Class</w:t>
+      </w:r>
+      <w:r>
+        <w:rPr>
+          <w:rFonts w:ascii="Consolas" w:hAnsi="Consolas" w:cs="Consolas"/>
+          <w:color w:val="000000"/>
+          <w:lang w:val="en-US"/>
+        </w:rPr>
+        <w:t>.Year));</w:t>
+      </w:r>
+    </w:p>
+    <w:p>
+      <w:pPr>
+        <w:autoSpaceDE w:val="0"/>
+        <w:autoSpaceDN w:val="0"/>
+        <w:adjustRightInd w:val="0"/>
+        <w:spacing w:after="0" w:line="240" w:lineRule="auto"/>
+        <w:rPr>
+          <w:rFonts w:ascii="Consolas" w:hAnsi="Consolas" w:cs="Consolas"/>
+          <w:color w:val="000000"/>
+          <w:lang w:val="en-US"/>
+        </w:rPr>
+      </w:pPr>
     </w:p>
     <w:p>
       <w:pPr>
@@ -7530,7 +10095,40 @@
       <w:r>
         <w:rPr>
           <w:rFonts w:ascii="Consolas" w:hAnsi="Consolas" w:cs="Consolas"/>
-          <w:color w:val="000000"/>
+          <w:color w:val="2B91AF"/>
+          <w:lang w:val="en-US"/>
+        </w:rPr>
+        <w:t>List</w:t>
+      </w:r>
+      <w:r>
+        <w:rPr>
+          <w:rFonts w:ascii="Consolas" w:hAnsi="Consolas" w:cs="Consolas"/>
+          <w:color w:val="000000"/>
+          <w:lang w:val="en-US"/>
+        </w:rPr>
+        <w:t>&lt;</w:t>
+      </w:r>
+      <w:r>
+        <w:rPr>
+          <w:rFonts w:ascii="Consolas" w:hAnsi="Consolas" w:cs="Consolas"/>
+          <w:color w:val="0000FF"/>
+          <w:lang w:val="en-US"/>
+        </w:rPr>
+        <w:t>string</w:t>
+      </w:r>
+      <w:r>
+        <w:rPr>
+          <w:rFonts w:ascii="Consolas" w:hAnsi="Consolas" w:cs="Consolas"/>
+          <w:color w:val="000000"/>
+          <w:lang w:val="en-US"/>
+        </w:rPr>
+        <w:t xml:space="preserve">&gt; </w:t>
+      </w:r>
+      <w:r>
+        <w:rPr>
+          <w:rFonts w:ascii="Consolas" w:hAnsi="Consolas" w:cs="Consolas"/>
+          <w:color w:val="000000"/>
+          <w:highlight w:val="cyan"/>
           <w:lang w:val="en-US"/>
         </w:rPr>
         <w:t>nonFixed</w:t>
@@ -7539,9 +10137,18 @@
         <w:rPr>
           <w:rFonts w:ascii="Consolas" w:hAnsi="Consolas" w:cs="Consolas"/>
           <w:color w:val="000000"/>
-          <w:lang w:val="en-US"/>
-        </w:rPr>
-        <w:t>Properties.Add(</w:t>
+          <w:highlight w:val="cyan"/>
+          <w:lang w:val="en-US"/>
+        </w:rPr>
+        <w:t>Properties</w:t>
+      </w:r>
+      <w:r>
+        <w:rPr>
+          <w:rFonts w:ascii="Consolas" w:hAnsi="Consolas" w:cs="Consolas"/>
+          <w:color w:val="000000"/>
+          <w:lang w:val="en-US"/>
+        </w:rPr>
+        <w:t xml:space="preserve"> = </w:t>
       </w:r>
       <w:r>
         <w:rPr>
@@ -7549,15 +10156,15 @@
           <w:color w:val="0000FF"/>
           <w:lang w:val="en-US"/>
         </w:rPr>
-        <w:t>nameof</w:t>
-      </w:r>
-      <w:r>
-        <w:rPr>
-          <w:rFonts w:ascii="Consolas" w:hAnsi="Consolas" w:cs="Consolas"/>
-          <w:color w:val="000000"/>
-          <w:lang w:val="en-US"/>
-        </w:rPr>
-        <w:t>(</w:t>
+        <w:t>new</w:t>
+      </w:r>
+      <w:r>
+        <w:rPr>
+          <w:rFonts w:ascii="Consolas" w:hAnsi="Consolas" w:cs="Consolas"/>
+          <w:color w:val="000000"/>
+          <w:lang w:val="en-US"/>
+        </w:rPr>
+        <w:t xml:space="preserve"> </w:t>
       </w:r>
       <w:r>
         <w:rPr>
@@ -7565,15 +10172,31 @@
           <w:color w:val="2B91AF"/>
           <w:lang w:val="en-US"/>
         </w:rPr>
-        <w:t>PhotoClass</w:t>
-      </w:r>
-      <w:r>
-        <w:rPr>
-          <w:rFonts w:ascii="Consolas" w:hAnsi="Consolas" w:cs="Consolas"/>
-          <w:color w:val="000000"/>
-          <w:lang w:val="en-US"/>
-        </w:rPr>
-        <w:t>.Description));</w:t>
+        <w:t>List</w:t>
+      </w:r>
+      <w:r>
+        <w:rPr>
+          <w:rFonts w:ascii="Consolas" w:hAnsi="Consolas" w:cs="Consolas"/>
+          <w:color w:val="000000"/>
+          <w:lang w:val="en-US"/>
+        </w:rPr>
+        <w:t>&lt;</w:t>
+      </w:r>
+      <w:r>
+        <w:rPr>
+          <w:rFonts w:ascii="Consolas" w:hAnsi="Consolas" w:cs="Consolas"/>
+          <w:color w:val="0000FF"/>
+          <w:lang w:val="en-US"/>
+        </w:rPr>
+        <w:t>string</w:t>
+      </w:r>
+      <w:r>
+        <w:rPr>
+          <w:rFonts w:ascii="Consolas" w:hAnsi="Consolas" w:cs="Consolas"/>
+          <w:color w:val="000000"/>
+          <w:lang w:val="en-US"/>
+        </w:rPr>
+        <w:t>&gt;();</w:t>
       </w:r>
     </w:p>
     <w:p>
@@ -7593,6 +10216,7 @@
         <w:rPr>
           <w:rFonts w:ascii="Consolas" w:hAnsi="Consolas" w:cs="Consolas"/>
           <w:color w:val="000000"/>
+          <w:highlight w:val="cyan"/>
           <w:lang w:val="en-US"/>
         </w:rPr>
         <w:t>nonFixed</w:t>
@@ -7601,9 +10225,18 @@
         <w:rPr>
           <w:rFonts w:ascii="Consolas" w:hAnsi="Consolas" w:cs="Consolas"/>
           <w:color w:val="000000"/>
-          <w:lang w:val="en-US"/>
-        </w:rPr>
-        <w:t>Properties.Add(</w:t>
+          <w:highlight w:val="cyan"/>
+          <w:lang w:val="en-US"/>
+        </w:rPr>
+        <w:t>Properties</w:t>
+      </w:r>
+      <w:r>
+        <w:rPr>
+          <w:rFonts w:ascii="Consolas" w:hAnsi="Consolas" w:cs="Consolas"/>
+          <w:color w:val="000000"/>
+          <w:lang w:val="en-US"/>
+        </w:rPr>
+        <w:t>.Add(</w:t>
       </w:r>
       <w:r>
         <w:rPr>
@@ -7627,15 +10260,23 @@
           <w:color w:val="2B91AF"/>
           <w:lang w:val="en-US"/>
         </w:rPr>
-        <w:t>PhotoClass</w:t>
-      </w:r>
-      <w:r>
-        <w:rPr>
-          <w:rFonts w:ascii="Consolas" w:hAnsi="Consolas" w:cs="Consolas"/>
-          <w:color w:val="000000"/>
-          <w:lang w:val="en-US"/>
-        </w:rPr>
-        <w:t>.Location));</w:t>
+        <w:t>Car</w:t>
+      </w:r>
+      <w:r>
+        <w:rPr>
+          <w:rFonts w:ascii="Consolas" w:hAnsi="Consolas" w:cs="Consolas"/>
+          <w:color w:val="2B91AF"/>
+          <w:lang w:val="en-US"/>
+        </w:rPr>
+        <w:t>Class</w:t>
+      </w:r>
+      <w:r>
+        <w:rPr>
+          <w:rFonts w:ascii="Consolas" w:hAnsi="Consolas" w:cs="Consolas"/>
+          <w:color w:val="000000"/>
+          <w:lang w:val="en-US"/>
+        </w:rPr>
+        <w:t>.Description));</w:t>
       </w:r>
     </w:p>
     <w:p>
@@ -7655,6 +10296,7 @@
         <w:rPr>
           <w:rFonts w:ascii="Consolas" w:hAnsi="Consolas" w:cs="Consolas"/>
           <w:color w:val="000000"/>
+          <w:highlight w:val="cyan"/>
           <w:lang w:val="en-US"/>
         </w:rPr>
         <w:t>nonFixed</w:t>
@@ -7663,9 +10305,18 @@
         <w:rPr>
           <w:rFonts w:ascii="Consolas" w:hAnsi="Consolas" w:cs="Consolas"/>
           <w:color w:val="000000"/>
-          <w:lang w:val="en-US"/>
-        </w:rPr>
-        <w:t>Properties.Add(</w:t>
+          <w:highlight w:val="cyan"/>
+          <w:lang w:val="en-US"/>
+        </w:rPr>
+        <w:t>Properties</w:t>
+      </w:r>
+      <w:r>
+        <w:rPr>
+          <w:rFonts w:ascii="Consolas" w:hAnsi="Consolas" w:cs="Consolas"/>
+          <w:color w:val="000000"/>
+          <w:lang w:val="en-US"/>
+        </w:rPr>
+        <w:t>.Add(</w:t>
       </w:r>
       <w:r>
         <w:rPr>
@@ -7689,15 +10340,39 @@
           <w:color w:val="2B91AF"/>
           <w:lang w:val="en-US"/>
         </w:rPr>
-        <w:t>PhotoClass</w:t>
-      </w:r>
-      <w:r>
-        <w:rPr>
-          <w:rFonts w:ascii="Consolas" w:hAnsi="Consolas" w:cs="Consolas"/>
-          <w:color w:val="000000"/>
-          <w:lang w:val="en-US"/>
-        </w:rPr>
-        <w:t>.Year));</w:t>
+        <w:t>Car</w:t>
+      </w:r>
+      <w:r>
+        <w:rPr>
+          <w:rFonts w:ascii="Consolas" w:hAnsi="Consolas" w:cs="Consolas"/>
+          <w:color w:val="2B91AF"/>
+          <w:lang w:val="en-US"/>
+        </w:rPr>
+        <w:t>Class</w:t>
+      </w:r>
+      <w:r>
+        <w:rPr>
+          <w:rFonts w:ascii="Consolas" w:hAnsi="Consolas" w:cs="Consolas"/>
+          <w:color w:val="000000"/>
+          <w:lang w:val="en-US"/>
+        </w:rPr>
+        <w:t>.</w:t>
+      </w:r>
+      <w:r>
+        <w:rPr>
+          <w:rFonts w:ascii="Consolas" w:hAnsi="Consolas" w:cs="Consolas"/>
+          <w:color w:val="000000"/>
+          <w:lang w:val="en-US"/>
+        </w:rPr>
+        <w:t>Price</w:t>
+      </w:r>
+      <w:r>
+        <w:rPr>
+          <w:rFonts w:ascii="Consolas" w:hAnsi="Consolas" w:cs="Consolas"/>
+          <w:color w:val="000000"/>
+          <w:lang w:val="en-US"/>
+        </w:rPr>
+        <w:t>));</w:t>
       </w:r>
     </w:p>
     <w:p>
@@ -7717,6 +10392,7 @@
         <w:rPr>
           <w:rFonts w:ascii="Consolas" w:hAnsi="Consolas" w:cs="Consolas"/>
           <w:color w:val="000000"/>
+          <w:highlight w:val="cyan"/>
           <w:lang w:val="en-US"/>
         </w:rPr>
         <w:t>nonFixed</w:t>
@@ -7725,9 +10401,18 @@
         <w:rPr>
           <w:rFonts w:ascii="Consolas" w:hAnsi="Consolas" w:cs="Consolas"/>
           <w:color w:val="000000"/>
-          <w:lang w:val="en-US"/>
-        </w:rPr>
-        <w:t>Properties.Add(</w:t>
+          <w:highlight w:val="cyan"/>
+          <w:lang w:val="en-US"/>
+        </w:rPr>
+        <w:t>Properties</w:t>
+      </w:r>
+      <w:r>
+        <w:rPr>
+          <w:rFonts w:ascii="Consolas" w:hAnsi="Consolas" w:cs="Consolas"/>
+          <w:color w:val="000000"/>
+          <w:lang w:val="en-US"/>
+        </w:rPr>
+        <w:t>.Add(</w:t>
       </w:r>
       <w:r>
         <w:rPr>
@@ -7751,7 +10436,15 @@
           <w:color w:val="2B91AF"/>
           <w:lang w:val="en-US"/>
         </w:rPr>
-        <w:t>PhotoClass</w:t>
+        <w:t>Car</w:t>
+      </w:r>
+      <w:r>
+        <w:rPr>
+          <w:rFonts w:ascii="Consolas" w:hAnsi="Consolas" w:cs="Consolas"/>
+          <w:color w:val="2B91AF"/>
+          <w:lang w:val="en-US"/>
+        </w:rPr>
+        <w:t>Class</w:t>
       </w:r>
       <w:r>
         <w:rPr>
@@ -7794,23 +10487,58 @@
           <w:color w:val="000000"/>
           <w:lang w:val="en-US"/>
         </w:rPr>
-        <w:t>StateManager.AddFixedPropertiesDefaultStates(fixedProperties);            StateManager.AddNonFixedPro</w:t>
-      </w:r>
-      <w:r>
-        <w:rPr>
-          <w:rFonts w:ascii="Consolas" w:hAnsi="Consolas" w:cs="Consolas"/>
-          <w:color w:val="000000"/>
-          <w:lang w:val="en-US"/>
-        </w:rPr>
-        <w:t>pertiesDefaultStates(nonFixed</w:t>
-      </w:r>
-      <w:r>
-        <w:rPr>
-          <w:rFonts w:ascii="Consolas" w:hAnsi="Consolas" w:cs="Consolas"/>
-          <w:color w:val="000000"/>
-          <w:lang w:val="en-US"/>
-        </w:rPr>
-        <w:t>Properties);</w:t>
+        <w:t>StateManager.AddFixedPropertiesDefaultStates(</w:t>
+      </w:r>
+      <w:r>
+        <w:rPr>
+          <w:rFonts w:ascii="Consolas" w:hAnsi="Consolas" w:cs="Consolas"/>
+          <w:color w:val="000000"/>
+          <w:highlight w:val="yellow"/>
+          <w:lang w:val="en-US"/>
+        </w:rPr>
+        <w:t>fixedProperties</w:t>
+      </w:r>
+      <w:r>
+        <w:rPr>
+          <w:rFonts w:ascii="Consolas" w:hAnsi="Consolas" w:cs="Consolas"/>
+          <w:color w:val="000000"/>
+          <w:lang w:val="en-US"/>
+        </w:rPr>
+        <w:t>);            StateManager.AddNonFixedPro</w:t>
+      </w:r>
+      <w:r>
+        <w:rPr>
+          <w:rFonts w:ascii="Consolas" w:hAnsi="Consolas" w:cs="Consolas"/>
+          <w:color w:val="000000"/>
+          <w:lang w:val="en-US"/>
+        </w:rPr>
+        <w:t>pertiesDefaultStates(</w:t>
+      </w:r>
+      <w:r>
+        <w:rPr>
+          <w:rFonts w:ascii="Consolas" w:hAnsi="Consolas" w:cs="Consolas"/>
+          <w:color w:val="000000"/>
+          <w:highlight w:val="cyan"/>
+          <w:lang w:val="en-US"/>
+        </w:rPr>
+        <w:t>nonFixed</w:t>
+      </w:r>
+      <w:r>
+        <w:rPr>
+          <w:rFonts w:ascii="Consolas" w:hAnsi="Consolas" w:cs="Consolas"/>
+          <w:color w:val="000000"/>
+          <w:highlight w:val="cyan"/>
+          <w:lang w:val="en-US"/>
+        </w:rPr>
+        <w:t>Properties</w:t>
+      </w:r>
+      <w:r>
+        <w:rPr>
+          <w:rFonts w:ascii="Consolas" w:hAnsi="Consolas" w:cs="Consolas"/>
+          <w:color w:val="000000"/>
+          <w:lang w:val="en-US"/>
+        </w:rPr>
+        <w:t>);</w:t>
       </w:r>
     </w:p>
     <w:p>
@@ -7901,7 +10629,25 @@
           <w:szCs w:val="24"/>
           <w:lang w:val="en-US"/>
         </w:rPr>
-        <w:t>, and then applying the default behavior as lsited above.</w:t>
+        <w:t xml:space="preserve">, and then applying the default behavior as </w:t>
+      </w:r>
+      <w:r>
+        <w:rPr>
+          <w:rFonts w:ascii="Calibri" w:hAnsi="Calibri" w:cs="Calibri"/>
+          <w:sz w:val="24"/>
+          <w:szCs w:val="24"/>
+          <w:lang w:val="en-US"/>
+        </w:rPr>
+        <w:t>listed</w:t>
+      </w:r>
+      <w:r>
+        <w:rPr>
+          <w:rFonts w:ascii="Calibri" w:hAnsi="Calibri" w:cs="Calibri"/>
+          <w:sz w:val="24"/>
+          <w:szCs w:val="24"/>
+          <w:lang w:val="en-US"/>
+        </w:rPr>
+        <w:t xml:space="preserve"> above.</w:t>
       </w:r>
     </w:p>
     <w:p>
@@ -7932,7 +10678,7 @@
         </w:rPr>
         <w:br w:type="page"/>
       </w:r>
-      <w:bookmarkStart w:id="7" w:name="_Toc480960792"/>
+      <w:bookmarkStart w:id="6" w:name="_Toc480960792"/>
       <w:r>
         <w:rPr>
           <w:lang w:val="en-US"/>
@@ -7940,7 +10686,7 @@
         <w:lastRenderedPageBreak/>
         <w:t>Performing property validation</w:t>
       </w:r>
-      <w:bookmarkEnd w:id="7"/>
+      <w:bookmarkEnd w:id="6"/>
     </w:p>
     <w:p>
       <w:pPr>
@@ -9147,13 +11893,15 @@
         <w:rPr>
           <w:rFonts w:ascii="Consolas" w:hAnsi="Consolas" w:cs="Consolas"/>
           <w:color w:val="000000"/>
-          <w:lang w:val="en-US"/>
-        </w:rPr>
-      </w:pPr>
-      <w:r>
-        <w:rPr>
-          <w:rFonts w:ascii="Consolas" w:hAnsi="Consolas" w:cs="Consolas"/>
-          <w:color w:val="000000"/>
+          <w:highlight w:val="cyan"/>
+          <w:lang w:val="en-US"/>
+        </w:rPr>
+      </w:pPr>
+      <w:r>
+        <w:rPr>
+          <w:rFonts w:ascii="Consolas" w:hAnsi="Consolas" w:cs="Consolas"/>
+          <w:color w:val="000000"/>
+          <w:highlight w:val="cyan"/>
           <w:lang w:val="en-US"/>
         </w:rPr>
         <w:t xml:space="preserve">DomainObject.Year = </w:t>
@@ -9162,6 +11910,7 @@
         <w:rPr>
           <w:rFonts w:ascii="Consolas" w:hAnsi="Consolas" w:cs="Consolas"/>
           <w:color w:val="0000FF"/>
+          <w:highlight w:val="cyan"/>
           <w:lang w:val="en-US"/>
         </w:rPr>
         <w:t>value</w:t>
@@ -9170,6 +11919,7 @@
         <w:rPr>
           <w:rFonts w:ascii="Consolas" w:hAnsi="Consolas" w:cs="Consolas"/>
           <w:color w:val="000000"/>
+          <w:highlight w:val="cyan"/>
           <w:lang w:val="en-US"/>
         </w:rPr>
         <w:t>;</w:t>
@@ -9195,6 +11945,7 @@
         <w:rPr>
           <w:rFonts w:ascii="Consolas" w:hAnsi="Consolas" w:cs="Consolas"/>
           <w:color w:val="000000"/>
+          <w:highlight w:val="cyan"/>
           <w:lang w:val="en-US"/>
         </w:rPr>
         <w:t>OnPropertyChanged();</w:t>
@@ -9581,6 +12332,7 @@
         <w:rPr>
           <w:rFonts w:ascii="Consolas" w:hAnsi="Consolas" w:cs="Consolas"/>
           <w:color w:val="000000"/>
+          <w:highlight w:val="cyan"/>
           <w:lang w:val="en-US"/>
         </w:rPr>
         <w:t xml:space="preserve">DomainObject.Year = </w:t>
@@ -9589,6 +12341,7 @@
         <w:rPr>
           <w:rFonts w:ascii="Consolas" w:hAnsi="Consolas" w:cs="Consolas"/>
           <w:color w:val="0000FF"/>
+          <w:highlight w:val="cyan"/>
           <w:lang w:val="en-US"/>
         </w:rPr>
         <w:t>value</w:t>
@@ -9597,6 +12350,7 @@
         <w:rPr>
           <w:rFonts w:ascii="Consolas" w:hAnsi="Consolas" w:cs="Consolas"/>
           <w:color w:val="000000"/>
+          <w:highlight w:val="cyan"/>
           <w:lang w:val="en-US"/>
         </w:rPr>
         <w:t>;</w:t>
@@ -9772,6 +12526,7 @@
         <w:rPr>
           <w:rFonts w:ascii="Consolas" w:hAnsi="Consolas" w:cs="Consolas"/>
           <w:color w:val="000000"/>
+          <w:highlight w:val="cyan"/>
           <w:lang w:val="en-US"/>
         </w:rPr>
         <w:t>OnPropertyChanged();</w:t>
@@ -9939,7 +12694,7 @@
         </w:rPr>
         <w:br w:type="page"/>
       </w:r>
-      <w:bookmarkStart w:id="8" w:name="_Toc480960793"/>
+      <w:bookmarkStart w:id="7" w:name="_Toc480960793"/>
       <w:r>
         <w:rPr>
           <w:lang w:val="en-US"/>
@@ -9947,7 +12702,7 @@
         <w:lastRenderedPageBreak/>
         <w:t>Setting up property dependencies</w:t>
       </w:r>
-      <w:bookmarkEnd w:id="8"/>
+      <w:bookmarkEnd w:id="7"/>
     </w:p>
     <w:p>
       <w:pPr>
@@ -11077,7 +13832,7 @@
         </w:rPr>
         <w:br w:type="page"/>
       </w:r>
-      <w:bookmarkStart w:id="9" w:name="_Toc480960794"/>
+      <w:bookmarkStart w:id="8" w:name="_Toc480960794"/>
       <w:r>
         <w:rPr>
           <w:lang w:val="en-US"/>
@@ -11085,301 +13840,397 @@
         <w:lastRenderedPageBreak/>
         <w:t>Adding a domain class - details</w:t>
       </w:r>
+      <w:bookmarkEnd w:id="8"/>
+    </w:p>
+    <w:p>
+      <w:pPr>
+        <w:widowControl w:val="0"/>
+        <w:autoSpaceDE w:val="0"/>
+        <w:autoSpaceDN w:val="0"/>
+        <w:adjustRightInd w:val="0"/>
+        <w:spacing w:after="0" w:line="276" w:lineRule="auto"/>
+        <w:rPr>
+          <w:rFonts w:ascii="Calibri" w:hAnsi="Calibri" w:cs="Calibri"/>
+          <w:sz w:val="24"/>
+          <w:szCs w:val="24"/>
+          <w:lang w:val="en-US"/>
+        </w:rPr>
+      </w:pPr>
+    </w:p>
+    <w:p>
+      <w:pPr>
+        <w:widowControl w:val="0"/>
+        <w:autoSpaceDE w:val="0"/>
+        <w:autoSpaceDN w:val="0"/>
+        <w:adjustRightInd w:val="0"/>
+        <w:spacing w:after="0" w:line="276" w:lineRule="auto"/>
+        <w:rPr>
+          <w:rFonts w:ascii="Calibri" w:hAnsi="Calibri" w:cs="Calibri"/>
+          <w:sz w:val="24"/>
+          <w:szCs w:val="24"/>
+          <w:lang w:val="en-US"/>
+        </w:rPr>
+      </w:pPr>
+      <w:r>
+        <w:rPr>
+          <w:rFonts w:ascii="Calibri" w:hAnsi="Calibri" w:cs="Calibri"/>
+          <w:sz w:val="24"/>
+          <w:szCs w:val="24"/>
+          <w:lang w:val="en-US"/>
+        </w:rPr>
+        <w:t>On the next pages follow more specific instructions about what to do, when adding a new domain class to the framework. All files that need to be created or modified are mentioned. The creation/ modification should be done in the same order as specified in the document.</w:t>
+      </w:r>
+    </w:p>
+    <w:p>
+      <w:pPr>
+        <w:widowControl w:val="0"/>
+        <w:autoSpaceDE w:val="0"/>
+        <w:autoSpaceDN w:val="0"/>
+        <w:adjustRightInd w:val="0"/>
+        <w:spacing w:after="0" w:line="276" w:lineRule="auto"/>
+        <w:rPr>
+          <w:rFonts w:ascii="Calibri" w:hAnsi="Calibri" w:cs="Calibri"/>
+          <w:sz w:val="24"/>
+          <w:szCs w:val="24"/>
+          <w:lang w:val="en-US"/>
+        </w:rPr>
+      </w:pPr>
+    </w:p>
+    <w:p>
+      <w:pPr>
+        <w:widowControl w:val="0"/>
+        <w:autoSpaceDE w:val="0"/>
+        <w:autoSpaceDN w:val="0"/>
+        <w:adjustRightInd w:val="0"/>
+        <w:spacing w:after="0" w:line="276" w:lineRule="auto"/>
+        <w:rPr>
+          <w:rFonts w:ascii="Calibri" w:hAnsi="Calibri" w:cs="Calibri"/>
+          <w:sz w:val="24"/>
+          <w:szCs w:val="24"/>
+          <w:lang w:val="en-US"/>
+        </w:rPr>
+      </w:pPr>
+      <w:r>
+        <w:rPr>
+          <w:rFonts w:ascii="Calibri" w:hAnsi="Calibri" w:cs="Calibri"/>
+          <w:sz w:val="24"/>
+          <w:szCs w:val="24"/>
+          <w:lang w:val="en-US"/>
+        </w:rPr>
+        <w:t xml:space="preserve">The instructions will typically refer to a template file, which contains more specific instructions for how to create that specific kind of file. In many cases, it is just a matter of copy/paste and some textual substitution. </w:t>
+      </w:r>
+    </w:p>
+    <w:p>
+      <w:pPr>
+        <w:widowControl w:val="0"/>
+        <w:autoSpaceDE w:val="0"/>
+        <w:autoSpaceDN w:val="0"/>
+        <w:adjustRightInd w:val="0"/>
+        <w:spacing w:after="0" w:line="276" w:lineRule="auto"/>
+        <w:rPr>
+          <w:rFonts w:ascii="Calibri" w:hAnsi="Calibri" w:cs="Calibri"/>
+          <w:sz w:val="24"/>
+          <w:szCs w:val="24"/>
+          <w:lang w:val="en-US"/>
+        </w:rPr>
+      </w:pPr>
+    </w:p>
+    <w:p>
+      <w:pPr>
+        <w:widowControl w:val="0"/>
+        <w:autoSpaceDE w:val="0"/>
+        <w:autoSpaceDN w:val="0"/>
+        <w:adjustRightInd w:val="0"/>
+        <w:spacing w:after="0" w:line="276" w:lineRule="auto"/>
+        <w:rPr>
+          <w:rFonts w:ascii="Calibri" w:hAnsi="Calibri" w:cs="Calibri"/>
+          <w:sz w:val="24"/>
+          <w:szCs w:val="24"/>
+          <w:lang w:val="en-US"/>
+        </w:rPr>
+      </w:pPr>
+      <w:r>
+        <w:rPr>
+          <w:rFonts w:ascii="Calibri" w:hAnsi="Calibri" w:cs="Calibri"/>
+          <w:sz w:val="24"/>
+          <w:szCs w:val="24"/>
+          <w:lang w:val="en-US"/>
+        </w:rPr>
+        <w:t xml:space="preserve">In the descriptions and the file templates, the </w:t>
+      </w:r>
+      <w:r>
+        <w:rPr>
+          <w:rFonts w:ascii="Calibri" w:hAnsi="Calibri" w:cs="Calibri"/>
+          <w:sz w:val="24"/>
+          <w:szCs w:val="24"/>
+          <w:lang w:val="en-US"/>
+        </w:rPr>
+        <w:t>placeholder name</w:t>
+      </w:r>
+      <w:r>
+        <w:rPr>
+          <w:rFonts w:ascii="Calibri" w:hAnsi="Calibri" w:cs="Calibri"/>
+          <w:sz w:val="24"/>
+          <w:szCs w:val="24"/>
+          <w:lang w:val="en-US"/>
+        </w:rPr>
+        <w:t xml:space="preserve"> </w:t>
+      </w:r>
+      <w:r>
+        <w:rPr>
+          <w:rFonts w:ascii="Calibri" w:hAnsi="Calibri" w:cs="Calibri"/>
+          <w:b/>
+          <w:sz w:val="24"/>
+          <w:szCs w:val="24"/>
+          <w:lang w:val="en-US"/>
+        </w:rPr>
+        <w:t>_REPLACEME_</w:t>
+      </w:r>
+      <w:r>
+        <w:rPr>
+          <w:rFonts w:ascii="Calibri" w:hAnsi="Calibri" w:cs="Calibri"/>
+          <w:sz w:val="24"/>
+          <w:szCs w:val="24"/>
+          <w:lang w:val="en-US"/>
+        </w:rPr>
+        <w:t xml:space="preserve"> </w:t>
+      </w:r>
+      <w:r>
+        <w:rPr>
+          <w:rFonts w:ascii="Calibri" w:hAnsi="Calibri" w:cs="Calibri"/>
+          <w:sz w:val="24"/>
+          <w:szCs w:val="24"/>
+          <w:lang w:val="en-US"/>
+        </w:rPr>
+        <w:t xml:space="preserve">is used to denote the </w:t>
+      </w:r>
+      <w:r>
+        <w:rPr>
+          <w:rFonts w:ascii="Calibri" w:hAnsi="Calibri" w:cs="Calibri"/>
+          <w:sz w:val="24"/>
+          <w:szCs w:val="24"/>
+          <w:lang w:val="en-US"/>
+        </w:rPr>
+        <w:t xml:space="preserve">name of the domain class being </w:t>
+      </w:r>
+      <w:r>
+        <w:rPr>
+          <w:rFonts w:ascii="Calibri" w:hAnsi="Calibri" w:cs="Calibri"/>
+          <w:sz w:val="24"/>
+          <w:szCs w:val="24"/>
+          <w:lang w:val="en-US"/>
+        </w:rPr>
+        <w:t>add</w:t>
+      </w:r>
+      <w:r>
+        <w:rPr>
+          <w:rFonts w:ascii="Calibri" w:hAnsi="Calibri" w:cs="Calibri"/>
+          <w:sz w:val="24"/>
+          <w:szCs w:val="24"/>
+          <w:lang w:val="en-US"/>
+        </w:rPr>
+        <w:t>ed</w:t>
+      </w:r>
+      <w:r>
+        <w:rPr>
+          <w:rFonts w:ascii="Calibri" w:hAnsi="Calibri" w:cs="Calibri"/>
+          <w:sz w:val="24"/>
+          <w:szCs w:val="24"/>
+          <w:lang w:val="en-US"/>
+        </w:rPr>
+        <w:t xml:space="preserve"> to the project</w:t>
+      </w:r>
+      <w:r>
+        <w:rPr>
+          <w:rFonts w:ascii="Calibri" w:hAnsi="Calibri" w:cs="Calibri"/>
+          <w:sz w:val="24"/>
+          <w:szCs w:val="24"/>
+          <w:lang w:val="en-US"/>
+        </w:rPr>
+        <w:t>.</w:t>
+      </w:r>
+      <w:r>
+        <w:rPr>
+          <w:rFonts w:ascii="Calibri" w:hAnsi="Calibri" w:cs="Calibri"/>
+          <w:sz w:val="24"/>
+          <w:szCs w:val="24"/>
+          <w:lang w:val="en-US"/>
+        </w:rPr>
+        <w:t xml:space="preserve"> It is essential that the </w:t>
+      </w:r>
+      <w:r>
+        <w:rPr>
+          <w:rFonts w:ascii="Calibri" w:hAnsi="Calibri" w:cs="Calibri"/>
+          <w:sz w:val="24"/>
+          <w:szCs w:val="24"/>
+          <w:u w:val="single"/>
+          <w:lang w:val="en-US"/>
+        </w:rPr>
+        <w:t>entire</w:t>
+      </w:r>
+      <w:r>
+        <w:rPr>
+          <w:rFonts w:ascii="Calibri" w:hAnsi="Calibri" w:cs="Calibri"/>
+          <w:sz w:val="24"/>
+          <w:szCs w:val="24"/>
+          <w:lang w:val="en-US"/>
+        </w:rPr>
+        <w:t xml:space="preserve"> placeholder text – including the underscores at the start and end – are replaced with the </w:t>
+      </w:r>
+      <w:r>
+        <w:rPr>
+          <w:rFonts w:ascii="Calibri" w:hAnsi="Calibri" w:cs="Calibri"/>
+          <w:sz w:val="24"/>
+          <w:szCs w:val="24"/>
+          <w:u w:val="single"/>
+          <w:lang w:val="en-US"/>
+        </w:rPr>
+        <w:t>exact</w:t>
+      </w:r>
+      <w:r>
+        <w:rPr>
+          <w:rFonts w:ascii="Calibri" w:hAnsi="Calibri" w:cs="Calibri"/>
+          <w:sz w:val="24"/>
+          <w:szCs w:val="24"/>
+          <w:lang w:val="en-US"/>
+        </w:rPr>
+        <w:t xml:space="preserve"> name of the domain class, when creating or modifying the files in question.</w:t>
+      </w:r>
+    </w:p>
+    <w:p>
+      <w:pPr>
+        <w:widowControl w:val="0"/>
+        <w:autoSpaceDE w:val="0"/>
+        <w:autoSpaceDN w:val="0"/>
+        <w:adjustRightInd w:val="0"/>
+        <w:spacing w:after="0" w:line="276" w:lineRule="auto"/>
+        <w:rPr>
+          <w:rFonts w:ascii="Calibri" w:hAnsi="Calibri" w:cs="Calibri"/>
+          <w:sz w:val="24"/>
+          <w:szCs w:val="24"/>
+          <w:lang w:val="en-US"/>
+        </w:rPr>
+      </w:pPr>
+    </w:p>
+    <w:p>
+      <w:pPr>
+        <w:widowControl w:val="0"/>
+        <w:autoSpaceDE w:val="0"/>
+        <w:autoSpaceDN w:val="0"/>
+        <w:adjustRightInd w:val="0"/>
+        <w:spacing w:after="0" w:line="276" w:lineRule="auto"/>
+        <w:rPr>
+          <w:rFonts w:ascii="Calibri" w:hAnsi="Calibri" w:cs="Calibri"/>
+          <w:sz w:val="24"/>
+          <w:szCs w:val="24"/>
+          <w:lang w:val="en-US"/>
+        </w:rPr>
+      </w:pPr>
+      <w:r>
+        <w:rPr>
+          <w:rFonts w:ascii="Calibri" w:hAnsi="Calibri" w:cs="Calibri"/>
+          <w:sz w:val="24"/>
+          <w:szCs w:val="24"/>
+          <w:lang w:val="en-US"/>
+        </w:rPr>
+        <w:t>Below follows a list of all</w:t>
+      </w:r>
+      <w:r>
+        <w:rPr>
+          <w:rFonts w:ascii="Calibri" w:hAnsi="Calibri" w:cs="Calibri"/>
+          <w:sz w:val="24"/>
+          <w:szCs w:val="24"/>
+          <w:lang w:val="en-US"/>
+        </w:rPr>
+        <w:t xml:space="preserve"> </w:t>
+      </w:r>
+      <w:r>
+        <w:rPr>
+          <w:rFonts w:ascii="Calibri" w:hAnsi="Calibri" w:cs="Calibri"/>
+          <w:sz w:val="24"/>
+          <w:szCs w:val="24"/>
+          <w:u w:val="single"/>
+          <w:lang w:val="en-US"/>
+        </w:rPr>
+        <w:t>mandatory</w:t>
+      </w:r>
+      <w:r>
+        <w:rPr>
+          <w:rFonts w:ascii="Calibri" w:hAnsi="Calibri" w:cs="Calibri"/>
+          <w:sz w:val="24"/>
+          <w:szCs w:val="24"/>
+          <w:lang w:val="en-US"/>
+        </w:rPr>
+        <w:t xml:space="preserve"> files to create and modify. Details follow on the subsequent pages.</w:t>
+      </w:r>
+      <w:r>
+        <w:rPr>
+          <w:rFonts w:ascii="Calibri" w:hAnsi="Calibri" w:cs="Calibri"/>
+          <w:sz w:val="24"/>
+          <w:szCs w:val="24"/>
+          <w:lang w:val="en-US"/>
+        </w:rPr>
+        <w:t xml:space="preserve"> In addition to these files, you can </w:t>
+      </w:r>
+      <w:r>
+        <w:rPr>
+          <w:rFonts w:ascii="Calibri" w:hAnsi="Calibri" w:cs="Calibri"/>
+          <w:sz w:val="24"/>
+          <w:szCs w:val="24"/>
+          <w:u w:val="single"/>
+          <w:lang w:val="en-US"/>
+        </w:rPr>
+        <w:t>optionally</w:t>
+      </w:r>
+      <w:r>
+        <w:rPr>
+          <w:rFonts w:ascii="Calibri" w:hAnsi="Calibri" w:cs="Calibri"/>
+          <w:sz w:val="24"/>
+          <w:szCs w:val="24"/>
+          <w:lang w:val="en-US"/>
+        </w:rPr>
+        <w:t xml:space="preserve"> choose to add domain-specific </w:t>
+      </w:r>
+      <w:r>
+        <w:rPr>
+          <w:rFonts w:ascii="Calibri" w:hAnsi="Calibri" w:cs="Calibri"/>
+          <w:b/>
+          <w:sz w:val="24"/>
+          <w:szCs w:val="24"/>
+          <w:lang w:val="en-US"/>
+        </w:rPr>
+        <w:t>Validator</w:t>
+      </w:r>
+      <w:r>
+        <w:rPr>
+          <w:rFonts w:ascii="Calibri" w:hAnsi="Calibri" w:cs="Calibri"/>
+          <w:sz w:val="24"/>
+          <w:szCs w:val="24"/>
+          <w:lang w:val="en-US"/>
+        </w:rPr>
+        <w:t xml:space="preserve"> classes, domain-specific </w:t>
+      </w:r>
+      <w:r>
+        <w:rPr>
+          <w:rFonts w:ascii="Calibri" w:hAnsi="Calibri" w:cs="Calibri"/>
+          <w:b/>
+          <w:sz w:val="24"/>
+          <w:szCs w:val="24"/>
+          <w:lang w:val="en-US"/>
+        </w:rPr>
+        <w:t>Controller</w:t>
+      </w:r>
+      <w:r>
+        <w:rPr>
+          <w:rFonts w:ascii="Calibri" w:hAnsi="Calibri" w:cs="Calibri"/>
+          <w:sz w:val="24"/>
+          <w:szCs w:val="24"/>
+          <w:lang w:val="en-US"/>
+        </w:rPr>
+        <w:t xml:space="preserve"> classes, etc..</w:t>
+      </w:r>
+      <w:bookmarkStart w:id="9" w:name="_GoBack"/>
       <w:bookmarkEnd w:id="9"/>
-    </w:p>
-    <w:p>
-      <w:pPr>
-        <w:widowControl w:val="0"/>
-        <w:autoSpaceDE w:val="0"/>
-        <w:autoSpaceDN w:val="0"/>
-        <w:adjustRightInd w:val="0"/>
-        <w:spacing w:after="0" w:line="276" w:lineRule="auto"/>
-        <w:rPr>
-          <w:rFonts w:ascii="Calibri" w:hAnsi="Calibri" w:cs="Calibri"/>
-          <w:sz w:val="24"/>
-          <w:szCs w:val="24"/>
-          <w:lang w:val="en-US"/>
-        </w:rPr>
-      </w:pPr>
-    </w:p>
-    <w:p>
-      <w:pPr>
-        <w:widowControl w:val="0"/>
-        <w:autoSpaceDE w:val="0"/>
-        <w:autoSpaceDN w:val="0"/>
-        <w:adjustRightInd w:val="0"/>
-        <w:spacing w:after="0" w:line="276" w:lineRule="auto"/>
-        <w:rPr>
-          <w:rFonts w:ascii="Calibri" w:hAnsi="Calibri" w:cs="Calibri"/>
-          <w:sz w:val="24"/>
-          <w:szCs w:val="24"/>
-          <w:lang w:val="en-US"/>
-        </w:rPr>
-      </w:pPr>
-      <w:r>
-        <w:rPr>
-          <w:rFonts w:ascii="Calibri" w:hAnsi="Calibri" w:cs="Calibri"/>
-          <w:sz w:val="24"/>
-          <w:szCs w:val="24"/>
-          <w:lang w:val="en-US"/>
-        </w:rPr>
-        <w:t>On the next pages follow more specific instructions about what to do, when adding a new domain class to the framework. All files that need to be created or modified are mentioned. The creation/ modification should be done in the same order as specified in the document.</w:t>
-      </w:r>
-    </w:p>
-    <w:p>
-      <w:pPr>
-        <w:widowControl w:val="0"/>
-        <w:autoSpaceDE w:val="0"/>
-        <w:autoSpaceDN w:val="0"/>
-        <w:adjustRightInd w:val="0"/>
-        <w:spacing w:after="0" w:line="276" w:lineRule="auto"/>
-        <w:rPr>
-          <w:rFonts w:ascii="Calibri" w:hAnsi="Calibri" w:cs="Calibri"/>
-          <w:sz w:val="24"/>
-          <w:szCs w:val="24"/>
-          <w:lang w:val="en-US"/>
-        </w:rPr>
-      </w:pPr>
-    </w:p>
-    <w:p>
-      <w:pPr>
-        <w:widowControl w:val="0"/>
-        <w:autoSpaceDE w:val="0"/>
-        <w:autoSpaceDN w:val="0"/>
-        <w:adjustRightInd w:val="0"/>
-        <w:spacing w:after="0" w:line="276" w:lineRule="auto"/>
-        <w:rPr>
-          <w:rFonts w:ascii="Calibri" w:hAnsi="Calibri" w:cs="Calibri"/>
-          <w:sz w:val="24"/>
-          <w:szCs w:val="24"/>
-          <w:lang w:val="en-US"/>
-        </w:rPr>
-      </w:pPr>
-      <w:r>
-        <w:rPr>
-          <w:rFonts w:ascii="Calibri" w:hAnsi="Calibri" w:cs="Calibri"/>
-          <w:sz w:val="24"/>
-          <w:szCs w:val="24"/>
-          <w:lang w:val="en-US"/>
-        </w:rPr>
-        <w:t xml:space="preserve">The instructions will typically refer to a template file, which contains more specific instructions for how to create that specific kind of file. In many cases, it is just a matter of copy/paste and some textual substitution. </w:t>
-      </w:r>
-    </w:p>
-    <w:p>
-      <w:pPr>
-        <w:widowControl w:val="0"/>
-        <w:autoSpaceDE w:val="0"/>
-        <w:autoSpaceDN w:val="0"/>
-        <w:adjustRightInd w:val="0"/>
-        <w:spacing w:after="0" w:line="276" w:lineRule="auto"/>
-        <w:rPr>
-          <w:rFonts w:ascii="Calibri" w:hAnsi="Calibri" w:cs="Calibri"/>
-          <w:sz w:val="24"/>
-          <w:szCs w:val="24"/>
-          <w:lang w:val="en-US"/>
-        </w:rPr>
-      </w:pPr>
-    </w:p>
-    <w:p>
-      <w:pPr>
-        <w:widowControl w:val="0"/>
-        <w:autoSpaceDE w:val="0"/>
-        <w:autoSpaceDN w:val="0"/>
-        <w:adjustRightInd w:val="0"/>
-        <w:spacing w:after="0" w:line="276" w:lineRule="auto"/>
-        <w:rPr>
-          <w:rFonts w:ascii="Calibri" w:hAnsi="Calibri" w:cs="Calibri"/>
-          <w:sz w:val="24"/>
-          <w:szCs w:val="24"/>
-          <w:lang w:val="en-US"/>
-        </w:rPr>
-      </w:pPr>
-      <w:r>
-        <w:rPr>
-          <w:rFonts w:ascii="Calibri" w:hAnsi="Calibri" w:cs="Calibri"/>
-          <w:sz w:val="24"/>
-          <w:szCs w:val="24"/>
-          <w:lang w:val="en-US"/>
-        </w:rPr>
-        <w:t xml:space="preserve">In the descriptions and the file templates, the </w:t>
-      </w:r>
-      <w:r>
-        <w:rPr>
-          <w:rFonts w:ascii="Calibri" w:hAnsi="Calibri" w:cs="Calibri"/>
-          <w:sz w:val="24"/>
-          <w:szCs w:val="24"/>
-          <w:lang w:val="en-US"/>
-        </w:rPr>
-        <w:t>placeholder name</w:t>
-      </w:r>
-      <w:r>
-        <w:rPr>
-          <w:rFonts w:ascii="Calibri" w:hAnsi="Calibri" w:cs="Calibri"/>
-          <w:sz w:val="24"/>
-          <w:szCs w:val="24"/>
-          <w:lang w:val="en-US"/>
-        </w:rPr>
-        <w:t xml:space="preserve"> </w:t>
-      </w:r>
-      <w:r>
-        <w:rPr>
-          <w:rFonts w:ascii="Calibri" w:hAnsi="Calibri" w:cs="Calibri"/>
-          <w:b/>
-          <w:sz w:val="24"/>
-          <w:szCs w:val="24"/>
-          <w:lang w:val="en-US"/>
-        </w:rPr>
-        <w:t>_REPLACEME_</w:t>
-      </w:r>
-      <w:r>
-        <w:rPr>
-          <w:rFonts w:ascii="Calibri" w:hAnsi="Calibri" w:cs="Calibri"/>
-          <w:sz w:val="24"/>
-          <w:szCs w:val="24"/>
-          <w:lang w:val="en-US"/>
-        </w:rPr>
-        <w:t xml:space="preserve"> </w:t>
-      </w:r>
-      <w:r>
-        <w:rPr>
-          <w:rFonts w:ascii="Calibri" w:hAnsi="Calibri" w:cs="Calibri"/>
-          <w:sz w:val="24"/>
-          <w:szCs w:val="24"/>
-          <w:lang w:val="en-US"/>
-        </w:rPr>
-        <w:t xml:space="preserve">is used to denote the </w:t>
-      </w:r>
-      <w:r>
-        <w:rPr>
-          <w:rFonts w:ascii="Calibri" w:hAnsi="Calibri" w:cs="Calibri"/>
-          <w:sz w:val="24"/>
-          <w:szCs w:val="24"/>
-          <w:lang w:val="en-US"/>
-        </w:rPr>
-        <w:t xml:space="preserve">name of the domain class being </w:t>
-      </w:r>
-      <w:r>
-        <w:rPr>
-          <w:rFonts w:ascii="Calibri" w:hAnsi="Calibri" w:cs="Calibri"/>
-          <w:sz w:val="24"/>
-          <w:szCs w:val="24"/>
-          <w:lang w:val="en-US"/>
-        </w:rPr>
-        <w:t>add</w:t>
-      </w:r>
-      <w:r>
-        <w:rPr>
-          <w:rFonts w:ascii="Calibri" w:hAnsi="Calibri" w:cs="Calibri"/>
-          <w:sz w:val="24"/>
-          <w:szCs w:val="24"/>
-          <w:lang w:val="en-US"/>
-        </w:rPr>
-        <w:t>ed</w:t>
-      </w:r>
-      <w:r>
-        <w:rPr>
-          <w:rFonts w:ascii="Calibri" w:hAnsi="Calibri" w:cs="Calibri"/>
-          <w:sz w:val="24"/>
-          <w:szCs w:val="24"/>
-          <w:lang w:val="en-US"/>
-        </w:rPr>
-        <w:t xml:space="preserve"> to the project</w:t>
-      </w:r>
-      <w:r>
-        <w:rPr>
-          <w:rFonts w:ascii="Calibri" w:hAnsi="Calibri" w:cs="Calibri"/>
-          <w:sz w:val="24"/>
-          <w:szCs w:val="24"/>
-          <w:lang w:val="en-US"/>
-        </w:rPr>
-        <w:t>.</w:t>
-      </w:r>
-      <w:r>
-        <w:rPr>
-          <w:rFonts w:ascii="Calibri" w:hAnsi="Calibri" w:cs="Calibri"/>
-          <w:sz w:val="24"/>
-          <w:szCs w:val="24"/>
-          <w:lang w:val="en-US"/>
-        </w:rPr>
-        <w:t xml:space="preserve"> It is essential that the </w:t>
-      </w:r>
-      <w:r>
-        <w:rPr>
-          <w:rFonts w:ascii="Calibri" w:hAnsi="Calibri" w:cs="Calibri"/>
-          <w:sz w:val="24"/>
-          <w:szCs w:val="24"/>
-          <w:u w:val="single"/>
-          <w:lang w:val="en-US"/>
-        </w:rPr>
-        <w:t>entire</w:t>
-      </w:r>
-      <w:r>
-        <w:rPr>
-          <w:rFonts w:ascii="Calibri" w:hAnsi="Calibri" w:cs="Calibri"/>
-          <w:sz w:val="24"/>
-          <w:szCs w:val="24"/>
-          <w:lang w:val="en-US"/>
-        </w:rPr>
-        <w:t xml:space="preserve"> placeholder text – including the underscores at the start and end – are replaced with the </w:t>
-      </w:r>
-      <w:r>
-        <w:rPr>
-          <w:rFonts w:ascii="Calibri" w:hAnsi="Calibri" w:cs="Calibri"/>
-          <w:sz w:val="24"/>
-          <w:szCs w:val="24"/>
-          <w:u w:val="single"/>
-          <w:lang w:val="en-US"/>
-        </w:rPr>
-        <w:t>exact</w:t>
-      </w:r>
-      <w:r>
-        <w:rPr>
-          <w:rFonts w:ascii="Calibri" w:hAnsi="Calibri" w:cs="Calibri"/>
-          <w:sz w:val="24"/>
-          <w:szCs w:val="24"/>
-          <w:lang w:val="en-US"/>
-        </w:rPr>
-        <w:t xml:space="preserve"> name of the domain class, when creating or modifying the files in question.</w:t>
-      </w:r>
-    </w:p>
-    <w:p>
-      <w:pPr>
-        <w:widowControl w:val="0"/>
-        <w:autoSpaceDE w:val="0"/>
-        <w:autoSpaceDN w:val="0"/>
-        <w:adjustRightInd w:val="0"/>
-        <w:spacing w:after="0" w:line="276" w:lineRule="auto"/>
-        <w:rPr>
-          <w:rFonts w:ascii="Calibri" w:hAnsi="Calibri" w:cs="Calibri"/>
-          <w:sz w:val="24"/>
-          <w:szCs w:val="24"/>
-          <w:lang w:val="en-US"/>
-        </w:rPr>
-      </w:pPr>
-    </w:p>
-    <w:p>
-      <w:pPr>
-        <w:widowControl w:val="0"/>
-        <w:autoSpaceDE w:val="0"/>
-        <w:autoSpaceDN w:val="0"/>
-        <w:adjustRightInd w:val="0"/>
-        <w:spacing w:after="0" w:line="276" w:lineRule="auto"/>
-        <w:rPr>
-          <w:rFonts w:ascii="Calibri" w:hAnsi="Calibri" w:cs="Calibri"/>
-          <w:sz w:val="24"/>
-          <w:szCs w:val="24"/>
-          <w:lang w:val="en-US"/>
-        </w:rPr>
-      </w:pPr>
-      <w:r>
-        <w:rPr>
-          <w:rFonts w:ascii="Calibri" w:hAnsi="Calibri" w:cs="Calibri"/>
-          <w:sz w:val="24"/>
-          <w:szCs w:val="24"/>
-          <w:lang w:val="en-US"/>
-        </w:rPr>
-        <w:t>Below follows a list of all files to create and modify. Details follow on the subsequent pages.</w:t>
-      </w:r>
     </w:p>
     <w:p>
       <w:pPr>
@@ -11693,14 +14544,14 @@
                 <w:rFonts w:ascii="Calibri" w:hAnsi="Calibri" w:cs="Calibri"/>
                 <w:lang w:val="en-US"/>
               </w:rPr>
-              <w:t>Domain</w:t>
-            </w:r>
-            <w:r>
-              <w:rPr>
-                <w:rFonts w:ascii="Calibri" w:hAnsi="Calibri" w:cs="Calibri"/>
-                <w:lang w:val="en-US"/>
-              </w:rPr>
-              <w:t>Model.cs</w:t>
+              <w:t>Catalog</w:t>
+            </w:r>
+            <w:r>
+              <w:rPr>
+                <w:rFonts w:ascii="Calibri" w:hAnsi="Calibri" w:cs="Calibri"/>
+                <w:lang w:val="en-US"/>
+              </w:rPr>
+              <w:t>.cs</w:t>
             </w:r>
           </w:p>
         </w:tc>
@@ -11725,129 +14576,6 @@
                 <w:rFonts w:ascii="Calibri" w:hAnsi="Calibri" w:cs="Calibri"/>
               </w:rPr>
               <w:t>Models/Domain/</w:t>
-            </w:r>
-            <w:r>
-              <w:rPr>
-                <w:rFonts w:ascii="Calibri" w:hAnsi="Calibri" w:cs="Calibri"/>
-                <w:b/>
-              </w:rPr>
-              <w:t>_REPLACEME_</w:t>
-            </w:r>
-          </w:p>
-        </w:tc>
-        <w:tc>
-          <w:tcPr>
-            <w:tcW w:w="1593" w:type="dxa"/>
-          </w:tcPr>
-          <w:p>
-            <w:pPr>
-              <w:widowControl w:val="0"/>
-              <w:autoSpaceDE w:val="0"/>
-              <w:autoSpaceDN w:val="0"/>
-              <w:adjustRightInd w:val="0"/>
-              <w:spacing w:line="276" w:lineRule="auto"/>
-              <w:rPr>
-                <w:rFonts w:ascii="Calibri" w:hAnsi="Calibri" w:cs="Calibri"/>
-                <w:color w:val="FF0000"/>
-                <w:lang w:val="en-US"/>
-              </w:rPr>
-            </w:pPr>
-            <w:r>
-              <w:rPr>
-                <w:rFonts w:ascii="Calibri" w:hAnsi="Calibri" w:cs="Calibri"/>
-                <w:color w:val="FF0000"/>
-                <w:lang w:val="en-US"/>
-              </w:rPr>
-              <w:t>Create</w:t>
-            </w:r>
-          </w:p>
-        </w:tc>
-        <w:tc>
-          <w:tcPr>
-            <w:tcW w:w="1545" w:type="dxa"/>
-          </w:tcPr>
-          <w:p>
-            <w:pPr>
-              <w:widowControl w:val="0"/>
-              <w:autoSpaceDE w:val="0"/>
-              <w:autoSpaceDN w:val="0"/>
-              <w:adjustRightInd w:val="0"/>
-              <w:spacing w:line="276" w:lineRule="auto"/>
-              <w:rPr>
-                <w:rFonts w:ascii="Calibri" w:hAnsi="Calibri" w:cs="Calibri"/>
-                <w:color w:val="00B050"/>
-                <w:lang w:val="en-US"/>
-              </w:rPr>
-            </w:pPr>
-            <w:r>
-              <w:rPr>
-                <w:rFonts w:ascii="Calibri" w:hAnsi="Calibri" w:cs="Calibri"/>
-                <w:color w:val="00B050"/>
-                <w:lang w:val="en-US"/>
-              </w:rPr>
-              <w:t>Low</w:t>
-            </w:r>
-          </w:p>
-        </w:tc>
-      </w:tr>
-      <w:tr>
-        <w:tc>
-          <w:tcPr>
-            <w:tcW w:w="2791" w:type="dxa"/>
-          </w:tcPr>
-          <w:p>
-            <w:pPr>
-              <w:widowControl w:val="0"/>
-              <w:autoSpaceDE w:val="0"/>
-              <w:autoSpaceDN w:val="0"/>
-              <w:adjustRightInd w:val="0"/>
-              <w:spacing w:line="276" w:lineRule="auto"/>
-              <w:rPr>
-                <w:rFonts w:ascii="Calibri" w:hAnsi="Calibri" w:cs="Calibri"/>
-                <w:lang w:val="en-US"/>
-              </w:rPr>
-            </w:pPr>
-            <w:r>
-              <w:rPr>
-                <w:rFonts w:ascii="Calibri" w:hAnsi="Calibri" w:cs="Calibri"/>
-                <w:lang w:val="en-US"/>
-              </w:rPr>
-              <w:t>Validator.cs</w:t>
-            </w:r>
-          </w:p>
-        </w:tc>
-        <w:tc>
-          <w:tcPr>
-            <w:tcW w:w="4033" w:type="dxa"/>
-          </w:tcPr>
-          <w:p>
-            <w:pPr>
-              <w:widowControl w:val="0"/>
-              <w:autoSpaceDE w:val="0"/>
-              <w:autoSpaceDN w:val="0"/>
-              <w:adjustRightInd w:val="0"/>
-              <w:spacing w:line="276" w:lineRule="auto"/>
-              <w:rPr>
-                <w:rFonts w:ascii="Calibri" w:hAnsi="Calibri" w:cs="Calibri"/>
-              </w:rPr>
-            </w:pPr>
-            <w:r>
-              <w:rPr>
-                <w:rFonts w:ascii="Calibri" w:hAnsi="Calibri" w:cs="Calibri"/>
-              </w:rPr>
-              <w:t>Validators</w:t>
-            </w:r>
-            <w:r>
-              <w:rPr>
-                <w:rFonts w:ascii="Calibri" w:hAnsi="Calibri" w:cs="Calibri"/>
-              </w:rPr>
-              <w:t>/</w:t>
-            </w:r>
-            <w:r>
-              <w:rPr>
-                <w:rFonts w:ascii="Calibri" w:hAnsi="Calibri" w:cs="Calibri"/>
-              </w:rPr>
-              <w:t>Domain/</w:t>
             </w:r>
             <w:r>
               <w:rPr>
@@ -14174,8 +16902,8 @@
         <w:tblLook w:val="04A0" w:firstRow="1" w:lastRow="0" w:firstColumn="1" w:lastColumn="0" w:noHBand="0" w:noVBand="1"/>
       </w:tblPr>
       <w:tblGrid>
-        <w:gridCol w:w="2886"/>
-        <w:gridCol w:w="7076"/>
+        <w:gridCol w:w="2894"/>
+        <w:gridCol w:w="7068"/>
       </w:tblGrid>
       <w:tr>
         <w:tc>
@@ -14231,15 +16959,15 @@
                 <w:sz w:val="24"/>
                 <w:szCs w:val="24"/>
               </w:rPr>
-              <w:t>Domain</w:t>
-            </w:r>
-            <w:r>
-              <w:rPr>
-                <w:rFonts w:ascii="Calibri" w:hAnsi="Calibri" w:cs="Calibri"/>
-                <w:sz w:val="24"/>
-                <w:szCs w:val="24"/>
-              </w:rPr>
-              <w:t>Model.cs</w:t>
+              <w:t>Catalog</w:t>
+            </w:r>
+            <w:r>
+              <w:rPr>
+                <w:rFonts w:ascii="Calibri" w:hAnsi="Calibri" w:cs="Calibri"/>
+                <w:sz w:val="24"/>
+                <w:szCs w:val="24"/>
+              </w:rPr>
+              <w:t>.cs</w:t>
             </w:r>
           </w:p>
         </w:tc>
@@ -14366,7 +17094,25 @@
                 <w:szCs w:val="24"/>
                 <w:lang w:val="en-US"/>
               </w:rPr>
-              <w:t xml:space="preserve">Defines a model for the </w:t>
+              <w:t xml:space="preserve">Defines a </w:t>
+            </w:r>
+            <w:r>
+              <w:rPr>
+                <w:rFonts w:ascii="Calibri" w:hAnsi="Calibri" w:cs="Calibri"/>
+                <w:sz w:val="24"/>
+                <w:szCs w:val="24"/>
+                <w:lang w:val="en-US"/>
+              </w:rPr>
+              <w:t>catalog</w:t>
+            </w:r>
+            <w:r>
+              <w:rPr>
+                <w:rFonts w:ascii="Calibri" w:hAnsi="Calibri" w:cs="Calibri"/>
+                <w:sz w:val="24"/>
+                <w:szCs w:val="24"/>
+                <w:lang w:val="en-US"/>
+              </w:rPr>
+              <w:t xml:space="preserve"> for the </w:t>
             </w:r>
             <w:r>
               <w:rPr>
@@ -14546,7 +17292,7 @@
                 <w:szCs w:val="24"/>
                 <w:lang w:val="en-US"/>
               </w:rPr>
-              <w:t>DomainModel</w:t>
+              <w:t>Catalog</w:t>
             </w:r>
             <w:r>
               <w:rPr>
@@ -21131,7 +23877,25 @@
                 <w:szCs w:val="24"/>
                 <w:lang w:val="en-US"/>
               </w:rPr>
-              <w:t>Ensures all models get loaded and saved</w:t>
+              <w:t xml:space="preserve">Ensures all </w:t>
+            </w:r>
+            <w:r>
+              <w:rPr>
+                <w:rFonts w:ascii="Calibri" w:hAnsi="Calibri" w:cs="Calibri"/>
+                <w:sz w:val="24"/>
+                <w:szCs w:val="24"/>
+                <w:lang w:val="en-US"/>
+              </w:rPr>
+              <w:t>catalogs</w:t>
+            </w:r>
+            <w:r>
+              <w:rPr>
+                <w:rFonts w:ascii="Calibri" w:hAnsi="Calibri" w:cs="Calibri"/>
+                <w:sz w:val="24"/>
+                <w:szCs w:val="24"/>
+                <w:lang w:val="en-US"/>
+              </w:rPr>
+              <w:t xml:space="preserve"> get loaded and saved</w:t>
             </w:r>
           </w:p>
         </w:tc>
@@ -24844,6 +27608,92 @@
     </w:lvl>
   </w:abstractNum>
   <w:abstractNum w:abstractNumId="15" w15:restartNumberingAfterBreak="0">
+    <w:nsid w:val="5EB517C6"/>
+    <w:multiLevelType w:val="hybridMultilevel"/>
+    <w:tmpl w:val="6D9450E8"/>
+    <w:lvl w:ilvl="0" w:tplc="0406000F">
+      <w:start w:val="1"/>
+      <w:numFmt w:val="decimal"/>
+      <w:lvlText w:val="%1."/>
+      <w:lvlJc w:val="left"/>
+      <w:pPr>
+        <w:ind w:left="720" w:hanging="360"/>
+      </w:pPr>
+    </w:lvl>
+    <w:lvl w:ilvl="1" w:tplc="04060019" w:tentative="1">
+      <w:start w:val="1"/>
+      <w:numFmt w:val="lowerLetter"/>
+      <w:lvlText w:val="%2."/>
+      <w:lvlJc w:val="left"/>
+      <w:pPr>
+        <w:ind w:left="1440" w:hanging="360"/>
+      </w:pPr>
+    </w:lvl>
+    <w:lvl w:ilvl="2" w:tplc="0406001B" w:tentative="1">
+      <w:start w:val="1"/>
+      <w:numFmt w:val="lowerRoman"/>
+      <w:lvlText w:val="%3."/>
+      <w:lvlJc w:val="right"/>
+      <w:pPr>
+        <w:ind w:left="2160" w:hanging="180"/>
+      </w:pPr>
+    </w:lvl>
+    <w:lvl w:ilvl="3" w:tplc="0406000F" w:tentative="1">
+      <w:start w:val="1"/>
+      <w:numFmt w:val="decimal"/>
+      <w:lvlText w:val="%4."/>
+      <w:lvlJc w:val="left"/>
+      <w:pPr>
+        <w:ind w:left="2880" w:hanging="360"/>
+      </w:pPr>
+    </w:lvl>
+    <w:lvl w:ilvl="4" w:tplc="04060019" w:tentative="1">
+      <w:start w:val="1"/>
+      <w:numFmt w:val="lowerLetter"/>
+      <w:lvlText w:val="%5."/>
+      <w:lvlJc w:val="left"/>
+      <w:pPr>
+        <w:ind w:left="3600" w:hanging="360"/>
+      </w:pPr>
+    </w:lvl>
+    <w:lvl w:ilvl="5" w:tplc="0406001B" w:tentative="1">
+      <w:start w:val="1"/>
+      <w:numFmt w:val="lowerRoman"/>
+      <w:lvlText w:val="%6."/>
+      <w:lvlJc w:val="right"/>
+      <w:pPr>
+        <w:ind w:left="4320" w:hanging="180"/>
+      </w:pPr>
+    </w:lvl>
+    <w:lvl w:ilvl="6" w:tplc="0406000F" w:tentative="1">
+      <w:start w:val="1"/>
+      <w:numFmt w:val="decimal"/>
+      <w:lvlText w:val="%7."/>
+      <w:lvlJc w:val="left"/>
+      <w:pPr>
+        <w:ind w:left="5040" w:hanging="360"/>
+      </w:pPr>
+    </w:lvl>
+    <w:lvl w:ilvl="7" w:tplc="04060019" w:tentative="1">
+      <w:start w:val="1"/>
+      <w:numFmt w:val="lowerLetter"/>
+      <w:lvlText w:val="%8."/>
+      <w:lvlJc w:val="left"/>
+      <w:pPr>
+        <w:ind w:left="5760" w:hanging="360"/>
+      </w:pPr>
+    </w:lvl>
+    <w:lvl w:ilvl="8" w:tplc="0406001B" w:tentative="1">
+      <w:start w:val="1"/>
+      <w:numFmt w:val="lowerRoman"/>
+      <w:lvlText w:val="%9."/>
+      <w:lvlJc w:val="right"/>
+      <w:pPr>
+        <w:ind w:left="6480" w:hanging="180"/>
+      </w:pPr>
+    </w:lvl>
+  </w:abstractNum>
+  <w:abstractNum w:abstractNumId="16" w15:restartNumberingAfterBreak="0">
     <w:nsid w:val="5FF21D72"/>
     <w:multiLevelType w:val="hybridMultilevel"/>
     <w:tmpl w:val="01A45CE6"/>
@@ -24956,7 +27806,7 @@
       </w:rPr>
     </w:lvl>
   </w:abstractNum>
-  <w:abstractNum w:abstractNumId="16" w15:restartNumberingAfterBreak="0">
+  <w:abstractNum w:abstractNumId="17" w15:restartNumberingAfterBreak="0">
     <w:nsid w:val="6B237A99"/>
     <w:multiLevelType w:val="hybridMultilevel"/>
     <w:tmpl w:val="327C0638"/>
@@ -25069,7 +27919,7 @@
       </w:rPr>
     </w:lvl>
   </w:abstractNum>
-  <w:abstractNum w:abstractNumId="17" w15:restartNumberingAfterBreak="0">
+  <w:abstractNum w:abstractNumId="18" w15:restartNumberingAfterBreak="0">
     <w:nsid w:val="6DBE5AB0"/>
     <w:multiLevelType w:val="hybridMultilevel"/>
     <w:tmpl w:val="542C9450"/>
@@ -25155,7 +28005,7 @@
       </w:pPr>
     </w:lvl>
   </w:abstractNum>
-  <w:abstractNum w:abstractNumId="18" w15:restartNumberingAfterBreak="0">
+  <w:abstractNum w:abstractNumId="19" w15:restartNumberingAfterBreak="0">
     <w:nsid w:val="723D5E84"/>
     <w:multiLevelType w:val="hybridMultilevel"/>
     <w:tmpl w:val="F598535A"/>
@@ -25265,7 +28115,7 @@
       </w:rPr>
     </w:lvl>
   </w:abstractNum>
-  <w:abstractNum w:abstractNumId="19" w15:restartNumberingAfterBreak="0">
+  <w:abstractNum w:abstractNumId="20" w15:restartNumberingAfterBreak="0">
     <w:nsid w:val="740E7AF3"/>
     <w:multiLevelType w:val="hybridMultilevel"/>
     <w:tmpl w:val="5E1AA034"/>
@@ -25378,7 +28228,7 @@
       </w:rPr>
     </w:lvl>
   </w:abstractNum>
-  <w:abstractNum w:abstractNumId="20" w15:restartNumberingAfterBreak="0">
+  <w:abstractNum w:abstractNumId="21" w15:restartNumberingAfterBreak="0">
     <w:nsid w:val="7A475591"/>
     <w:multiLevelType w:val="hybridMultilevel"/>
     <w:tmpl w:val="CC4C0F68"/>
@@ -25491,7 +28341,7 @@
       </w:rPr>
     </w:lvl>
   </w:abstractNum>
-  <w:abstractNum w:abstractNumId="21" w15:restartNumberingAfterBreak="0">
+  <w:abstractNum w:abstractNumId="22" w15:restartNumberingAfterBreak="0">
     <w:nsid w:val="7D2F3FF8"/>
     <w:multiLevelType w:val="hybridMultilevel"/>
     <w:tmpl w:val="D8362926"/>
@@ -25605,10 +28455,10 @@
     </w:lvl>
   </w:abstractNum>
   <w:num w:numId="1">
-    <w:abstractNumId w:val="18"/>
+    <w:abstractNumId w:val="19"/>
   </w:num>
   <w:num w:numId="2">
-    <w:abstractNumId w:val="15"/>
+    <w:abstractNumId w:val="16"/>
   </w:num>
   <w:num w:numId="3">
     <w:abstractNumId w:val="8"/>
@@ -25617,7 +28467,7 @@
     <w:abstractNumId w:val="9"/>
   </w:num>
   <w:num w:numId="5">
-    <w:abstractNumId w:val="19"/>
+    <w:abstractNumId w:val="20"/>
   </w:num>
   <w:num w:numId="6">
     <w:abstractNumId w:val="3"/>
@@ -25626,7 +28476,7 @@
     <w:abstractNumId w:val="5"/>
   </w:num>
   <w:num w:numId="8">
-    <w:abstractNumId w:val="21"/>
+    <w:abstractNumId w:val="22"/>
   </w:num>
   <w:num w:numId="9">
     <w:abstractNumId w:val="1"/>
@@ -25650,7 +28500,7 @@
     <w:abstractNumId w:val="12"/>
   </w:num>
   <w:num w:numId="16">
-    <w:abstractNumId w:val="20"/>
+    <w:abstractNumId w:val="21"/>
   </w:num>
   <w:num w:numId="17">
     <w:abstractNumId w:val="7"/>
@@ -25659,7 +28509,7 @@
     <w:abstractNumId w:val="0"/>
   </w:num>
   <w:num w:numId="19">
-    <w:abstractNumId w:val="17"/>
+    <w:abstractNumId w:val="18"/>
   </w:num>
   <w:num w:numId="20">
     <w:abstractNumId w:val="4"/>
@@ -25668,7 +28518,10 @@
     <w:abstractNumId w:val="11"/>
   </w:num>
   <w:num w:numId="22">
-    <w:abstractNumId w:val="16"/>
+    <w:abstractNumId w:val="17"/>
+  </w:num>
+  <w:num w:numId="23">
+    <w:abstractNumId w:val="15"/>
   </w:num>
 </w:numbering>
 </file>
@@ -26500,7 +29353,7 @@
 </file>
 
 <file path=customXml/itemProps1.xml><?xml version="1.0" encoding="utf-8"?>
-<ds:datastoreItem xmlns:ds="http://schemas.openxmlformats.org/officeDocument/2006/customXml" ds:itemID="{50DD51F4-4AFF-41B1-9665-88F782539EBE}">
+<ds:datastoreItem xmlns:ds="http://schemas.openxmlformats.org/officeDocument/2006/customXml" ds:itemID="{E3075186-F810-453C-8008-7EEAFE6F0CA7}">
   <ds:schemaRefs>
     <ds:schemaRef ds:uri="http://schemas.openxmlformats.org/officeDocument/2006/bibliography"/>
   </ds:schemaRefs>

</xml_diff>

<commit_message>
Updated with section on how to access domain objects
The section contains a description of how to access the catalogs of
domain objects, and some guidelines for handling cross-domain
dependencies
</commit_message>
<xml_diff>
--- a/MVVMStarter/Documentation/MVVMStarter Guide.docx
+++ b/MVVMStarter/Documentation/MVVMStarter Guide.docx
@@ -169,8 +169,6 @@
         <w:t>Table of Content</w:t>
       </w:r>
     </w:p>
-    <w:bookmarkStart w:id="0" w:name="_GoBack"/>
-    <w:bookmarkEnd w:id="0"/>
     <w:p>
       <w:pPr>
         <w:pStyle w:val="Indholdsfortegnelse1"/>
@@ -191,7 +189,7 @@
       <w:r>
         <w:fldChar w:fldCharType="separate"/>
       </w:r>
-      <w:hyperlink w:anchor="_Toc481145491" w:history="1">
+      <w:hyperlink w:anchor="_Toc481612662" w:history="1">
         <w:r>
           <w:rPr>
             <w:rStyle w:val="Hyperlink"/>
@@ -219,7 +217,7 @@
             <w:noProof/>
             <w:webHidden/>
           </w:rPr>
-          <w:instrText xml:space="preserve"> PAGEREF _Toc481145491 \h </w:instrText>
+          <w:instrText xml:space="preserve"> PAGEREF _Toc481612662 \h </w:instrText>
         </w:r>
         <w:r>
           <w:rPr>
@@ -261,7 +259,7 @@
           <w:noProof/>
         </w:rPr>
       </w:pPr>
-      <w:hyperlink w:anchor="_Toc481145492" w:history="1">
+      <w:hyperlink w:anchor="_Toc481612663" w:history="1">
         <w:r>
           <w:rPr>
             <w:rStyle w:val="Hyperlink"/>
@@ -289,7 +287,7 @@
             <w:noProof/>
             <w:webHidden/>
           </w:rPr>
-          <w:instrText xml:space="preserve"> PAGEREF _Toc481145492 \h </w:instrText>
+          <w:instrText xml:space="preserve"> PAGEREF _Toc481612663 \h </w:instrText>
         </w:r>
         <w:r>
           <w:rPr>
@@ -331,14 +329,14 @@
           <w:noProof/>
         </w:rPr>
       </w:pPr>
-      <w:hyperlink w:anchor="_Toc481145493" w:history="1">
+      <w:hyperlink w:anchor="_Toc481612664" w:history="1">
         <w:r>
           <w:rPr>
             <w:rStyle w:val="Hyperlink"/>
             <w:noProof/>
             <w:lang w:val="en-US"/>
           </w:rPr>
-          <w:t>Status (version 3.2, April 28 2017)</w:t>
+          <w:t>Status (May 03 2017)</w:t>
         </w:r>
         <w:r>
           <w:rPr>
@@ -359,7 +357,7 @@
             <w:noProof/>
             <w:webHidden/>
           </w:rPr>
-          <w:instrText xml:space="preserve"> PAGEREF _Toc481145493 \h </w:instrText>
+          <w:instrText xml:space="preserve"> PAGEREF _Toc481612664 \h </w:instrText>
         </w:r>
         <w:r>
           <w:rPr>
@@ -401,7 +399,7 @@
           <w:noProof/>
         </w:rPr>
       </w:pPr>
-      <w:hyperlink w:anchor="_Toc481145494" w:history="1">
+      <w:hyperlink w:anchor="_Toc481612665" w:history="1">
         <w:r>
           <w:rPr>
             <w:rStyle w:val="Hyperlink"/>
@@ -429,7 +427,7 @@
             <w:noProof/>
             <w:webHidden/>
           </w:rPr>
-          <w:instrText xml:space="preserve"> PAGEREF _Toc481145494 \h </w:instrText>
+          <w:instrText xml:space="preserve"> PAGEREF _Toc481612665 \h </w:instrText>
         </w:r>
         <w:r>
           <w:rPr>
@@ -471,7 +469,7 @@
           <w:noProof/>
         </w:rPr>
       </w:pPr>
-      <w:hyperlink w:anchor="_Toc481145495" w:history="1">
+      <w:hyperlink w:anchor="_Toc481612666" w:history="1">
         <w:r>
           <w:rPr>
             <w:rStyle w:val="Hyperlink"/>
@@ -499,7 +497,7 @@
             <w:noProof/>
             <w:webHidden/>
           </w:rPr>
-          <w:instrText xml:space="preserve"> PAGEREF _Toc481145495 \h </w:instrText>
+          <w:instrText xml:space="preserve"> PAGEREF _Toc481612666 \h </w:instrText>
         </w:r>
         <w:r>
           <w:rPr>
@@ -541,7 +539,7 @@
           <w:noProof/>
         </w:rPr>
       </w:pPr>
-      <w:hyperlink w:anchor="_Toc481145496" w:history="1">
+      <w:hyperlink w:anchor="_Toc481612667" w:history="1">
         <w:r>
           <w:rPr>
             <w:rStyle w:val="Hyperlink"/>
@@ -569,7 +567,7 @@
             <w:noProof/>
             <w:webHidden/>
           </w:rPr>
-          <w:instrText xml:space="preserve"> PAGEREF _Toc481145496 \h </w:instrText>
+          <w:instrText xml:space="preserve"> PAGEREF _Toc481612667 \h </w:instrText>
         </w:r>
         <w:r>
           <w:rPr>
@@ -611,7 +609,7 @@
           <w:noProof/>
         </w:rPr>
       </w:pPr>
-      <w:hyperlink w:anchor="_Toc481145497" w:history="1">
+      <w:hyperlink w:anchor="_Toc481612668" w:history="1">
         <w:r>
           <w:rPr>
             <w:rStyle w:val="Hyperlink"/>
@@ -639,7 +637,7 @@
             <w:noProof/>
             <w:webHidden/>
           </w:rPr>
-          <w:instrText xml:space="preserve"> PAGEREF _Toc481145497 \h </w:instrText>
+          <w:instrText xml:space="preserve"> PAGEREF _Toc481612668 \h </w:instrText>
         </w:r>
         <w:r>
           <w:rPr>
@@ -681,7 +679,7 @@
           <w:noProof/>
         </w:rPr>
       </w:pPr>
-      <w:hyperlink w:anchor="_Toc481145498" w:history="1">
+      <w:hyperlink w:anchor="_Toc481612669" w:history="1">
         <w:r>
           <w:rPr>
             <w:rStyle w:val="Hyperlink"/>
@@ -709,7 +707,7 @@
             <w:noProof/>
             <w:webHidden/>
           </w:rPr>
-          <w:instrText xml:space="preserve"> PAGEREF _Toc481145498 \h </w:instrText>
+          <w:instrText xml:space="preserve"> PAGEREF _Toc481612669 \h </w:instrText>
         </w:r>
         <w:r>
           <w:rPr>
@@ -751,7 +749,7 @@
           <w:noProof/>
         </w:rPr>
       </w:pPr>
-      <w:hyperlink w:anchor="_Toc481145499" w:history="1">
+      <w:hyperlink w:anchor="_Toc481612670" w:history="1">
         <w:r>
           <w:rPr>
             <w:rStyle w:val="Hyperlink"/>
@@ -779,7 +777,7 @@
             <w:noProof/>
             <w:webHidden/>
           </w:rPr>
-          <w:instrText xml:space="preserve"> PAGEREF _Toc481145499 \h </w:instrText>
+          <w:instrText xml:space="preserve"> PAGEREF _Toc481612670 \h </w:instrText>
         </w:r>
         <w:r>
           <w:rPr>
@@ -821,14 +819,14 @@
           <w:noProof/>
         </w:rPr>
       </w:pPr>
-      <w:hyperlink w:anchor="_Toc481145500" w:history="1">
+      <w:hyperlink w:anchor="_Toc481612671" w:history="1">
         <w:r>
           <w:rPr>
             <w:rStyle w:val="Hyperlink"/>
             <w:noProof/>
             <w:lang w:val="en-US"/>
           </w:rPr>
-          <w:t>Adding a domain class - details</w:t>
+          <w:t>Accessing domain objects</w:t>
         </w:r>
         <w:r>
           <w:rPr>
@@ -849,7 +847,7 @@
             <w:noProof/>
             <w:webHidden/>
           </w:rPr>
-          <w:instrText xml:space="preserve"> PAGEREF _Toc481145500 \h </w:instrText>
+          <w:instrText xml:space="preserve"> PAGEREF _Toc481612671 \h </w:instrText>
         </w:r>
         <w:r>
           <w:rPr>
@@ -881,6 +879,76 @@
       </w:hyperlink>
     </w:p>
     <w:p>
+      <w:pPr>
+        <w:pStyle w:val="Indholdsfortegnelse1"/>
+        <w:tabs>
+          <w:tab w:val="right" w:leader="dot" w:pos="9962"/>
+        </w:tabs>
+        <w:rPr>
+          <w:rFonts w:cstheme="minorBidi"/>
+          <w:noProof/>
+        </w:rPr>
+      </w:pPr>
+      <w:hyperlink w:anchor="_Toc481612672" w:history="1">
+        <w:r>
+          <w:rPr>
+            <w:rStyle w:val="Hyperlink"/>
+            <w:noProof/>
+            <w:lang w:val="en-US"/>
+          </w:rPr>
+          <w:t>Adding a domain class - details</w:t>
+        </w:r>
+        <w:r>
+          <w:rPr>
+            <w:noProof/>
+            <w:webHidden/>
+          </w:rPr>
+          <w:tab/>
+        </w:r>
+        <w:r>
+          <w:rPr>
+            <w:noProof/>
+            <w:webHidden/>
+          </w:rPr>
+          <w:fldChar w:fldCharType="begin"/>
+        </w:r>
+        <w:r>
+          <w:rPr>
+            <w:noProof/>
+            <w:webHidden/>
+          </w:rPr>
+          <w:instrText xml:space="preserve"> PAGEREF _Toc481612672 \h </w:instrText>
+        </w:r>
+        <w:r>
+          <w:rPr>
+            <w:noProof/>
+            <w:webHidden/>
+          </w:rPr>
+        </w:r>
+        <w:r>
+          <w:rPr>
+            <w:noProof/>
+            <w:webHidden/>
+          </w:rPr>
+          <w:fldChar w:fldCharType="separate"/>
+        </w:r>
+        <w:r>
+          <w:rPr>
+            <w:noProof/>
+            <w:webHidden/>
+          </w:rPr>
+          <w:t>18</w:t>
+        </w:r>
+        <w:r>
+          <w:rPr>
+            <w:noProof/>
+            <w:webHidden/>
+          </w:rPr>
+          <w:fldChar w:fldCharType="end"/>
+        </w:r>
+      </w:hyperlink>
+    </w:p>
+    <w:p>
       <w:r>
         <w:fldChar w:fldCharType="end"/>
       </w:r>
@@ -931,7 +999,7 @@
           <w:lang w:val="en-US"/>
         </w:rPr>
       </w:pPr>
-      <w:bookmarkStart w:id="1" w:name="_Toc481145491"/>
+      <w:bookmarkStart w:id="0" w:name="_Toc481612662"/>
       <w:r>
         <w:rPr>
           <w:lang w:val="en-US"/>
@@ -939,7 +1007,7 @@
         <w:lastRenderedPageBreak/>
         <w:t>Introduction</w:t>
       </w:r>
-      <w:bookmarkEnd w:id="1"/>
+      <w:bookmarkEnd w:id="0"/>
     </w:p>
     <w:p>
       <w:pPr>
@@ -1096,14 +1164,14 @@
           <w:lang w:val="en-US"/>
         </w:rPr>
       </w:pPr>
-      <w:bookmarkStart w:id="2" w:name="_Toc481145492"/>
+      <w:bookmarkStart w:id="1" w:name="_Toc481612663"/>
       <w:r>
         <w:rPr>
           <w:lang w:val="en-US"/>
         </w:rPr>
         <w:t>Purpose</w:t>
       </w:r>
-      <w:bookmarkEnd w:id="2"/>
+      <w:bookmarkEnd w:id="1"/>
     </w:p>
     <w:p>
       <w:pPr>
@@ -1429,19 +1497,19 @@
         </w:rPr>
         <w:br w:type="page"/>
       </w:r>
-      <w:bookmarkStart w:id="3" w:name="_Toc481145493"/>
+      <w:bookmarkStart w:id="2" w:name="_Toc481612664"/>
       <w:r>
         <w:rPr>
           <w:lang w:val="en-US"/>
         </w:rPr>
         <w:lastRenderedPageBreak/>
-        <w:t>Status (version</w:t>
-      </w:r>
-      <w:r>
-        <w:rPr>
-          <w:lang w:val="en-US"/>
-        </w:rPr>
-        <w:t xml:space="preserve"> 3.2, April 28</w:t>
+        <w:t>Status (</w:t>
+      </w:r>
+      <w:r>
+        <w:rPr>
+          <w:lang w:val="en-US"/>
+        </w:rPr>
+        <w:t>May 03</w:t>
       </w:r>
       <w:r>
         <w:rPr>
@@ -1449,7 +1517,7 @@
         </w:rPr>
         <w:t xml:space="preserve"> 2017)</w:t>
       </w:r>
-      <w:bookmarkEnd w:id="3"/>
+      <w:bookmarkEnd w:id="2"/>
     </w:p>
     <w:p>
       <w:pPr>
@@ -2074,6 +2142,189 @@
     </w:p>
     <w:p>
       <w:pPr>
+        <w:widowControl w:val="0"/>
+        <w:autoSpaceDE w:val="0"/>
+        <w:autoSpaceDN w:val="0"/>
+        <w:adjustRightInd w:val="0"/>
+        <w:spacing w:after="0" w:line="276" w:lineRule="auto"/>
+        <w:rPr>
+          <w:rFonts w:ascii="Calibri" w:hAnsi="Calibri" w:cs="Calibri"/>
+          <w:sz w:val="24"/>
+          <w:szCs w:val="24"/>
+          <w:lang w:val="en-US"/>
+        </w:rPr>
+      </w:pPr>
+    </w:p>
+    <w:p>
+      <w:pPr>
+        <w:widowControl w:val="0"/>
+        <w:autoSpaceDE w:val="0"/>
+        <w:autoSpaceDN w:val="0"/>
+        <w:adjustRightInd w:val="0"/>
+        <w:spacing w:after="0" w:line="276" w:lineRule="auto"/>
+        <w:rPr>
+          <w:rFonts w:ascii="Calibri" w:hAnsi="Calibri" w:cs="Calibri"/>
+          <w:sz w:val="24"/>
+          <w:szCs w:val="24"/>
+          <w:lang w:val="en-US"/>
+        </w:rPr>
+      </w:pPr>
+      <w:r>
+        <w:rPr>
+          <w:rFonts w:ascii="Calibri" w:hAnsi="Calibri" w:cs="Calibri"/>
+          <w:sz w:val="24"/>
+          <w:szCs w:val="24"/>
+          <w:lang w:val="en-US"/>
+        </w:rPr>
+        <w:t xml:space="preserve">The </w:t>
+      </w:r>
+      <w:r>
+        <w:rPr>
+          <w:rFonts w:ascii="Calibri" w:hAnsi="Calibri" w:cs="Calibri"/>
+          <w:b/>
+          <w:sz w:val="24"/>
+          <w:szCs w:val="24"/>
+          <w:lang w:val="en-US"/>
+        </w:rPr>
+        <w:t>MVVMStarter</w:t>
+      </w:r>
+      <w:r>
+        <w:rPr>
+          <w:rFonts w:ascii="Calibri" w:hAnsi="Calibri" w:cs="Calibri"/>
+          <w:sz w:val="24"/>
+          <w:szCs w:val="24"/>
+          <w:lang w:val="en-US"/>
+        </w:rPr>
+        <w:t xml:space="preserve"> project is now </w:t>
+      </w:r>
+      <w:r>
+        <w:rPr>
+          <w:rFonts w:ascii="Calibri" w:hAnsi="Calibri" w:cs="Calibri"/>
+          <w:sz w:val="24"/>
+          <w:szCs w:val="24"/>
+          <w:u w:val="single"/>
+          <w:lang w:val="en-US"/>
+        </w:rPr>
+        <w:t>only</w:t>
+      </w:r>
+      <w:r>
+        <w:rPr>
+          <w:rFonts w:ascii="Calibri" w:hAnsi="Calibri" w:cs="Calibri"/>
+          <w:sz w:val="24"/>
+          <w:szCs w:val="24"/>
+          <w:lang w:val="en-US"/>
+        </w:rPr>
+        <w:t xml:space="preserve"> maintained on </w:t>
+      </w:r>
+      <w:r>
+        <w:rPr>
+          <w:rFonts w:ascii="Calibri" w:hAnsi="Calibri" w:cs="Calibri"/>
+          <w:b/>
+          <w:sz w:val="24"/>
+          <w:szCs w:val="24"/>
+          <w:lang w:val="en-US"/>
+        </w:rPr>
+        <w:t>GitHub</w:t>
+      </w:r>
+      <w:r>
+        <w:rPr>
+          <w:rFonts w:ascii="Calibri" w:hAnsi="Calibri" w:cs="Calibri"/>
+          <w:sz w:val="24"/>
+          <w:szCs w:val="24"/>
+          <w:lang w:val="en-US"/>
+        </w:rPr>
+        <w:t>:</w:t>
+      </w:r>
+    </w:p>
+    <w:p>
+      <w:pPr>
+        <w:widowControl w:val="0"/>
+        <w:autoSpaceDE w:val="0"/>
+        <w:autoSpaceDN w:val="0"/>
+        <w:adjustRightInd w:val="0"/>
+        <w:spacing w:after="0" w:line="276" w:lineRule="auto"/>
+        <w:rPr>
+          <w:rFonts w:ascii="Calibri" w:hAnsi="Calibri" w:cs="Calibri"/>
+          <w:sz w:val="24"/>
+          <w:szCs w:val="24"/>
+          <w:lang w:val="en-US"/>
+        </w:rPr>
+      </w:pPr>
+    </w:p>
+    <w:p>
+      <w:pPr>
+        <w:widowControl w:val="0"/>
+        <w:autoSpaceDE w:val="0"/>
+        <w:autoSpaceDN w:val="0"/>
+        <w:adjustRightInd w:val="0"/>
+        <w:spacing w:after="0" w:line="276" w:lineRule="auto"/>
+        <w:rPr>
+          <w:rFonts w:ascii="Calibri" w:hAnsi="Calibri" w:cs="Calibri"/>
+          <w:sz w:val="24"/>
+          <w:szCs w:val="24"/>
+          <w:lang w:val="en-US"/>
+        </w:rPr>
+      </w:pPr>
+      <w:hyperlink r:id="rId6" w:history="1">
+        <w:r>
+          <w:rPr>
+            <w:rStyle w:val="Hyperlink"/>
+            <w:rFonts w:ascii="Calibri" w:hAnsi="Calibri" w:cs="Calibri"/>
+            <w:sz w:val="24"/>
+            <w:szCs w:val="24"/>
+            <w:lang w:val="en-US"/>
+          </w:rPr>
+          <w:t>https://github.com/perl-easj/MVVMStarter</w:t>
+        </w:r>
+      </w:hyperlink>
+    </w:p>
+    <w:p>
+      <w:pPr>
+        <w:widowControl w:val="0"/>
+        <w:autoSpaceDE w:val="0"/>
+        <w:autoSpaceDN w:val="0"/>
+        <w:adjustRightInd w:val="0"/>
+        <w:spacing w:after="0" w:line="276" w:lineRule="auto"/>
+        <w:rPr>
+          <w:rFonts w:ascii="Calibri" w:hAnsi="Calibri" w:cs="Calibri"/>
+          <w:sz w:val="24"/>
+          <w:szCs w:val="24"/>
+          <w:lang w:val="en-US"/>
+        </w:rPr>
+      </w:pPr>
+    </w:p>
+    <w:p>
+      <w:pPr>
+        <w:widowControl w:val="0"/>
+        <w:autoSpaceDE w:val="0"/>
+        <w:autoSpaceDN w:val="0"/>
+        <w:adjustRightInd w:val="0"/>
+        <w:spacing w:after="0" w:line="276" w:lineRule="auto"/>
+        <w:rPr>
+          <w:rFonts w:ascii="Calibri" w:hAnsi="Calibri" w:cs="Calibri"/>
+          <w:sz w:val="24"/>
+          <w:szCs w:val="24"/>
+          <w:lang w:val="en-US"/>
+        </w:rPr>
+      </w:pPr>
+    </w:p>
+    <w:p>
+      <w:pPr>
+        <w:widowControl w:val="0"/>
+        <w:autoSpaceDE w:val="0"/>
+        <w:autoSpaceDN w:val="0"/>
+        <w:adjustRightInd w:val="0"/>
+        <w:spacing w:after="0" w:line="276" w:lineRule="auto"/>
+        <w:rPr>
+          <w:rFonts w:ascii="Calibri" w:hAnsi="Calibri" w:cs="Calibri"/>
+          <w:sz w:val="24"/>
+          <w:szCs w:val="24"/>
+          <w:lang w:val="en-US"/>
+        </w:rPr>
+      </w:pPr>
+    </w:p>
+    <w:p>
+      <w:pPr>
         <w:pStyle w:val="Overskrift1"/>
         <w:rPr>
           <w:lang w:val="en-US"/>
@@ -2085,7 +2336,7 @@
         </w:rPr>
         <w:br w:type="page"/>
       </w:r>
-      <w:bookmarkStart w:id="4" w:name="_Toc481145494"/>
+      <w:bookmarkStart w:id="3" w:name="_Toc481612665"/>
       <w:r>
         <w:rPr>
           <w:lang w:val="en-US"/>
@@ -2093,7 +2344,7 @@
         <w:lastRenderedPageBreak/>
         <w:t>GUI Functionality</w:t>
       </w:r>
-      <w:bookmarkEnd w:id="4"/>
+      <w:bookmarkEnd w:id="3"/>
     </w:p>
     <w:p>
       <w:pPr>
@@ -2642,7 +2893,7 @@
                     </pic:cNvPicPr>
                   </pic:nvPicPr>
                   <pic:blipFill>
-                    <a:blip r:embed="rId6">
+                    <a:blip r:embed="rId7">
                       <a:extLst>
                         <a:ext uri="{28A0092B-C50C-407E-A947-70E740481C1C}">
                           <a14:useLocalDpi xmlns:a14="http://schemas.microsoft.com/office/drawing/2010/main" val="0"/>
@@ -2770,7 +3021,7 @@
                     </pic:cNvPicPr>
                   </pic:nvPicPr>
                   <pic:blipFill>
-                    <a:blip r:embed="rId7">
+                    <a:blip r:embed="rId8">
                       <a:extLst>
                         <a:ext uri="{28A0092B-C50C-407E-A947-70E740481C1C}">
                           <a14:useLocalDpi xmlns:a14="http://schemas.microsoft.com/office/drawing/2010/main" val="0"/>
@@ -3626,7 +3877,7 @@
         </w:rPr>
         <w:br w:type="page"/>
       </w:r>
-      <w:bookmarkStart w:id="5" w:name="_Toc481145495"/>
+      <w:bookmarkStart w:id="4" w:name="_Toc481612666"/>
       <w:r>
         <w:rPr>
           <w:lang w:val="en-US"/>
@@ -3634,7 +3885,7 @@
         <w:lastRenderedPageBreak/>
         <w:t>Framework structure</w:t>
       </w:r>
-      <w:bookmarkEnd w:id="5"/>
+      <w:bookmarkEnd w:id="4"/>
     </w:p>
     <w:p>
       <w:pPr>
@@ -3843,7 +4094,7 @@
                     </pic:cNvPicPr>
                   </pic:nvPicPr>
                   <pic:blipFill>
-                    <a:blip r:embed="rId8">
+                    <a:blip r:embed="rId9">
                       <a:extLst>
                         <a:ext uri="{28A0092B-C50C-407E-A947-70E740481C1C}">
                           <a14:useLocalDpi xmlns:a14="http://schemas.microsoft.com/office/drawing/2010/main" val="0"/>
@@ -3903,7 +4154,7 @@
                     </pic:cNvPicPr>
                   </pic:nvPicPr>
                   <pic:blipFill>
-                    <a:blip r:embed="rId9">
+                    <a:blip r:embed="rId10">
                       <a:extLst>
                         <a:ext uri="{28A0092B-C50C-407E-A947-70E740481C1C}">
                           <a14:useLocalDpi xmlns:a14="http://schemas.microsoft.com/office/drawing/2010/main" val="0"/>
@@ -5358,7 +5609,7 @@
           <w:lang w:val="en-US"/>
         </w:rPr>
       </w:pPr>
-      <w:bookmarkStart w:id="6" w:name="_Toc481145496"/>
+      <w:bookmarkStart w:id="5" w:name="_Toc481612667"/>
       <w:r>
         <w:rPr>
           <w:lang w:val="en-US"/>
@@ -5366,7 +5617,7 @@
         <w:lastRenderedPageBreak/>
         <w:t>Adding filters to a Catalog class</w:t>
       </w:r>
-      <w:bookmarkEnd w:id="6"/>
+      <w:bookmarkEnd w:id="5"/>
     </w:p>
     <w:p>
       <w:pPr>
@@ -7516,7 +7767,7 @@
                     </pic:cNvPicPr>
                   </pic:nvPicPr>
                   <pic:blipFill>
-                    <a:blip r:embed="rId10">
+                    <a:blip r:embed="rId11">
                       <a:extLst>
                         <a:ext uri="{28A0092B-C50C-407E-A947-70E740481C1C}">
                           <a14:useLocalDpi xmlns:a14="http://schemas.microsoft.com/office/drawing/2010/main" val="0"/>
@@ -7760,7 +8011,7 @@
           <w:lang w:val="en-US"/>
         </w:rPr>
       </w:pPr>
-      <w:bookmarkStart w:id="7" w:name="_Toc481145497"/>
+      <w:bookmarkStart w:id="6" w:name="_Toc481612668"/>
       <w:r>
         <w:rPr>
           <w:lang w:val="en-US"/>
@@ -7768,7 +8019,7 @@
         <w:lastRenderedPageBreak/>
         <w:t>Defining state-specific view appearances</w:t>
       </w:r>
-      <w:bookmarkEnd w:id="7"/>
+      <w:bookmarkEnd w:id="6"/>
     </w:p>
     <w:p>
       <w:pPr>
@@ -10661,7 +10912,7 @@
         </w:rPr>
         <w:br w:type="page"/>
       </w:r>
-      <w:bookmarkStart w:id="8" w:name="_Toc481145498"/>
+      <w:bookmarkStart w:id="7" w:name="_Toc481612669"/>
       <w:r>
         <w:rPr>
           <w:lang w:val="en-US"/>
@@ -10669,7 +10920,7 @@
         <w:lastRenderedPageBreak/>
         <w:t>Performing property validation</w:t>
       </w:r>
-      <w:bookmarkEnd w:id="8"/>
+      <w:bookmarkEnd w:id="7"/>
     </w:p>
     <w:p>
       <w:pPr>
@@ -12677,7 +12928,7 @@
         </w:rPr>
         <w:br w:type="page"/>
       </w:r>
-      <w:bookmarkStart w:id="9" w:name="_Toc481145499"/>
+      <w:bookmarkStart w:id="8" w:name="_Toc481612670"/>
       <w:r>
         <w:rPr>
           <w:lang w:val="en-US"/>
@@ -12685,7 +12936,7 @@
         <w:lastRenderedPageBreak/>
         <w:t>Setting up property dependencies</w:t>
       </w:r>
-      <w:bookmarkEnd w:id="9"/>
+      <w:bookmarkEnd w:id="8"/>
     </w:p>
     <w:p>
       <w:pPr>
@@ -13804,18 +14055,2713 @@
     </w:p>
     <w:p>
       <w:pPr>
+        <w:widowControl w:val="0"/>
+        <w:autoSpaceDE w:val="0"/>
+        <w:autoSpaceDN w:val="0"/>
+        <w:adjustRightInd w:val="0"/>
+        <w:spacing w:after="0" w:line="276" w:lineRule="auto"/>
+        <w:rPr>
+          <w:rFonts w:ascii="Calibri" w:hAnsi="Calibri" w:cs="Calibri"/>
+          <w:sz w:val="24"/>
+          <w:szCs w:val="24"/>
+          <w:lang w:val="en-US"/>
+        </w:rPr>
+      </w:pPr>
+    </w:p>
+    <w:p>
+      <w:pPr>
+        <w:rPr>
+          <w:rFonts w:ascii="Calibri" w:hAnsi="Calibri" w:cs="Calibri"/>
+          <w:sz w:val="24"/>
+          <w:szCs w:val="24"/>
+          <w:lang w:val="en-US"/>
+        </w:rPr>
+      </w:pPr>
+      <w:r>
+        <w:rPr>
+          <w:rFonts w:ascii="Calibri" w:hAnsi="Calibri" w:cs="Calibri"/>
+          <w:sz w:val="24"/>
+          <w:szCs w:val="24"/>
+          <w:lang w:val="en-US"/>
+        </w:rPr>
+        <w:br w:type="page"/>
+      </w:r>
+    </w:p>
+    <w:p>
+      <w:pPr>
         <w:pStyle w:val="Overskrift1"/>
         <w:rPr>
           <w:lang w:val="en-US"/>
         </w:rPr>
       </w:pPr>
+      <w:bookmarkStart w:id="9" w:name="_Toc481612671"/>
+      <w:r>
+        <w:rPr>
+          <w:lang w:val="en-US"/>
+        </w:rPr>
+        <w:lastRenderedPageBreak/>
+        <w:t>Acces</w:t>
+      </w:r>
+      <w:r>
+        <w:rPr>
+          <w:lang w:val="en-US"/>
+        </w:rPr>
+        <w:t>s</w:t>
+      </w:r>
+      <w:r>
+        <w:rPr>
+          <w:lang w:val="en-US"/>
+        </w:rPr>
+        <w:t>ing domain objects</w:t>
+      </w:r>
+      <w:bookmarkEnd w:id="9"/>
+    </w:p>
+    <w:p>
+      <w:pPr>
+        <w:widowControl w:val="0"/>
+        <w:autoSpaceDE w:val="0"/>
+        <w:autoSpaceDN w:val="0"/>
+        <w:adjustRightInd w:val="0"/>
+        <w:spacing w:after="0" w:line="276" w:lineRule="auto"/>
+        <w:rPr>
+          <w:rFonts w:ascii="Calibri" w:hAnsi="Calibri" w:cs="Calibri"/>
+          <w:sz w:val="24"/>
+          <w:szCs w:val="24"/>
+          <w:lang w:val="en-US"/>
+        </w:rPr>
+      </w:pPr>
+    </w:p>
+    <w:p>
+      <w:pPr>
+        <w:widowControl w:val="0"/>
+        <w:autoSpaceDE w:val="0"/>
+        <w:autoSpaceDN w:val="0"/>
+        <w:adjustRightInd w:val="0"/>
+        <w:spacing w:after="0" w:line="276" w:lineRule="auto"/>
+        <w:rPr>
+          <w:rFonts w:ascii="Calibri" w:hAnsi="Calibri" w:cs="Calibri"/>
+          <w:sz w:val="24"/>
+          <w:szCs w:val="24"/>
+          <w:lang w:val="en-US"/>
+        </w:rPr>
+      </w:pPr>
+      <w:r>
+        <w:rPr>
+          <w:rFonts w:ascii="Calibri" w:hAnsi="Calibri" w:cs="Calibri"/>
+          <w:sz w:val="24"/>
+          <w:szCs w:val="24"/>
+          <w:lang w:val="en-US"/>
+        </w:rPr>
+        <w:t>If the framewo</w:t>
+      </w:r>
+      <w:r>
+        <w:rPr>
+          <w:rFonts w:ascii="Calibri" w:hAnsi="Calibri" w:cs="Calibri"/>
+          <w:sz w:val="24"/>
+          <w:szCs w:val="24"/>
+          <w:lang w:val="en-US"/>
+        </w:rPr>
+        <w:t xml:space="preserve">rk is only used for simple CRUD </w:t>
+      </w:r>
+      <w:r>
+        <w:rPr>
+          <w:rFonts w:ascii="Calibri" w:hAnsi="Calibri" w:cs="Calibri"/>
+          <w:sz w:val="24"/>
+          <w:szCs w:val="24"/>
+          <w:lang w:val="en-US"/>
+        </w:rPr>
+        <w:t>functionality for independent domain objects, there is not as such any need for explicitly accessing the domain objects</w:t>
+      </w:r>
+      <w:r>
+        <w:rPr>
+          <w:rFonts w:ascii="Calibri" w:hAnsi="Calibri" w:cs="Calibri"/>
+          <w:sz w:val="24"/>
+          <w:szCs w:val="24"/>
+          <w:lang w:val="en-US"/>
+        </w:rPr>
+        <w:t xml:space="preserve"> in the code</w:t>
+      </w:r>
+      <w:r>
+        <w:rPr>
+          <w:rFonts w:ascii="Calibri" w:hAnsi="Calibri" w:cs="Calibri"/>
+          <w:sz w:val="24"/>
+          <w:szCs w:val="24"/>
+          <w:lang w:val="en-US"/>
+        </w:rPr>
+        <w:t xml:space="preserve">. However, if a domain object refers to </w:t>
+      </w:r>
+      <w:r>
+        <w:rPr>
+          <w:rFonts w:ascii="Calibri" w:hAnsi="Calibri" w:cs="Calibri"/>
+          <w:sz w:val="24"/>
+          <w:szCs w:val="24"/>
+          <w:lang w:val="en-US"/>
+        </w:rPr>
+        <w:t>“foreign” domain object</w:t>
+      </w:r>
+      <w:r>
+        <w:rPr>
+          <w:rFonts w:ascii="Calibri" w:hAnsi="Calibri" w:cs="Calibri"/>
+          <w:sz w:val="24"/>
+          <w:szCs w:val="24"/>
+          <w:lang w:val="en-US"/>
+        </w:rPr>
+        <w:t>s</w:t>
+      </w:r>
+      <w:r>
+        <w:rPr>
+          <w:rFonts w:ascii="Calibri" w:hAnsi="Calibri" w:cs="Calibri"/>
+          <w:sz w:val="24"/>
+          <w:szCs w:val="24"/>
+          <w:lang w:val="en-US"/>
+        </w:rPr>
+        <w:t xml:space="preserve"> (</w:t>
+      </w:r>
+      <w:r>
+        <w:rPr>
+          <w:rFonts w:ascii="Calibri" w:hAnsi="Calibri" w:cs="Calibri"/>
+          <w:sz w:val="24"/>
+          <w:szCs w:val="24"/>
+          <w:lang w:val="en-US"/>
+        </w:rPr>
+        <w:t xml:space="preserve">domain </w:t>
+      </w:r>
+      <w:r>
+        <w:rPr>
+          <w:rFonts w:ascii="Calibri" w:hAnsi="Calibri" w:cs="Calibri"/>
+          <w:sz w:val="24"/>
+          <w:szCs w:val="24"/>
+          <w:lang w:val="en-US"/>
+        </w:rPr>
+        <w:t>object</w:t>
+      </w:r>
+      <w:r>
+        <w:rPr>
+          <w:rFonts w:ascii="Calibri" w:hAnsi="Calibri" w:cs="Calibri"/>
+          <w:sz w:val="24"/>
+          <w:szCs w:val="24"/>
+          <w:lang w:val="en-US"/>
+        </w:rPr>
+        <w:t>s</w:t>
+      </w:r>
+      <w:r>
+        <w:rPr>
+          <w:rFonts w:ascii="Calibri" w:hAnsi="Calibri" w:cs="Calibri"/>
+          <w:sz w:val="24"/>
+          <w:szCs w:val="24"/>
+          <w:lang w:val="en-US"/>
+        </w:rPr>
+        <w:t xml:space="preserve"> of a different class)</w:t>
+      </w:r>
+      <w:r>
+        <w:rPr>
+          <w:rFonts w:ascii="Calibri" w:hAnsi="Calibri" w:cs="Calibri"/>
+          <w:sz w:val="24"/>
+          <w:szCs w:val="24"/>
+          <w:lang w:val="en-US"/>
+        </w:rPr>
+        <w:t xml:space="preserve">, you may need to know how to access </w:t>
+      </w:r>
+      <w:r>
+        <w:rPr>
+          <w:rFonts w:ascii="Calibri" w:hAnsi="Calibri" w:cs="Calibri"/>
+          <w:sz w:val="24"/>
+          <w:szCs w:val="24"/>
+          <w:lang w:val="en-US"/>
+        </w:rPr>
+        <w:t>such</w:t>
+      </w:r>
+      <w:r>
+        <w:rPr>
+          <w:rFonts w:ascii="Calibri" w:hAnsi="Calibri" w:cs="Calibri"/>
+          <w:sz w:val="24"/>
+          <w:szCs w:val="24"/>
+          <w:lang w:val="en-US"/>
+        </w:rPr>
+        <w:t xml:space="preserve"> objects.</w:t>
+      </w:r>
+    </w:p>
+    <w:p>
+      <w:pPr>
+        <w:widowControl w:val="0"/>
+        <w:autoSpaceDE w:val="0"/>
+        <w:autoSpaceDN w:val="0"/>
+        <w:adjustRightInd w:val="0"/>
+        <w:spacing w:after="0" w:line="276" w:lineRule="auto"/>
+        <w:rPr>
+          <w:rFonts w:ascii="Calibri" w:hAnsi="Calibri" w:cs="Calibri"/>
+          <w:sz w:val="24"/>
+          <w:szCs w:val="24"/>
+          <w:lang w:val="en-US"/>
+        </w:rPr>
+      </w:pPr>
+    </w:p>
+    <w:p>
+      <w:pPr>
+        <w:widowControl w:val="0"/>
+        <w:autoSpaceDE w:val="0"/>
+        <w:autoSpaceDN w:val="0"/>
+        <w:adjustRightInd w:val="0"/>
+        <w:spacing w:after="0" w:line="276" w:lineRule="auto"/>
+        <w:rPr>
+          <w:rFonts w:ascii="Calibri" w:hAnsi="Calibri" w:cs="Calibri"/>
+          <w:sz w:val="24"/>
+          <w:szCs w:val="24"/>
+          <w:lang w:val="en-US"/>
+        </w:rPr>
+      </w:pPr>
+      <w:r>
+        <w:rPr>
+          <w:rFonts w:ascii="Calibri" w:hAnsi="Calibri" w:cs="Calibri"/>
+          <w:sz w:val="24"/>
+          <w:szCs w:val="24"/>
+          <w:lang w:val="en-US"/>
+        </w:rPr>
+        <w:t xml:space="preserve">For each domain class, a class called </w:t>
+      </w:r>
+      <w:r>
+        <w:rPr>
+          <w:rFonts w:ascii="Calibri" w:hAnsi="Calibri" w:cs="Calibri"/>
+          <w:b/>
+          <w:sz w:val="24"/>
+          <w:szCs w:val="24"/>
+          <w:lang w:val="en-US"/>
+        </w:rPr>
+        <w:t>Catalog</w:t>
+      </w:r>
+      <w:r>
+        <w:rPr>
+          <w:rFonts w:ascii="Calibri" w:hAnsi="Calibri" w:cs="Calibri"/>
+          <w:sz w:val="24"/>
+          <w:szCs w:val="24"/>
+          <w:lang w:val="en-US"/>
+        </w:rPr>
+        <w:t xml:space="preserve"> must be created, in the folder Models/Domain/(name of your domain class). The </w:t>
+      </w:r>
+      <w:r>
+        <w:rPr>
+          <w:rFonts w:ascii="Calibri" w:hAnsi="Calibri" w:cs="Calibri"/>
+          <w:b/>
+          <w:sz w:val="24"/>
+          <w:szCs w:val="24"/>
+          <w:lang w:val="en-US"/>
+        </w:rPr>
+        <w:t>Catalog</w:t>
+      </w:r>
+      <w:r>
+        <w:rPr>
+          <w:rFonts w:ascii="Calibri" w:hAnsi="Calibri" w:cs="Calibri"/>
+          <w:sz w:val="24"/>
+          <w:szCs w:val="24"/>
+          <w:lang w:val="en-US"/>
+        </w:rPr>
+        <w:t xml:space="preserve"> object will contain all the domain objects of that particular class. </w:t>
+      </w:r>
+      <w:r>
+        <w:rPr>
+          <w:rFonts w:ascii="Calibri" w:hAnsi="Calibri" w:cs="Calibri"/>
+          <w:b/>
+          <w:sz w:val="24"/>
+          <w:szCs w:val="24"/>
+          <w:lang w:val="en-US"/>
+        </w:rPr>
+        <w:t>Catalog</w:t>
+      </w:r>
+      <w:r>
+        <w:rPr>
+          <w:rFonts w:ascii="Calibri" w:hAnsi="Calibri" w:cs="Calibri"/>
+          <w:sz w:val="24"/>
+          <w:szCs w:val="24"/>
+          <w:lang w:val="en-US"/>
+        </w:rPr>
+        <w:t xml:space="preserve"> is a so-called </w:t>
+      </w:r>
+      <w:r>
+        <w:rPr>
+          <w:rFonts w:ascii="Calibri" w:hAnsi="Calibri" w:cs="Calibri"/>
+          <w:b/>
+          <w:sz w:val="24"/>
+          <w:szCs w:val="24"/>
+          <w:lang w:val="en-US"/>
+        </w:rPr>
+        <w:t>singleton</w:t>
+      </w:r>
+      <w:r>
+        <w:rPr>
+          <w:rFonts w:ascii="Calibri" w:hAnsi="Calibri" w:cs="Calibri"/>
+          <w:sz w:val="24"/>
+          <w:szCs w:val="24"/>
+          <w:lang w:val="en-US"/>
+        </w:rPr>
+        <w:t xml:space="preserve"> class, meaning that only one </w:t>
+      </w:r>
+      <w:r>
+        <w:rPr>
+          <w:rFonts w:ascii="Calibri" w:hAnsi="Calibri" w:cs="Calibri"/>
+          <w:b/>
+          <w:sz w:val="24"/>
+          <w:szCs w:val="24"/>
+          <w:lang w:val="en-US"/>
+        </w:rPr>
+        <w:t>Catalog</w:t>
+      </w:r>
+      <w:r>
+        <w:rPr>
+          <w:rFonts w:ascii="Calibri" w:hAnsi="Calibri" w:cs="Calibri"/>
+          <w:sz w:val="24"/>
+          <w:szCs w:val="24"/>
+          <w:lang w:val="en-US"/>
+        </w:rPr>
+        <w:t xml:space="preserve"> object (for each domain class) will ever be created. If the domain class is e.g. called </w:t>
+      </w:r>
+      <w:r>
+        <w:rPr>
+          <w:rFonts w:ascii="Calibri" w:hAnsi="Calibri" w:cs="Calibri"/>
+          <w:b/>
+          <w:sz w:val="24"/>
+          <w:szCs w:val="24"/>
+          <w:lang w:val="en-US"/>
+        </w:rPr>
+        <w:t>Car</w:t>
+      </w:r>
+      <w:r>
+        <w:rPr>
+          <w:rFonts w:ascii="Calibri" w:hAnsi="Calibri" w:cs="Calibri"/>
+          <w:sz w:val="24"/>
+          <w:szCs w:val="24"/>
+          <w:lang w:val="en-US"/>
+        </w:rPr>
+        <w:t xml:space="preserve">, the corresponding </w:t>
+      </w:r>
+      <w:r>
+        <w:rPr>
+          <w:rFonts w:ascii="Calibri" w:hAnsi="Calibri" w:cs="Calibri"/>
+          <w:b/>
+          <w:sz w:val="24"/>
+          <w:szCs w:val="24"/>
+          <w:lang w:val="en-US"/>
+        </w:rPr>
+        <w:t>Catalog</w:t>
+      </w:r>
+      <w:r>
+        <w:rPr>
+          <w:rFonts w:ascii="Calibri" w:hAnsi="Calibri" w:cs="Calibri"/>
+          <w:sz w:val="24"/>
+          <w:szCs w:val="24"/>
+          <w:lang w:val="en-US"/>
+        </w:rPr>
+        <w:t xml:space="preserve"> object can be accessed in this way:</w:t>
+      </w:r>
+    </w:p>
+    <w:p>
+      <w:pPr>
+        <w:widowControl w:val="0"/>
+        <w:autoSpaceDE w:val="0"/>
+        <w:autoSpaceDN w:val="0"/>
+        <w:adjustRightInd w:val="0"/>
+        <w:spacing w:after="0" w:line="276" w:lineRule="auto"/>
+        <w:rPr>
+          <w:rFonts w:ascii="Calibri" w:hAnsi="Calibri" w:cs="Calibri"/>
+          <w:sz w:val="24"/>
+          <w:szCs w:val="24"/>
+          <w:lang w:val="en-US"/>
+        </w:rPr>
+      </w:pPr>
+    </w:p>
+    <w:p>
+      <w:pPr>
+        <w:widowControl w:val="0"/>
+        <w:autoSpaceDE w:val="0"/>
+        <w:autoSpaceDN w:val="0"/>
+        <w:adjustRightInd w:val="0"/>
+        <w:spacing w:after="0" w:line="276" w:lineRule="auto"/>
+        <w:ind w:firstLine="720"/>
+        <w:rPr>
+          <w:rFonts w:ascii="Calibri" w:hAnsi="Calibri" w:cs="Calibri"/>
+          <w:lang w:val="en-US"/>
+        </w:rPr>
+      </w:pPr>
+      <w:r>
+        <w:rPr>
+          <w:rFonts w:ascii="Consolas" w:hAnsi="Consolas" w:cs="Consolas"/>
+          <w:color w:val="0000FF"/>
+          <w:lang w:val="en-US"/>
+        </w:rPr>
+        <w:t>var</w:t>
+      </w:r>
+      <w:r>
+        <w:rPr>
+          <w:rFonts w:ascii="Consolas" w:hAnsi="Consolas" w:cs="Consolas"/>
+          <w:color w:val="000000"/>
+          <w:lang w:val="en-US"/>
+        </w:rPr>
+        <w:t xml:space="preserve"> carCatalog = Models.Domain.</w:t>
+      </w:r>
+      <w:r>
+        <w:rPr>
+          <w:rFonts w:ascii="Consolas" w:hAnsi="Consolas" w:cs="Consolas"/>
+          <w:color w:val="000000"/>
+          <w:highlight w:val="yellow"/>
+          <w:lang w:val="en-US"/>
+        </w:rPr>
+        <w:t>Car</w:t>
+      </w:r>
+      <w:r>
+        <w:rPr>
+          <w:rFonts w:ascii="Consolas" w:hAnsi="Consolas" w:cs="Consolas"/>
+          <w:color w:val="000000"/>
+          <w:lang w:val="en-US"/>
+        </w:rPr>
+        <w:t>.</w:t>
+      </w:r>
+      <w:r>
+        <w:rPr>
+          <w:rFonts w:ascii="Consolas" w:hAnsi="Consolas" w:cs="Consolas"/>
+          <w:color w:val="2B91AF"/>
+          <w:lang w:val="en-US"/>
+        </w:rPr>
+        <w:t>Catalog</w:t>
+      </w:r>
+      <w:r>
+        <w:rPr>
+          <w:rFonts w:ascii="Consolas" w:hAnsi="Consolas" w:cs="Consolas"/>
+          <w:color w:val="000000"/>
+          <w:lang w:val="en-US"/>
+        </w:rPr>
+        <w:t>.Instance;</w:t>
+      </w:r>
+    </w:p>
+    <w:p>
+      <w:pPr>
+        <w:widowControl w:val="0"/>
+        <w:autoSpaceDE w:val="0"/>
+        <w:autoSpaceDN w:val="0"/>
+        <w:adjustRightInd w:val="0"/>
+        <w:spacing w:after="0" w:line="276" w:lineRule="auto"/>
+        <w:rPr>
+          <w:rFonts w:ascii="Calibri" w:hAnsi="Calibri" w:cs="Calibri"/>
+          <w:sz w:val="24"/>
+          <w:szCs w:val="24"/>
+          <w:lang w:val="en-US"/>
+        </w:rPr>
+      </w:pPr>
+    </w:p>
+    <w:p>
+      <w:pPr>
+        <w:widowControl w:val="0"/>
+        <w:autoSpaceDE w:val="0"/>
+        <w:autoSpaceDN w:val="0"/>
+        <w:adjustRightInd w:val="0"/>
+        <w:spacing w:after="0" w:line="276" w:lineRule="auto"/>
+        <w:rPr>
+          <w:rFonts w:ascii="Calibri" w:hAnsi="Calibri" w:cs="Calibri"/>
+          <w:sz w:val="24"/>
+          <w:szCs w:val="24"/>
+          <w:lang w:val="en-US"/>
+        </w:rPr>
+      </w:pPr>
+      <w:r>
+        <w:rPr>
+          <w:rFonts w:ascii="Calibri" w:hAnsi="Calibri" w:cs="Calibri"/>
+          <w:sz w:val="24"/>
+          <w:szCs w:val="24"/>
+          <w:lang w:val="en-US"/>
+        </w:rPr>
+        <w:t xml:space="preserve">You can then use various collection-oriented methods on the catalog, like </w:t>
+      </w:r>
+      <w:r>
+        <w:rPr>
+          <w:rFonts w:ascii="Calibri" w:hAnsi="Calibri" w:cs="Calibri"/>
+          <w:b/>
+          <w:sz w:val="24"/>
+          <w:szCs w:val="24"/>
+          <w:lang w:val="en-US"/>
+        </w:rPr>
+        <w:t>Insert</w:t>
+      </w:r>
+      <w:r>
+        <w:rPr>
+          <w:rFonts w:ascii="Calibri" w:hAnsi="Calibri" w:cs="Calibri"/>
+          <w:sz w:val="24"/>
+          <w:szCs w:val="24"/>
+          <w:lang w:val="en-US"/>
+        </w:rPr>
+        <w:t xml:space="preserve">, </w:t>
+      </w:r>
+      <w:r>
+        <w:rPr>
+          <w:rFonts w:ascii="Calibri" w:hAnsi="Calibri" w:cs="Calibri"/>
+          <w:b/>
+          <w:sz w:val="24"/>
+          <w:szCs w:val="24"/>
+          <w:lang w:val="en-US"/>
+        </w:rPr>
+        <w:t>Delete</w:t>
+      </w:r>
+      <w:r>
+        <w:rPr>
+          <w:rFonts w:ascii="Calibri" w:hAnsi="Calibri" w:cs="Calibri"/>
+          <w:sz w:val="24"/>
+          <w:szCs w:val="24"/>
+          <w:lang w:val="en-US"/>
+        </w:rPr>
+        <w:t xml:space="preserve">, </w:t>
+      </w:r>
+      <w:r>
+        <w:rPr>
+          <w:rFonts w:ascii="Calibri" w:hAnsi="Calibri" w:cs="Calibri"/>
+          <w:b/>
+          <w:sz w:val="24"/>
+          <w:szCs w:val="24"/>
+          <w:lang w:val="en-US"/>
+        </w:rPr>
+        <w:t>Read</w:t>
+      </w:r>
+      <w:r>
+        <w:rPr>
+          <w:rFonts w:ascii="Calibri" w:hAnsi="Calibri" w:cs="Calibri"/>
+          <w:sz w:val="24"/>
+          <w:szCs w:val="24"/>
+          <w:lang w:val="en-US"/>
+        </w:rPr>
+        <w:t xml:space="preserve">, etc.. Since all domain objects contain a </w:t>
+      </w:r>
+      <w:r>
+        <w:rPr>
+          <w:rFonts w:ascii="Calibri" w:hAnsi="Calibri" w:cs="Calibri"/>
+          <w:b/>
+          <w:sz w:val="24"/>
+          <w:szCs w:val="24"/>
+          <w:lang w:val="en-US"/>
+        </w:rPr>
+        <w:t>Key</w:t>
+      </w:r>
+      <w:r>
+        <w:rPr>
+          <w:rFonts w:ascii="Calibri" w:hAnsi="Calibri" w:cs="Calibri"/>
+          <w:sz w:val="24"/>
+          <w:szCs w:val="24"/>
+          <w:lang w:val="en-US"/>
+        </w:rPr>
+        <w:t xml:space="preserve"> property of type </w:t>
+      </w:r>
+      <w:r>
+        <w:rPr>
+          <w:rFonts w:ascii="Calibri" w:hAnsi="Calibri" w:cs="Calibri"/>
+          <w:b/>
+          <w:sz w:val="24"/>
+          <w:szCs w:val="24"/>
+          <w:lang w:val="en-US"/>
+        </w:rPr>
+        <w:t>int</w:t>
+      </w:r>
+      <w:r>
+        <w:rPr>
+          <w:rFonts w:ascii="Calibri" w:hAnsi="Calibri" w:cs="Calibri"/>
+          <w:sz w:val="24"/>
+          <w:szCs w:val="24"/>
+          <w:lang w:val="en-US"/>
+        </w:rPr>
+        <w:t xml:space="preserve"> (due to inheritance from </w:t>
+      </w:r>
+      <w:r>
+        <w:rPr>
+          <w:rFonts w:ascii="Calibri" w:hAnsi="Calibri" w:cs="Calibri"/>
+          <w:b/>
+          <w:sz w:val="24"/>
+          <w:szCs w:val="24"/>
+          <w:lang w:val="en-US"/>
+        </w:rPr>
+        <w:t>DomainClass</w:t>
+      </w:r>
+      <w:r>
+        <w:rPr>
+          <w:rFonts w:ascii="Calibri" w:hAnsi="Calibri" w:cs="Calibri"/>
+          <w:b/>
+          <w:sz w:val="24"/>
+          <w:szCs w:val="24"/>
+          <w:lang w:val="en-US"/>
+        </w:rPr>
+        <w:softHyphen/>
+      </w:r>
+      <w:r>
+        <w:rPr>
+          <w:rFonts w:ascii="Calibri" w:hAnsi="Calibri" w:cs="Calibri"/>
+          <w:b/>
+          <w:sz w:val="24"/>
+          <w:szCs w:val="24"/>
+          <w:lang w:val="en-US"/>
+        </w:rPr>
+        <w:t>Base</w:t>
+      </w:r>
+      <w:r>
+        <w:rPr>
+          <w:rFonts w:ascii="Calibri" w:hAnsi="Calibri" w:cs="Calibri"/>
+          <w:sz w:val="24"/>
+          <w:szCs w:val="24"/>
+          <w:lang w:val="en-US"/>
+        </w:rPr>
+        <w:t xml:space="preserve">), you can choose to refer to a </w:t>
+      </w:r>
+      <w:r>
+        <w:rPr>
+          <w:rFonts w:ascii="Calibri" w:hAnsi="Calibri" w:cs="Calibri"/>
+          <w:sz w:val="24"/>
+          <w:szCs w:val="24"/>
+          <w:lang w:val="en-US"/>
+        </w:rPr>
+        <w:t>foreign</w:t>
+      </w:r>
+      <w:r>
+        <w:rPr>
+          <w:rFonts w:ascii="Calibri" w:hAnsi="Calibri" w:cs="Calibri"/>
+          <w:sz w:val="24"/>
+          <w:szCs w:val="24"/>
+          <w:lang w:val="en-US"/>
+        </w:rPr>
+        <w:t xml:space="preserve"> </w:t>
+      </w:r>
+      <w:r>
+        <w:rPr>
+          <w:rFonts w:ascii="Calibri" w:hAnsi="Calibri" w:cs="Calibri"/>
+          <w:sz w:val="24"/>
+          <w:szCs w:val="24"/>
+          <w:lang w:val="en-US"/>
+        </w:rPr>
+        <w:t xml:space="preserve">domain object </w:t>
+      </w:r>
+      <w:r>
+        <w:rPr>
+          <w:rFonts w:ascii="Calibri" w:hAnsi="Calibri" w:cs="Calibri"/>
+          <w:sz w:val="24"/>
+          <w:szCs w:val="24"/>
+          <w:lang w:val="en-US"/>
+        </w:rPr>
+        <w:t>simply by using its key:</w:t>
+      </w:r>
+    </w:p>
+    <w:p>
+      <w:pPr>
+        <w:widowControl w:val="0"/>
+        <w:autoSpaceDE w:val="0"/>
+        <w:autoSpaceDN w:val="0"/>
+        <w:adjustRightInd w:val="0"/>
+        <w:spacing w:after="0" w:line="276" w:lineRule="auto"/>
+        <w:rPr>
+          <w:rFonts w:ascii="Calibri" w:hAnsi="Calibri" w:cs="Calibri"/>
+          <w:sz w:val="24"/>
+          <w:szCs w:val="24"/>
+          <w:lang w:val="en-US"/>
+        </w:rPr>
+      </w:pPr>
+    </w:p>
+    <w:p>
+      <w:pPr>
+        <w:autoSpaceDE w:val="0"/>
+        <w:autoSpaceDN w:val="0"/>
+        <w:adjustRightInd w:val="0"/>
+        <w:spacing w:after="0" w:line="240" w:lineRule="auto"/>
+        <w:rPr>
+          <w:rFonts w:ascii="Consolas" w:hAnsi="Consolas" w:cs="Consolas"/>
+          <w:color w:val="000000"/>
+          <w:lang w:val="en-US"/>
+        </w:rPr>
+      </w:pPr>
+      <w:r>
+        <w:rPr>
+          <w:rFonts w:ascii="Consolas" w:hAnsi="Consolas" w:cs="Consolas"/>
+          <w:color w:val="0000FF"/>
+          <w:lang w:val="en-US"/>
+        </w:rPr>
+        <w:t>public</w:t>
+      </w:r>
+      <w:r>
+        <w:rPr>
+          <w:rFonts w:ascii="Consolas" w:hAnsi="Consolas" w:cs="Consolas"/>
+          <w:color w:val="000000"/>
+          <w:lang w:val="en-US"/>
+        </w:rPr>
+        <w:t xml:space="preserve"> </w:t>
+      </w:r>
+      <w:r>
+        <w:rPr>
+          <w:rFonts w:ascii="Consolas" w:hAnsi="Consolas" w:cs="Consolas"/>
+          <w:color w:val="0000FF"/>
+          <w:lang w:val="en-US"/>
+        </w:rPr>
+        <w:t>class</w:t>
+      </w:r>
+      <w:r>
+        <w:rPr>
+          <w:rFonts w:ascii="Consolas" w:hAnsi="Consolas" w:cs="Consolas"/>
+          <w:color w:val="000000"/>
+          <w:lang w:val="en-US"/>
+        </w:rPr>
+        <w:t xml:space="preserve"> </w:t>
+      </w:r>
+      <w:r>
+        <w:rPr>
+          <w:rFonts w:ascii="Consolas" w:hAnsi="Consolas" w:cs="Consolas"/>
+          <w:color w:val="2B91AF"/>
+          <w:lang w:val="en-US"/>
+        </w:rPr>
+        <w:t>Car</w:t>
+      </w:r>
+      <w:r>
+        <w:rPr>
+          <w:rFonts w:ascii="Consolas" w:hAnsi="Consolas" w:cs="Consolas"/>
+          <w:color w:val="000000"/>
+          <w:lang w:val="en-US"/>
+        </w:rPr>
+        <w:t xml:space="preserve"> : </w:t>
+      </w:r>
+      <w:r>
+        <w:rPr>
+          <w:rFonts w:ascii="Consolas" w:hAnsi="Consolas" w:cs="Consolas"/>
+          <w:color w:val="2B91AF"/>
+          <w:lang w:val="en-US"/>
+        </w:rPr>
+        <w:t>DomainClassBase</w:t>
+      </w:r>
+    </w:p>
+    <w:p>
+      <w:pPr>
+        <w:autoSpaceDE w:val="0"/>
+        <w:autoSpaceDN w:val="0"/>
+        <w:adjustRightInd w:val="0"/>
+        <w:spacing w:after="0" w:line="240" w:lineRule="auto"/>
+        <w:rPr>
+          <w:rFonts w:ascii="Consolas" w:hAnsi="Consolas" w:cs="Consolas"/>
+          <w:color w:val="000000"/>
+          <w:lang w:val="en-US"/>
+        </w:rPr>
+      </w:pPr>
+      <w:r>
+        <w:rPr>
+          <w:rFonts w:ascii="Consolas" w:hAnsi="Consolas" w:cs="Consolas"/>
+          <w:color w:val="000000"/>
+          <w:lang w:val="en-US"/>
+        </w:rPr>
+        <w:t>{</w:t>
+      </w:r>
+    </w:p>
+    <w:p>
+      <w:pPr>
+        <w:autoSpaceDE w:val="0"/>
+        <w:autoSpaceDN w:val="0"/>
+        <w:adjustRightInd w:val="0"/>
+        <w:spacing w:after="0" w:line="240" w:lineRule="auto"/>
+        <w:ind w:firstLine="720"/>
+        <w:rPr>
+          <w:rFonts w:ascii="Consolas" w:hAnsi="Consolas" w:cs="Consolas"/>
+          <w:color w:val="000000"/>
+          <w:lang w:val="en-US"/>
+        </w:rPr>
+      </w:pPr>
+      <w:r>
+        <w:rPr>
+          <w:rFonts w:ascii="Consolas" w:hAnsi="Consolas" w:cs="Consolas"/>
+          <w:color w:val="0000FF"/>
+          <w:lang w:val="en-US"/>
+        </w:rPr>
+        <w:t>private</w:t>
+      </w:r>
+      <w:r>
+        <w:rPr>
+          <w:rFonts w:ascii="Consolas" w:hAnsi="Consolas" w:cs="Consolas"/>
+          <w:color w:val="000000"/>
+          <w:lang w:val="en-US"/>
+        </w:rPr>
+        <w:t xml:space="preserve"> </w:t>
+      </w:r>
+      <w:r>
+        <w:rPr>
+          <w:rFonts w:ascii="Consolas" w:hAnsi="Consolas" w:cs="Consolas"/>
+          <w:color w:val="0000FF"/>
+          <w:lang w:val="en-US"/>
+        </w:rPr>
+        <w:t>int</w:t>
+      </w:r>
+      <w:r>
+        <w:rPr>
+          <w:rFonts w:ascii="Consolas" w:hAnsi="Consolas" w:cs="Consolas"/>
+          <w:color w:val="000000"/>
+          <w:lang w:val="en-US"/>
+        </w:rPr>
+        <w:t xml:space="preserve"> _photoKey;</w:t>
+      </w:r>
+    </w:p>
+    <w:p>
+      <w:pPr>
+        <w:autoSpaceDE w:val="0"/>
+        <w:autoSpaceDN w:val="0"/>
+        <w:adjustRightInd w:val="0"/>
+        <w:spacing w:after="0" w:line="240" w:lineRule="auto"/>
+        <w:ind w:firstLine="720"/>
+        <w:rPr>
+          <w:rFonts w:ascii="Consolas" w:hAnsi="Consolas" w:cs="Consolas"/>
+          <w:color w:val="000000"/>
+          <w:lang w:val="en-US"/>
+        </w:rPr>
+      </w:pPr>
+      <w:r>
+        <w:rPr>
+          <w:rFonts w:ascii="Consolas" w:hAnsi="Consolas" w:cs="Consolas"/>
+          <w:color w:val="000000"/>
+          <w:lang w:val="en-US"/>
+        </w:rPr>
+        <w:t>...</w:t>
+      </w:r>
+    </w:p>
+    <w:p>
+      <w:pPr>
+        <w:autoSpaceDE w:val="0"/>
+        <w:autoSpaceDN w:val="0"/>
+        <w:adjustRightInd w:val="0"/>
+        <w:spacing w:after="0" w:line="240" w:lineRule="auto"/>
+        <w:rPr>
+          <w:rFonts w:ascii="Consolas" w:hAnsi="Consolas" w:cs="Consolas"/>
+          <w:color w:val="000000"/>
+          <w:lang w:val="en-US"/>
+        </w:rPr>
+      </w:pPr>
+    </w:p>
+    <w:p>
+      <w:pPr>
+        <w:autoSpaceDE w:val="0"/>
+        <w:autoSpaceDN w:val="0"/>
+        <w:adjustRightInd w:val="0"/>
+        <w:spacing w:after="0" w:line="240" w:lineRule="auto"/>
+        <w:rPr>
+          <w:rFonts w:ascii="Consolas" w:hAnsi="Consolas" w:cs="Consolas"/>
+          <w:color w:val="000000"/>
+          <w:lang w:val="en-US"/>
+        </w:rPr>
+      </w:pPr>
+    </w:p>
+    <w:p>
+      <w:pPr>
+        <w:autoSpaceDE w:val="0"/>
+        <w:autoSpaceDN w:val="0"/>
+        <w:adjustRightInd w:val="0"/>
+        <w:spacing w:after="0" w:line="240" w:lineRule="auto"/>
+        <w:ind w:firstLine="720"/>
+        <w:rPr>
+          <w:rFonts w:ascii="Consolas" w:hAnsi="Consolas" w:cs="Consolas"/>
+          <w:color w:val="000000"/>
+          <w:lang w:val="en-US"/>
+        </w:rPr>
+      </w:pPr>
+      <w:r>
+        <w:rPr>
+          <w:rFonts w:ascii="Consolas" w:hAnsi="Consolas" w:cs="Consolas"/>
+          <w:color w:val="0000FF"/>
+          <w:lang w:val="en-US"/>
+        </w:rPr>
+        <w:t>public</w:t>
+      </w:r>
+      <w:r>
+        <w:rPr>
+          <w:rFonts w:ascii="Consolas" w:hAnsi="Consolas" w:cs="Consolas"/>
+          <w:color w:val="000000"/>
+          <w:lang w:val="en-US"/>
+        </w:rPr>
+        <w:t xml:space="preserve"> Models.Domain.Photo.</w:t>
+      </w:r>
+      <w:r>
+        <w:rPr>
+          <w:rFonts w:ascii="Consolas" w:hAnsi="Consolas" w:cs="Consolas"/>
+          <w:color w:val="2B91AF"/>
+          <w:lang w:val="en-US"/>
+        </w:rPr>
+        <w:t>Photo</w:t>
+      </w:r>
+      <w:r>
+        <w:rPr>
+          <w:rFonts w:ascii="Consolas" w:hAnsi="Consolas" w:cs="Consolas"/>
+          <w:color w:val="000000"/>
+          <w:lang w:val="en-US"/>
+        </w:rPr>
+        <w:t xml:space="preserve"> Picture</w:t>
+      </w:r>
+    </w:p>
+    <w:p>
+      <w:pPr>
+        <w:autoSpaceDE w:val="0"/>
+        <w:autoSpaceDN w:val="0"/>
+        <w:adjustRightInd w:val="0"/>
+        <w:spacing w:after="0" w:line="240" w:lineRule="auto"/>
+        <w:ind w:firstLine="720"/>
+        <w:rPr>
+          <w:rFonts w:ascii="Consolas" w:hAnsi="Consolas" w:cs="Consolas"/>
+          <w:color w:val="000000"/>
+          <w:lang w:val="en-US"/>
+        </w:rPr>
+      </w:pPr>
+      <w:r>
+        <w:rPr>
+          <w:rFonts w:ascii="Consolas" w:hAnsi="Consolas" w:cs="Consolas"/>
+          <w:color w:val="000000"/>
+          <w:lang w:val="en-US"/>
+        </w:rPr>
+        <w:t>{</w:t>
+      </w:r>
+    </w:p>
+    <w:p>
+      <w:pPr>
+        <w:autoSpaceDE w:val="0"/>
+        <w:autoSpaceDN w:val="0"/>
+        <w:adjustRightInd w:val="0"/>
+        <w:spacing w:after="0" w:line="240" w:lineRule="auto"/>
+        <w:ind w:left="720" w:firstLine="720"/>
+        <w:rPr>
+          <w:rFonts w:ascii="Consolas" w:hAnsi="Consolas" w:cs="Consolas"/>
+          <w:color w:val="000000"/>
+          <w:lang w:val="en-US"/>
+        </w:rPr>
+      </w:pPr>
+      <w:r>
+        <w:rPr>
+          <w:rFonts w:ascii="Consolas" w:hAnsi="Consolas" w:cs="Consolas"/>
+          <w:color w:val="0000FF"/>
+          <w:lang w:val="en-US"/>
+        </w:rPr>
+        <w:t>get</w:t>
+      </w:r>
+      <w:r>
+        <w:rPr>
+          <w:rFonts w:ascii="Consolas" w:hAnsi="Consolas" w:cs="Consolas"/>
+          <w:color w:val="000000"/>
+          <w:lang w:val="en-US"/>
+        </w:rPr>
+        <w:t xml:space="preserve"> { </w:t>
+      </w:r>
+      <w:r>
+        <w:rPr>
+          <w:rFonts w:ascii="Consolas" w:hAnsi="Consolas" w:cs="Consolas"/>
+          <w:color w:val="0000FF"/>
+          <w:lang w:val="en-US"/>
+        </w:rPr>
+        <w:t>return</w:t>
+      </w:r>
+      <w:r>
+        <w:rPr>
+          <w:rFonts w:ascii="Consolas" w:hAnsi="Consolas" w:cs="Consolas"/>
+          <w:color w:val="000000"/>
+          <w:lang w:val="en-US"/>
+        </w:rPr>
+        <w:t xml:space="preserve"> Models.Domain.Photo.</w:t>
+      </w:r>
+      <w:r>
+        <w:rPr>
+          <w:rFonts w:ascii="Consolas" w:hAnsi="Consolas" w:cs="Consolas"/>
+          <w:color w:val="2B91AF"/>
+          <w:lang w:val="en-US"/>
+        </w:rPr>
+        <w:t>Catalog</w:t>
+      </w:r>
+      <w:r>
+        <w:rPr>
+          <w:rFonts w:ascii="Consolas" w:hAnsi="Consolas" w:cs="Consolas"/>
+          <w:color w:val="000000"/>
+          <w:lang w:val="en-US"/>
+        </w:rPr>
+        <w:t>.Instance.Read(_photoKey); }</w:t>
+      </w:r>
+    </w:p>
+    <w:p>
+      <w:pPr>
+        <w:autoSpaceDE w:val="0"/>
+        <w:autoSpaceDN w:val="0"/>
+        <w:adjustRightInd w:val="0"/>
+        <w:spacing w:after="0" w:line="240" w:lineRule="auto"/>
+        <w:ind w:firstLine="720"/>
+        <w:rPr>
+          <w:rFonts w:ascii="Consolas" w:hAnsi="Consolas" w:cs="Consolas"/>
+          <w:color w:val="000000"/>
+          <w:lang w:val="en-US"/>
+        </w:rPr>
+      </w:pPr>
+      <w:r>
+        <w:rPr>
+          <w:rFonts w:ascii="Consolas" w:hAnsi="Consolas" w:cs="Consolas"/>
+          <w:color w:val="000000"/>
+          <w:lang w:val="en-US"/>
+        </w:rPr>
+        <w:t>}</w:t>
+      </w:r>
+    </w:p>
+    <w:p>
+      <w:pPr>
+        <w:autoSpaceDE w:val="0"/>
+        <w:autoSpaceDN w:val="0"/>
+        <w:adjustRightInd w:val="0"/>
+        <w:spacing w:after="0" w:line="240" w:lineRule="auto"/>
+        <w:rPr>
+          <w:rFonts w:ascii="Consolas" w:hAnsi="Consolas" w:cs="Consolas"/>
+          <w:color w:val="000000"/>
+          <w:lang w:val="en-US"/>
+        </w:rPr>
+      </w:pPr>
+    </w:p>
+    <w:p>
+      <w:pPr>
+        <w:autoSpaceDE w:val="0"/>
+        <w:autoSpaceDN w:val="0"/>
+        <w:adjustRightInd w:val="0"/>
+        <w:spacing w:after="0" w:line="240" w:lineRule="auto"/>
+        <w:ind w:firstLine="720"/>
+        <w:rPr>
+          <w:rFonts w:ascii="Consolas" w:hAnsi="Consolas" w:cs="Consolas"/>
+          <w:color w:val="000000"/>
+          <w:lang w:val="en-US"/>
+        </w:rPr>
+      </w:pPr>
+      <w:r>
+        <w:rPr>
+          <w:rFonts w:ascii="Consolas" w:hAnsi="Consolas" w:cs="Consolas"/>
+          <w:color w:val="0000FF"/>
+          <w:lang w:val="en-US"/>
+        </w:rPr>
+        <w:t>public</w:t>
+      </w:r>
+      <w:r>
+        <w:rPr>
+          <w:rFonts w:ascii="Consolas" w:hAnsi="Consolas" w:cs="Consolas"/>
+          <w:color w:val="000000"/>
+          <w:lang w:val="en-US"/>
+        </w:rPr>
+        <w:t xml:space="preserve"> </w:t>
+      </w:r>
+      <w:r>
+        <w:rPr>
+          <w:rFonts w:ascii="Consolas" w:hAnsi="Consolas" w:cs="Consolas"/>
+          <w:color w:val="0000FF"/>
+          <w:lang w:val="en-US"/>
+        </w:rPr>
+        <w:t>int</w:t>
+      </w:r>
+      <w:r>
+        <w:rPr>
+          <w:rFonts w:ascii="Consolas" w:hAnsi="Consolas" w:cs="Consolas"/>
+          <w:color w:val="000000"/>
+          <w:lang w:val="en-US"/>
+        </w:rPr>
+        <w:t xml:space="preserve"> PhotoKey</w:t>
+      </w:r>
+    </w:p>
+    <w:p>
+      <w:pPr>
+        <w:autoSpaceDE w:val="0"/>
+        <w:autoSpaceDN w:val="0"/>
+        <w:adjustRightInd w:val="0"/>
+        <w:spacing w:after="0" w:line="240" w:lineRule="auto"/>
+        <w:ind w:firstLine="720"/>
+        <w:rPr>
+          <w:rFonts w:ascii="Consolas" w:hAnsi="Consolas" w:cs="Consolas"/>
+          <w:color w:val="000000"/>
+          <w:lang w:val="en-US"/>
+        </w:rPr>
+      </w:pPr>
+      <w:r>
+        <w:rPr>
+          <w:rFonts w:ascii="Consolas" w:hAnsi="Consolas" w:cs="Consolas"/>
+          <w:color w:val="000000"/>
+          <w:lang w:val="en-US"/>
+        </w:rPr>
+        <w:t>{</w:t>
+      </w:r>
+    </w:p>
+    <w:p>
+      <w:pPr>
+        <w:autoSpaceDE w:val="0"/>
+        <w:autoSpaceDN w:val="0"/>
+        <w:adjustRightInd w:val="0"/>
+        <w:spacing w:after="0" w:line="240" w:lineRule="auto"/>
+        <w:ind w:left="720" w:firstLine="720"/>
+        <w:rPr>
+          <w:rFonts w:ascii="Consolas" w:hAnsi="Consolas" w:cs="Consolas"/>
+          <w:color w:val="000000"/>
+          <w:lang w:val="en-US"/>
+        </w:rPr>
+      </w:pPr>
+      <w:r>
+        <w:rPr>
+          <w:rFonts w:ascii="Consolas" w:hAnsi="Consolas" w:cs="Consolas"/>
+          <w:color w:val="0000FF"/>
+          <w:lang w:val="en-US"/>
+        </w:rPr>
+        <w:t>get</w:t>
+      </w:r>
+      <w:r>
+        <w:rPr>
+          <w:rFonts w:ascii="Consolas" w:hAnsi="Consolas" w:cs="Consolas"/>
+          <w:color w:val="000000"/>
+          <w:lang w:val="en-US"/>
+        </w:rPr>
+        <w:t xml:space="preserve"> { </w:t>
+      </w:r>
+      <w:r>
+        <w:rPr>
+          <w:rFonts w:ascii="Consolas" w:hAnsi="Consolas" w:cs="Consolas"/>
+          <w:color w:val="0000FF"/>
+          <w:lang w:val="en-US"/>
+        </w:rPr>
+        <w:t>return</w:t>
+      </w:r>
+      <w:r>
+        <w:rPr>
+          <w:rFonts w:ascii="Consolas" w:hAnsi="Consolas" w:cs="Consolas"/>
+          <w:color w:val="000000"/>
+          <w:lang w:val="en-US"/>
+        </w:rPr>
+        <w:t xml:space="preserve"> _photoKey; }</w:t>
+      </w:r>
+    </w:p>
+    <w:p>
+      <w:pPr>
+        <w:autoSpaceDE w:val="0"/>
+        <w:autoSpaceDN w:val="0"/>
+        <w:adjustRightInd w:val="0"/>
+        <w:spacing w:after="0" w:line="240" w:lineRule="auto"/>
+        <w:ind w:left="720" w:firstLine="720"/>
+        <w:rPr>
+          <w:rFonts w:ascii="Consolas" w:hAnsi="Consolas" w:cs="Consolas"/>
+          <w:color w:val="000000"/>
+          <w:lang w:val="en-US"/>
+        </w:rPr>
+      </w:pPr>
+      <w:r>
+        <w:rPr>
+          <w:rFonts w:ascii="Consolas" w:hAnsi="Consolas" w:cs="Consolas"/>
+          <w:color w:val="0000FF"/>
+          <w:lang w:val="en-US"/>
+        </w:rPr>
+        <w:t>set</w:t>
+      </w:r>
+      <w:r>
+        <w:rPr>
+          <w:rFonts w:ascii="Consolas" w:hAnsi="Consolas" w:cs="Consolas"/>
+          <w:color w:val="000000"/>
+          <w:lang w:val="en-US"/>
+        </w:rPr>
+        <w:t xml:space="preserve"> { _photoKey = </w:t>
+      </w:r>
+      <w:r>
+        <w:rPr>
+          <w:rFonts w:ascii="Consolas" w:hAnsi="Consolas" w:cs="Consolas"/>
+          <w:color w:val="0000FF"/>
+          <w:lang w:val="en-US"/>
+        </w:rPr>
+        <w:t>value</w:t>
+      </w:r>
+      <w:r>
+        <w:rPr>
+          <w:rFonts w:ascii="Consolas" w:hAnsi="Consolas" w:cs="Consolas"/>
+          <w:color w:val="000000"/>
+          <w:lang w:val="en-US"/>
+        </w:rPr>
+        <w:t>; }</w:t>
+      </w:r>
+    </w:p>
+    <w:p>
+      <w:pPr>
+        <w:autoSpaceDE w:val="0"/>
+        <w:autoSpaceDN w:val="0"/>
+        <w:adjustRightInd w:val="0"/>
+        <w:spacing w:after="0" w:line="240" w:lineRule="auto"/>
+        <w:ind w:firstLine="720"/>
+        <w:rPr>
+          <w:rFonts w:ascii="Consolas" w:hAnsi="Consolas" w:cs="Consolas"/>
+          <w:color w:val="000000"/>
+          <w:lang w:val="en-US"/>
+        </w:rPr>
+      </w:pPr>
+      <w:r>
+        <w:rPr>
+          <w:rFonts w:ascii="Consolas" w:hAnsi="Consolas" w:cs="Consolas"/>
+          <w:color w:val="000000"/>
+          <w:lang w:val="en-US"/>
+        </w:rPr>
+        <w:t>}</w:t>
+      </w:r>
+    </w:p>
+    <w:p>
+      <w:pPr>
+        <w:widowControl w:val="0"/>
+        <w:autoSpaceDE w:val="0"/>
+        <w:autoSpaceDN w:val="0"/>
+        <w:adjustRightInd w:val="0"/>
+        <w:spacing w:after="0" w:line="276" w:lineRule="auto"/>
+        <w:rPr>
+          <w:rFonts w:ascii="Calibri" w:hAnsi="Calibri" w:cs="Calibri"/>
+          <w:sz w:val="24"/>
+          <w:szCs w:val="24"/>
+          <w:lang w:val="en-US"/>
+        </w:rPr>
+      </w:pPr>
+      <w:r>
+        <w:rPr>
+          <w:rFonts w:ascii="Consolas" w:hAnsi="Consolas" w:cs="Consolas"/>
+          <w:color w:val="000000"/>
+          <w:lang w:val="en-US"/>
+        </w:rPr>
+        <w:t>}</w:t>
+      </w:r>
+    </w:p>
+    <w:p>
+      <w:pPr>
+        <w:widowControl w:val="0"/>
+        <w:autoSpaceDE w:val="0"/>
+        <w:autoSpaceDN w:val="0"/>
+        <w:adjustRightInd w:val="0"/>
+        <w:spacing w:after="0" w:line="276" w:lineRule="auto"/>
+        <w:rPr>
+          <w:rFonts w:ascii="Calibri" w:hAnsi="Calibri" w:cs="Calibri"/>
+          <w:sz w:val="24"/>
+          <w:szCs w:val="24"/>
+          <w:lang w:val="en-US"/>
+        </w:rPr>
+      </w:pPr>
+    </w:p>
+    <w:p>
+      <w:pPr>
+        <w:widowControl w:val="0"/>
+        <w:autoSpaceDE w:val="0"/>
+        <w:autoSpaceDN w:val="0"/>
+        <w:adjustRightInd w:val="0"/>
+        <w:spacing w:after="0" w:line="276" w:lineRule="auto"/>
+        <w:rPr>
+          <w:rFonts w:ascii="Calibri" w:hAnsi="Calibri" w:cs="Calibri"/>
+          <w:sz w:val="24"/>
+          <w:szCs w:val="24"/>
+          <w:lang w:val="en-US"/>
+        </w:rPr>
+      </w:pPr>
+      <w:r>
+        <w:rPr>
+          <w:rFonts w:ascii="Calibri" w:hAnsi="Calibri" w:cs="Calibri"/>
+          <w:sz w:val="24"/>
+          <w:szCs w:val="24"/>
+          <w:lang w:val="en-US"/>
+        </w:rPr>
+        <w:t xml:space="preserve">Setting up a GUI for CRUD operations on such a class may be a bit more tricky than setting up the standard GUI. A typical setup will probably allow the user to select which foreign object to refer to, by presenting the objects in a collection-type control like a </w:t>
+      </w:r>
+      <w:r>
+        <w:rPr>
+          <w:rFonts w:ascii="Calibri" w:hAnsi="Calibri" w:cs="Calibri"/>
+          <w:b/>
+          <w:sz w:val="24"/>
+          <w:szCs w:val="24"/>
+          <w:lang w:val="en-US"/>
+        </w:rPr>
+        <w:t>ListBox</w:t>
+      </w:r>
+      <w:r>
+        <w:rPr>
+          <w:rFonts w:ascii="Calibri" w:hAnsi="Calibri" w:cs="Calibri"/>
+          <w:sz w:val="24"/>
+          <w:szCs w:val="24"/>
+          <w:lang w:val="en-US"/>
+        </w:rPr>
+        <w:t xml:space="preserve"> or </w:t>
+      </w:r>
+      <w:r>
+        <w:rPr>
+          <w:rFonts w:ascii="Calibri" w:hAnsi="Calibri" w:cs="Calibri"/>
+          <w:b/>
+          <w:sz w:val="24"/>
+          <w:szCs w:val="24"/>
+          <w:lang w:val="en-US"/>
+        </w:rPr>
+        <w:t>ComboBox</w:t>
+      </w:r>
+      <w:r>
+        <w:rPr>
+          <w:rFonts w:ascii="Calibri" w:hAnsi="Calibri" w:cs="Calibri"/>
+          <w:sz w:val="24"/>
+          <w:szCs w:val="24"/>
+          <w:lang w:val="en-US"/>
+        </w:rPr>
+        <w:t xml:space="preserve">. These </w:t>
+      </w:r>
+      <w:r>
+        <w:rPr>
+          <w:rFonts w:ascii="Calibri" w:hAnsi="Calibri" w:cs="Calibri"/>
+          <w:sz w:val="24"/>
+          <w:szCs w:val="24"/>
+          <w:lang w:val="en-US"/>
+        </w:rPr>
+        <w:t>controls are</w:t>
+      </w:r>
+      <w:r>
+        <w:rPr>
+          <w:rFonts w:ascii="Calibri" w:hAnsi="Calibri" w:cs="Calibri"/>
+          <w:sz w:val="24"/>
+          <w:szCs w:val="24"/>
+          <w:lang w:val="en-US"/>
+        </w:rPr>
+        <w:t xml:space="preserve"> of </w:t>
+      </w:r>
+      <w:r>
+        <w:rPr>
+          <w:rFonts w:ascii="Calibri" w:hAnsi="Calibri" w:cs="Calibri"/>
+          <w:sz w:val="24"/>
+          <w:szCs w:val="24"/>
+          <w:lang w:val="en-US"/>
+        </w:rPr>
+        <w:lastRenderedPageBreak/>
+        <w:t>course</w:t>
+      </w:r>
+      <w:r>
+        <w:rPr>
+          <w:rFonts w:ascii="Calibri" w:hAnsi="Calibri" w:cs="Calibri"/>
+          <w:sz w:val="24"/>
+          <w:szCs w:val="24"/>
+          <w:lang w:val="en-US"/>
+        </w:rPr>
+        <w:t xml:space="preserve"> more complex to handle than </w:t>
+      </w:r>
+      <w:r>
+        <w:rPr>
+          <w:rFonts w:ascii="Calibri" w:hAnsi="Calibri" w:cs="Calibri"/>
+          <w:sz w:val="24"/>
+          <w:szCs w:val="24"/>
+          <w:lang w:val="en-US"/>
+        </w:rPr>
+        <w:t>e.g.</w:t>
+      </w:r>
+      <w:r>
+        <w:rPr>
+          <w:rFonts w:ascii="Calibri" w:hAnsi="Calibri" w:cs="Calibri"/>
+          <w:sz w:val="24"/>
+          <w:szCs w:val="24"/>
+          <w:lang w:val="en-US"/>
+        </w:rPr>
+        <w:t xml:space="preserve"> </w:t>
+      </w:r>
+      <w:r>
+        <w:rPr>
+          <w:rFonts w:ascii="Calibri" w:hAnsi="Calibri" w:cs="Calibri"/>
+          <w:b/>
+          <w:sz w:val="24"/>
+          <w:szCs w:val="24"/>
+          <w:lang w:val="en-US"/>
+        </w:rPr>
+        <w:t>TextBox</w:t>
+      </w:r>
+      <w:r>
+        <w:rPr>
+          <w:rFonts w:ascii="Calibri" w:hAnsi="Calibri" w:cs="Calibri"/>
+          <w:sz w:val="24"/>
+          <w:szCs w:val="24"/>
+          <w:lang w:val="en-US"/>
+        </w:rPr>
+        <w:t xml:space="preserve"> controls, since they must be populated with foreign objects, and you may </w:t>
+      </w:r>
+      <w:r>
+        <w:rPr>
+          <w:rFonts w:ascii="Calibri" w:hAnsi="Calibri" w:cs="Calibri"/>
+          <w:sz w:val="24"/>
+          <w:szCs w:val="24"/>
+          <w:lang w:val="en-US"/>
+        </w:rPr>
+        <w:t xml:space="preserve">also </w:t>
+      </w:r>
+      <w:r>
+        <w:rPr>
+          <w:rFonts w:ascii="Calibri" w:hAnsi="Calibri" w:cs="Calibri"/>
+          <w:sz w:val="24"/>
+          <w:szCs w:val="24"/>
+          <w:lang w:val="en-US"/>
+        </w:rPr>
+        <w:t>need to keep track of the current selection.</w:t>
+      </w:r>
+      <w:r>
+        <w:rPr>
+          <w:rFonts w:ascii="Calibri" w:hAnsi="Calibri" w:cs="Calibri"/>
+          <w:sz w:val="24"/>
+          <w:szCs w:val="24"/>
+          <w:lang w:val="en-US"/>
+        </w:rPr>
+        <w:t xml:space="preserve"> Code for these purposes should be located in the </w:t>
+      </w:r>
+      <w:r>
+        <w:rPr>
+          <w:rFonts w:ascii="Calibri" w:hAnsi="Calibri" w:cs="Calibri"/>
+          <w:b/>
+          <w:sz w:val="24"/>
+          <w:szCs w:val="24"/>
+          <w:lang w:val="en-US"/>
+        </w:rPr>
+        <w:t>DetailsViewModel</w:t>
+      </w:r>
+      <w:r>
+        <w:rPr>
+          <w:rFonts w:ascii="Calibri" w:hAnsi="Calibri" w:cs="Calibri"/>
+          <w:sz w:val="24"/>
+          <w:szCs w:val="24"/>
+          <w:lang w:val="en-US"/>
+        </w:rPr>
+        <w:t xml:space="preserve"> class, and could look like the below</w:t>
+      </w:r>
+      <w:r>
+        <w:rPr>
+          <w:rFonts w:ascii="Calibri" w:hAnsi="Calibri" w:cs="Calibri"/>
+          <w:sz w:val="24"/>
+          <w:szCs w:val="24"/>
+          <w:lang w:val="en-US"/>
+        </w:rPr>
+        <w:t xml:space="preserve"> (we assume </w:t>
+      </w:r>
+      <w:r>
+        <w:rPr>
+          <w:rFonts w:ascii="Calibri" w:hAnsi="Calibri" w:cs="Calibri"/>
+          <w:b/>
+          <w:sz w:val="24"/>
+          <w:szCs w:val="24"/>
+          <w:lang w:val="en-US"/>
+        </w:rPr>
+        <w:t>_photoCatalog</w:t>
+      </w:r>
+      <w:r>
+        <w:rPr>
+          <w:rFonts w:ascii="Calibri" w:hAnsi="Calibri" w:cs="Calibri"/>
+          <w:sz w:val="24"/>
+          <w:szCs w:val="24"/>
+          <w:lang w:val="en-US"/>
+        </w:rPr>
+        <w:t xml:space="preserve"> to refer to the catalog of </w:t>
+      </w:r>
+      <w:r>
+        <w:rPr>
+          <w:rFonts w:ascii="Calibri" w:hAnsi="Calibri" w:cs="Calibri"/>
+          <w:b/>
+          <w:sz w:val="24"/>
+          <w:szCs w:val="24"/>
+          <w:lang w:val="en-US"/>
+        </w:rPr>
+        <w:t>Photo</w:t>
+      </w:r>
+      <w:r>
+        <w:rPr>
+          <w:rFonts w:ascii="Calibri" w:hAnsi="Calibri" w:cs="Calibri"/>
+          <w:sz w:val="24"/>
+          <w:szCs w:val="24"/>
+          <w:lang w:val="en-US"/>
+        </w:rPr>
+        <w:t xml:space="preserve"> objects)</w:t>
+      </w:r>
+      <w:r>
+        <w:rPr>
+          <w:rFonts w:ascii="Calibri" w:hAnsi="Calibri" w:cs="Calibri"/>
+          <w:sz w:val="24"/>
+          <w:szCs w:val="24"/>
+          <w:lang w:val="en-US"/>
+        </w:rPr>
+        <w:t>:</w:t>
+      </w:r>
+    </w:p>
+    <w:p>
+      <w:pPr>
+        <w:autoSpaceDE w:val="0"/>
+        <w:autoSpaceDN w:val="0"/>
+        <w:adjustRightInd w:val="0"/>
+        <w:spacing w:after="0" w:line="240" w:lineRule="auto"/>
+        <w:rPr>
+          <w:rFonts w:ascii="Consolas" w:hAnsi="Consolas" w:cs="Consolas"/>
+          <w:color w:val="0000FF"/>
+          <w:lang w:val="en-US"/>
+        </w:rPr>
+      </w:pPr>
+    </w:p>
+    <w:p>
+      <w:pPr>
+        <w:autoSpaceDE w:val="0"/>
+        <w:autoSpaceDN w:val="0"/>
+        <w:adjustRightInd w:val="0"/>
+        <w:spacing w:after="0" w:line="240" w:lineRule="auto"/>
+        <w:rPr>
+          <w:rFonts w:ascii="Consolas" w:hAnsi="Consolas" w:cs="Consolas"/>
+          <w:color w:val="000000"/>
+          <w:lang w:val="en-US"/>
+        </w:rPr>
+      </w:pPr>
+      <w:r>
+        <w:rPr>
+          <w:rFonts w:ascii="Consolas" w:hAnsi="Consolas" w:cs="Consolas"/>
+          <w:color w:val="0000FF"/>
+          <w:lang w:val="en-US"/>
+        </w:rPr>
+        <w:t>public</w:t>
+      </w:r>
+      <w:r>
+        <w:rPr>
+          <w:rFonts w:ascii="Consolas" w:hAnsi="Consolas" w:cs="Consolas"/>
+          <w:color w:val="000000"/>
+          <w:lang w:val="en-US"/>
+        </w:rPr>
+        <w:t xml:space="preserve"> </w:t>
+      </w:r>
+      <w:r>
+        <w:rPr>
+          <w:rFonts w:ascii="Consolas" w:hAnsi="Consolas" w:cs="Consolas"/>
+          <w:color w:val="2B91AF"/>
+          <w:lang w:val="en-US"/>
+        </w:rPr>
+        <w:t>ObservableCollection</w:t>
+      </w:r>
+      <w:r>
+        <w:rPr>
+          <w:rFonts w:ascii="Consolas" w:hAnsi="Consolas" w:cs="Consolas"/>
+          <w:color w:val="000000"/>
+          <w:lang w:val="en-US"/>
+        </w:rPr>
+        <w:t>&lt;</w:t>
+      </w:r>
+      <w:r>
+        <w:rPr>
+          <w:rFonts w:ascii="Consolas" w:hAnsi="Consolas" w:cs="Consolas"/>
+          <w:color w:val="2B91AF"/>
+          <w:lang w:val="en-US"/>
+        </w:rPr>
+        <w:t>PhotoClass</w:t>
+      </w:r>
+      <w:r>
+        <w:rPr>
+          <w:rFonts w:ascii="Consolas" w:hAnsi="Consolas" w:cs="Consolas"/>
+          <w:color w:val="000000"/>
+          <w:lang w:val="en-US"/>
+        </w:rPr>
+        <w:t>&gt; PictureCollection</w:t>
+      </w:r>
+    </w:p>
+    <w:p>
+      <w:pPr>
+        <w:autoSpaceDE w:val="0"/>
+        <w:autoSpaceDN w:val="0"/>
+        <w:adjustRightInd w:val="0"/>
+        <w:spacing w:after="0" w:line="240" w:lineRule="auto"/>
+        <w:rPr>
+          <w:rFonts w:ascii="Consolas" w:hAnsi="Consolas" w:cs="Consolas"/>
+          <w:color w:val="000000"/>
+          <w:lang w:val="en-US"/>
+        </w:rPr>
+      </w:pPr>
+      <w:r>
+        <w:rPr>
+          <w:rFonts w:ascii="Consolas" w:hAnsi="Consolas" w:cs="Consolas"/>
+          <w:color w:val="000000"/>
+          <w:lang w:val="en-US"/>
+        </w:rPr>
+        <w:t>{</w:t>
+      </w:r>
+    </w:p>
+    <w:p>
+      <w:pPr>
+        <w:autoSpaceDE w:val="0"/>
+        <w:autoSpaceDN w:val="0"/>
+        <w:adjustRightInd w:val="0"/>
+        <w:spacing w:after="0" w:line="240" w:lineRule="auto"/>
+        <w:ind w:firstLine="720"/>
+        <w:rPr>
+          <w:rFonts w:ascii="Consolas" w:hAnsi="Consolas" w:cs="Consolas"/>
+          <w:color w:val="000000"/>
+          <w:lang w:val="en-US"/>
+        </w:rPr>
+      </w:pPr>
+      <w:r>
+        <w:rPr>
+          <w:rFonts w:ascii="Consolas" w:hAnsi="Consolas" w:cs="Consolas"/>
+          <w:color w:val="0000FF"/>
+          <w:lang w:val="en-US"/>
+        </w:rPr>
+        <w:t>get</w:t>
+      </w:r>
+    </w:p>
+    <w:p>
+      <w:pPr>
+        <w:autoSpaceDE w:val="0"/>
+        <w:autoSpaceDN w:val="0"/>
+        <w:adjustRightInd w:val="0"/>
+        <w:spacing w:after="0" w:line="240" w:lineRule="auto"/>
+        <w:ind w:firstLine="720"/>
+        <w:rPr>
+          <w:rFonts w:ascii="Consolas" w:hAnsi="Consolas" w:cs="Consolas"/>
+          <w:color w:val="000000"/>
+          <w:lang w:val="en-US"/>
+        </w:rPr>
+      </w:pPr>
+      <w:r>
+        <w:rPr>
+          <w:rFonts w:ascii="Consolas" w:hAnsi="Consolas" w:cs="Consolas"/>
+          <w:color w:val="000000"/>
+          <w:lang w:val="en-US"/>
+        </w:rPr>
+        <w:t>{</w:t>
+      </w:r>
+    </w:p>
+    <w:p>
+      <w:pPr>
+        <w:autoSpaceDE w:val="0"/>
+        <w:autoSpaceDN w:val="0"/>
+        <w:adjustRightInd w:val="0"/>
+        <w:spacing w:after="0" w:line="240" w:lineRule="auto"/>
+        <w:ind w:left="720" w:firstLine="720"/>
+        <w:rPr>
+          <w:rFonts w:ascii="Consolas" w:hAnsi="Consolas" w:cs="Consolas"/>
+          <w:color w:val="000000"/>
+          <w:lang w:val="en-US"/>
+        </w:rPr>
+      </w:pPr>
+      <w:r>
+        <w:rPr>
+          <w:rFonts w:ascii="Consolas" w:hAnsi="Consolas" w:cs="Consolas"/>
+          <w:color w:val="2B91AF"/>
+          <w:lang w:val="en-US"/>
+        </w:rPr>
+        <w:t>ObservableCollection</w:t>
+      </w:r>
+      <w:r>
+        <w:rPr>
+          <w:rFonts w:ascii="Consolas" w:hAnsi="Consolas" w:cs="Consolas"/>
+          <w:color w:val="000000"/>
+          <w:lang w:val="en-US"/>
+        </w:rPr>
+        <w:t>&lt;</w:t>
+      </w:r>
+      <w:r>
+        <w:rPr>
+          <w:rFonts w:ascii="Consolas" w:hAnsi="Consolas" w:cs="Consolas"/>
+          <w:color w:val="2B91AF"/>
+          <w:lang w:val="en-US"/>
+        </w:rPr>
+        <w:t>PhotoClass</w:t>
+      </w:r>
+      <w:r>
+        <w:rPr>
+          <w:rFonts w:ascii="Consolas" w:hAnsi="Consolas" w:cs="Consolas"/>
+          <w:color w:val="000000"/>
+          <w:lang w:val="en-US"/>
+        </w:rPr>
+        <w:t xml:space="preserve">&gt; collection = </w:t>
+      </w:r>
+    </w:p>
+    <w:p>
+      <w:pPr>
+        <w:autoSpaceDE w:val="0"/>
+        <w:autoSpaceDN w:val="0"/>
+        <w:adjustRightInd w:val="0"/>
+        <w:spacing w:after="0" w:line="240" w:lineRule="auto"/>
+        <w:ind w:left="1440" w:firstLine="720"/>
+        <w:rPr>
+          <w:rFonts w:ascii="Consolas" w:hAnsi="Consolas" w:cs="Consolas"/>
+          <w:color w:val="000000"/>
+          <w:lang w:val="en-US"/>
+        </w:rPr>
+      </w:pPr>
+      <w:r>
+        <w:rPr>
+          <w:rFonts w:ascii="Consolas" w:hAnsi="Consolas" w:cs="Consolas"/>
+          <w:color w:val="0000FF"/>
+          <w:lang w:val="en-US"/>
+        </w:rPr>
+        <w:t>new</w:t>
+      </w:r>
+      <w:r>
+        <w:rPr>
+          <w:rFonts w:ascii="Consolas" w:hAnsi="Consolas" w:cs="Consolas"/>
+          <w:color w:val="000000"/>
+          <w:lang w:val="en-US"/>
+        </w:rPr>
+        <w:t xml:space="preserve"> </w:t>
+      </w:r>
+      <w:r>
+        <w:rPr>
+          <w:rFonts w:ascii="Consolas" w:hAnsi="Consolas" w:cs="Consolas"/>
+          <w:color w:val="2B91AF"/>
+          <w:lang w:val="en-US"/>
+        </w:rPr>
+        <w:t>ObservableCollection</w:t>
+      </w:r>
+      <w:r>
+        <w:rPr>
+          <w:rFonts w:ascii="Consolas" w:hAnsi="Consolas" w:cs="Consolas"/>
+          <w:color w:val="000000"/>
+          <w:lang w:val="en-US"/>
+        </w:rPr>
+        <w:t>&lt;</w:t>
+      </w:r>
+      <w:r>
+        <w:rPr>
+          <w:rFonts w:ascii="Consolas" w:hAnsi="Consolas" w:cs="Consolas"/>
+          <w:color w:val="2B91AF"/>
+          <w:lang w:val="en-US"/>
+        </w:rPr>
+        <w:t>PhotoClass</w:t>
+      </w:r>
+      <w:r>
+        <w:rPr>
+          <w:rFonts w:ascii="Consolas" w:hAnsi="Consolas" w:cs="Consolas"/>
+          <w:color w:val="000000"/>
+          <w:lang w:val="en-US"/>
+        </w:rPr>
+        <w:t>&gt;();</w:t>
+      </w:r>
+    </w:p>
+    <w:p>
+      <w:pPr>
+        <w:autoSpaceDE w:val="0"/>
+        <w:autoSpaceDN w:val="0"/>
+        <w:adjustRightInd w:val="0"/>
+        <w:spacing w:after="0" w:line="240" w:lineRule="auto"/>
+        <w:ind w:left="720" w:firstLine="720"/>
+        <w:rPr>
+          <w:rFonts w:ascii="Consolas" w:hAnsi="Consolas" w:cs="Consolas"/>
+          <w:color w:val="000000"/>
+          <w:lang w:val="en-US"/>
+        </w:rPr>
+      </w:pPr>
+      <w:r>
+        <w:rPr>
+          <w:rFonts w:ascii="Consolas" w:hAnsi="Consolas" w:cs="Consolas"/>
+          <w:color w:val="000000"/>
+          <w:lang w:val="en-US"/>
+        </w:rPr>
+        <w:t>_photoCatalog.All.ForEach(collection.Add);</w:t>
+      </w:r>
+    </w:p>
+    <w:p>
+      <w:pPr>
+        <w:autoSpaceDE w:val="0"/>
+        <w:autoSpaceDN w:val="0"/>
+        <w:adjustRightInd w:val="0"/>
+        <w:spacing w:after="0" w:line="240" w:lineRule="auto"/>
+        <w:ind w:left="720" w:firstLine="720"/>
+        <w:rPr>
+          <w:rFonts w:ascii="Consolas" w:hAnsi="Consolas" w:cs="Consolas"/>
+          <w:color w:val="000000"/>
+          <w:lang w:val="en-US"/>
+        </w:rPr>
+      </w:pPr>
+      <w:r>
+        <w:rPr>
+          <w:rFonts w:ascii="Consolas" w:hAnsi="Consolas" w:cs="Consolas"/>
+          <w:color w:val="0000FF"/>
+          <w:lang w:val="en-US"/>
+        </w:rPr>
+        <w:t>return</w:t>
+      </w:r>
+      <w:r>
+        <w:rPr>
+          <w:rFonts w:ascii="Consolas" w:hAnsi="Consolas" w:cs="Consolas"/>
+          <w:color w:val="000000"/>
+          <w:lang w:val="en-US"/>
+        </w:rPr>
+        <w:t xml:space="preserve"> collection;</w:t>
+      </w:r>
+    </w:p>
+    <w:p>
+      <w:pPr>
+        <w:autoSpaceDE w:val="0"/>
+        <w:autoSpaceDN w:val="0"/>
+        <w:adjustRightInd w:val="0"/>
+        <w:spacing w:after="0" w:line="240" w:lineRule="auto"/>
+        <w:ind w:firstLine="720"/>
+        <w:rPr>
+          <w:rFonts w:ascii="Consolas" w:hAnsi="Consolas" w:cs="Consolas"/>
+          <w:color w:val="000000"/>
+          <w:lang w:val="en-US"/>
+        </w:rPr>
+      </w:pPr>
+      <w:r>
+        <w:rPr>
+          <w:rFonts w:ascii="Consolas" w:hAnsi="Consolas" w:cs="Consolas"/>
+          <w:color w:val="000000"/>
+          <w:lang w:val="en-US"/>
+        </w:rPr>
+        <w:t>}</w:t>
+      </w:r>
+    </w:p>
+    <w:p>
+      <w:pPr>
+        <w:autoSpaceDE w:val="0"/>
+        <w:autoSpaceDN w:val="0"/>
+        <w:adjustRightInd w:val="0"/>
+        <w:spacing w:after="0" w:line="240" w:lineRule="auto"/>
+        <w:rPr>
+          <w:rFonts w:ascii="Consolas" w:hAnsi="Consolas" w:cs="Consolas"/>
+          <w:color w:val="000000"/>
+          <w:lang w:val="en-US"/>
+        </w:rPr>
+      </w:pPr>
+      <w:r>
+        <w:rPr>
+          <w:rFonts w:ascii="Consolas" w:hAnsi="Consolas" w:cs="Consolas"/>
+          <w:color w:val="000000"/>
+          <w:lang w:val="en-US"/>
+        </w:rPr>
+        <w:t>}</w:t>
+      </w:r>
+    </w:p>
+    <w:p>
+      <w:pPr>
+        <w:autoSpaceDE w:val="0"/>
+        <w:autoSpaceDN w:val="0"/>
+        <w:adjustRightInd w:val="0"/>
+        <w:spacing w:after="0" w:line="240" w:lineRule="auto"/>
+        <w:rPr>
+          <w:rFonts w:ascii="Consolas" w:hAnsi="Consolas" w:cs="Consolas"/>
+          <w:color w:val="000000"/>
+          <w:lang w:val="en-US"/>
+        </w:rPr>
+      </w:pPr>
+    </w:p>
+    <w:p>
+      <w:pPr>
+        <w:autoSpaceDE w:val="0"/>
+        <w:autoSpaceDN w:val="0"/>
+        <w:adjustRightInd w:val="0"/>
+        <w:spacing w:after="0" w:line="240" w:lineRule="auto"/>
+        <w:rPr>
+          <w:rFonts w:ascii="Consolas" w:hAnsi="Consolas" w:cs="Consolas"/>
+          <w:color w:val="000000"/>
+          <w:lang w:val="en-US"/>
+        </w:rPr>
+      </w:pPr>
+      <w:r>
+        <w:rPr>
+          <w:rFonts w:ascii="Consolas" w:hAnsi="Consolas" w:cs="Consolas"/>
+          <w:color w:val="0000FF"/>
+          <w:lang w:val="en-US"/>
+        </w:rPr>
+        <w:t>public</w:t>
+      </w:r>
+      <w:r>
+        <w:rPr>
+          <w:rFonts w:ascii="Consolas" w:hAnsi="Consolas" w:cs="Consolas"/>
+          <w:color w:val="000000"/>
+          <w:lang w:val="en-US"/>
+        </w:rPr>
+        <w:t xml:space="preserve"> </w:t>
+      </w:r>
+      <w:r>
+        <w:rPr>
+          <w:rFonts w:ascii="Consolas" w:hAnsi="Consolas" w:cs="Consolas"/>
+          <w:color w:val="2B91AF"/>
+          <w:lang w:val="en-US"/>
+        </w:rPr>
+        <w:t>PhotoClass</w:t>
+      </w:r>
+      <w:r>
+        <w:rPr>
+          <w:rFonts w:ascii="Consolas" w:hAnsi="Consolas" w:cs="Consolas"/>
+          <w:color w:val="000000"/>
+          <w:lang w:val="en-US"/>
+        </w:rPr>
+        <w:t xml:space="preserve"> PictureSelected</w:t>
+      </w:r>
+    </w:p>
+    <w:p>
+      <w:pPr>
+        <w:autoSpaceDE w:val="0"/>
+        <w:autoSpaceDN w:val="0"/>
+        <w:adjustRightInd w:val="0"/>
+        <w:spacing w:after="0" w:line="240" w:lineRule="auto"/>
+        <w:rPr>
+          <w:rFonts w:ascii="Consolas" w:hAnsi="Consolas" w:cs="Consolas"/>
+          <w:color w:val="000000"/>
+          <w:lang w:val="en-US"/>
+        </w:rPr>
+      </w:pPr>
+      <w:r>
+        <w:rPr>
+          <w:rFonts w:ascii="Consolas" w:hAnsi="Consolas" w:cs="Consolas"/>
+          <w:color w:val="000000"/>
+          <w:lang w:val="en-US"/>
+        </w:rPr>
+        <w:t>{</w:t>
+      </w:r>
+    </w:p>
+    <w:p>
+      <w:pPr>
+        <w:autoSpaceDE w:val="0"/>
+        <w:autoSpaceDN w:val="0"/>
+        <w:adjustRightInd w:val="0"/>
+        <w:spacing w:after="0" w:line="240" w:lineRule="auto"/>
+        <w:ind w:firstLine="720"/>
+        <w:rPr>
+          <w:rFonts w:ascii="Consolas" w:hAnsi="Consolas" w:cs="Consolas"/>
+          <w:color w:val="000000"/>
+          <w:lang w:val="en-US"/>
+        </w:rPr>
+      </w:pPr>
+      <w:r>
+        <w:rPr>
+          <w:rFonts w:ascii="Consolas" w:hAnsi="Consolas" w:cs="Consolas"/>
+          <w:color w:val="0000FF"/>
+          <w:lang w:val="en-US"/>
+        </w:rPr>
+        <w:t>get</w:t>
+      </w:r>
+      <w:r>
+        <w:rPr>
+          <w:rFonts w:ascii="Consolas" w:hAnsi="Consolas" w:cs="Consolas"/>
+          <w:color w:val="000000"/>
+          <w:lang w:val="en-US"/>
+        </w:rPr>
+        <w:t xml:space="preserve"> { </w:t>
+      </w:r>
+      <w:r>
+        <w:rPr>
+          <w:rFonts w:ascii="Consolas" w:hAnsi="Consolas" w:cs="Consolas"/>
+          <w:color w:val="0000FF"/>
+          <w:lang w:val="en-US"/>
+        </w:rPr>
+        <w:t>return</w:t>
+      </w:r>
+      <w:r>
+        <w:rPr>
+          <w:rFonts w:ascii="Consolas" w:hAnsi="Consolas" w:cs="Consolas"/>
+          <w:color w:val="000000"/>
+          <w:lang w:val="en-US"/>
+        </w:rPr>
+        <w:t xml:space="preserve"> _photoCatalog.Read(DomainObject.PhotoKey); }</w:t>
+      </w:r>
+    </w:p>
+    <w:p>
+      <w:pPr>
+        <w:autoSpaceDE w:val="0"/>
+        <w:autoSpaceDN w:val="0"/>
+        <w:adjustRightInd w:val="0"/>
+        <w:spacing w:after="0" w:line="240" w:lineRule="auto"/>
+        <w:ind w:firstLine="720"/>
+        <w:rPr>
+          <w:rFonts w:ascii="Consolas" w:hAnsi="Consolas" w:cs="Consolas"/>
+          <w:color w:val="000000"/>
+          <w:lang w:val="en-US"/>
+        </w:rPr>
+      </w:pPr>
+      <w:r>
+        <w:rPr>
+          <w:rFonts w:ascii="Consolas" w:hAnsi="Consolas" w:cs="Consolas"/>
+          <w:color w:val="0000FF"/>
+          <w:lang w:val="en-US"/>
+        </w:rPr>
+        <w:t>set</w:t>
+      </w:r>
+    </w:p>
+    <w:p>
+      <w:pPr>
+        <w:autoSpaceDE w:val="0"/>
+        <w:autoSpaceDN w:val="0"/>
+        <w:adjustRightInd w:val="0"/>
+        <w:spacing w:after="0" w:line="240" w:lineRule="auto"/>
+        <w:ind w:firstLine="720"/>
+        <w:rPr>
+          <w:rFonts w:ascii="Consolas" w:hAnsi="Consolas" w:cs="Consolas"/>
+          <w:color w:val="000000"/>
+          <w:lang w:val="en-US"/>
+        </w:rPr>
+      </w:pPr>
+      <w:r>
+        <w:rPr>
+          <w:rFonts w:ascii="Consolas" w:hAnsi="Consolas" w:cs="Consolas"/>
+          <w:color w:val="000000"/>
+          <w:lang w:val="en-US"/>
+        </w:rPr>
+        <w:t>{</w:t>
+      </w:r>
+    </w:p>
+    <w:p>
+      <w:pPr>
+        <w:autoSpaceDE w:val="0"/>
+        <w:autoSpaceDN w:val="0"/>
+        <w:adjustRightInd w:val="0"/>
+        <w:spacing w:after="0" w:line="240" w:lineRule="auto"/>
+        <w:ind w:left="720" w:firstLine="720"/>
+        <w:rPr>
+          <w:rFonts w:ascii="Consolas" w:hAnsi="Consolas" w:cs="Consolas"/>
+          <w:color w:val="000000"/>
+          <w:lang w:val="en-US"/>
+        </w:rPr>
+      </w:pPr>
+      <w:r>
+        <w:rPr>
+          <w:rFonts w:ascii="Consolas" w:hAnsi="Consolas" w:cs="Consolas"/>
+          <w:color w:val="0000FF"/>
+          <w:lang w:val="en-US"/>
+        </w:rPr>
+        <w:t>if</w:t>
+      </w:r>
+      <w:r>
+        <w:rPr>
+          <w:rFonts w:ascii="Consolas" w:hAnsi="Consolas" w:cs="Consolas"/>
+          <w:color w:val="000000"/>
+          <w:lang w:val="en-US"/>
+        </w:rPr>
+        <w:t xml:space="preserve"> (</w:t>
+      </w:r>
+      <w:r>
+        <w:rPr>
+          <w:rFonts w:ascii="Consolas" w:hAnsi="Consolas" w:cs="Consolas"/>
+          <w:color w:val="0000FF"/>
+          <w:lang w:val="en-US"/>
+        </w:rPr>
+        <w:t>value</w:t>
+      </w:r>
+      <w:r>
+        <w:rPr>
+          <w:rFonts w:ascii="Consolas" w:hAnsi="Consolas" w:cs="Consolas"/>
+          <w:color w:val="000000"/>
+          <w:lang w:val="en-US"/>
+        </w:rPr>
+        <w:t xml:space="preserve"> != </w:t>
+      </w:r>
+      <w:r>
+        <w:rPr>
+          <w:rFonts w:ascii="Consolas" w:hAnsi="Consolas" w:cs="Consolas"/>
+          <w:color w:val="0000FF"/>
+          <w:lang w:val="en-US"/>
+        </w:rPr>
+        <w:t>null</w:t>
+      </w:r>
+      <w:r>
+        <w:rPr>
+          <w:rFonts w:ascii="Consolas" w:hAnsi="Consolas" w:cs="Consolas"/>
+          <w:color w:val="000000"/>
+          <w:lang w:val="en-US"/>
+        </w:rPr>
+        <w:t>)</w:t>
+      </w:r>
+    </w:p>
+    <w:p>
+      <w:pPr>
+        <w:autoSpaceDE w:val="0"/>
+        <w:autoSpaceDN w:val="0"/>
+        <w:adjustRightInd w:val="0"/>
+        <w:spacing w:after="0" w:line="240" w:lineRule="auto"/>
+        <w:ind w:left="720" w:firstLine="720"/>
+        <w:rPr>
+          <w:rFonts w:ascii="Consolas" w:hAnsi="Consolas" w:cs="Consolas"/>
+          <w:color w:val="000000"/>
+          <w:lang w:val="en-US"/>
+        </w:rPr>
+      </w:pPr>
+      <w:r>
+        <w:rPr>
+          <w:rFonts w:ascii="Consolas" w:hAnsi="Consolas" w:cs="Consolas"/>
+          <w:color w:val="000000"/>
+          <w:lang w:val="en-US"/>
+        </w:rPr>
+        <w:t>{</w:t>
+      </w:r>
+    </w:p>
+    <w:p>
+      <w:pPr>
+        <w:autoSpaceDE w:val="0"/>
+        <w:autoSpaceDN w:val="0"/>
+        <w:adjustRightInd w:val="0"/>
+        <w:spacing w:after="0" w:line="240" w:lineRule="auto"/>
+        <w:ind w:left="1440" w:firstLine="720"/>
+        <w:rPr>
+          <w:rFonts w:ascii="Consolas" w:hAnsi="Consolas" w:cs="Consolas"/>
+          <w:color w:val="000000"/>
+          <w:lang w:val="en-US"/>
+        </w:rPr>
+      </w:pPr>
+      <w:r>
+        <w:rPr>
+          <w:rFonts w:ascii="Consolas" w:hAnsi="Consolas" w:cs="Consolas"/>
+          <w:color w:val="000000"/>
+          <w:lang w:val="en-US"/>
+        </w:rPr>
+        <w:t xml:space="preserve">DomainObject.PhotoKey = </w:t>
+      </w:r>
+      <w:r>
+        <w:rPr>
+          <w:rFonts w:ascii="Consolas" w:hAnsi="Consolas" w:cs="Consolas"/>
+          <w:color w:val="0000FF"/>
+          <w:lang w:val="en-US"/>
+        </w:rPr>
+        <w:t>value</w:t>
+      </w:r>
+      <w:r>
+        <w:rPr>
+          <w:rFonts w:ascii="Consolas" w:hAnsi="Consolas" w:cs="Consolas"/>
+          <w:color w:val="000000"/>
+          <w:lang w:val="en-US"/>
+        </w:rPr>
+        <w:t>.Key;</w:t>
+      </w:r>
+    </w:p>
+    <w:p>
+      <w:pPr>
+        <w:autoSpaceDE w:val="0"/>
+        <w:autoSpaceDN w:val="0"/>
+        <w:adjustRightInd w:val="0"/>
+        <w:spacing w:after="0" w:line="240" w:lineRule="auto"/>
+        <w:ind w:left="720" w:firstLine="720"/>
+        <w:rPr>
+          <w:rFonts w:ascii="Consolas" w:hAnsi="Consolas" w:cs="Consolas"/>
+          <w:color w:val="000000"/>
+          <w:lang w:val="en-US"/>
+        </w:rPr>
+      </w:pPr>
+      <w:r>
+        <w:rPr>
+          <w:rFonts w:ascii="Consolas" w:hAnsi="Consolas" w:cs="Consolas"/>
+          <w:color w:val="000000"/>
+          <w:lang w:val="en-US"/>
+        </w:rPr>
+        <w:t>}</w:t>
+      </w:r>
+    </w:p>
+    <w:p>
+      <w:pPr>
+        <w:autoSpaceDE w:val="0"/>
+        <w:autoSpaceDN w:val="0"/>
+        <w:adjustRightInd w:val="0"/>
+        <w:spacing w:after="0" w:line="240" w:lineRule="auto"/>
+        <w:ind w:left="720" w:firstLine="720"/>
+        <w:rPr>
+          <w:rFonts w:ascii="Consolas" w:hAnsi="Consolas" w:cs="Consolas"/>
+          <w:color w:val="000000"/>
+          <w:lang w:val="en-US"/>
+        </w:rPr>
+      </w:pPr>
+      <w:r>
+        <w:rPr>
+          <w:rFonts w:ascii="Consolas" w:hAnsi="Consolas" w:cs="Consolas"/>
+          <w:color w:val="000000"/>
+          <w:lang w:val="en-US"/>
+        </w:rPr>
+        <w:t>OnPropertyChanged();</w:t>
+      </w:r>
+    </w:p>
+    <w:p>
+      <w:pPr>
+        <w:autoSpaceDE w:val="0"/>
+        <w:autoSpaceDN w:val="0"/>
+        <w:adjustRightInd w:val="0"/>
+        <w:spacing w:after="0" w:line="240" w:lineRule="auto"/>
+        <w:ind w:left="720"/>
+        <w:rPr>
+          <w:rFonts w:ascii="Consolas" w:hAnsi="Consolas" w:cs="Consolas"/>
+          <w:color w:val="000000"/>
+          <w:lang w:val="en-US"/>
+        </w:rPr>
+      </w:pPr>
+      <w:r>
+        <w:rPr>
+          <w:rFonts w:ascii="Consolas" w:hAnsi="Consolas" w:cs="Consolas"/>
+          <w:color w:val="000000"/>
+          <w:lang w:val="en-US"/>
+        </w:rPr>
+        <w:t>}</w:t>
+      </w:r>
+    </w:p>
+    <w:p>
+      <w:pPr>
+        <w:widowControl w:val="0"/>
+        <w:autoSpaceDE w:val="0"/>
+        <w:autoSpaceDN w:val="0"/>
+        <w:adjustRightInd w:val="0"/>
+        <w:spacing w:after="0" w:line="276" w:lineRule="auto"/>
+        <w:rPr>
+          <w:rFonts w:ascii="Calibri" w:hAnsi="Calibri" w:cs="Calibri"/>
+          <w:lang w:val="en-US"/>
+        </w:rPr>
+      </w:pPr>
+      <w:r>
+        <w:rPr>
+          <w:rFonts w:ascii="Consolas" w:hAnsi="Consolas" w:cs="Consolas"/>
+          <w:color w:val="000000"/>
+          <w:lang w:val="en-US"/>
+        </w:rPr>
+        <w:t>}</w:t>
+      </w:r>
+    </w:p>
+    <w:p>
+      <w:pPr>
+        <w:widowControl w:val="0"/>
+        <w:autoSpaceDE w:val="0"/>
+        <w:autoSpaceDN w:val="0"/>
+        <w:adjustRightInd w:val="0"/>
+        <w:spacing w:after="0" w:line="276" w:lineRule="auto"/>
+        <w:rPr>
+          <w:rFonts w:ascii="Calibri" w:hAnsi="Calibri" w:cs="Calibri"/>
+          <w:sz w:val="24"/>
+          <w:szCs w:val="24"/>
+          <w:lang w:val="en-US"/>
+        </w:rPr>
+      </w:pPr>
+    </w:p>
+    <w:p>
+      <w:pPr>
+        <w:widowControl w:val="0"/>
+        <w:autoSpaceDE w:val="0"/>
+        <w:autoSpaceDN w:val="0"/>
+        <w:adjustRightInd w:val="0"/>
+        <w:spacing w:after="0" w:line="276" w:lineRule="auto"/>
+        <w:rPr>
+          <w:rFonts w:ascii="Calibri" w:hAnsi="Calibri" w:cs="Calibri"/>
+          <w:sz w:val="24"/>
+          <w:szCs w:val="24"/>
+          <w:lang w:val="en-US"/>
+        </w:rPr>
+      </w:pPr>
+      <w:r>
+        <w:rPr>
+          <w:rFonts w:ascii="Calibri" w:hAnsi="Calibri" w:cs="Calibri"/>
+          <w:sz w:val="24"/>
+          <w:szCs w:val="24"/>
+          <w:lang w:val="en-US"/>
+        </w:rPr>
+        <w:t xml:space="preserve">With these properties available, you can bind to e.g. a </w:t>
+      </w:r>
+      <w:r>
+        <w:rPr>
+          <w:rFonts w:ascii="Calibri" w:hAnsi="Calibri" w:cs="Calibri"/>
+          <w:b/>
+          <w:sz w:val="24"/>
+          <w:szCs w:val="24"/>
+          <w:lang w:val="en-US"/>
+        </w:rPr>
+        <w:t>ComboBox</w:t>
+      </w:r>
+      <w:r>
+        <w:rPr>
+          <w:rFonts w:ascii="Calibri" w:hAnsi="Calibri" w:cs="Calibri"/>
+          <w:sz w:val="24"/>
+          <w:szCs w:val="24"/>
+          <w:lang w:val="en-US"/>
+        </w:rPr>
+        <w:t xml:space="preserve"> in the view, like:</w:t>
+      </w:r>
+    </w:p>
+    <w:p>
+      <w:pPr>
+        <w:widowControl w:val="0"/>
+        <w:autoSpaceDE w:val="0"/>
+        <w:autoSpaceDN w:val="0"/>
+        <w:adjustRightInd w:val="0"/>
+        <w:spacing w:after="0" w:line="276" w:lineRule="auto"/>
+        <w:rPr>
+          <w:rFonts w:ascii="Calibri" w:hAnsi="Calibri" w:cs="Calibri"/>
+          <w:sz w:val="24"/>
+          <w:szCs w:val="24"/>
+          <w:lang w:val="en-US"/>
+        </w:rPr>
+      </w:pPr>
+    </w:p>
+    <w:p>
+      <w:pPr>
+        <w:autoSpaceDE w:val="0"/>
+        <w:autoSpaceDN w:val="0"/>
+        <w:adjustRightInd w:val="0"/>
+        <w:spacing w:after="0" w:line="240" w:lineRule="auto"/>
+        <w:rPr>
+          <w:rFonts w:ascii="Consolas" w:hAnsi="Consolas" w:cs="Consolas"/>
+          <w:color w:val="000000"/>
+          <w:lang w:val="en-US"/>
+        </w:rPr>
+      </w:pPr>
+      <w:r>
+        <w:rPr>
+          <w:rFonts w:ascii="Consolas" w:hAnsi="Consolas" w:cs="Consolas"/>
+          <w:color w:val="0000FF"/>
+          <w:lang w:val="en-US"/>
+        </w:rPr>
+        <w:t>&lt;</w:t>
+      </w:r>
+      <w:r>
+        <w:rPr>
+          <w:rFonts w:ascii="Consolas" w:hAnsi="Consolas" w:cs="Consolas"/>
+          <w:color w:val="A31515"/>
+          <w:lang w:val="en-US"/>
+        </w:rPr>
+        <w:t>ComboBox</w:t>
+      </w:r>
+    </w:p>
+    <w:p>
+      <w:pPr>
+        <w:autoSpaceDE w:val="0"/>
+        <w:autoSpaceDN w:val="0"/>
+        <w:adjustRightInd w:val="0"/>
+        <w:spacing w:after="0" w:line="240" w:lineRule="auto"/>
+        <w:ind w:firstLine="720"/>
+        <w:rPr>
+          <w:rFonts w:ascii="Consolas" w:hAnsi="Consolas" w:cs="Consolas"/>
+          <w:color w:val="000000"/>
+          <w:lang w:val="en-US"/>
+        </w:rPr>
+      </w:pPr>
+      <w:r>
+        <w:rPr>
+          <w:rFonts w:ascii="Consolas" w:hAnsi="Consolas" w:cs="Consolas"/>
+          <w:color w:val="FF0000"/>
+          <w:lang w:val="en-US"/>
+        </w:rPr>
+        <w:t>ItemsSource</w:t>
+      </w:r>
+      <w:r>
+        <w:rPr>
+          <w:rFonts w:ascii="Consolas" w:hAnsi="Consolas" w:cs="Consolas"/>
+          <w:color w:val="0000FF"/>
+          <w:lang w:val="en-US"/>
+        </w:rPr>
+        <w:t>="{</w:t>
+      </w:r>
+      <w:r>
+        <w:rPr>
+          <w:rFonts w:ascii="Consolas" w:hAnsi="Consolas" w:cs="Consolas"/>
+          <w:color w:val="A31515"/>
+          <w:lang w:val="en-US"/>
+        </w:rPr>
+        <w:t>Binding</w:t>
+      </w:r>
+      <w:r>
+        <w:rPr>
+          <w:rFonts w:ascii="Consolas" w:hAnsi="Consolas" w:cs="Consolas"/>
+          <w:color w:val="FF0000"/>
+          <w:lang w:val="en-US"/>
+        </w:rPr>
+        <w:t xml:space="preserve"> DetailsViewModel</w:t>
+      </w:r>
+      <w:r>
+        <w:rPr>
+          <w:rFonts w:ascii="Consolas" w:hAnsi="Consolas" w:cs="Consolas"/>
+          <w:color w:val="0000FF"/>
+          <w:lang w:val="en-US"/>
+        </w:rPr>
+        <w:t>.PictureCollection}"</w:t>
+      </w:r>
+      <w:r>
+        <w:rPr>
+          <w:rFonts w:ascii="Consolas" w:hAnsi="Consolas" w:cs="Consolas"/>
+          <w:color w:val="000000"/>
+          <w:lang w:val="en-US"/>
+        </w:rPr>
+        <w:t xml:space="preserve"> </w:t>
+      </w:r>
+    </w:p>
+    <w:p>
+      <w:pPr>
+        <w:autoSpaceDE w:val="0"/>
+        <w:autoSpaceDN w:val="0"/>
+        <w:adjustRightInd w:val="0"/>
+        <w:spacing w:after="0" w:line="240" w:lineRule="auto"/>
+        <w:ind w:left="720"/>
+        <w:rPr>
+          <w:rFonts w:ascii="Consolas" w:hAnsi="Consolas" w:cs="Consolas"/>
+          <w:color w:val="000000"/>
+          <w:lang w:val="en-US"/>
+        </w:rPr>
+      </w:pPr>
+      <w:r>
+        <w:rPr>
+          <w:rFonts w:ascii="Consolas" w:hAnsi="Consolas" w:cs="Consolas"/>
+          <w:color w:val="FF0000"/>
+          <w:lang w:val="en-US"/>
+        </w:rPr>
+        <w:t>SelectedItem</w:t>
+      </w:r>
+      <w:r>
+        <w:rPr>
+          <w:rFonts w:ascii="Consolas" w:hAnsi="Consolas" w:cs="Consolas"/>
+          <w:color w:val="0000FF"/>
+          <w:lang w:val="en-US"/>
+        </w:rPr>
+        <w:t>="{</w:t>
+      </w:r>
+      <w:r>
+        <w:rPr>
+          <w:rFonts w:ascii="Consolas" w:hAnsi="Consolas" w:cs="Consolas"/>
+          <w:color w:val="A31515"/>
+          <w:lang w:val="en-US"/>
+        </w:rPr>
+        <w:t>Binding</w:t>
+      </w:r>
+      <w:r>
+        <w:rPr>
+          <w:rFonts w:ascii="Consolas" w:hAnsi="Consolas" w:cs="Consolas"/>
+          <w:color w:val="FF0000"/>
+          <w:lang w:val="en-US"/>
+        </w:rPr>
+        <w:t xml:space="preserve"> DetailsViewModel</w:t>
+      </w:r>
+      <w:r>
+        <w:rPr>
+          <w:rFonts w:ascii="Consolas" w:hAnsi="Consolas" w:cs="Consolas"/>
+          <w:color w:val="0000FF"/>
+          <w:lang w:val="en-US"/>
+        </w:rPr>
+        <w:t>.PictureSelected,</w:t>
+      </w:r>
+      <w:r>
+        <w:rPr>
+          <w:rFonts w:ascii="Consolas" w:hAnsi="Consolas" w:cs="Consolas"/>
+          <w:color w:val="FF0000"/>
+          <w:lang w:val="en-US"/>
+        </w:rPr>
+        <w:t xml:space="preserve"> Mode</w:t>
+      </w:r>
+      <w:r>
+        <w:rPr>
+          <w:rFonts w:ascii="Consolas" w:hAnsi="Consolas" w:cs="Consolas"/>
+          <w:color w:val="0000FF"/>
+          <w:lang w:val="en-US"/>
+        </w:rPr>
+        <w:t>=TwoWay}"&gt;</w:t>
+      </w:r>
+    </w:p>
+    <w:p>
+      <w:pPr>
+        <w:autoSpaceDE w:val="0"/>
+        <w:autoSpaceDN w:val="0"/>
+        <w:adjustRightInd w:val="0"/>
+        <w:spacing w:after="0" w:line="240" w:lineRule="auto"/>
+        <w:ind w:firstLine="720"/>
+        <w:rPr>
+          <w:rFonts w:ascii="Consolas" w:hAnsi="Consolas" w:cs="Consolas"/>
+          <w:color w:val="0000FF"/>
+          <w:lang w:val="en-US"/>
+        </w:rPr>
+      </w:pPr>
+      <w:r>
+        <w:rPr>
+          <w:rFonts w:ascii="Consolas" w:hAnsi="Consolas" w:cs="Consolas"/>
+          <w:color w:val="0000FF"/>
+          <w:lang w:val="en-US"/>
+        </w:rPr>
+        <w:t>&lt;</w:t>
+      </w:r>
+      <w:r>
+        <w:rPr>
+          <w:rFonts w:ascii="Consolas" w:hAnsi="Consolas" w:cs="Consolas"/>
+          <w:color w:val="A31515"/>
+          <w:lang w:val="en-US"/>
+        </w:rPr>
+        <w:t>ComboBox.ItemTemplate</w:t>
+      </w:r>
+      <w:r>
+        <w:rPr>
+          <w:rFonts w:ascii="Consolas" w:hAnsi="Consolas" w:cs="Consolas"/>
+          <w:color w:val="0000FF"/>
+          <w:lang w:val="en-US"/>
+        </w:rPr>
+        <w:t>&gt;</w:t>
+      </w:r>
+    </w:p>
+    <w:p>
+      <w:pPr>
+        <w:autoSpaceDE w:val="0"/>
+        <w:autoSpaceDN w:val="0"/>
+        <w:adjustRightInd w:val="0"/>
+        <w:spacing w:after="0" w:line="240" w:lineRule="auto"/>
+        <w:ind w:firstLine="720"/>
+        <w:rPr>
+          <w:rFonts w:ascii="Consolas" w:hAnsi="Consolas" w:cs="Consolas"/>
+          <w:color w:val="000000"/>
+          <w:lang w:val="en-US"/>
+        </w:rPr>
+      </w:pPr>
+      <w:r>
+        <w:rPr>
+          <w:rFonts w:ascii="Consolas" w:hAnsi="Consolas" w:cs="Consolas"/>
+          <w:color w:val="0000FF"/>
+          <w:lang w:val="en-US"/>
+        </w:rPr>
+        <w:tab/>
+        <w:t>...</w:t>
+      </w:r>
+    </w:p>
+    <w:p>
+      <w:pPr>
+        <w:autoSpaceDE w:val="0"/>
+        <w:autoSpaceDN w:val="0"/>
+        <w:adjustRightInd w:val="0"/>
+        <w:spacing w:after="0" w:line="240" w:lineRule="auto"/>
+        <w:ind w:firstLine="720"/>
+        <w:rPr>
+          <w:rFonts w:ascii="Consolas" w:hAnsi="Consolas" w:cs="Consolas"/>
+          <w:color w:val="000000"/>
+          <w:lang w:val="en-US"/>
+        </w:rPr>
+      </w:pPr>
+      <w:r>
+        <w:rPr>
+          <w:rFonts w:ascii="Consolas" w:hAnsi="Consolas" w:cs="Consolas"/>
+          <w:color w:val="0000FF"/>
+          <w:lang w:val="en-US"/>
+        </w:rPr>
+        <w:t>&lt;/</w:t>
+      </w:r>
+      <w:r>
+        <w:rPr>
+          <w:rFonts w:ascii="Consolas" w:hAnsi="Consolas" w:cs="Consolas"/>
+          <w:color w:val="A31515"/>
+          <w:lang w:val="en-US"/>
+        </w:rPr>
+        <w:t>ComboBox.ItemTemplate</w:t>
+      </w:r>
+      <w:r>
+        <w:rPr>
+          <w:rFonts w:ascii="Consolas" w:hAnsi="Consolas" w:cs="Consolas"/>
+          <w:color w:val="0000FF"/>
+          <w:lang w:val="en-US"/>
+        </w:rPr>
+        <w:t>&gt;</w:t>
+      </w:r>
+    </w:p>
+    <w:p>
+      <w:pPr>
+        <w:widowControl w:val="0"/>
+        <w:autoSpaceDE w:val="0"/>
+        <w:autoSpaceDN w:val="0"/>
+        <w:adjustRightInd w:val="0"/>
+        <w:spacing w:after="0" w:line="276" w:lineRule="auto"/>
+        <w:rPr>
+          <w:rFonts w:ascii="Calibri" w:hAnsi="Calibri" w:cs="Calibri"/>
+          <w:lang w:val="en-US"/>
+        </w:rPr>
+      </w:pPr>
+      <w:r>
+        <w:rPr>
+          <w:rFonts w:ascii="Consolas" w:hAnsi="Consolas" w:cs="Consolas"/>
+          <w:color w:val="0000FF"/>
+          <w:lang w:val="en-US"/>
+        </w:rPr>
+        <w:t>&lt;/</w:t>
+      </w:r>
+      <w:r>
+        <w:rPr>
+          <w:rFonts w:ascii="Consolas" w:hAnsi="Consolas" w:cs="Consolas"/>
+          <w:color w:val="A31515"/>
+          <w:lang w:val="en-US"/>
+        </w:rPr>
+        <w:t>ComboBox</w:t>
+      </w:r>
+      <w:r>
+        <w:rPr>
+          <w:rFonts w:ascii="Consolas" w:hAnsi="Consolas" w:cs="Consolas"/>
+          <w:color w:val="0000FF"/>
+          <w:lang w:val="en-US"/>
+        </w:rPr>
+        <w:t>&gt;</w:t>
+      </w:r>
+    </w:p>
+    <w:p>
+      <w:pPr>
+        <w:widowControl w:val="0"/>
+        <w:autoSpaceDE w:val="0"/>
+        <w:autoSpaceDN w:val="0"/>
+        <w:adjustRightInd w:val="0"/>
+        <w:spacing w:after="0" w:line="276" w:lineRule="auto"/>
+        <w:rPr>
+          <w:rFonts w:ascii="Calibri" w:hAnsi="Calibri" w:cs="Calibri"/>
+          <w:sz w:val="24"/>
+          <w:szCs w:val="24"/>
+          <w:lang w:val="en-US"/>
+        </w:rPr>
+      </w:pPr>
+    </w:p>
+    <w:p>
+      <w:pPr>
+        <w:widowControl w:val="0"/>
+        <w:autoSpaceDE w:val="0"/>
+        <w:autoSpaceDN w:val="0"/>
+        <w:adjustRightInd w:val="0"/>
+        <w:spacing w:after="0" w:line="276" w:lineRule="auto"/>
+        <w:rPr>
+          <w:rFonts w:ascii="Calibri" w:hAnsi="Calibri" w:cs="Calibri"/>
+          <w:sz w:val="24"/>
+          <w:szCs w:val="24"/>
+          <w:lang w:val="en-US"/>
+        </w:rPr>
+      </w:pPr>
+      <w:r>
+        <w:rPr>
+          <w:rFonts w:ascii="Calibri" w:hAnsi="Calibri" w:cs="Calibri"/>
+          <w:sz w:val="24"/>
+          <w:szCs w:val="24"/>
+          <w:lang w:val="en-US"/>
+        </w:rPr>
+        <w:t xml:space="preserve">Once you let objects refer to foreign objects, you must also be aware of potential problems relating to deletion of objects. If a </w:t>
+      </w:r>
+      <w:r>
+        <w:rPr>
+          <w:rFonts w:ascii="Calibri" w:hAnsi="Calibri" w:cs="Calibri"/>
+          <w:b/>
+          <w:sz w:val="24"/>
+          <w:szCs w:val="24"/>
+          <w:lang w:val="en-US"/>
+        </w:rPr>
+        <w:t>Car</w:t>
+      </w:r>
+      <w:r>
+        <w:rPr>
+          <w:rFonts w:ascii="Calibri" w:hAnsi="Calibri" w:cs="Calibri"/>
+          <w:sz w:val="24"/>
+          <w:szCs w:val="24"/>
+          <w:lang w:val="en-US"/>
+        </w:rPr>
+        <w:t xml:space="preserve"> object refers to a </w:t>
+      </w:r>
+      <w:r>
+        <w:rPr>
+          <w:rFonts w:ascii="Calibri" w:hAnsi="Calibri" w:cs="Calibri"/>
+          <w:b/>
+          <w:sz w:val="24"/>
+          <w:szCs w:val="24"/>
+          <w:lang w:val="en-US"/>
+        </w:rPr>
+        <w:t>Photo</w:t>
+      </w:r>
+      <w:r>
+        <w:rPr>
+          <w:rFonts w:ascii="Calibri" w:hAnsi="Calibri" w:cs="Calibri"/>
+          <w:sz w:val="24"/>
+          <w:szCs w:val="24"/>
+          <w:lang w:val="en-US"/>
+        </w:rPr>
+        <w:t xml:space="preserve"> object, you need to consider how to handle the situation where the referred-to </w:t>
+      </w:r>
+      <w:r>
+        <w:rPr>
+          <w:rFonts w:ascii="Calibri" w:hAnsi="Calibri" w:cs="Calibri"/>
+          <w:b/>
+          <w:sz w:val="24"/>
+          <w:szCs w:val="24"/>
+          <w:lang w:val="en-US"/>
+        </w:rPr>
+        <w:t>Photo</w:t>
+      </w:r>
+      <w:r>
+        <w:rPr>
+          <w:rFonts w:ascii="Calibri" w:hAnsi="Calibri" w:cs="Calibri"/>
+          <w:sz w:val="24"/>
+          <w:szCs w:val="24"/>
+          <w:lang w:val="en-US"/>
+        </w:rPr>
+        <w:t xml:space="preserve"> object has been deleted. Keeping track of such dependencies is not a trivial matter.</w:t>
+      </w:r>
+    </w:p>
+    <w:p>
+      <w:pPr>
+        <w:pStyle w:val="Overskrift1"/>
+        <w:rPr>
+          <w:lang w:val="en-US"/>
+        </w:rPr>
+      </w:pPr>
       <w:r>
         <w:rPr>
           <w:lang w:val="en-US"/>
         </w:rPr>
         <w:br w:type="page"/>
       </w:r>
-      <w:bookmarkStart w:id="10" w:name="_Toc481145500"/>
+      <w:bookmarkStart w:id="10" w:name="_Toc481612672"/>
       <w:r>
         <w:rPr>
           <w:lang w:val="en-US"/>
@@ -14109,6 +17055,8 @@
           <w:lang w:val="en-US"/>
         </w:rPr>
       </w:pPr>
+      <w:bookmarkStart w:id="11" w:name="_GoBack"/>
+      <w:bookmarkEnd w:id="11"/>
       <w:r>
         <w:rPr>
           <w:rFonts w:ascii="Calibri" w:hAnsi="Calibri" w:cs="Calibri"/>
@@ -29334,7 +32282,7 @@
 </file>
 
 <file path=customXml/itemProps1.xml><?xml version="1.0" encoding="utf-8"?>
-<ds:datastoreItem xmlns:ds="http://schemas.openxmlformats.org/officeDocument/2006/customXml" ds:itemID="{CE17C706-20E5-4D20-923D-B9ADFE9FB452}">
+<ds:datastoreItem xmlns:ds="http://schemas.openxmlformats.org/officeDocument/2006/customXml" ds:itemID="{FE82267B-5711-4C5F-A5A2-9102CA479DCE}">
   <ds:schemaRefs>
     <ds:schemaRef ds:uri="http://schemas.openxmlformats.org/officeDocument/2006/bibliography"/>
   </ds:schemaRefs>

</xml_diff>

<commit_message>
Several updates and additions, including: - Small framework for handling images with tags - Small framework for handling hard-coded objects transparently - Catalogs now fire Events when modified. Observers (e.g. ViewModels) can then subscribe to these events. - ObjectProvider class, for easier access to Catalog singletons - Graphics for MVVMStarter visual identity
</commit_message>
<xml_diff>
--- a/MVVMStarter/Documentation/MVVMStarter Guide.docx
+++ b/MVVMStarter/Documentation/MVVMStarter Guide.docx
@@ -14197,61 +14197,7 @@
           <w:szCs w:val="24"/>
           <w:lang w:val="en-US"/>
         </w:rPr>
-        <w:t>“foreign” domain object</w:t>
-      </w:r>
-      <w:r>
-        <w:rPr>
-          <w:rFonts w:ascii="Calibri" w:hAnsi="Calibri" w:cs="Calibri"/>
-          <w:sz w:val="24"/>
-          <w:szCs w:val="24"/>
-          <w:lang w:val="en-US"/>
-        </w:rPr>
-        <w:t>s</w:t>
-      </w:r>
-      <w:r>
-        <w:rPr>
-          <w:rFonts w:ascii="Calibri" w:hAnsi="Calibri" w:cs="Calibri"/>
-          <w:sz w:val="24"/>
-          <w:szCs w:val="24"/>
-          <w:lang w:val="en-US"/>
-        </w:rPr>
-        <w:t xml:space="preserve"> (</w:t>
-      </w:r>
-      <w:r>
-        <w:rPr>
-          <w:rFonts w:ascii="Calibri" w:hAnsi="Calibri" w:cs="Calibri"/>
-          <w:sz w:val="24"/>
-          <w:szCs w:val="24"/>
-          <w:lang w:val="en-US"/>
-        </w:rPr>
-        <w:t xml:space="preserve">domain </w:t>
-      </w:r>
-      <w:r>
-        <w:rPr>
-          <w:rFonts w:ascii="Calibri" w:hAnsi="Calibri" w:cs="Calibri"/>
-          <w:sz w:val="24"/>
-          <w:szCs w:val="24"/>
-          <w:lang w:val="en-US"/>
-        </w:rPr>
-        <w:t>object</w:t>
-      </w:r>
-      <w:r>
-        <w:rPr>
-          <w:rFonts w:ascii="Calibri" w:hAnsi="Calibri" w:cs="Calibri"/>
-          <w:sz w:val="24"/>
-          <w:szCs w:val="24"/>
-          <w:lang w:val="en-US"/>
-        </w:rPr>
-        <w:t>s</w:t>
-      </w:r>
-      <w:r>
-        <w:rPr>
-          <w:rFonts w:ascii="Calibri" w:hAnsi="Calibri" w:cs="Calibri"/>
-          <w:sz w:val="24"/>
-          <w:szCs w:val="24"/>
-          <w:lang w:val="en-US"/>
-        </w:rPr>
-        <w:t xml:space="preserve"> of a different class)</w:t>
+        <w:t>“foreign” domain objects (domain objects of a different class)</w:t>
       </w:r>
       <w:r>
         <w:rPr>
@@ -15717,6 +15663,48 @@
       <w:r>
         <w:rPr>
           <w:rFonts w:ascii="Consolas" w:hAnsi="Consolas" w:cs="Consolas"/>
+          <w:color w:val="0000FF"/>
+          <w:lang w:val="en-US"/>
+        </w:rPr>
+        <w:t>var</w:t>
+      </w:r>
+      <w:bookmarkStart w:id="10" w:name="_GoBack"/>
+      <w:bookmarkEnd w:id="10"/>
+      <w:r>
+        <w:rPr>
+          <w:rFonts w:ascii="Consolas" w:hAnsi="Consolas" w:cs="Consolas"/>
+          <w:color w:val="000000"/>
+          <w:lang w:val="en-US"/>
+        </w:rPr>
+        <w:t xml:space="preserve"> </w:t>
+      </w:r>
+      <w:r>
+        <w:rPr>
+          <w:rFonts w:ascii="Consolas" w:hAnsi="Consolas" w:cs="Consolas"/>
+          <w:color w:val="000000"/>
+          <w:lang w:val="en-US"/>
+        </w:rPr>
+        <w:t xml:space="preserve">collection = </w:t>
+      </w:r>
+      <w:r>
+        <w:rPr>
+          <w:rFonts w:ascii="Consolas" w:hAnsi="Consolas" w:cs="Consolas"/>
+          <w:color w:val="0000FF"/>
+          <w:lang w:val="en-US"/>
+        </w:rPr>
+        <w:t>new</w:t>
+      </w:r>
+      <w:r>
+        <w:rPr>
+          <w:rFonts w:ascii="Consolas" w:hAnsi="Consolas" w:cs="Consolas"/>
+          <w:color w:val="000000"/>
+          <w:lang w:val="en-US"/>
+        </w:rPr>
+        <w:t xml:space="preserve"> </w:t>
+      </w:r>
+      <w:r>
+        <w:rPr>
+          <w:rFonts w:ascii="Consolas" w:hAnsi="Consolas" w:cs="Consolas"/>
           <w:color w:val="2B91AF"/>
           <w:lang w:val="en-US"/>
         </w:rPr>
@@ -15744,7 +15732,355 @@
           <w:color w:val="000000"/>
           <w:lang w:val="en-US"/>
         </w:rPr>
-        <w:t xml:space="preserve">&gt; collection = </w:t>
+        <w:t>&gt;();</w:t>
+      </w:r>
+    </w:p>
+    <w:p>
+      <w:pPr>
+        <w:autoSpaceDE w:val="0"/>
+        <w:autoSpaceDN w:val="0"/>
+        <w:adjustRightInd w:val="0"/>
+        <w:spacing w:after="0" w:line="240" w:lineRule="auto"/>
+        <w:ind w:left="720" w:firstLine="720"/>
+        <w:rPr>
+          <w:rFonts w:ascii="Consolas" w:hAnsi="Consolas" w:cs="Consolas"/>
+          <w:color w:val="000000"/>
+          <w:lang w:val="en-US"/>
+        </w:rPr>
+      </w:pPr>
+      <w:r>
+        <w:rPr>
+          <w:rFonts w:ascii="Consolas" w:hAnsi="Consolas" w:cs="Consolas"/>
+          <w:color w:val="000000"/>
+          <w:lang w:val="en-US"/>
+        </w:rPr>
+        <w:t>_photoCatalog.All.ForEach(collection.Add);</w:t>
+      </w:r>
+    </w:p>
+    <w:p>
+      <w:pPr>
+        <w:autoSpaceDE w:val="0"/>
+        <w:autoSpaceDN w:val="0"/>
+        <w:adjustRightInd w:val="0"/>
+        <w:spacing w:after="0" w:line="240" w:lineRule="auto"/>
+        <w:ind w:left="720" w:firstLine="720"/>
+        <w:rPr>
+          <w:rFonts w:ascii="Consolas" w:hAnsi="Consolas" w:cs="Consolas"/>
+          <w:color w:val="000000"/>
+          <w:lang w:val="en-US"/>
+        </w:rPr>
+      </w:pPr>
+      <w:r>
+        <w:rPr>
+          <w:rFonts w:ascii="Consolas" w:hAnsi="Consolas" w:cs="Consolas"/>
+          <w:color w:val="0000FF"/>
+          <w:lang w:val="en-US"/>
+        </w:rPr>
+        <w:t>return</w:t>
+      </w:r>
+      <w:r>
+        <w:rPr>
+          <w:rFonts w:ascii="Consolas" w:hAnsi="Consolas" w:cs="Consolas"/>
+          <w:color w:val="000000"/>
+          <w:lang w:val="en-US"/>
+        </w:rPr>
+        <w:t xml:space="preserve"> collection;</w:t>
+      </w:r>
+    </w:p>
+    <w:p>
+      <w:pPr>
+        <w:autoSpaceDE w:val="0"/>
+        <w:autoSpaceDN w:val="0"/>
+        <w:adjustRightInd w:val="0"/>
+        <w:spacing w:after="0" w:line="240" w:lineRule="auto"/>
+        <w:ind w:firstLine="720"/>
+        <w:rPr>
+          <w:rFonts w:ascii="Consolas" w:hAnsi="Consolas" w:cs="Consolas"/>
+          <w:color w:val="000000"/>
+          <w:lang w:val="en-US"/>
+        </w:rPr>
+      </w:pPr>
+      <w:r>
+        <w:rPr>
+          <w:rFonts w:ascii="Consolas" w:hAnsi="Consolas" w:cs="Consolas"/>
+          <w:color w:val="000000"/>
+          <w:lang w:val="en-US"/>
+        </w:rPr>
+        <w:t>}</w:t>
+      </w:r>
+    </w:p>
+    <w:p>
+      <w:pPr>
+        <w:autoSpaceDE w:val="0"/>
+        <w:autoSpaceDN w:val="0"/>
+        <w:adjustRightInd w:val="0"/>
+        <w:spacing w:after="0" w:line="240" w:lineRule="auto"/>
+        <w:rPr>
+          <w:rFonts w:ascii="Consolas" w:hAnsi="Consolas" w:cs="Consolas"/>
+          <w:color w:val="000000"/>
+          <w:lang w:val="en-US"/>
+        </w:rPr>
+      </w:pPr>
+      <w:r>
+        <w:rPr>
+          <w:rFonts w:ascii="Consolas" w:hAnsi="Consolas" w:cs="Consolas"/>
+          <w:color w:val="000000"/>
+          <w:lang w:val="en-US"/>
+        </w:rPr>
+        <w:t>}</w:t>
+      </w:r>
+    </w:p>
+    <w:p>
+      <w:pPr>
+        <w:autoSpaceDE w:val="0"/>
+        <w:autoSpaceDN w:val="0"/>
+        <w:adjustRightInd w:val="0"/>
+        <w:spacing w:after="0" w:line="240" w:lineRule="auto"/>
+        <w:rPr>
+          <w:rFonts w:ascii="Consolas" w:hAnsi="Consolas" w:cs="Consolas"/>
+          <w:color w:val="000000"/>
+          <w:lang w:val="en-US"/>
+        </w:rPr>
+      </w:pPr>
+    </w:p>
+    <w:p>
+      <w:pPr>
+        <w:autoSpaceDE w:val="0"/>
+        <w:autoSpaceDN w:val="0"/>
+        <w:adjustRightInd w:val="0"/>
+        <w:spacing w:after="0" w:line="240" w:lineRule="auto"/>
+        <w:rPr>
+          <w:rFonts w:ascii="Consolas" w:hAnsi="Consolas" w:cs="Consolas"/>
+          <w:color w:val="000000"/>
+          <w:lang w:val="en-US"/>
+        </w:rPr>
+      </w:pPr>
+      <w:r>
+        <w:rPr>
+          <w:rFonts w:ascii="Consolas" w:hAnsi="Consolas" w:cs="Consolas"/>
+          <w:color w:val="0000FF"/>
+          <w:lang w:val="en-US"/>
+        </w:rPr>
+        <w:t>public</w:t>
+      </w:r>
+      <w:r>
+        <w:rPr>
+          <w:rFonts w:ascii="Consolas" w:hAnsi="Consolas" w:cs="Consolas"/>
+          <w:color w:val="000000"/>
+          <w:lang w:val="en-US"/>
+        </w:rPr>
+        <w:t xml:space="preserve"> </w:t>
+      </w:r>
+      <w:r>
+        <w:rPr>
+          <w:rFonts w:ascii="Consolas" w:hAnsi="Consolas" w:cs="Consolas"/>
+          <w:color w:val="2B91AF"/>
+          <w:lang w:val="en-US"/>
+        </w:rPr>
+        <w:t>PhotoClass</w:t>
+      </w:r>
+      <w:r>
+        <w:rPr>
+          <w:rFonts w:ascii="Consolas" w:hAnsi="Consolas" w:cs="Consolas"/>
+          <w:color w:val="000000"/>
+          <w:lang w:val="en-US"/>
+        </w:rPr>
+        <w:t xml:space="preserve"> PictureSelected</w:t>
+      </w:r>
+    </w:p>
+    <w:p>
+      <w:pPr>
+        <w:autoSpaceDE w:val="0"/>
+        <w:autoSpaceDN w:val="0"/>
+        <w:adjustRightInd w:val="0"/>
+        <w:spacing w:after="0" w:line="240" w:lineRule="auto"/>
+        <w:rPr>
+          <w:rFonts w:ascii="Consolas" w:hAnsi="Consolas" w:cs="Consolas"/>
+          <w:color w:val="000000"/>
+          <w:lang w:val="en-US"/>
+        </w:rPr>
+      </w:pPr>
+      <w:r>
+        <w:rPr>
+          <w:rFonts w:ascii="Consolas" w:hAnsi="Consolas" w:cs="Consolas"/>
+          <w:color w:val="000000"/>
+          <w:lang w:val="en-US"/>
+        </w:rPr>
+        <w:t>{</w:t>
+      </w:r>
+    </w:p>
+    <w:p>
+      <w:pPr>
+        <w:autoSpaceDE w:val="0"/>
+        <w:autoSpaceDN w:val="0"/>
+        <w:adjustRightInd w:val="0"/>
+        <w:spacing w:after="0" w:line="240" w:lineRule="auto"/>
+        <w:ind w:firstLine="720"/>
+        <w:rPr>
+          <w:rFonts w:ascii="Consolas" w:hAnsi="Consolas" w:cs="Consolas"/>
+          <w:color w:val="000000"/>
+          <w:lang w:val="en-US"/>
+        </w:rPr>
+      </w:pPr>
+      <w:r>
+        <w:rPr>
+          <w:rFonts w:ascii="Consolas" w:hAnsi="Consolas" w:cs="Consolas"/>
+          <w:color w:val="0000FF"/>
+          <w:lang w:val="en-US"/>
+        </w:rPr>
+        <w:t>get</w:t>
+      </w:r>
+      <w:r>
+        <w:rPr>
+          <w:rFonts w:ascii="Consolas" w:hAnsi="Consolas" w:cs="Consolas"/>
+          <w:color w:val="000000"/>
+          <w:lang w:val="en-US"/>
+        </w:rPr>
+        <w:t xml:space="preserve"> { </w:t>
+      </w:r>
+      <w:r>
+        <w:rPr>
+          <w:rFonts w:ascii="Consolas" w:hAnsi="Consolas" w:cs="Consolas"/>
+          <w:color w:val="0000FF"/>
+          <w:lang w:val="en-US"/>
+        </w:rPr>
+        <w:t>return</w:t>
+      </w:r>
+      <w:r>
+        <w:rPr>
+          <w:rFonts w:ascii="Consolas" w:hAnsi="Consolas" w:cs="Consolas"/>
+          <w:color w:val="000000"/>
+          <w:lang w:val="en-US"/>
+        </w:rPr>
+        <w:t xml:space="preserve"> _photoCatalog.Read(DomainObject.PhotoKey); }</w:t>
+      </w:r>
+    </w:p>
+    <w:p>
+      <w:pPr>
+        <w:autoSpaceDE w:val="0"/>
+        <w:autoSpaceDN w:val="0"/>
+        <w:adjustRightInd w:val="0"/>
+        <w:spacing w:after="0" w:line="240" w:lineRule="auto"/>
+        <w:ind w:firstLine="720"/>
+        <w:rPr>
+          <w:rFonts w:ascii="Consolas" w:hAnsi="Consolas" w:cs="Consolas"/>
+          <w:color w:val="000000"/>
+          <w:lang w:val="en-US"/>
+        </w:rPr>
+      </w:pPr>
+      <w:r>
+        <w:rPr>
+          <w:rFonts w:ascii="Consolas" w:hAnsi="Consolas" w:cs="Consolas"/>
+          <w:color w:val="0000FF"/>
+          <w:lang w:val="en-US"/>
+        </w:rPr>
+        <w:t>set</w:t>
+      </w:r>
+    </w:p>
+    <w:p>
+      <w:pPr>
+        <w:autoSpaceDE w:val="0"/>
+        <w:autoSpaceDN w:val="0"/>
+        <w:adjustRightInd w:val="0"/>
+        <w:spacing w:after="0" w:line="240" w:lineRule="auto"/>
+        <w:ind w:firstLine="720"/>
+        <w:rPr>
+          <w:rFonts w:ascii="Consolas" w:hAnsi="Consolas" w:cs="Consolas"/>
+          <w:color w:val="000000"/>
+          <w:lang w:val="en-US"/>
+        </w:rPr>
+      </w:pPr>
+      <w:r>
+        <w:rPr>
+          <w:rFonts w:ascii="Consolas" w:hAnsi="Consolas" w:cs="Consolas"/>
+          <w:color w:val="000000"/>
+          <w:lang w:val="en-US"/>
+        </w:rPr>
+        <w:t>{</w:t>
+      </w:r>
+    </w:p>
+    <w:p>
+      <w:pPr>
+        <w:autoSpaceDE w:val="0"/>
+        <w:autoSpaceDN w:val="0"/>
+        <w:adjustRightInd w:val="0"/>
+        <w:spacing w:after="0" w:line="240" w:lineRule="auto"/>
+        <w:ind w:left="720" w:firstLine="720"/>
+        <w:rPr>
+          <w:rFonts w:ascii="Consolas" w:hAnsi="Consolas" w:cs="Consolas"/>
+          <w:color w:val="000000"/>
+          <w:lang w:val="en-US"/>
+        </w:rPr>
+      </w:pPr>
+      <w:r>
+        <w:rPr>
+          <w:rFonts w:ascii="Consolas" w:hAnsi="Consolas" w:cs="Consolas"/>
+          <w:color w:val="0000FF"/>
+          <w:lang w:val="en-US"/>
+        </w:rPr>
+        <w:t>if</w:t>
+      </w:r>
+      <w:r>
+        <w:rPr>
+          <w:rFonts w:ascii="Consolas" w:hAnsi="Consolas" w:cs="Consolas"/>
+          <w:color w:val="000000"/>
+          <w:lang w:val="en-US"/>
+        </w:rPr>
+        <w:t xml:space="preserve"> (</w:t>
+      </w:r>
+      <w:r>
+        <w:rPr>
+          <w:rFonts w:ascii="Consolas" w:hAnsi="Consolas" w:cs="Consolas"/>
+          <w:color w:val="0000FF"/>
+          <w:lang w:val="en-US"/>
+        </w:rPr>
+        <w:t>value</w:t>
+      </w:r>
+      <w:r>
+        <w:rPr>
+          <w:rFonts w:ascii="Consolas" w:hAnsi="Consolas" w:cs="Consolas"/>
+          <w:color w:val="000000"/>
+          <w:lang w:val="en-US"/>
+        </w:rPr>
+        <w:t xml:space="preserve"> != </w:t>
+      </w:r>
+      <w:r>
+        <w:rPr>
+          <w:rFonts w:ascii="Consolas" w:hAnsi="Consolas" w:cs="Consolas"/>
+          <w:color w:val="0000FF"/>
+          <w:lang w:val="en-US"/>
+        </w:rPr>
+        <w:t>null</w:t>
+      </w:r>
+      <w:r>
+        <w:rPr>
+          <w:rFonts w:ascii="Consolas" w:hAnsi="Consolas" w:cs="Consolas"/>
+          <w:color w:val="000000"/>
+          <w:lang w:val="en-US"/>
+        </w:rPr>
+        <w:t>)</w:t>
+      </w:r>
+    </w:p>
+    <w:p>
+      <w:pPr>
+        <w:autoSpaceDE w:val="0"/>
+        <w:autoSpaceDN w:val="0"/>
+        <w:adjustRightInd w:val="0"/>
+        <w:spacing w:after="0" w:line="240" w:lineRule="auto"/>
+        <w:ind w:left="720" w:firstLine="720"/>
+        <w:rPr>
+          <w:rFonts w:ascii="Consolas" w:hAnsi="Consolas" w:cs="Consolas"/>
+          <w:color w:val="000000"/>
+          <w:lang w:val="en-US"/>
+        </w:rPr>
+      </w:pPr>
+      <w:r>
+        <w:rPr>
+          <w:rFonts w:ascii="Consolas" w:hAnsi="Consolas" w:cs="Consolas"/>
+          <w:color w:val="000000"/>
+          <w:lang w:val="en-US"/>
+        </w:rPr>
+        <w:t>{</w:t>
       </w:r>
     </w:p>
     <w:p>
@@ -15763,50 +16099,26 @@
       <w:r>
         <w:rPr>
           <w:rFonts w:ascii="Consolas" w:hAnsi="Consolas" w:cs="Consolas"/>
+          <w:color w:val="000000"/>
+          <w:lang w:val="en-US"/>
+        </w:rPr>
+        <w:t xml:space="preserve">DomainObject.PhotoKey = </w:t>
+      </w:r>
+      <w:r>
+        <w:rPr>
+          <w:rFonts w:ascii="Consolas" w:hAnsi="Consolas" w:cs="Consolas"/>
           <w:color w:val="0000FF"/>
           <w:lang w:val="en-US"/>
         </w:rPr>
-        <w:t>new</w:t>
-      </w:r>
-      <w:r>
-        <w:rPr>
-          <w:rFonts w:ascii="Consolas" w:hAnsi="Consolas" w:cs="Consolas"/>
-          <w:color w:val="000000"/>
-          <w:lang w:val="en-US"/>
-        </w:rPr>
-        <w:t xml:space="preserve"> </w:t>
-      </w:r>
-      <w:r>
-        <w:rPr>
-          <w:rFonts w:ascii="Consolas" w:hAnsi="Consolas" w:cs="Consolas"/>
-          <w:color w:val="2B91AF"/>
-          <w:lang w:val="en-US"/>
-        </w:rPr>
-        <w:t>ObservableCollection</w:t>
-      </w:r>
-      <w:r>
-        <w:rPr>
-          <w:rFonts w:ascii="Consolas" w:hAnsi="Consolas" w:cs="Consolas"/>
-          <w:color w:val="000000"/>
-          <w:lang w:val="en-US"/>
-        </w:rPr>
-        <w:t>&lt;</w:t>
-      </w:r>
-      <w:r>
-        <w:rPr>
-          <w:rFonts w:ascii="Consolas" w:hAnsi="Consolas" w:cs="Consolas"/>
-          <w:color w:val="2B91AF"/>
-          <w:lang w:val="en-US"/>
-        </w:rPr>
-        <w:t>PhotoClass</w:t>
-      </w:r>
-      <w:r>
-        <w:rPr>
-          <w:rFonts w:ascii="Consolas" w:hAnsi="Consolas" w:cs="Consolas"/>
-          <w:color w:val="000000"/>
-          <w:lang w:val="en-US"/>
-        </w:rPr>
-        <w:t>&gt;();</w:t>
+        <w:t>value</w:t>
+      </w:r>
+      <w:r>
+        <w:rPr>
+          <w:rFonts w:ascii="Consolas" w:hAnsi="Consolas" w:cs="Consolas"/>
+          <w:color w:val="000000"/>
+          <w:lang w:val="en-US"/>
+        </w:rPr>
+        <w:t>.Key;</w:t>
       </w:r>
     </w:p>
     <w:p>
@@ -15828,7 +16140,7 @@
           <w:color w:val="000000"/>
           <w:lang w:val="en-US"/>
         </w:rPr>
-        <w:t>_photoCatalog.All.ForEach(collection.Add);</w:t>
+        <w:t>}</w:t>
       </w:r>
     </w:p>
     <w:p>
@@ -15847,18 +16159,155 @@
       <w:r>
         <w:rPr>
           <w:rFonts w:ascii="Consolas" w:hAnsi="Consolas" w:cs="Consolas"/>
+          <w:color w:val="000000"/>
+          <w:lang w:val="en-US"/>
+        </w:rPr>
+        <w:t>OnPropertyChanged();</w:t>
+      </w:r>
+    </w:p>
+    <w:p>
+      <w:pPr>
+        <w:autoSpaceDE w:val="0"/>
+        <w:autoSpaceDN w:val="0"/>
+        <w:adjustRightInd w:val="0"/>
+        <w:spacing w:after="0" w:line="240" w:lineRule="auto"/>
+        <w:ind w:left="720"/>
+        <w:rPr>
+          <w:rFonts w:ascii="Consolas" w:hAnsi="Consolas" w:cs="Consolas"/>
+          <w:color w:val="000000"/>
+          <w:lang w:val="en-US"/>
+        </w:rPr>
+      </w:pPr>
+      <w:r>
+        <w:rPr>
+          <w:rFonts w:ascii="Consolas" w:hAnsi="Consolas" w:cs="Consolas"/>
+          <w:color w:val="000000"/>
+          <w:lang w:val="en-US"/>
+        </w:rPr>
+        <w:t>}</w:t>
+      </w:r>
+    </w:p>
+    <w:p>
+      <w:pPr>
+        <w:widowControl w:val="0"/>
+        <w:autoSpaceDE w:val="0"/>
+        <w:autoSpaceDN w:val="0"/>
+        <w:adjustRightInd w:val="0"/>
+        <w:spacing w:after="0" w:line="276" w:lineRule="auto"/>
+        <w:rPr>
+          <w:rFonts w:ascii="Calibri" w:hAnsi="Calibri" w:cs="Calibri"/>
+          <w:lang w:val="en-US"/>
+        </w:rPr>
+      </w:pPr>
+      <w:r>
+        <w:rPr>
+          <w:rFonts w:ascii="Consolas" w:hAnsi="Consolas" w:cs="Consolas"/>
+          <w:color w:val="000000"/>
+          <w:lang w:val="en-US"/>
+        </w:rPr>
+        <w:t>}</w:t>
+      </w:r>
+    </w:p>
+    <w:p>
+      <w:pPr>
+        <w:widowControl w:val="0"/>
+        <w:autoSpaceDE w:val="0"/>
+        <w:autoSpaceDN w:val="0"/>
+        <w:adjustRightInd w:val="0"/>
+        <w:spacing w:after="0" w:line="276" w:lineRule="auto"/>
+        <w:rPr>
+          <w:rFonts w:ascii="Calibri" w:hAnsi="Calibri" w:cs="Calibri"/>
+          <w:sz w:val="24"/>
+          <w:szCs w:val="24"/>
+          <w:lang w:val="en-US"/>
+        </w:rPr>
+      </w:pPr>
+    </w:p>
+    <w:p>
+      <w:pPr>
+        <w:widowControl w:val="0"/>
+        <w:autoSpaceDE w:val="0"/>
+        <w:autoSpaceDN w:val="0"/>
+        <w:adjustRightInd w:val="0"/>
+        <w:spacing w:after="0" w:line="276" w:lineRule="auto"/>
+        <w:rPr>
+          <w:rFonts w:ascii="Calibri" w:hAnsi="Calibri" w:cs="Calibri"/>
+          <w:sz w:val="24"/>
+          <w:szCs w:val="24"/>
+          <w:lang w:val="en-US"/>
+        </w:rPr>
+      </w:pPr>
+      <w:r>
+        <w:rPr>
+          <w:rFonts w:ascii="Calibri" w:hAnsi="Calibri" w:cs="Calibri"/>
+          <w:sz w:val="24"/>
+          <w:szCs w:val="24"/>
+          <w:lang w:val="en-US"/>
+        </w:rPr>
+        <w:t xml:space="preserve">With these properties available, you can bind to e.g. a </w:t>
+      </w:r>
+      <w:r>
+        <w:rPr>
+          <w:rFonts w:ascii="Calibri" w:hAnsi="Calibri" w:cs="Calibri"/>
+          <w:b/>
+          <w:sz w:val="24"/>
+          <w:szCs w:val="24"/>
+          <w:lang w:val="en-US"/>
+        </w:rPr>
+        <w:t>ComboBox</w:t>
+      </w:r>
+      <w:r>
+        <w:rPr>
+          <w:rFonts w:ascii="Calibri" w:hAnsi="Calibri" w:cs="Calibri"/>
+          <w:sz w:val="24"/>
+          <w:szCs w:val="24"/>
+          <w:lang w:val="en-US"/>
+        </w:rPr>
+        <w:t xml:space="preserve"> in the view, like:</w:t>
+      </w:r>
+    </w:p>
+    <w:p>
+      <w:pPr>
+        <w:widowControl w:val="0"/>
+        <w:autoSpaceDE w:val="0"/>
+        <w:autoSpaceDN w:val="0"/>
+        <w:adjustRightInd w:val="0"/>
+        <w:spacing w:after="0" w:line="276" w:lineRule="auto"/>
+        <w:rPr>
+          <w:rFonts w:ascii="Calibri" w:hAnsi="Calibri" w:cs="Calibri"/>
+          <w:sz w:val="24"/>
+          <w:szCs w:val="24"/>
+          <w:lang w:val="en-US"/>
+        </w:rPr>
+      </w:pPr>
+    </w:p>
+    <w:p>
+      <w:pPr>
+        <w:autoSpaceDE w:val="0"/>
+        <w:autoSpaceDN w:val="0"/>
+        <w:adjustRightInd w:val="0"/>
+        <w:spacing w:after="0" w:line="240" w:lineRule="auto"/>
+        <w:rPr>
+          <w:rFonts w:ascii="Consolas" w:hAnsi="Consolas" w:cs="Consolas"/>
+          <w:color w:val="000000"/>
+          <w:lang w:val="en-US"/>
+        </w:rPr>
+      </w:pPr>
+      <w:r>
+        <w:rPr>
+          <w:rFonts w:ascii="Consolas" w:hAnsi="Consolas" w:cs="Consolas"/>
           <w:color w:val="0000FF"/>
           <w:lang w:val="en-US"/>
         </w:rPr>
-        <w:t>return</w:t>
-      </w:r>
-      <w:r>
-        <w:rPr>
-          <w:rFonts w:ascii="Consolas" w:hAnsi="Consolas" w:cs="Consolas"/>
-          <w:color w:val="000000"/>
-          <w:lang w:val="en-US"/>
-        </w:rPr>
-        <w:t xml:space="preserve"> collection;</w:t>
+        <w:t>&lt;</w:t>
+      </w:r>
+      <w:r>
+        <w:rPr>
+          <w:rFonts w:ascii="Consolas" w:hAnsi="Consolas" w:cs="Consolas"/>
+          <w:color w:val="A31515"/>
+          <w:lang w:val="en-US"/>
+        </w:rPr>
+        <w:t>ComboBox</w:t>
       </w:r>
     </w:p>
     <w:p>
@@ -15877,10 +16326,50 @@
       <w:r>
         <w:rPr>
           <w:rFonts w:ascii="Consolas" w:hAnsi="Consolas" w:cs="Consolas"/>
-          <w:color w:val="000000"/>
-          <w:lang w:val="en-US"/>
-        </w:rPr>
-        <w:t>}</w:t>
+          <w:color w:val="FF0000"/>
+          <w:lang w:val="en-US"/>
+        </w:rPr>
+        <w:t>ItemsSource</w:t>
+      </w:r>
+      <w:r>
+        <w:rPr>
+          <w:rFonts w:ascii="Consolas" w:hAnsi="Consolas" w:cs="Consolas"/>
+          <w:color w:val="0000FF"/>
+          <w:lang w:val="en-US"/>
+        </w:rPr>
+        <w:t>="{</w:t>
+      </w:r>
+      <w:r>
+        <w:rPr>
+          <w:rFonts w:ascii="Consolas" w:hAnsi="Consolas" w:cs="Consolas"/>
+          <w:color w:val="A31515"/>
+          <w:lang w:val="en-US"/>
+        </w:rPr>
+        <w:t>Binding</w:t>
+      </w:r>
+      <w:r>
+        <w:rPr>
+          <w:rFonts w:ascii="Consolas" w:hAnsi="Consolas" w:cs="Consolas"/>
+          <w:color w:val="FF0000"/>
+          <w:lang w:val="en-US"/>
+        </w:rPr>
+        <w:t xml:space="preserve"> DetailsViewModel</w:t>
+      </w:r>
+      <w:r>
+        <w:rPr>
+          <w:rFonts w:ascii="Consolas" w:hAnsi="Consolas" w:cs="Consolas"/>
+          <w:color w:val="0000FF"/>
+          <w:lang w:val="en-US"/>
+        </w:rPr>
+        <w:t>.PictureCollection}"</w:t>
+      </w:r>
+      <w:r>
+        <w:rPr>
+          <w:rFonts w:ascii="Consolas" w:hAnsi="Consolas" w:cs="Consolas"/>
+          <w:color w:val="000000"/>
+          <w:lang w:val="en-US"/>
+        </w:rPr>
+        <w:t xml:space="preserve"> </w:t>
       </w:r>
     </w:p>
     <w:p>
@@ -15889,98 +16378,68 @@
         <w:autoSpaceDN w:val="0"/>
         <w:adjustRightInd w:val="0"/>
         <w:spacing w:after="0" w:line="240" w:lineRule="auto"/>
-        <w:rPr>
-          <w:rFonts w:ascii="Consolas" w:hAnsi="Consolas" w:cs="Consolas"/>
-          <w:color w:val="000000"/>
-          <w:lang w:val="en-US"/>
-        </w:rPr>
-      </w:pPr>
-      <w:r>
-        <w:rPr>
-          <w:rFonts w:ascii="Consolas" w:hAnsi="Consolas" w:cs="Consolas"/>
-          <w:color w:val="000000"/>
-          <w:lang w:val="en-US"/>
-        </w:rPr>
-        <w:t>}</w:t>
-      </w:r>
-    </w:p>
-    <w:p>
-      <w:pPr>
-        <w:autoSpaceDE w:val="0"/>
-        <w:autoSpaceDN w:val="0"/>
-        <w:adjustRightInd w:val="0"/>
-        <w:spacing w:after="0" w:line="240" w:lineRule="auto"/>
-        <w:rPr>
-          <w:rFonts w:ascii="Consolas" w:hAnsi="Consolas" w:cs="Consolas"/>
-          <w:color w:val="000000"/>
-          <w:lang w:val="en-US"/>
-        </w:rPr>
-      </w:pPr>
-    </w:p>
-    <w:p>
-      <w:pPr>
-        <w:autoSpaceDE w:val="0"/>
-        <w:autoSpaceDN w:val="0"/>
-        <w:adjustRightInd w:val="0"/>
-        <w:spacing w:after="0" w:line="240" w:lineRule="auto"/>
-        <w:rPr>
-          <w:rFonts w:ascii="Consolas" w:hAnsi="Consolas" w:cs="Consolas"/>
-          <w:color w:val="000000"/>
-          <w:lang w:val="en-US"/>
-        </w:rPr>
-      </w:pPr>
+        <w:ind w:left="720"/>
+        <w:rPr>
+          <w:rFonts w:ascii="Consolas" w:hAnsi="Consolas" w:cs="Consolas"/>
+          <w:color w:val="000000"/>
+          <w:lang w:val="en-US"/>
+        </w:rPr>
+      </w:pPr>
+      <w:r>
+        <w:rPr>
+          <w:rFonts w:ascii="Consolas" w:hAnsi="Consolas" w:cs="Consolas"/>
+          <w:color w:val="FF0000"/>
+          <w:lang w:val="en-US"/>
+        </w:rPr>
+        <w:t>SelectedItem</w:t>
+      </w:r>
       <w:r>
         <w:rPr>
           <w:rFonts w:ascii="Consolas" w:hAnsi="Consolas" w:cs="Consolas"/>
           <w:color w:val="0000FF"/>
           <w:lang w:val="en-US"/>
         </w:rPr>
-        <w:t>public</w:t>
-      </w:r>
-      <w:r>
-        <w:rPr>
-          <w:rFonts w:ascii="Consolas" w:hAnsi="Consolas" w:cs="Consolas"/>
-          <w:color w:val="000000"/>
-          <w:lang w:val="en-US"/>
-        </w:rPr>
-        <w:t xml:space="preserve"> </w:t>
-      </w:r>
-      <w:r>
-        <w:rPr>
-          <w:rFonts w:ascii="Consolas" w:hAnsi="Consolas" w:cs="Consolas"/>
-          <w:color w:val="2B91AF"/>
-          <w:lang w:val="en-US"/>
-        </w:rPr>
-        <w:t>PhotoClass</w:t>
-      </w:r>
-      <w:r>
-        <w:rPr>
-          <w:rFonts w:ascii="Consolas" w:hAnsi="Consolas" w:cs="Consolas"/>
-          <w:color w:val="000000"/>
-          <w:lang w:val="en-US"/>
-        </w:rPr>
-        <w:t xml:space="preserve"> PictureSelected</w:t>
-      </w:r>
-    </w:p>
-    <w:p>
-      <w:pPr>
-        <w:autoSpaceDE w:val="0"/>
-        <w:autoSpaceDN w:val="0"/>
-        <w:adjustRightInd w:val="0"/>
-        <w:spacing w:after="0" w:line="240" w:lineRule="auto"/>
-        <w:rPr>
-          <w:rFonts w:ascii="Consolas" w:hAnsi="Consolas" w:cs="Consolas"/>
-          <w:color w:val="000000"/>
-          <w:lang w:val="en-US"/>
-        </w:rPr>
-      </w:pPr>
-      <w:r>
-        <w:rPr>
-          <w:rFonts w:ascii="Consolas" w:hAnsi="Consolas" w:cs="Consolas"/>
-          <w:color w:val="000000"/>
-          <w:lang w:val="en-US"/>
-        </w:rPr>
-        <w:t>{</w:t>
+        <w:t>="{</w:t>
+      </w:r>
+      <w:r>
+        <w:rPr>
+          <w:rFonts w:ascii="Consolas" w:hAnsi="Consolas" w:cs="Consolas"/>
+          <w:color w:val="A31515"/>
+          <w:lang w:val="en-US"/>
+        </w:rPr>
+        <w:t>Binding</w:t>
+      </w:r>
+      <w:r>
+        <w:rPr>
+          <w:rFonts w:ascii="Consolas" w:hAnsi="Consolas" w:cs="Consolas"/>
+          <w:color w:val="FF0000"/>
+          <w:lang w:val="en-US"/>
+        </w:rPr>
+        <w:t xml:space="preserve"> DetailsViewModel</w:t>
+      </w:r>
+      <w:r>
+        <w:rPr>
+          <w:rFonts w:ascii="Consolas" w:hAnsi="Consolas" w:cs="Consolas"/>
+          <w:color w:val="0000FF"/>
+          <w:lang w:val="en-US"/>
+        </w:rPr>
+        <w:t>.PictureSelected,</w:t>
+      </w:r>
+      <w:r>
+        <w:rPr>
+          <w:rFonts w:ascii="Consolas" w:hAnsi="Consolas" w:cs="Consolas"/>
+          <w:color w:val="FF0000"/>
+          <w:lang w:val="en-US"/>
+        </w:rPr>
+        <w:t xml:space="preserve"> Mode</w:t>
+      </w:r>
+      <w:r>
+        <w:rPr>
+          <w:rFonts w:ascii="Consolas" w:hAnsi="Consolas" w:cs="Consolas"/>
+          <w:color w:val="0000FF"/>
+          <w:lang w:val="en-US"/>
+        </w:rPr>
+        <w:t>=TwoWay}"&gt;</w:t>
       </w:r>
     </w:p>
     <w:p>
@@ -15992,41 +16451,33 @@
         <w:ind w:firstLine="720"/>
         <w:rPr>
           <w:rFonts w:ascii="Consolas" w:hAnsi="Consolas" w:cs="Consolas"/>
-          <w:color w:val="000000"/>
-          <w:lang w:val="en-US"/>
-        </w:rPr>
-      </w:pPr>
-      <w:r>
-        <w:rPr>
-          <w:rFonts w:ascii="Consolas" w:hAnsi="Consolas" w:cs="Consolas"/>
           <w:color w:val="0000FF"/>
           <w:lang w:val="en-US"/>
         </w:rPr>
-        <w:t>get</w:t>
-      </w:r>
-      <w:r>
-        <w:rPr>
-          <w:rFonts w:ascii="Consolas" w:hAnsi="Consolas" w:cs="Consolas"/>
-          <w:color w:val="000000"/>
-          <w:lang w:val="en-US"/>
-        </w:rPr>
-        <w:t xml:space="preserve"> { </w:t>
-      </w:r>
+      </w:pPr>
       <w:r>
         <w:rPr>
           <w:rFonts w:ascii="Consolas" w:hAnsi="Consolas" w:cs="Consolas"/>
           <w:color w:val="0000FF"/>
           <w:lang w:val="en-US"/>
         </w:rPr>
-        <w:t>return</w:t>
-      </w:r>
-      <w:r>
-        <w:rPr>
-          <w:rFonts w:ascii="Consolas" w:hAnsi="Consolas" w:cs="Consolas"/>
-          <w:color w:val="000000"/>
-          <w:lang w:val="en-US"/>
-        </w:rPr>
-        <w:t xml:space="preserve"> _photoCatalog.Read(DomainObject.PhotoKey); }</w:t>
+        <w:t>&lt;</w:t>
+      </w:r>
+      <w:r>
+        <w:rPr>
+          <w:rFonts w:ascii="Consolas" w:hAnsi="Consolas" w:cs="Consolas"/>
+          <w:color w:val="A31515"/>
+          <w:lang w:val="en-US"/>
+        </w:rPr>
+        <w:t>ComboBox.ItemTemplate</w:t>
+      </w:r>
+      <w:r>
+        <w:rPr>
+          <w:rFonts w:ascii="Consolas" w:hAnsi="Consolas" w:cs="Consolas"/>
+          <w:color w:val="0000FF"/>
+          <w:lang w:val="en-US"/>
+        </w:rPr>
+        <w:t>&gt;</w:t>
       </w:r>
     </w:p>
     <w:p>
@@ -16048,7 +16499,8 @@
           <w:color w:val="0000FF"/>
           <w:lang w:val="en-US"/>
         </w:rPr>
-        <w:t>set</w:t>
+        <w:tab/>
+        <w:t>...</w:t>
       </w:r>
     </w:p>
     <w:p>
@@ -16067,40 +16519,18 @@
       <w:r>
         <w:rPr>
           <w:rFonts w:ascii="Consolas" w:hAnsi="Consolas" w:cs="Consolas"/>
-          <w:color w:val="000000"/>
-          <w:lang w:val="en-US"/>
-        </w:rPr>
-        <w:t>{</w:t>
-      </w:r>
-    </w:p>
-    <w:p>
-      <w:pPr>
-        <w:autoSpaceDE w:val="0"/>
-        <w:autoSpaceDN w:val="0"/>
-        <w:adjustRightInd w:val="0"/>
-        <w:spacing w:after="0" w:line="240" w:lineRule="auto"/>
-        <w:ind w:left="720" w:firstLine="720"/>
-        <w:rPr>
-          <w:rFonts w:ascii="Consolas" w:hAnsi="Consolas" w:cs="Consolas"/>
-          <w:color w:val="000000"/>
-          <w:lang w:val="en-US"/>
-        </w:rPr>
-      </w:pPr>
-      <w:r>
-        <w:rPr>
-          <w:rFonts w:ascii="Consolas" w:hAnsi="Consolas" w:cs="Consolas"/>
           <w:color w:val="0000FF"/>
           <w:lang w:val="en-US"/>
         </w:rPr>
-        <w:t>if</w:t>
-      </w:r>
-      <w:r>
-        <w:rPr>
-          <w:rFonts w:ascii="Consolas" w:hAnsi="Consolas" w:cs="Consolas"/>
-          <w:color w:val="000000"/>
-          <w:lang w:val="en-US"/>
-        </w:rPr>
-        <w:t xml:space="preserve"> (</w:t>
+        <w:t>&lt;/</w:t>
+      </w:r>
+      <w:r>
+        <w:rPr>
+          <w:rFonts w:ascii="Consolas" w:hAnsi="Consolas" w:cs="Consolas"/>
+          <w:color w:val="A31515"/>
+          <w:lang w:val="en-US"/>
+        </w:rPr>
+        <w:t>ComboBox.ItemTemplate</w:t>
       </w:r>
       <w:r>
         <w:rPr>
@@ -16108,75 +16538,36 @@
           <w:color w:val="0000FF"/>
           <w:lang w:val="en-US"/>
         </w:rPr>
-        <w:t>value</w:t>
-      </w:r>
-      <w:r>
-        <w:rPr>
-          <w:rFonts w:ascii="Consolas" w:hAnsi="Consolas" w:cs="Consolas"/>
-          <w:color w:val="000000"/>
-          <w:lang w:val="en-US"/>
-        </w:rPr>
-        <w:t xml:space="preserve"> != </w:t>
-      </w:r>
+        <w:t>&gt;</w:t>
+      </w:r>
+    </w:p>
+    <w:p>
+      <w:pPr>
+        <w:widowControl w:val="0"/>
+        <w:autoSpaceDE w:val="0"/>
+        <w:autoSpaceDN w:val="0"/>
+        <w:adjustRightInd w:val="0"/>
+        <w:spacing w:after="0" w:line="276" w:lineRule="auto"/>
+        <w:rPr>
+          <w:rFonts w:ascii="Calibri" w:hAnsi="Calibri" w:cs="Calibri"/>
+          <w:lang w:val="en-US"/>
+        </w:rPr>
+      </w:pPr>
       <w:r>
         <w:rPr>
           <w:rFonts w:ascii="Consolas" w:hAnsi="Consolas" w:cs="Consolas"/>
           <w:color w:val="0000FF"/>
           <w:lang w:val="en-US"/>
         </w:rPr>
-        <w:t>null</w:t>
-      </w:r>
-      <w:r>
-        <w:rPr>
-          <w:rFonts w:ascii="Consolas" w:hAnsi="Consolas" w:cs="Consolas"/>
-          <w:color w:val="000000"/>
-          <w:lang w:val="en-US"/>
-        </w:rPr>
-        <w:t>)</w:t>
-      </w:r>
-    </w:p>
-    <w:p>
-      <w:pPr>
-        <w:autoSpaceDE w:val="0"/>
-        <w:autoSpaceDN w:val="0"/>
-        <w:adjustRightInd w:val="0"/>
-        <w:spacing w:after="0" w:line="240" w:lineRule="auto"/>
-        <w:ind w:left="720" w:firstLine="720"/>
-        <w:rPr>
-          <w:rFonts w:ascii="Consolas" w:hAnsi="Consolas" w:cs="Consolas"/>
-          <w:color w:val="000000"/>
-          <w:lang w:val="en-US"/>
-        </w:rPr>
-      </w:pPr>
-      <w:r>
-        <w:rPr>
-          <w:rFonts w:ascii="Consolas" w:hAnsi="Consolas" w:cs="Consolas"/>
-          <w:color w:val="000000"/>
-          <w:lang w:val="en-US"/>
-        </w:rPr>
-        <w:t>{</w:t>
-      </w:r>
-    </w:p>
-    <w:p>
-      <w:pPr>
-        <w:autoSpaceDE w:val="0"/>
-        <w:autoSpaceDN w:val="0"/>
-        <w:adjustRightInd w:val="0"/>
-        <w:spacing w:after="0" w:line="240" w:lineRule="auto"/>
-        <w:ind w:left="1440" w:firstLine="720"/>
-        <w:rPr>
-          <w:rFonts w:ascii="Consolas" w:hAnsi="Consolas" w:cs="Consolas"/>
-          <w:color w:val="000000"/>
-          <w:lang w:val="en-US"/>
-        </w:rPr>
-      </w:pPr>
-      <w:r>
-        <w:rPr>
-          <w:rFonts w:ascii="Consolas" w:hAnsi="Consolas" w:cs="Consolas"/>
-          <w:color w:val="000000"/>
-          <w:lang w:val="en-US"/>
-        </w:rPr>
-        <w:t xml:space="preserve">DomainObject.PhotoKey = </w:t>
+        <w:t>&lt;/</w:t>
+      </w:r>
+      <w:r>
+        <w:rPr>
+          <w:rFonts w:ascii="Consolas" w:hAnsi="Consolas" w:cs="Consolas"/>
+          <w:color w:val="A31515"/>
+          <w:lang w:val="en-US"/>
+        </w:rPr>
+        <w:t>ComboBox</w:t>
       </w:r>
       <w:r>
         <w:rPr>
@@ -16184,81 +16575,7 @@
           <w:color w:val="0000FF"/>
           <w:lang w:val="en-US"/>
         </w:rPr>
-        <w:t>value</w:t>
-      </w:r>
-      <w:r>
-        <w:rPr>
-          <w:rFonts w:ascii="Consolas" w:hAnsi="Consolas" w:cs="Consolas"/>
-          <w:color w:val="000000"/>
-          <w:lang w:val="en-US"/>
-        </w:rPr>
-        <w:t>.Key;</w:t>
-      </w:r>
-    </w:p>
-    <w:p>
-      <w:pPr>
-        <w:autoSpaceDE w:val="0"/>
-        <w:autoSpaceDN w:val="0"/>
-        <w:adjustRightInd w:val="0"/>
-        <w:spacing w:after="0" w:line="240" w:lineRule="auto"/>
-        <w:ind w:left="720" w:firstLine="720"/>
-        <w:rPr>
-          <w:rFonts w:ascii="Consolas" w:hAnsi="Consolas" w:cs="Consolas"/>
-          <w:color w:val="000000"/>
-          <w:lang w:val="en-US"/>
-        </w:rPr>
-      </w:pPr>
-      <w:r>
-        <w:rPr>
-          <w:rFonts w:ascii="Consolas" w:hAnsi="Consolas" w:cs="Consolas"/>
-          <w:color w:val="000000"/>
-          <w:lang w:val="en-US"/>
-        </w:rPr>
-        <w:t>}</w:t>
-      </w:r>
-    </w:p>
-    <w:p>
-      <w:pPr>
-        <w:autoSpaceDE w:val="0"/>
-        <w:autoSpaceDN w:val="0"/>
-        <w:adjustRightInd w:val="0"/>
-        <w:spacing w:after="0" w:line="240" w:lineRule="auto"/>
-        <w:ind w:left="720" w:firstLine="720"/>
-        <w:rPr>
-          <w:rFonts w:ascii="Consolas" w:hAnsi="Consolas" w:cs="Consolas"/>
-          <w:color w:val="000000"/>
-          <w:lang w:val="en-US"/>
-        </w:rPr>
-      </w:pPr>
-      <w:r>
-        <w:rPr>
-          <w:rFonts w:ascii="Consolas" w:hAnsi="Consolas" w:cs="Consolas"/>
-          <w:color w:val="000000"/>
-          <w:lang w:val="en-US"/>
-        </w:rPr>
-        <w:t>OnPropertyChanged();</w:t>
-      </w:r>
-    </w:p>
-    <w:p>
-      <w:pPr>
-        <w:autoSpaceDE w:val="0"/>
-        <w:autoSpaceDN w:val="0"/>
-        <w:adjustRightInd w:val="0"/>
-        <w:spacing w:after="0" w:line="240" w:lineRule="auto"/>
-        <w:ind w:left="720"/>
-        <w:rPr>
-          <w:rFonts w:ascii="Consolas" w:hAnsi="Consolas" w:cs="Consolas"/>
-          <w:color w:val="000000"/>
-          <w:lang w:val="en-US"/>
-        </w:rPr>
-      </w:pPr>
-      <w:r>
-        <w:rPr>
-          <w:rFonts w:ascii="Consolas" w:hAnsi="Consolas" w:cs="Consolas"/>
-          <w:color w:val="000000"/>
-          <w:lang w:val="en-US"/>
-        </w:rPr>
-        <w:t>}</w:t>
+        <w:t>&gt;</w:t>
       </w:r>
     </w:p>
     <w:p>
@@ -16270,17 +16587,11 @@
         <w:spacing w:after="0" w:line="276" w:lineRule="auto"/>
         <w:rPr>
           <w:rFonts w:ascii="Calibri" w:hAnsi="Calibri" w:cs="Calibri"/>
-          <w:lang w:val="en-US"/>
-        </w:rPr>
-      </w:pPr>
-      <w:r>
-        <w:rPr>
-          <w:rFonts w:ascii="Consolas" w:hAnsi="Consolas" w:cs="Consolas"/>
-          <w:color w:val="000000"/>
-          <w:lang w:val="en-US"/>
-        </w:rPr>
-        <w:t>}</w:t>
-      </w:r>
+          <w:sz w:val="24"/>
+          <w:szCs w:val="24"/>
+          <w:lang w:val="en-US"/>
+        </w:rPr>
+      </w:pPr>
     </w:p>
     <w:p>
       <w:pPr>
@@ -16296,29 +16607,14 @@
           <w:lang w:val="en-US"/>
         </w:rPr>
       </w:pPr>
-    </w:p>
-    <w:p>
-      <w:pPr>
-        <w:widowControl w:val="0"/>
-        <w:autoSpaceDE w:val="0"/>
-        <w:autoSpaceDN w:val="0"/>
-        <w:adjustRightInd w:val="0"/>
-        <w:spacing w:after="0" w:line="276" w:lineRule="auto"/>
-        <w:rPr>
-          <w:rFonts w:ascii="Calibri" w:hAnsi="Calibri" w:cs="Calibri"/>
-          <w:sz w:val="24"/>
-          <w:szCs w:val="24"/>
-          <w:lang w:val="en-US"/>
-        </w:rPr>
-      </w:pPr>
-      <w:r>
-        <w:rPr>
-          <w:rFonts w:ascii="Calibri" w:hAnsi="Calibri" w:cs="Calibri"/>
-          <w:sz w:val="24"/>
-          <w:szCs w:val="24"/>
-          <w:lang w:val="en-US"/>
-        </w:rPr>
-        <w:t xml:space="preserve">With these properties available, you can bind to e.g. a </w:t>
+      <w:r>
+        <w:rPr>
+          <w:rFonts w:ascii="Calibri" w:hAnsi="Calibri" w:cs="Calibri"/>
+          <w:sz w:val="24"/>
+          <w:szCs w:val="24"/>
+          <w:lang w:val="en-US"/>
+        </w:rPr>
+        <w:t xml:space="preserve">Once you let objects refer to foreign objects, you must also be aware of potential problems relating to deletion of objects. If a </w:t>
       </w:r>
       <w:r>
         <w:rPr>
@@ -16328,367 +16624,16 @@
           <w:szCs w:val="24"/>
           <w:lang w:val="en-US"/>
         </w:rPr>
-        <w:t>ComboBox</w:t>
-      </w:r>
-      <w:r>
-        <w:rPr>
-          <w:rFonts w:ascii="Calibri" w:hAnsi="Calibri" w:cs="Calibri"/>
-          <w:sz w:val="24"/>
-          <w:szCs w:val="24"/>
-          <w:lang w:val="en-US"/>
-        </w:rPr>
-        <w:t xml:space="preserve"> in the view, like:</w:t>
-      </w:r>
-    </w:p>
-    <w:p>
-      <w:pPr>
-        <w:widowControl w:val="0"/>
-        <w:autoSpaceDE w:val="0"/>
-        <w:autoSpaceDN w:val="0"/>
-        <w:adjustRightInd w:val="0"/>
-        <w:spacing w:after="0" w:line="276" w:lineRule="auto"/>
-        <w:rPr>
-          <w:rFonts w:ascii="Calibri" w:hAnsi="Calibri" w:cs="Calibri"/>
-          <w:sz w:val="24"/>
-          <w:szCs w:val="24"/>
-          <w:lang w:val="en-US"/>
-        </w:rPr>
-      </w:pPr>
-    </w:p>
-    <w:p>
-      <w:pPr>
-        <w:autoSpaceDE w:val="0"/>
-        <w:autoSpaceDN w:val="0"/>
-        <w:adjustRightInd w:val="0"/>
-        <w:spacing w:after="0" w:line="240" w:lineRule="auto"/>
-        <w:rPr>
-          <w:rFonts w:ascii="Consolas" w:hAnsi="Consolas" w:cs="Consolas"/>
-          <w:color w:val="000000"/>
-          <w:lang w:val="en-US"/>
-        </w:rPr>
-      </w:pPr>
-      <w:r>
-        <w:rPr>
-          <w:rFonts w:ascii="Consolas" w:hAnsi="Consolas" w:cs="Consolas"/>
-          <w:color w:val="0000FF"/>
-          <w:lang w:val="en-US"/>
-        </w:rPr>
-        <w:t>&lt;</w:t>
-      </w:r>
-      <w:r>
-        <w:rPr>
-          <w:rFonts w:ascii="Consolas" w:hAnsi="Consolas" w:cs="Consolas"/>
-          <w:color w:val="A31515"/>
-          <w:lang w:val="en-US"/>
-        </w:rPr>
-        <w:t>ComboBox</w:t>
-      </w:r>
-    </w:p>
-    <w:p>
-      <w:pPr>
-        <w:autoSpaceDE w:val="0"/>
-        <w:autoSpaceDN w:val="0"/>
-        <w:adjustRightInd w:val="0"/>
-        <w:spacing w:after="0" w:line="240" w:lineRule="auto"/>
-        <w:ind w:firstLine="720"/>
-        <w:rPr>
-          <w:rFonts w:ascii="Consolas" w:hAnsi="Consolas" w:cs="Consolas"/>
-          <w:color w:val="000000"/>
-          <w:lang w:val="en-US"/>
-        </w:rPr>
-      </w:pPr>
-      <w:r>
-        <w:rPr>
-          <w:rFonts w:ascii="Consolas" w:hAnsi="Consolas" w:cs="Consolas"/>
-          <w:color w:val="FF0000"/>
-          <w:lang w:val="en-US"/>
-        </w:rPr>
-        <w:t>ItemsSource</w:t>
-      </w:r>
-      <w:r>
-        <w:rPr>
-          <w:rFonts w:ascii="Consolas" w:hAnsi="Consolas" w:cs="Consolas"/>
-          <w:color w:val="0000FF"/>
-          <w:lang w:val="en-US"/>
-        </w:rPr>
-        <w:t>="{</w:t>
-      </w:r>
-      <w:r>
-        <w:rPr>
-          <w:rFonts w:ascii="Consolas" w:hAnsi="Consolas" w:cs="Consolas"/>
-          <w:color w:val="A31515"/>
-          <w:lang w:val="en-US"/>
-        </w:rPr>
-        <w:t>Binding</w:t>
-      </w:r>
-      <w:r>
-        <w:rPr>
-          <w:rFonts w:ascii="Consolas" w:hAnsi="Consolas" w:cs="Consolas"/>
-          <w:color w:val="FF0000"/>
-          <w:lang w:val="en-US"/>
-        </w:rPr>
-        <w:t xml:space="preserve"> DetailsViewModel</w:t>
-      </w:r>
-      <w:r>
-        <w:rPr>
-          <w:rFonts w:ascii="Consolas" w:hAnsi="Consolas" w:cs="Consolas"/>
-          <w:color w:val="0000FF"/>
-          <w:lang w:val="en-US"/>
-        </w:rPr>
-        <w:t>.PictureCollection}"</w:t>
-      </w:r>
-      <w:r>
-        <w:rPr>
-          <w:rFonts w:ascii="Consolas" w:hAnsi="Consolas" w:cs="Consolas"/>
-          <w:color w:val="000000"/>
-          <w:lang w:val="en-US"/>
-        </w:rPr>
-        <w:t xml:space="preserve"> </w:t>
-      </w:r>
-    </w:p>
-    <w:p>
-      <w:pPr>
-        <w:autoSpaceDE w:val="0"/>
-        <w:autoSpaceDN w:val="0"/>
-        <w:adjustRightInd w:val="0"/>
-        <w:spacing w:after="0" w:line="240" w:lineRule="auto"/>
-        <w:ind w:left="720"/>
-        <w:rPr>
-          <w:rFonts w:ascii="Consolas" w:hAnsi="Consolas" w:cs="Consolas"/>
-          <w:color w:val="000000"/>
-          <w:lang w:val="en-US"/>
-        </w:rPr>
-      </w:pPr>
-      <w:r>
-        <w:rPr>
-          <w:rFonts w:ascii="Consolas" w:hAnsi="Consolas" w:cs="Consolas"/>
-          <w:color w:val="FF0000"/>
-          <w:lang w:val="en-US"/>
-        </w:rPr>
-        <w:t>SelectedItem</w:t>
-      </w:r>
-      <w:r>
-        <w:rPr>
-          <w:rFonts w:ascii="Consolas" w:hAnsi="Consolas" w:cs="Consolas"/>
-          <w:color w:val="0000FF"/>
-          <w:lang w:val="en-US"/>
-        </w:rPr>
-        <w:t>="{</w:t>
-      </w:r>
-      <w:r>
-        <w:rPr>
-          <w:rFonts w:ascii="Consolas" w:hAnsi="Consolas" w:cs="Consolas"/>
-          <w:color w:val="A31515"/>
-          <w:lang w:val="en-US"/>
-        </w:rPr>
-        <w:t>Binding</w:t>
-      </w:r>
-      <w:r>
-        <w:rPr>
-          <w:rFonts w:ascii="Consolas" w:hAnsi="Consolas" w:cs="Consolas"/>
-          <w:color w:val="FF0000"/>
-          <w:lang w:val="en-US"/>
-        </w:rPr>
-        <w:t xml:space="preserve"> DetailsViewModel</w:t>
-      </w:r>
-      <w:r>
-        <w:rPr>
-          <w:rFonts w:ascii="Consolas" w:hAnsi="Consolas" w:cs="Consolas"/>
-          <w:color w:val="0000FF"/>
-          <w:lang w:val="en-US"/>
-        </w:rPr>
-        <w:t>.PictureSelected,</w:t>
-      </w:r>
-      <w:r>
-        <w:rPr>
-          <w:rFonts w:ascii="Consolas" w:hAnsi="Consolas" w:cs="Consolas"/>
-          <w:color w:val="FF0000"/>
-          <w:lang w:val="en-US"/>
-        </w:rPr>
-        <w:t xml:space="preserve"> Mode</w:t>
-      </w:r>
-      <w:r>
-        <w:rPr>
-          <w:rFonts w:ascii="Consolas" w:hAnsi="Consolas" w:cs="Consolas"/>
-          <w:color w:val="0000FF"/>
-          <w:lang w:val="en-US"/>
-        </w:rPr>
-        <w:t>=TwoWay}"&gt;</w:t>
-      </w:r>
-    </w:p>
-    <w:p>
-      <w:pPr>
-        <w:autoSpaceDE w:val="0"/>
-        <w:autoSpaceDN w:val="0"/>
-        <w:adjustRightInd w:val="0"/>
-        <w:spacing w:after="0" w:line="240" w:lineRule="auto"/>
-        <w:ind w:firstLine="720"/>
-        <w:rPr>
-          <w:rFonts w:ascii="Consolas" w:hAnsi="Consolas" w:cs="Consolas"/>
-          <w:color w:val="0000FF"/>
-          <w:lang w:val="en-US"/>
-        </w:rPr>
-      </w:pPr>
-      <w:r>
-        <w:rPr>
-          <w:rFonts w:ascii="Consolas" w:hAnsi="Consolas" w:cs="Consolas"/>
-          <w:color w:val="0000FF"/>
-          <w:lang w:val="en-US"/>
-        </w:rPr>
-        <w:t>&lt;</w:t>
-      </w:r>
-      <w:r>
-        <w:rPr>
-          <w:rFonts w:ascii="Consolas" w:hAnsi="Consolas" w:cs="Consolas"/>
-          <w:color w:val="A31515"/>
-          <w:lang w:val="en-US"/>
-        </w:rPr>
-        <w:t>ComboBox.ItemTemplate</w:t>
-      </w:r>
-      <w:r>
-        <w:rPr>
-          <w:rFonts w:ascii="Consolas" w:hAnsi="Consolas" w:cs="Consolas"/>
-          <w:color w:val="0000FF"/>
-          <w:lang w:val="en-US"/>
-        </w:rPr>
-        <w:t>&gt;</w:t>
-      </w:r>
-    </w:p>
-    <w:p>
-      <w:pPr>
-        <w:autoSpaceDE w:val="0"/>
-        <w:autoSpaceDN w:val="0"/>
-        <w:adjustRightInd w:val="0"/>
-        <w:spacing w:after="0" w:line="240" w:lineRule="auto"/>
-        <w:ind w:firstLine="720"/>
-        <w:rPr>
-          <w:rFonts w:ascii="Consolas" w:hAnsi="Consolas" w:cs="Consolas"/>
-          <w:color w:val="000000"/>
-          <w:lang w:val="en-US"/>
-        </w:rPr>
-      </w:pPr>
-      <w:r>
-        <w:rPr>
-          <w:rFonts w:ascii="Consolas" w:hAnsi="Consolas" w:cs="Consolas"/>
-          <w:color w:val="0000FF"/>
-          <w:lang w:val="en-US"/>
-        </w:rPr>
-        <w:tab/>
-        <w:t>...</w:t>
-      </w:r>
-    </w:p>
-    <w:p>
-      <w:pPr>
-        <w:autoSpaceDE w:val="0"/>
-        <w:autoSpaceDN w:val="0"/>
-        <w:adjustRightInd w:val="0"/>
-        <w:spacing w:after="0" w:line="240" w:lineRule="auto"/>
-        <w:ind w:firstLine="720"/>
-        <w:rPr>
-          <w:rFonts w:ascii="Consolas" w:hAnsi="Consolas" w:cs="Consolas"/>
-          <w:color w:val="000000"/>
-          <w:lang w:val="en-US"/>
-        </w:rPr>
-      </w:pPr>
-      <w:r>
-        <w:rPr>
-          <w:rFonts w:ascii="Consolas" w:hAnsi="Consolas" w:cs="Consolas"/>
-          <w:color w:val="0000FF"/>
-          <w:lang w:val="en-US"/>
-        </w:rPr>
-        <w:t>&lt;/</w:t>
-      </w:r>
-      <w:r>
-        <w:rPr>
-          <w:rFonts w:ascii="Consolas" w:hAnsi="Consolas" w:cs="Consolas"/>
-          <w:color w:val="A31515"/>
-          <w:lang w:val="en-US"/>
-        </w:rPr>
-        <w:t>ComboBox.ItemTemplate</w:t>
-      </w:r>
-      <w:r>
-        <w:rPr>
-          <w:rFonts w:ascii="Consolas" w:hAnsi="Consolas" w:cs="Consolas"/>
-          <w:color w:val="0000FF"/>
-          <w:lang w:val="en-US"/>
-        </w:rPr>
-        <w:t>&gt;</w:t>
-      </w:r>
-    </w:p>
-    <w:p>
-      <w:pPr>
-        <w:widowControl w:val="0"/>
-        <w:autoSpaceDE w:val="0"/>
-        <w:autoSpaceDN w:val="0"/>
-        <w:adjustRightInd w:val="0"/>
-        <w:spacing w:after="0" w:line="276" w:lineRule="auto"/>
-        <w:rPr>
-          <w:rFonts w:ascii="Calibri" w:hAnsi="Calibri" w:cs="Calibri"/>
-          <w:lang w:val="en-US"/>
-        </w:rPr>
-      </w:pPr>
-      <w:r>
-        <w:rPr>
-          <w:rFonts w:ascii="Consolas" w:hAnsi="Consolas" w:cs="Consolas"/>
-          <w:color w:val="0000FF"/>
-          <w:lang w:val="en-US"/>
-        </w:rPr>
-        <w:t>&lt;/</w:t>
-      </w:r>
-      <w:r>
-        <w:rPr>
-          <w:rFonts w:ascii="Consolas" w:hAnsi="Consolas" w:cs="Consolas"/>
-          <w:color w:val="A31515"/>
-          <w:lang w:val="en-US"/>
-        </w:rPr>
-        <w:t>ComboBox</w:t>
-      </w:r>
-      <w:r>
-        <w:rPr>
-          <w:rFonts w:ascii="Consolas" w:hAnsi="Consolas" w:cs="Consolas"/>
-          <w:color w:val="0000FF"/>
-          <w:lang w:val="en-US"/>
-        </w:rPr>
-        <w:t>&gt;</w:t>
-      </w:r>
-    </w:p>
-    <w:p>
-      <w:pPr>
-        <w:widowControl w:val="0"/>
-        <w:autoSpaceDE w:val="0"/>
-        <w:autoSpaceDN w:val="0"/>
-        <w:adjustRightInd w:val="0"/>
-        <w:spacing w:after="0" w:line="276" w:lineRule="auto"/>
-        <w:rPr>
-          <w:rFonts w:ascii="Calibri" w:hAnsi="Calibri" w:cs="Calibri"/>
-          <w:sz w:val="24"/>
-          <w:szCs w:val="24"/>
-          <w:lang w:val="en-US"/>
-        </w:rPr>
-      </w:pPr>
-    </w:p>
-    <w:p>
-      <w:pPr>
-        <w:widowControl w:val="0"/>
-        <w:autoSpaceDE w:val="0"/>
-        <w:autoSpaceDN w:val="0"/>
-        <w:adjustRightInd w:val="0"/>
-        <w:spacing w:after="0" w:line="276" w:lineRule="auto"/>
-        <w:rPr>
-          <w:rFonts w:ascii="Calibri" w:hAnsi="Calibri" w:cs="Calibri"/>
-          <w:sz w:val="24"/>
-          <w:szCs w:val="24"/>
-          <w:lang w:val="en-US"/>
-        </w:rPr>
-      </w:pPr>
-      <w:r>
-        <w:rPr>
-          <w:rFonts w:ascii="Calibri" w:hAnsi="Calibri" w:cs="Calibri"/>
-          <w:sz w:val="24"/>
-          <w:szCs w:val="24"/>
-          <w:lang w:val="en-US"/>
-        </w:rPr>
-        <w:t xml:space="preserve">Once you let objects refer to foreign objects, you must also be aware of potential problems relating to deletion of objects. If a </w:t>
+        <w:t>Car</w:t>
+      </w:r>
+      <w:r>
+        <w:rPr>
+          <w:rFonts w:ascii="Calibri" w:hAnsi="Calibri" w:cs="Calibri"/>
+          <w:sz w:val="24"/>
+          <w:szCs w:val="24"/>
+          <w:lang w:val="en-US"/>
+        </w:rPr>
+        <w:t xml:space="preserve"> object refers to a </w:t>
       </w:r>
       <w:r>
         <w:rPr>
@@ -16698,16 +16643,16 @@
           <w:szCs w:val="24"/>
           <w:lang w:val="en-US"/>
         </w:rPr>
-        <w:t>Car</w:t>
-      </w:r>
-      <w:r>
-        <w:rPr>
-          <w:rFonts w:ascii="Calibri" w:hAnsi="Calibri" w:cs="Calibri"/>
-          <w:sz w:val="24"/>
-          <w:szCs w:val="24"/>
-          <w:lang w:val="en-US"/>
-        </w:rPr>
-        <w:t xml:space="preserve"> object refers to a </w:t>
+        <w:t>Photo</w:t>
+      </w:r>
+      <w:r>
+        <w:rPr>
+          <w:rFonts w:ascii="Calibri" w:hAnsi="Calibri" w:cs="Calibri"/>
+          <w:sz w:val="24"/>
+          <w:szCs w:val="24"/>
+          <w:lang w:val="en-US"/>
+        </w:rPr>
+        <w:t xml:space="preserve"> object, you need to consider how to handle the situation where the referred-to </w:t>
       </w:r>
       <w:r>
         <w:rPr>
@@ -16726,25 +16671,6 @@
           <w:szCs w:val="24"/>
           <w:lang w:val="en-US"/>
         </w:rPr>
-        <w:t xml:space="preserve"> object, you need to consider how to handle the situation where the referred-to </w:t>
-      </w:r>
-      <w:r>
-        <w:rPr>
-          <w:rFonts w:ascii="Calibri" w:hAnsi="Calibri" w:cs="Calibri"/>
-          <w:b/>
-          <w:sz w:val="24"/>
-          <w:szCs w:val="24"/>
-          <w:lang w:val="en-US"/>
-        </w:rPr>
-        <w:t>Photo</w:t>
-      </w:r>
-      <w:r>
-        <w:rPr>
-          <w:rFonts w:ascii="Calibri" w:hAnsi="Calibri" w:cs="Calibri"/>
-          <w:sz w:val="24"/>
-          <w:szCs w:val="24"/>
-          <w:lang w:val="en-US"/>
-        </w:rPr>
         <w:t xml:space="preserve"> object has been deleted. Keeping track of such dependencies is not a trivial matter.</w:t>
       </w:r>
     </w:p>
@@ -16761,7 +16687,7 @@
         </w:rPr>
         <w:br w:type="page"/>
       </w:r>
-      <w:bookmarkStart w:id="10" w:name="_Toc481612672"/>
+      <w:bookmarkStart w:id="11" w:name="_Toc481612672"/>
       <w:r>
         <w:rPr>
           <w:lang w:val="en-US"/>
@@ -16769,7 +16695,7 @@
         <w:lastRenderedPageBreak/>
         <w:t>Adding a domain class - details</w:t>
       </w:r>
-      <w:bookmarkEnd w:id="10"/>
+      <w:bookmarkEnd w:id="11"/>
     </w:p>
     <w:p>
       <w:pPr>
@@ -17055,8 +16981,6 @@
           <w:lang w:val="en-US"/>
         </w:rPr>
       </w:pPr>
-      <w:bookmarkStart w:id="11" w:name="_GoBack"/>
-      <w:bookmarkEnd w:id="11"/>
       <w:r>
         <w:rPr>
           <w:rFonts w:ascii="Calibri" w:hAnsi="Calibri" w:cs="Calibri"/>
@@ -32282,7 +32206,7 @@
 </file>
 
 <file path=customXml/itemProps1.xml><?xml version="1.0" encoding="utf-8"?>
-<ds:datastoreItem xmlns:ds="http://schemas.openxmlformats.org/officeDocument/2006/customXml" ds:itemID="{FE82267B-5711-4C5F-A5A2-9102CA479DCE}">
+<ds:datastoreItem xmlns:ds="http://schemas.openxmlformats.org/officeDocument/2006/customXml" ds:itemID="{7A0F8CB8-1713-4611-BBEB-7C1C9B838707}">
   <ds:schemaRefs>
     <ds:schemaRef ds:uri="http://schemas.openxmlformats.org/officeDocument/2006/bibliography"/>
   </ds:schemaRefs>

</xml_diff>